<commit_message>
Polisare cod si documentatie
</commit_message>
<xml_diff>
--- a/Documentatie PATR.docx
+++ b/Documentatie PATR.docx
@@ -1,6 +1,6 @@
 
 <file path=word/document.xml><?xml version="1.0" encoding="utf-8"?>
-<w:document xmlns:wpc="http://schemas.microsoft.com/office/word/2010/wordprocessingCanvas" xmlns:cx="http://schemas.microsoft.com/office/drawing/2014/chartex" xmlns:cx1="http://schemas.microsoft.com/office/drawing/2015/9/8/chartex" xmlns:cx2="http://schemas.microsoft.com/office/drawing/2015/10/21/chartex" xmlns:cx3="http://schemas.microsoft.com/office/drawing/2016/5/9/chartex" xmlns:cx4="http://schemas.microsoft.com/office/drawing/2016/5/10/chartex" xmlns:cx5="http://schemas.microsoft.com/office/drawing/2016/5/11/chartex" xmlns:cx6="http://schemas.microsoft.com/office/drawing/2016/5/12/chartex" xmlns:cx7="http://schemas.microsoft.com/office/drawing/2016/5/13/chartex" xmlns:cx8="http://schemas.microsoft.com/office/drawing/2016/5/14/chartex" xmlns:mc="http://schemas.openxmlformats.org/markup-compatibility/2006" xmlns:aink="http://schemas.microsoft.com/office/drawing/2016/ink" xmlns:am3d="http://schemas.microsoft.com/office/drawing/2017/model3d" xmlns:o="urn:schemas-microsoft-com:office:office" xmlns:r="http://schemas.openxmlformats.org/officeDocument/2006/relationships" xmlns:m="http://schemas.openxmlformats.org/officeDocument/2006/math" xmlns:v="urn:schemas-microsoft-com:vml" xmlns:wp14="http://schemas.microsoft.com/office/word/2010/wordprocessingDrawing" xmlns:wp="http://schemas.openxmlformats.org/drawingml/2006/wordprocessingDrawing" xmlns:w10="urn:schemas-microsoft-com:office:word" xmlns:w="http://schemas.openxmlformats.org/wordprocessingml/2006/main" xmlns:w14="http://schemas.microsoft.com/office/word/2010/wordml" xmlns:w15="http://schemas.microsoft.com/office/word/2012/wordml" xmlns:w16cex="http://schemas.microsoft.com/office/word/2018/wordml/cex" xmlns:w16cid="http://schemas.microsoft.com/office/word/2016/wordml/cid" xmlns:w16="http://schemas.microsoft.com/office/word/2018/wordml" xmlns:w16sdtdh="http://schemas.microsoft.com/office/word/2020/wordml/sdtdatahash" xmlns:w16se="http://schemas.microsoft.com/office/word/2015/wordml/symex" xmlns:wpg="http://schemas.microsoft.com/office/word/2010/wordprocessingGroup" xmlns:wpi="http://schemas.microsoft.com/office/word/2010/wordprocessingInk" xmlns:wne="http://schemas.microsoft.com/office/word/2006/wordml" xmlns:wps="http://schemas.microsoft.com/office/word/2010/wordprocessingShape" mc:Ignorable="w14 w15 w16se w16cid w16 w16cex w16sdtdh wp14">
+<w:document xmlns:wpc="http://schemas.microsoft.com/office/word/2010/wordprocessingCanvas" xmlns:mc="http://schemas.openxmlformats.org/markup-compatibility/2006" xmlns:o="urn:schemas-microsoft-com:office:office" xmlns:r="http://schemas.openxmlformats.org/officeDocument/2006/relationships" xmlns:m="http://schemas.openxmlformats.org/officeDocument/2006/math" xmlns:v="urn:schemas-microsoft-com:vml" xmlns:wp14="http://schemas.microsoft.com/office/word/2010/wordprocessingDrawing" xmlns:wp="http://schemas.openxmlformats.org/drawingml/2006/wordprocessingDrawing" xmlns:w10="urn:schemas-microsoft-com:office:word" xmlns:w="http://schemas.openxmlformats.org/wordprocessingml/2006/main" xmlns:w14="http://schemas.microsoft.com/office/word/2010/wordml" xmlns:wpg="http://schemas.microsoft.com/office/word/2010/wordprocessingGroup" xmlns:wpi="http://schemas.microsoft.com/office/word/2010/wordprocessingInk" xmlns:wne="http://schemas.microsoft.com/office/word/2006/wordml" xmlns:wps="http://schemas.microsoft.com/office/word/2010/wordprocessingShape" mc:Ignorable="w14 wp14">
   <w:body>
     <w:p>
       <w:pPr>
@@ -33,6 +33,7 @@
       <w:r>
         <w:rPr>
           <w:noProof/>
+          <w:lang w:eastAsia="ro-RO"/>
         </w:rPr>
         <w:drawing>
           <wp:inline distT="0" distB="0" distL="0" distR="0" wp14:anchorId="12BEF49B" wp14:editId="1A1CCEBE">
@@ -50,7 +51,7 @@
                     <pic:cNvPicPr/>
                   </pic:nvPicPr>
                   <pic:blipFill>
-                    <a:blip r:embed="rId5"/>
+                    <a:blip r:embed="rId6"/>
                     <a:stretch>
                       <a:fillRect/>
                     </a:stretch>
@@ -78,6 +79,7 @@
       <w:r>
         <w:rPr>
           <w:noProof/>
+          <w:lang w:eastAsia="ro-RO"/>
         </w:rPr>
         <w:drawing>
           <wp:inline distT="0" distB="0" distL="0" distR="0" wp14:anchorId="34025EAA" wp14:editId="59F6800A">
@@ -95,7 +97,7 @@
                     <pic:cNvPicPr/>
                   </pic:nvPicPr>
                   <pic:blipFill>
-                    <a:blip r:embed="rId6"/>
+                    <a:blip r:embed="rId7"/>
                     <a:stretch>
                       <a:fillRect/>
                     </a:stretch>
@@ -171,13 +173,8 @@
             <w:pPr>
               <w:jc w:val="center"/>
             </w:pPr>
-            <w:proofErr w:type="spellStart"/>
             <w:r>
-              <w:t>Ș.l.Dr.Ing</w:t>
-            </w:r>
-            <w:proofErr w:type="spellEnd"/>
-            <w:r>
-              <w:t>. Cătălin Brăescu</w:t>
+              <w:t>Ș.l.Dr.Ing. Cătălin Brăescu</w:t>
             </w:r>
           </w:p>
         </w:tc>
@@ -189,13 +186,8 @@
             <w:pPr>
               <w:jc w:val="center"/>
             </w:pPr>
-            <w:proofErr w:type="spellStart"/>
             <w:r>
-              <w:t>Boghean</w:t>
-            </w:r>
-            <w:proofErr w:type="spellEnd"/>
-            <w:r>
-              <w:t xml:space="preserve"> Ștefan (1404B) și Paciurcă Andrei-Alexandru (1404A)</w:t>
+              <w:t>Boghean Ștefan (1404B) și Paciurcă Andrei-Alexandru (1404A)</w:t>
             </w:r>
           </w:p>
         </w:tc>
@@ -270,41 +262,13 @@
           <w:szCs w:val="24"/>
         </w:rPr>
       </w:pPr>
-      <w:proofErr w:type="spellStart"/>
-      <w:r>
-        <w:rPr>
-          <w:rFonts w:ascii="Times New Roman" w:hAnsi="Times New Roman" w:cs="Times New Roman"/>
-          <w:sz w:val="24"/>
-          <w:szCs w:val="24"/>
-        </w:rPr>
-        <w:t>FreeRTOS</w:t>
-      </w:r>
-      <w:proofErr w:type="spellEnd"/>
-      <w:r>
-        <w:rPr>
-          <w:rFonts w:ascii="Times New Roman" w:hAnsi="Times New Roman" w:cs="Times New Roman"/>
-          <w:sz w:val="24"/>
-          <w:szCs w:val="24"/>
-        </w:rPr>
-        <w:t xml:space="preserve"> și </w:t>
-      </w:r>
-      <w:proofErr w:type="spellStart"/>
-      <w:r>
-        <w:rPr>
-          <w:rFonts w:ascii="Times New Roman" w:hAnsi="Times New Roman" w:cs="Times New Roman"/>
-          <w:sz w:val="24"/>
-          <w:szCs w:val="24"/>
-        </w:rPr>
-        <w:t>microcontroller-ul</w:t>
-      </w:r>
-      <w:proofErr w:type="spellEnd"/>
-      <w:r>
-        <w:rPr>
-          <w:rFonts w:ascii="Times New Roman" w:hAnsi="Times New Roman" w:cs="Times New Roman"/>
-          <w:sz w:val="24"/>
-          <w:szCs w:val="24"/>
-        </w:rPr>
-        <w:t xml:space="preserve"> dsPIC33FJ128MC802. Aplicația va comanda o trapă prin </w:t>
+      <w:r>
+        <w:rPr>
+          <w:rFonts w:ascii="Times New Roman" w:hAnsi="Times New Roman" w:cs="Times New Roman"/>
+          <w:sz w:val="24"/>
+          <w:szCs w:val="24"/>
+        </w:rPr>
+        <w:t xml:space="preserve">FreeRTOS și microcontroller-ul dsPIC33FJ128MC802. Aplicația va comanda o trapă prin </w:t>
       </w:r>
     </w:p>
     <w:p>
@@ -406,41 +370,13 @@
           <w:szCs w:val="24"/>
         </w:rPr>
       </w:pPr>
-      <w:proofErr w:type="spellStart"/>
-      <w:r>
-        <w:rPr>
-          <w:rFonts w:ascii="Times New Roman" w:hAnsi="Times New Roman" w:cs="Times New Roman"/>
-          <w:sz w:val="24"/>
-          <w:szCs w:val="24"/>
-        </w:rPr>
-        <w:t>aplicatiei</w:t>
-      </w:r>
-      <w:proofErr w:type="spellEnd"/>
-      <w:r>
-        <w:rPr>
-          <w:rFonts w:ascii="Times New Roman" w:hAnsi="Times New Roman" w:cs="Times New Roman"/>
-          <w:sz w:val="24"/>
-          <w:szCs w:val="24"/>
-        </w:rPr>
-        <w:t xml:space="preserve"> va fi indicată de un LED conectat la pinul RB0. LED-</w:t>
-      </w:r>
-      <w:proofErr w:type="spellStart"/>
-      <w:r>
-        <w:rPr>
-          <w:rFonts w:ascii="Times New Roman" w:hAnsi="Times New Roman" w:cs="Times New Roman"/>
-          <w:sz w:val="24"/>
-          <w:szCs w:val="24"/>
-        </w:rPr>
-        <w:t>ul</w:t>
-      </w:r>
-      <w:proofErr w:type="spellEnd"/>
-      <w:r>
-        <w:rPr>
-          <w:rFonts w:ascii="Times New Roman" w:hAnsi="Times New Roman" w:cs="Times New Roman"/>
-          <w:sz w:val="24"/>
-          <w:szCs w:val="24"/>
-        </w:rPr>
-        <w:t xml:space="preserve"> va fi aprins atunci când </w:t>
+      <w:r>
+        <w:rPr>
+          <w:rFonts w:ascii="Times New Roman" w:hAnsi="Times New Roman" w:cs="Times New Roman"/>
+          <w:sz w:val="24"/>
+          <w:szCs w:val="24"/>
+        </w:rPr>
+        <w:t xml:space="preserve">aplicatiei va fi indicată de un LED conectat la pinul RB0. LED-ul va fi aprins atunci când </w:t>
       </w:r>
     </w:p>
     <w:p>
@@ -564,23 +500,13 @@
           <w:szCs w:val="24"/>
         </w:rPr>
       </w:pPr>
-      <w:proofErr w:type="spellStart"/>
-      <w:r>
-        <w:rPr>
-          <w:rFonts w:ascii="Times New Roman" w:hAnsi="Times New Roman" w:cs="Times New Roman"/>
-          <w:sz w:val="24"/>
-          <w:szCs w:val="24"/>
-        </w:rPr>
-        <w:t>microcontroller</w:t>
-      </w:r>
-      <w:proofErr w:type="spellEnd"/>
-      <w:r>
-        <w:rPr>
-          <w:rFonts w:ascii="Times New Roman" w:hAnsi="Times New Roman" w:cs="Times New Roman"/>
-          <w:sz w:val="24"/>
-          <w:szCs w:val="24"/>
-        </w:rPr>
-        <w:t>-ului.</w:t>
+      <w:r>
+        <w:rPr>
+          <w:rFonts w:ascii="Times New Roman" w:hAnsi="Times New Roman" w:cs="Times New Roman"/>
+          <w:sz w:val="24"/>
+          <w:szCs w:val="24"/>
+        </w:rPr>
+        <w:t>microcontroller-ului.</w:t>
       </w:r>
     </w:p>
     <w:p>
@@ -729,25 +655,7 @@
           <w:sz w:val="24"/>
           <w:szCs w:val="24"/>
         </w:rPr>
-        <w:t>RB1. LED-</w:t>
-      </w:r>
-      <w:proofErr w:type="spellStart"/>
-      <w:r>
-        <w:rPr>
-          <w:rFonts w:ascii="Times New Roman" w:hAnsi="Times New Roman" w:cs="Times New Roman"/>
-          <w:sz w:val="24"/>
-          <w:szCs w:val="24"/>
-        </w:rPr>
-        <w:t>ul</w:t>
-      </w:r>
-      <w:proofErr w:type="spellEnd"/>
-      <w:r>
-        <w:rPr>
-          <w:rFonts w:ascii="Times New Roman" w:hAnsi="Times New Roman" w:cs="Times New Roman"/>
-          <w:sz w:val="24"/>
-          <w:szCs w:val="24"/>
-        </w:rPr>
-        <w:t xml:space="preserve"> va fi aprins în modul de lucru automat și stins în modul de lucru manual.</w:t>
+        <w:t>RB1. LED-ul va fi aprins în modul de lucru automat și stins în modul de lucru manual.</w:t>
       </w:r>
     </w:p>
     <w:p>
@@ -782,25 +690,7 @@
           <w:sz w:val="24"/>
           <w:szCs w:val="24"/>
         </w:rPr>
-        <w:t xml:space="preserve"> aplicația va permite comunicația prin interfața serială cu PC-ul. Placa cu </w:t>
-      </w:r>
-      <w:proofErr w:type="spellStart"/>
-      <w:r>
-        <w:rPr>
-          <w:rFonts w:ascii="Times New Roman" w:hAnsi="Times New Roman" w:cs="Times New Roman"/>
-          <w:sz w:val="24"/>
-          <w:szCs w:val="24"/>
-        </w:rPr>
-        <w:t>dsPIC</w:t>
-      </w:r>
-      <w:proofErr w:type="spellEnd"/>
-      <w:r>
-        <w:rPr>
-          <w:rFonts w:ascii="Times New Roman" w:hAnsi="Times New Roman" w:cs="Times New Roman"/>
-          <w:sz w:val="24"/>
-          <w:szCs w:val="24"/>
-        </w:rPr>
-        <w:t xml:space="preserve"> va </w:t>
+        <w:t xml:space="preserve"> aplicația va permite comunicația prin interfața serială cu PC-ul. Placa cu dsPIC va </w:t>
       </w:r>
     </w:p>
     <w:p>
@@ -1081,29 +971,13 @@
         </w:numPr>
       </w:pPr>
       <w:r>
-        <w:t xml:space="preserve">Aplicația este implementată în jurul </w:t>
-      </w:r>
-      <w:proofErr w:type="spellStart"/>
-      <w:r>
-        <w:t>microcontroller</w:t>
-      </w:r>
-      <w:proofErr w:type="spellEnd"/>
-      <w:r>
-        <w:t>-ului</w:t>
+        <w:t>Aplicația este implementată în jurul microcontroller-ului</w:t>
       </w:r>
       <w:r>
         <w:t xml:space="preserve"> </w:t>
       </w:r>
       <w:r>
-        <w:t xml:space="preserve">dsPIC33FJ128MC802/dsPIC33FJ64MC802, iar pentru programarea acestuia se folosește programatorul </w:t>
-      </w:r>
-      <w:proofErr w:type="spellStart"/>
-      <w:r>
-        <w:t>PICkit</w:t>
-      </w:r>
-      <w:proofErr w:type="spellEnd"/>
-      <w:r>
-        <w:t xml:space="preserve"> 3.</w:t>
+        <w:t>dsPIC33FJ128MC802/dsPIC33FJ64MC802, iar pentru programarea acestuia se folosește programatorul PICkit 3.</w:t>
       </w:r>
     </w:p>
     <w:p>
@@ -1115,23 +989,7 @@
         </w:numPr>
       </w:pPr>
       <w:r>
-        <w:t xml:space="preserve">Pentru realizarea aplicației este folosit sistemul de </w:t>
-      </w:r>
-      <w:proofErr w:type="spellStart"/>
-      <w:r>
-        <w:t>opereare</w:t>
-      </w:r>
-      <w:proofErr w:type="spellEnd"/>
-      <w:r>
-        <w:t xml:space="preserve"> </w:t>
-      </w:r>
-      <w:proofErr w:type="spellStart"/>
-      <w:r>
-        <w:t>FreeRTOS</w:t>
-      </w:r>
-      <w:proofErr w:type="spellEnd"/>
-      <w:r>
-        <w:t>.</w:t>
+        <w:t>Pentru realizarea aplicației este folosit sistemul de opereare FreeRTOS.</w:t>
       </w:r>
     </w:p>
     <w:p>
@@ -1161,37 +1019,8 @@
         </w:numPr>
       </w:pPr>
       <w:r>
-        <w:t xml:space="preserve">Pentru LCD sunt puse la dispoziție fișierele </w:t>
-      </w:r>
-      <w:proofErr w:type="spellStart"/>
-      <w:r>
-        <w:t>new_lcd.c</w:t>
-      </w:r>
-      <w:proofErr w:type="spellEnd"/>
-      <w:r>
-        <w:t xml:space="preserve"> si </w:t>
-      </w:r>
-      <w:proofErr w:type="spellStart"/>
-      <w:r>
-        <w:t>new_lcd.h</w:t>
-      </w:r>
-      <w:proofErr w:type="spellEnd"/>
-      <w:r>
-        <w:t xml:space="preserve">. Pentru comunicarea cu interfața serială se folosesc funcțiile necesare existente în fișierele </w:t>
-      </w:r>
-      <w:proofErr w:type="spellStart"/>
-      <w:r>
-        <w:t>new_serial.c</w:t>
-      </w:r>
-      <w:proofErr w:type="spellEnd"/>
-      <w:r>
-        <w:t xml:space="preserve"> și </w:t>
-      </w:r>
-      <w:proofErr w:type="spellStart"/>
-      <w:r>
-        <w:t>new_serial.h</w:t>
-      </w:r>
-      <w:proofErr w:type="spellEnd"/>
+        <w:t>Pentru LCD sunt puse la dispoziție fișierele new_lcd.c si new_lcd.h. Pentru comunicarea cu interfața serială se folosesc funcțiile necesare existente în fișierele new_serial.c și new_serial.h</w:t>
+      </w:r>
     </w:p>
     <w:p>
       <w:pPr>
@@ -1214,7 +1043,1247 @@
       </w:r>
     </w:p>
     <w:p/>
-    <w:p/>
+    <w:p>
+      <w:pPr>
+        <w:ind w:left="567" w:firstLine="513"/>
+      </w:pPr>
+      <w:r>
+        <w:t>Aplicatia noastra nu a fost finalizata iar undele cerinte lipsesc din implementare cum ar fi: comunicarea din exterior prin UART, comanda pwm nu este testata in deplinatate iar scalarea tensiunii adc nu este corecta, insa cu toate acestea citirea datelor de la sensor, afisarea pe display a informatiilor, oprirea si pornirea aplicatiei si schimbarea modului de lucru functioneaza.</w:t>
+      </w:r>
+    </w:p>
+    <w:p>
+      <w:pPr>
+        <w:ind w:left="567" w:firstLine="513"/>
+      </w:pPr>
+      <w:r>
+        <w:t>In implementarea noatra am folosit 4 taskuri :</w:t>
+      </w:r>
+    </w:p>
+    <w:tbl>
+      <w:tblPr>
+        <w:tblStyle w:val="ColorfulGrid"/>
+        <w:tblW w:w="0" w:type="auto"/>
+        <w:tblLook w:val="04A0" w:firstRow="1" w:lastRow="0" w:firstColumn="1" w:lastColumn="0" w:noHBand="0" w:noVBand="1"/>
+      </w:tblPr>
+      <w:tblGrid>
+        <w:gridCol w:w="2394"/>
+        <w:gridCol w:w="2394"/>
+        <w:gridCol w:w="2394"/>
+        <w:gridCol w:w="2394"/>
+      </w:tblGrid>
+      <w:tr>
+        <w:trPr>
+          <w:cnfStyle w:val="100000000000" w:firstRow="1" w:lastRow="0" w:firstColumn="0" w:lastColumn="0" w:oddVBand="0" w:evenVBand="0" w:oddHBand="0" w:evenHBand="0" w:firstRowFirstColumn="0" w:firstRowLastColumn="0" w:lastRowFirstColumn="0" w:lastRowLastColumn="0"/>
+        </w:trPr>
+        <w:tc>
+          <w:tcPr>
+            <w:cnfStyle w:val="001000000000" w:firstRow="0" w:lastRow="0" w:firstColumn="1" w:lastColumn="0" w:oddVBand="0" w:evenVBand="0" w:oddHBand="0" w:evenHBand="0" w:firstRowFirstColumn="0" w:firstRowLastColumn="0" w:lastRowFirstColumn="0" w:lastRowLastColumn="0"/>
+            <w:tcW w:w="2394" w:type="dxa"/>
+          </w:tcPr>
+          <w:p>
+            <w:pPr>
+              <w:jc w:val="center"/>
+              <w:rPr>
+                <w:sz w:val="24"/>
+                <w:szCs w:val="24"/>
+              </w:rPr>
+            </w:pPr>
+            <w:r>
+              <w:rPr>
+                <w:sz w:val="24"/>
+                <w:szCs w:val="24"/>
+              </w:rPr>
+              <w:t>Nume task</w:t>
+            </w:r>
+          </w:p>
+        </w:tc>
+        <w:tc>
+          <w:tcPr>
+            <w:tcW w:w="2394" w:type="dxa"/>
+          </w:tcPr>
+          <w:p>
+            <w:pPr>
+              <w:jc w:val="center"/>
+              <w:cnfStyle w:val="100000000000" w:firstRow="1" w:lastRow="0" w:firstColumn="0" w:lastColumn="0" w:oddVBand="0" w:evenVBand="0" w:oddHBand="0" w:evenHBand="0" w:firstRowFirstColumn="0" w:firstRowLastColumn="0" w:lastRowFirstColumn="0" w:lastRowLastColumn="0"/>
+              <w:rPr>
+                <w:sz w:val="24"/>
+                <w:szCs w:val="24"/>
+              </w:rPr>
+            </w:pPr>
+            <w:r>
+              <w:rPr>
+                <w:sz w:val="24"/>
+                <w:szCs w:val="24"/>
+              </w:rPr>
+              <w:t>Descriere task</w:t>
+            </w:r>
+          </w:p>
+        </w:tc>
+        <w:tc>
+          <w:tcPr>
+            <w:tcW w:w="2394" w:type="dxa"/>
+          </w:tcPr>
+          <w:p>
+            <w:pPr>
+              <w:jc w:val="center"/>
+              <w:cnfStyle w:val="100000000000" w:firstRow="1" w:lastRow="0" w:firstColumn="0" w:lastColumn="0" w:oddVBand="0" w:evenVBand="0" w:oddHBand="0" w:evenHBand="0" w:firstRowFirstColumn="0" w:firstRowLastColumn="0" w:lastRowFirstColumn="0" w:lastRowLastColumn="0"/>
+              <w:rPr>
+                <w:sz w:val="24"/>
+                <w:szCs w:val="24"/>
+              </w:rPr>
+            </w:pPr>
+            <w:r>
+              <w:rPr>
+                <w:sz w:val="24"/>
+                <w:szCs w:val="24"/>
+              </w:rPr>
+              <w:t>Delay</w:t>
+            </w:r>
+          </w:p>
+        </w:tc>
+        <w:tc>
+          <w:tcPr>
+            <w:tcW w:w="2394" w:type="dxa"/>
+          </w:tcPr>
+          <w:p>
+            <w:pPr>
+              <w:jc w:val="center"/>
+              <w:cnfStyle w:val="100000000000" w:firstRow="1" w:lastRow="0" w:firstColumn="0" w:lastColumn="0" w:oddVBand="0" w:evenVBand="0" w:oddHBand="0" w:evenHBand="0" w:firstRowFirstColumn="0" w:firstRowLastColumn="0" w:lastRowFirstColumn="0" w:lastRowLastColumn="0"/>
+              <w:rPr>
+                <w:sz w:val="24"/>
+                <w:szCs w:val="24"/>
+              </w:rPr>
+            </w:pPr>
+            <w:r>
+              <w:rPr>
+                <w:sz w:val="24"/>
+                <w:szCs w:val="24"/>
+              </w:rPr>
+              <w:t>Prioritate</w:t>
+            </w:r>
+          </w:p>
+        </w:tc>
+      </w:tr>
+      <w:tr>
+        <w:trPr>
+          <w:cnfStyle w:val="000000100000" w:firstRow="0" w:lastRow="0" w:firstColumn="0" w:lastColumn="0" w:oddVBand="0" w:evenVBand="0" w:oddHBand="1" w:evenHBand="0" w:firstRowFirstColumn="0" w:firstRowLastColumn="0" w:lastRowFirstColumn="0" w:lastRowLastColumn="0"/>
+        </w:trPr>
+        <w:tc>
+          <w:tcPr>
+            <w:cnfStyle w:val="001000000000" w:firstRow="0" w:lastRow="0" w:firstColumn="1" w:lastColumn="0" w:oddVBand="0" w:evenVBand="0" w:oddHBand="0" w:evenHBand="0" w:firstRowFirstColumn="0" w:firstRowLastColumn="0" w:lastRowFirstColumn="0" w:lastRowLastColumn="0"/>
+            <w:tcW w:w="2394" w:type="dxa"/>
+            <w:vAlign w:val="center"/>
+          </w:tcPr>
+          <w:p>
+            <w:pPr>
+              <w:jc w:val="center"/>
+              <w:rPr>
+                <w:sz w:val="24"/>
+                <w:szCs w:val="24"/>
+              </w:rPr>
+            </w:pPr>
+            <w:r>
+              <w:rPr>
+                <w:sz w:val="24"/>
+                <w:szCs w:val="24"/>
+              </w:rPr>
+              <w:t>StartStop</w:t>
+            </w:r>
+          </w:p>
+        </w:tc>
+        <w:tc>
+          <w:tcPr>
+            <w:tcW w:w="2394" w:type="dxa"/>
+            <w:vAlign w:val="center"/>
+          </w:tcPr>
+          <w:p>
+            <w:pPr>
+              <w:jc w:val="center"/>
+              <w:cnfStyle w:val="000000100000" w:firstRow="0" w:lastRow="0" w:firstColumn="0" w:lastColumn="0" w:oddVBand="0" w:evenVBand="0" w:oddHBand="1" w:evenHBand="0" w:firstRowFirstColumn="0" w:firstRowLastColumn="0" w:lastRowFirstColumn="0" w:lastRowLastColumn="0"/>
+              <w:rPr>
+                <w:sz w:val="24"/>
+                <w:szCs w:val="24"/>
+              </w:rPr>
+            </w:pPr>
+            <w:r>
+              <w:rPr>
+                <w:sz w:val="24"/>
+                <w:szCs w:val="24"/>
+              </w:rPr>
+              <w:t>Ace</w:t>
+            </w:r>
+            <w:r>
+              <w:rPr>
+                <w:sz w:val="24"/>
+                <w:szCs w:val="24"/>
+              </w:rPr>
+              <w:t>st task are rolul de a porni/</w:t>
+            </w:r>
+            <w:r>
+              <w:rPr>
+                <w:sz w:val="24"/>
+                <w:szCs w:val="24"/>
+              </w:rPr>
+              <w:t xml:space="preserve">opri aplicatia </w:t>
+            </w:r>
+            <w:r>
+              <w:rPr>
+                <w:sz w:val="24"/>
+                <w:szCs w:val="24"/>
+              </w:rPr>
+              <w:t>si comutarii unui LED conform apasarii unui buton.</w:t>
+            </w:r>
+          </w:p>
+        </w:tc>
+        <w:tc>
+          <w:tcPr>
+            <w:tcW w:w="2394" w:type="dxa"/>
+            <w:vAlign w:val="center"/>
+          </w:tcPr>
+          <w:p>
+            <w:pPr>
+              <w:jc w:val="center"/>
+              <w:cnfStyle w:val="000000100000" w:firstRow="0" w:lastRow="0" w:firstColumn="0" w:lastColumn="0" w:oddVBand="0" w:evenVBand="0" w:oddHBand="1" w:evenHBand="0" w:firstRowFirstColumn="0" w:firstRowLastColumn="0" w:lastRowFirstColumn="0" w:lastRowLastColumn="0"/>
+              <w:rPr>
+                <w:sz w:val="24"/>
+                <w:szCs w:val="24"/>
+              </w:rPr>
+            </w:pPr>
+            <w:r>
+              <w:rPr>
+                <w:sz w:val="24"/>
+                <w:szCs w:val="24"/>
+              </w:rPr>
+              <w:t>300 ms</w:t>
+            </w:r>
+          </w:p>
+        </w:tc>
+        <w:tc>
+          <w:tcPr>
+            <w:tcW w:w="2394" w:type="dxa"/>
+            <w:vAlign w:val="center"/>
+          </w:tcPr>
+          <w:p>
+            <w:pPr>
+              <w:jc w:val="center"/>
+              <w:cnfStyle w:val="000000100000" w:firstRow="0" w:lastRow="0" w:firstColumn="0" w:lastColumn="0" w:oddVBand="0" w:evenVBand="0" w:oddHBand="1" w:evenHBand="0" w:firstRowFirstColumn="0" w:firstRowLastColumn="0" w:lastRowFirstColumn="0" w:lastRowLastColumn="0"/>
+              <w:rPr>
+                <w:sz w:val="24"/>
+                <w:szCs w:val="24"/>
+              </w:rPr>
+            </w:pPr>
+            <w:r>
+              <w:rPr>
+                <w:sz w:val="24"/>
+                <w:szCs w:val="24"/>
+              </w:rPr>
+              <w:t>6</w:t>
+            </w:r>
+          </w:p>
+        </w:tc>
+      </w:tr>
+      <w:tr>
+        <w:tc>
+          <w:tcPr>
+            <w:cnfStyle w:val="001000000000" w:firstRow="0" w:lastRow="0" w:firstColumn="1" w:lastColumn="0" w:oddVBand="0" w:evenVBand="0" w:oddHBand="0" w:evenHBand="0" w:firstRowFirstColumn="0" w:firstRowLastColumn="0" w:lastRowFirstColumn="0" w:lastRowLastColumn="0"/>
+            <w:tcW w:w="2394" w:type="dxa"/>
+            <w:vAlign w:val="center"/>
+          </w:tcPr>
+          <w:p>
+            <w:pPr>
+              <w:jc w:val="center"/>
+              <w:rPr>
+                <w:sz w:val="24"/>
+                <w:szCs w:val="24"/>
+              </w:rPr>
+            </w:pPr>
+            <w:r>
+              <w:rPr>
+                <w:sz w:val="24"/>
+                <w:szCs w:val="24"/>
+              </w:rPr>
+              <w:t>TempRead</w:t>
+            </w:r>
+          </w:p>
+        </w:tc>
+        <w:tc>
+          <w:tcPr>
+            <w:tcW w:w="2394" w:type="dxa"/>
+            <w:vAlign w:val="center"/>
+          </w:tcPr>
+          <w:p>
+            <w:pPr>
+              <w:jc w:val="center"/>
+              <w:cnfStyle w:val="000000000000" w:firstRow="0" w:lastRow="0" w:firstColumn="0" w:lastColumn="0" w:oddVBand="0" w:evenVBand="0" w:oddHBand="0" w:evenHBand="0" w:firstRowFirstColumn="0" w:firstRowLastColumn="0" w:lastRowFirstColumn="0" w:lastRowLastColumn="0"/>
+              <w:rPr>
+                <w:sz w:val="24"/>
+                <w:szCs w:val="24"/>
+              </w:rPr>
+            </w:pPr>
+            <w:r>
+              <w:rPr>
+                <w:sz w:val="24"/>
+                <w:szCs w:val="24"/>
+              </w:rPr>
+              <w:t>Se preia datele de la senzorul de temperatura</w:t>
+            </w:r>
+            <w:r>
+              <w:rPr>
+                <w:sz w:val="24"/>
+                <w:szCs w:val="24"/>
+              </w:rPr>
+              <w:t>.</w:t>
+            </w:r>
+          </w:p>
+        </w:tc>
+        <w:tc>
+          <w:tcPr>
+            <w:tcW w:w="2394" w:type="dxa"/>
+            <w:vAlign w:val="center"/>
+          </w:tcPr>
+          <w:p>
+            <w:pPr>
+              <w:jc w:val="center"/>
+              <w:cnfStyle w:val="000000000000" w:firstRow="0" w:lastRow="0" w:firstColumn="0" w:lastColumn="0" w:oddVBand="0" w:evenVBand="0" w:oddHBand="0" w:evenHBand="0" w:firstRowFirstColumn="0" w:firstRowLastColumn="0" w:lastRowFirstColumn="0" w:lastRowLastColumn="0"/>
+              <w:rPr>
+                <w:sz w:val="24"/>
+                <w:szCs w:val="24"/>
+              </w:rPr>
+            </w:pPr>
+            <w:r>
+              <w:rPr>
+                <w:sz w:val="24"/>
+                <w:szCs w:val="24"/>
+              </w:rPr>
+              <w:t>400 ms</w:t>
+            </w:r>
+          </w:p>
+        </w:tc>
+        <w:tc>
+          <w:tcPr>
+            <w:tcW w:w="2394" w:type="dxa"/>
+            <w:vAlign w:val="center"/>
+          </w:tcPr>
+          <w:p>
+            <w:pPr>
+              <w:jc w:val="center"/>
+              <w:cnfStyle w:val="000000000000" w:firstRow="0" w:lastRow="0" w:firstColumn="0" w:lastColumn="0" w:oddVBand="0" w:evenVBand="0" w:oddHBand="0" w:evenHBand="0" w:firstRowFirstColumn="0" w:firstRowLastColumn="0" w:lastRowFirstColumn="0" w:lastRowLastColumn="0"/>
+              <w:rPr>
+                <w:sz w:val="24"/>
+                <w:szCs w:val="24"/>
+              </w:rPr>
+            </w:pPr>
+            <w:r>
+              <w:rPr>
+                <w:sz w:val="24"/>
+                <w:szCs w:val="24"/>
+              </w:rPr>
+              <w:t>5</w:t>
+            </w:r>
+          </w:p>
+        </w:tc>
+      </w:tr>
+      <w:tr>
+        <w:trPr>
+          <w:cnfStyle w:val="000000100000" w:firstRow="0" w:lastRow="0" w:firstColumn="0" w:lastColumn="0" w:oddVBand="0" w:evenVBand="0" w:oddHBand="1" w:evenHBand="0" w:firstRowFirstColumn="0" w:firstRowLastColumn="0" w:lastRowFirstColumn="0" w:lastRowLastColumn="0"/>
+        </w:trPr>
+        <w:tc>
+          <w:tcPr>
+            <w:cnfStyle w:val="001000000000" w:firstRow="0" w:lastRow="0" w:firstColumn="1" w:lastColumn="0" w:oddVBand="0" w:evenVBand="0" w:oddHBand="0" w:evenHBand="0" w:firstRowFirstColumn="0" w:firstRowLastColumn="0" w:lastRowFirstColumn="0" w:lastRowLastColumn="0"/>
+            <w:tcW w:w="2394" w:type="dxa"/>
+            <w:vAlign w:val="center"/>
+          </w:tcPr>
+          <w:p>
+            <w:pPr>
+              <w:jc w:val="center"/>
+              <w:rPr>
+                <w:sz w:val="24"/>
+                <w:szCs w:val="24"/>
+              </w:rPr>
+            </w:pPr>
+            <w:r>
+              <w:rPr>
+                <w:sz w:val="24"/>
+                <w:szCs w:val="24"/>
+              </w:rPr>
+              <w:t>DisplayInfo</w:t>
+            </w:r>
+          </w:p>
+        </w:tc>
+        <w:tc>
+          <w:tcPr>
+            <w:tcW w:w="2394" w:type="dxa"/>
+            <w:vAlign w:val="center"/>
+          </w:tcPr>
+          <w:p>
+            <w:pPr>
+              <w:jc w:val="center"/>
+              <w:cnfStyle w:val="000000100000" w:firstRow="0" w:lastRow="0" w:firstColumn="0" w:lastColumn="0" w:oddVBand="0" w:evenVBand="0" w:oddHBand="1" w:evenHBand="0" w:firstRowFirstColumn="0" w:firstRowLastColumn="0" w:lastRowFirstColumn="0" w:lastRowLastColumn="0"/>
+              <w:rPr>
+                <w:sz w:val="24"/>
+                <w:szCs w:val="24"/>
+              </w:rPr>
+            </w:pPr>
+            <w:r>
+              <w:rPr>
+                <w:sz w:val="24"/>
+                <w:szCs w:val="24"/>
+              </w:rPr>
+              <w:t>Acest task afiseaza pe display informatiile aplicatiei</w:t>
+            </w:r>
+            <w:r>
+              <w:rPr>
+                <w:sz w:val="24"/>
+                <w:szCs w:val="24"/>
+              </w:rPr>
+              <w:t>.</w:t>
+            </w:r>
+          </w:p>
+        </w:tc>
+        <w:tc>
+          <w:tcPr>
+            <w:tcW w:w="2394" w:type="dxa"/>
+            <w:vAlign w:val="center"/>
+          </w:tcPr>
+          <w:p>
+            <w:pPr>
+              <w:jc w:val="center"/>
+              <w:cnfStyle w:val="000000100000" w:firstRow="0" w:lastRow="0" w:firstColumn="0" w:lastColumn="0" w:oddVBand="0" w:evenVBand="0" w:oddHBand="1" w:evenHBand="0" w:firstRowFirstColumn="0" w:firstRowLastColumn="0" w:lastRowFirstColumn="0" w:lastRowLastColumn="0"/>
+              <w:rPr>
+                <w:sz w:val="24"/>
+                <w:szCs w:val="24"/>
+              </w:rPr>
+            </w:pPr>
+            <w:r>
+              <w:rPr>
+                <w:sz w:val="24"/>
+                <w:szCs w:val="24"/>
+              </w:rPr>
+              <w:t>400</w:t>
+            </w:r>
+          </w:p>
+        </w:tc>
+        <w:tc>
+          <w:tcPr>
+            <w:tcW w:w="2394" w:type="dxa"/>
+            <w:vAlign w:val="center"/>
+          </w:tcPr>
+          <w:p>
+            <w:pPr>
+              <w:jc w:val="center"/>
+              <w:cnfStyle w:val="000000100000" w:firstRow="0" w:lastRow="0" w:firstColumn="0" w:lastColumn="0" w:oddVBand="0" w:evenVBand="0" w:oddHBand="1" w:evenHBand="0" w:firstRowFirstColumn="0" w:firstRowLastColumn="0" w:lastRowFirstColumn="0" w:lastRowLastColumn="0"/>
+              <w:rPr>
+                <w:sz w:val="24"/>
+                <w:szCs w:val="24"/>
+              </w:rPr>
+            </w:pPr>
+            <w:r>
+              <w:rPr>
+                <w:sz w:val="24"/>
+                <w:szCs w:val="24"/>
+              </w:rPr>
+              <w:t>1</w:t>
+            </w:r>
+          </w:p>
+        </w:tc>
+      </w:tr>
+      <w:tr>
+        <w:tc>
+          <w:tcPr>
+            <w:cnfStyle w:val="001000000000" w:firstRow="0" w:lastRow="0" w:firstColumn="1" w:lastColumn="0" w:oddVBand="0" w:evenVBand="0" w:oddHBand="0" w:evenHBand="0" w:firstRowFirstColumn="0" w:firstRowLastColumn="0" w:lastRowFirstColumn="0" w:lastRowLastColumn="0"/>
+            <w:tcW w:w="2394" w:type="dxa"/>
+            <w:vAlign w:val="center"/>
+          </w:tcPr>
+          <w:p>
+            <w:pPr>
+              <w:jc w:val="center"/>
+              <w:rPr>
+                <w:sz w:val="24"/>
+                <w:szCs w:val="24"/>
+              </w:rPr>
+            </w:pPr>
+            <w:r>
+              <w:rPr>
+                <w:sz w:val="24"/>
+                <w:szCs w:val="24"/>
+              </w:rPr>
+              <w:t>Mode</w:t>
+            </w:r>
+          </w:p>
+        </w:tc>
+        <w:tc>
+          <w:tcPr>
+            <w:tcW w:w="2394" w:type="dxa"/>
+            <w:vAlign w:val="center"/>
+          </w:tcPr>
+          <w:p>
+            <w:pPr>
+              <w:jc w:val="center"/>
+              <w:cnfStyle w:val="000000000000" w:firstRow="0" w:lastRow="0" w:firstColumn="0" w:lastColumn="0" w:oddVBand="0" w:evenVBand="0" w:oddHBand="0" w:evenHBand="0" w:firstRowFirstColumn="0" w:firstRowLastColumn="0" w:lastRowFirstColumn="0" w:lastRowLastColumn="0"/>
+              <w:rPr>
+                <w:sz w:val="24"/>
+                <w:szCs w:val="24"/>
+              </w:rPr>
+            </w:pPr>
+            <w:r>
+              <w:rPr>
+                <w:sz w:val="24"/>
+                <w:szCs w:val="24"/>
+              </w:rPr>
+              <w:t>Comutare mod de lucru</w:t>
+            </w:r>
+            <w:r>
+              <w:rPr>
+                <w:sz w:val="24"/>
+                <w:szCs w:val="24"/>
+              </w:rPr>
+              <w:t xml:space="preserve"> si comanda PWM.</w:t>
+            </w:r>
+          </w:p>
+        </w:tc>
+        <w:tc>
+          <w:tcPr>
+            <w:tcW w:w="2394" w:type="dxa"/>
+            <w:vAlign w:val="center"/>
+          </w:tcPr>
+          <w:p>
+            <w:pPr>
+              <w:jc w:val="center"/>
+              <w:cnfStyle w:val="000000000000" w:firstRow="0" w:lastRow="0" w:firstColumn="0" w:lastColumn="0" w:oddVBand="0" w:evenVBand="0" w:oddHBand="0" w:evenHBand="0" w:firstRowFirstColumn="0" w:firstRowLastColumn="0" w:lastRowFirstColumn="0" w:lastRowLastColumn="0"/>
+              <w:rPr>
+                <w:sz w:val="24"/>
+                <w:szCs w:val="24"/>
+              </w:rPr>
+            </w:pPr>
+            <w:r>
+              <w:rPr>
+                <w:sz w:val="24"/>
+                <w:szCs w:val="24"/>
+              </w:rPr>
+              <w:t>400</w:t>
+            </w:r>
+          </w:p>
+        </w:tc>
+        <w:tc>
+          <w:tcPr>
+            <w:tcW w:w="2394" w:type="dxa"/>
+            <w:vAlign w:val="center"/>
+          </w:tcPr>
+          <w:p>
+            <w:pPr>
+              <w:jc w:val="center"/>
+              <w:cnfStyle w:val="000000000000" w:firstRow="0" w:lastRow="0" w:firstColumn="0" w:lastColumn="0" w:oddVBand="0" w:evenVBand="0" w:oddHBand="0" w:evenHBand="0" w:firstRowFirstColumn="0" w:firstRowLastColumn="0" w:lastRowFirstColumn="0" w:lastRowLastColumn="0"/>
+              <w:rPr>
+                <w:sz w:val="24"/>
+                <w:szCs w:val="24"/>
+              </w:rPr>
+            </w:pPr>
+            <w:r>
+              <w:rPr>
+                <w:sz w:val="24"/>
+                <w:szCs w:val="24"/>
+              </w:rPr>
+              <w:t>4</w:t>
+            </w:r>
+          </w:p>
+        </w:tc>
+      </w:tr>
+    </w:tbl>
+    <w:p>
+      <w:pPr>
+        <w:ind w:left="567" w:firstLine="513"/>
+      </w:pPr>
+    </w:p>
+    <w:p>
+      <w:r>
+        <w:br w:type="page"/>
+      </w:r>
+    </w:p>
+    <w:p>
+      <w:pPr>
+        <w:ind w:left="567" w:firstLine="513"/>
+      </w:pPr>
+    </w:p>
+    <w:p>
+      <w:pPr>
+        <w:pStyle w:val="ListParagraph"/>
+        <w:numPr>
+          <w:ilvl w:val="0"/>
+          <w:numId w:val="5"/>
+        </w:numPr>
+      </w:pPr>
+      <w:r>
+        <w:t>Taskul StartStop</w:t>
+      </w:r>
+    </w:p>
+    <w:p>
+      <w:pPr>
+        <w:pStyle w:val="ListParagraph"/>
+      </w:pPr>
+    </w:p>
+    <w:bookmarkStart w:id="0" w:name="_MON_1683821701"/>
+    <w:bookmarkEnd w:id="0"/>
+    <w:p>
+      <w:pPr>
+        <w:pStyle w:val="ListParagraph"/>
+        <w:ind w:left="0"/>
+      </w:pPr>
+      <w:r>
+        <w:object w:dxaOrig="9072" w:dyaOrig="9629" w14:anchorId="27E93B38">
+          <v:shapetype id="_x0000_t75" coordsize="21600,21600" o:spt="75" o:preferrelative="t" path="m@4@5l@4@11@9@11@9@5xe" filled="f" stroked="f">
+            <v:stroke joinstyle="miter"/>
+            <v:formulas>
+              <v:f eqn="if lineDrawn pixelLineWidth 0"/>
+              <v:f eqn="sum @0 1 0"/>
+              <v:f eqn="sum 0 0 @1"/>
+              <v:f eqn="prod @2 1 2"/>
+              <v:f eqn="prod @3 21600 pixelWidth"/>
+              <v:f eqn="prod @3 21600 pixelHeight"/>
+              <v:f eqn="sum @0 0 1"/>
+              <v:f eqn="prod @6 1 2"/>
+              <v:f eqn="prod @7 21600 pixelWidth"/>
+              <v:f eqn="sum @8 21600 0"/>
+              <v:f eqn="prod @7 21600 pixelHeight"/>
+              <v:f eqn="sum @10 21600 0"/>
+            </v:formulas>
+            <v:path o:extrusionok="f" gradientshapeok="t" o:connecttype="rect"/>
+            <o:lock v:ext="edit" aspectratio="t"/>
+          </v:shapetype>
+          <v:shape id="_x0000_i1025" type="#_x0000_t75" style="width:453.75pt;height:481.5pt" o:ole="">
+            <v:imagedata r:id="rId8" o:title=""/>
+          </v:shape>
+          <o:OLEObject Type="Embed" ProgID="Word.OpenDocumentText.12" ShapeID="_x0000_i1025" DrawAspect="Content" ObjectID="_1683823675" r:id="rId9"/>
+        </w:object>
+      </w:r>
+      <w:r>
+        <w:tab/>
+        <w:t>Acest task are doua clauze if: prima verifica daca aplicatia este pornita(fie s-a apasat butonul si variabila ucApplicationRunning a trecut din 0 in 1, fie aceasta este deja 1) iar atunci se va face resume la celelalte taskuri ale aplicatiei si se reseteaza o variabila( ucTaskDeleted ) care indica daca taskurile au fost suspendate.  In celalalt if se intra doar daca aplicatia este oprita (se apasa butonul si se reseteaza ucApplicationRunning sau daca aplicatia este deja oprita) si se trec celelalte taskuri in suspended.</w:t>
+      </w:r>
+    </w:p>
+    <w:p>
+      <w:pPr>
+        <w:ind w:left="360"/>
+      </w:pPr>
+      <w:r>
+        <w:tab/>
+      </w:r>
+      <w:r>
+        <w:tab/>
+      </w:r>
+      <w:r>
+        <w:t>Desigur la pornirea si oprirea aplicatiei nu se ia in considerare si acest task deoarece acesta se ocupa de comutarea LED-ului coresounzator starii aplicatiei.</w:t>
+      </w:r>
+    </w:p>
+    <w:p>
+      <w:pPr>
+        <w:pStyle w:val="ListParagraph"/>
+      </w:pPr>
+    </w:p>
+    <w:p>
+      <w:pPr>
+        <w:pStyle w:val="ListParagraph"/>
+        <w:numPr>
+          <w:ilvl w:val="0"/>
+          <w:numId w:val="5"/>
+        </w:numPr>
+      </w:pPr>
+      <w:r>
+        <w:t>Taskul Mode</w:t>
+      </w:r>
+    </w:p>
+    <w:bookmarkStart w:id="1" w:name="_MON_1683822331"/>
+    <w:bookmarkEnd w:id="1"/>
+    <w:p>
+      <w:pPr>
+        <w:pStyle w:val="ListParagraph"/>
+        <w:ind w:left="0"/>
+      </w:pPr>
+      <w:r>
+        <w:object w:dxaOrig="10065" w:dyaOrig="8489" w14:anchorId="69DF8F93">
+          <v:shape id="_x0000_i1026" type="#_x0000_t75" style="width:534.75pt;height:424.5pt" o:ole="">
+            <v:imagedata r:id="rId10" o:title=""/>
+          </v:shape>
+          <o:OLEObject Type="Embed" ProgID="Word.OpenDocumentText.12" ShapeID="_x0000_i1026" DrawAspect="Content" ObjectID="_1683823676" r:id="rId11"/>
+        </w:object>
+      </w:r>
+    </w:p>
+    <w:p>
+      <w:pPr>
+        <w:pStyle w:val="ListParagraph"/>
+        <w:ind w:left="0"/>
+      </w:pPr>
+      <w:r>
+        <w:tab/>
+        <w:t>Acest task are doua clauze if care verifica modul de operare curent. Daca modul de operare curent este AUTOMAT ( opMode are valoarea 1) atunci registrul corespunzator factorului de umplere al modulului PWM este calculat in functie de temperatura( Nu am testat vaorile optinute prin acea ecuatie, nu stim daca este in regula sau nu).</w:t>
+      </w:r>
+    </w:p>
+    <w:p>
+      <w:pPr>
+        <w:pStyle w:val="ListParagraph"/>
+        <w:ind w:left="0"/>
+      </w:pPr>
+      <w:r>
+        <w:tab/>
+        <w:t xml:space="preserve">Daca modul curent de operare este </w:t>
+      </w:r>
+      <w:r>
+        <w:t>cel MANUL atunci factorul de umplere se calculeaza conform tensiunii de pe intrarea analogica ( in main aceasta valoare este abstractizata prin variabila tensValue care este declarata si actualizata in fisierul interupts.c )</w:t>
+      </w:r>
+    </w:p>
+    <w:p>
+      <w:pPr>
+        <w:shd w:val="clear" w:color="auto" w:fill="272822"/>
+        <w:spacing w:after="0" w:line="285" w:lineRule="atLeast"/>
+        <w:rPr>
+          <w:rFonts w:ascii="Hack" w:eastAsia="Times New Roman" w:hAnsi="Hack" w:cs="Times New Roman"/>
+          <w:color w:val="F8F8F2"/>
+          <w:sz w:val="21"/>
+          <w:szCs w:val="21"/>
+          <w:lang w:eastAsia="ro-RO"/>
+        </w:rPr>
+      </w:pPr>
+      <w:r>
+        <w:rPr>
+          <w:rFonts w:ascii="Hack" w:eastAsia="Times New Roman" w:hAnsi="Hack" w:cs="Times New Roman"/>
+          <w:color w:val="F8F8F2"/>
+          <w:sz w:val="21"/>
+          <w:szCs w:val="21"/>
+          <w:lang w:eastAsia="ro-RO"/>
+        </w:rPr>
+        <w:t>tensValue </w:t>
+      </w:r>
+      <w:r>
+        <w:rPr>
+          <w:rFonts w:ascii="Hack" w:eastAsia="Times New Roman" w:hAnsi="Hack" w:cs="Times New Roman"/>
+          <w:color w:val="F92672"/>
+          <w:sz w:val="21"/>
+          <w:szCs w:val="21"/>
+          <w:lang w:eastAsia="ro-RO"/>
+        </w:rPr>
+        <w:t>=</w:t>
+      </w:r>
+      <w:r>
+        <w:rPr>
+          <w:rFonts w:ascii="Hack" w:eastAsia="Times New Roman" w:hAnsi="Hack" w:cs="Times New Roman"/>
+          <w:color w:val="F8F8F2"/>
+          <w:sz w:val="21"/>
+          <w:szCs w:val="21"/>
+          <w:lang w:eastAsia="ro-RO"/>
+        </w:rPr>
+        <w:t> (</w:t>
+      </w:r>
+      <w:r>
+        <w:rPr>
+          <w:rFonts w:ascii="Hack" w:eastAsia="Times New Roman" w:hAnsi="Hack" w:cs="Times New Roman"/>
+          <w:i/>
+          <w:iCs/>
+          <w:color w:val="66D9EF"/>
+          <w:sz w:val="21"/>
+          <w:szCs w:val="21"/>
+          <w:lang w:eastAsia="ro-RO"/>
+        </w:rPr>
+        <w:t>float</w:t>
+      </w:r>
+      <w:r>
+        <w:rPr>
+          <w:rFonts w:ascii="Hack" w:eastAsia="Times New Roman" w:hAnsi="Hack" w:cs="Times New Roman"/>
+          <w:color w:val="F8F8F2"/>
+          <w:sz w:val="21"/>
+          <w:szCs w:val="21"/>
+          <w:lang w:eastAsia="ro-RO"/>
+        </w:rPr>
+        <w:t>)((</w:t>
+      </w:r>
+      <w:r>
+        <w:rPr>
+          <w:rFonts w:ascii="Hack" w:eastAsia="Times New Roman" w:hAnsi="Hack" w:cs="Times New Roman"/>
+          <w:i/>
+          <w:iCs/>
+          <w:color w:val="66D9EF"/>
+          <w:sz w:val="21"/>
+          <w:szCs w:val="21"/>
+          <w:lang w:eastAsia="ro-RO"/>
+        </w:rPr>
+        <w:t>float</w:t>
+      </w:r>
+      <w:r>
+        <w:rPr>
+          <w:rFonts w:ascii="Hack" w:eastAsia="Times New Roman" w:hAnsi="Hack" w:cs="Times New Roman"/>
+          <w:color w:val="F8F8F2"/>
+          <w:sz w:val="21"/>
+          <w:szCs w:val="21"/>
+          <w:lang w:eastAsia="ro-RO"/>
+        </w:rPr>
+        <w:t>)ADC1BUF0</w:t>
+      </w:r>
+      <w:r>
+        <w:rPr>
+          <w:rFonts w:ascii="Hack" w:eastAsia="Times New Roman" w:hAnsi="Hack" w:cs="Times New Roman"/>
+          <w:color w:val="F92672"/>
+          <w:sz w:val="21"/>
+          <w:szCs w:val="21"/>
+          <w:lang w:eastAsia="ro-RO"/>
+        </w:rPr>
+        <w:t>*</w:t>
+      </w:r>
+      <w:r>
+        <w:rPr>
+          <w:rFonts w:ascii="Hack" w:eastAsia="Times New Roman" w:hAnsi="Hack" w:cs="Times New Roman"/>
+          <w:color w:val="AE81FF"/>
+          <w:sz w:val="21"/>
+          <w:szCs w:val="21"/>
+          <w:lang w:eastAsia="ro-RO"/>
+        </w:rPr>
+        <w:t>3.3</w:t>
+      </w:r>
+      <w:r>
+        <w:rPr>
+          <w:rFonts w:ascii="Hack" w:eastAsia="Times New Roman" w:hAnsi="Hack" w:cs="Times New Roman"/>
+          <w:color w:val="F8F8F2"/>
+          <w:sz w:val="21"/>
+          <w:szCs w:val="21"/>
+          <w:lang w:eastAsia="ro-RO"/>
+        </w:rPr>
+        <w:t>)</w:t>
+      </w:r>
+      <w:r>
+        <w:rPr>
+          <w:rFonts w:ascii="Hack" w:eastAsia="Times New Roman" w:hAnsi="Hack" w:cs="Times New Roman"/>
+          <w:color w:val="F92672"/>
+          <w:sz w:val="21"/>
+          <w:szCs w:val="21"/>
+          <w:lang w:eastAsia="ro-RO"/>
+        </w:rPr>
+        <w:t>/</w:t>
+      </w:r>
+      <w:r>
+        <w:rPr>
+          <w:rFonts w:ascii="Hack" w:eastAsia="Times New Roman" w:hAnsi="Hack" w:cs="Times New Roman"/>
+          <w:color w:val="F8F8F2"/>
+          <w:sz w:val="21"/>
+          <w:szCs w:val="21"/>
+          <w:lang w:eastAsia="ro-RO"/>
+        </w:rPr>
+        <w:t>(</w:t>
+      </w:r>
+      <w:r>
+        <w:rPr>
+          <w:rFonts w:ascii="Hack" w:eastAsia="Times New Roman" w:hAnsi="Hack" w:cs="Times New Roman"/>
+          <w:i/>
+          <w:iCs/>
+          <w:color w:val="66D9EF"/>
+          <w:sz w:val="21"/>
+          <w:szCs w:val="21"/>
+          <w:lang w:eastAsia="ro-RO"/>
+        </w:rPr>
+        <w:t>float</w:t>
+      </w:r>
+      <w:r>
+        <w:rPr>
+          <w:rFonts w:ascii="Hack" w:eastAsia="Times New Roman" w:hAnsi="Hack" w:cs="Times New Roman"/>
+          <w:color w:val="F8F8F2"/>
+          <w:sz w:val="21"/>
+          <w:szCs w:val="21"/>
+          <w:lang w:eastAsia="ro-RO"/>
+        </w:rPr>
+        <w:t>)</w:t>
+      </w:r>
+      <w:r>
+        <w:rPr>
+          <w:rFonts w:ascii="Hack" w:eastAsia="Times New Roman" w:hAnsi="Hack" w:cs="Times New Roman"/>
+          <w:color w:val="AE81FF"/>
+          <w:sz w:val="21"/>
+          <w:szCs w:val="21"/>
+          <w:lang w:eastAsia="ro-RO"/>
+        </w:rPr>
+        <w:t>4096</w:t>
+      </w:r>
+      <w:r>
+        <w:rPr>
+          <w:rFonts w:ascii="Hack" w:eastAsia="Times New Roman" w:hAnsi="Hack" w:cs="Times New Roman"/>
+          <w:color w:val="F8F8F2"/>
+          <w:sz w:val="21"/>
+          <w:szCs w:val="21"/>
+          <w:lang w:eastAsia="ro-RO"/>
+        </w:rPr>
+        <w:t>;</w:t>
+      </w:r>
+    </w:p>
+    <w:p>
+      <w:pPr>
+        <w:pStyle w:val="ListParagraph"/>
+        <w:ind w:left="0"/>
+      </w:pPr>
+    </w:p>
+    <w:p>
+      <w:pPr>
+        <w:pStyle w:val="ListParagraph"/>
+        <w:ind w:left="0"/>
+      </w:pPr>
+      <w:r>
+        <w:lastRenderedPageBreak/>
+        <w:tab/>
+        <w:t xml:space="preserve">Datorita faptului ca nu avem comunicatii UART, comutarea intre moduri se face tot prin apasarea butonului, asadar aceste doua functionalitati( start/stop si mod aplicatie) trebuie testate izolate una de cealalta prin comentarea unei linii in rutina de intrerupere </w:t>
+      </w:r>
+      <w:r>
+        <w:t>a butonului:</w:t>
+      </w:r>
+    </w:p>
+    <w:p>
+      <w:pPr>
+        <w:shd w:val="clear" w:color="auto" w:fill="272822"/>
+        <w:spacing w:after="0" w:line="285" w:lineRule="atLeast"/>
+        <w:rPr>
+          <w:rFonts w:ascii="Hack" w:eastAsia="Times New Roman" w:hAnsi="Hack" w:cs="Times New Roman"/>
+          <w:color w:val="F8F8F2"/>
+          <w:sz w:val="21"/>
+          <w:szCs w:val="21"/>
+          <w:lang w:eastAsia="ro-RO"/>
+        </w:rPr>
+      </w:pPr>
+      <w:r>
+        <w:rPr>
+          <w:rFonts w:ascii="Hack" w:eastAsia="Times New Roman" w:hAnsi="Hack" w:cs="Times New Roman"/>
+          <w:i/>
+          <w:iCs/>
+          <w:color w:val="66D9EF"/>
+          <w:sz w:val="21"/>
+          <w:szCs w:val="21"/>
+          <w:lang w:eastAsia="ro-RO"/>
+        </w:rPr>
+        <w:t>void</w:t>
+      </w:r>
+      <w:r>
+        <w:rPr>
+          <w:rFonts w:ascii="Hack" w:eastAsia="Times New Roman" w:hAnsi="Hack" w:cs="Times New Roman"/>
+          <w:color w:val="F8F8F2"/>
+          <w:sz w:val="21"/>
+          <w:szCs w:val="21"/>
+          <w:lang w:eastAsia="ro-RO"/>
+        </w:rPr>
+        <w:t> </w:t>
+      </w:r>
+      <w:r>
+        <w:rPr>
+          <w:rFonts w:ascii="Hack" w:eastAsia="Times New Roman" w:hAnsi="Hack" w:cs="Times New Roman"/>
+          <w:color w:val="A6E22E"/>
+          <w:sz w:val="21"/>
+          <w:szCs w:val="21"/>
+          <w:lang w:eastAsia="ro-RO"/>
+        </w:rPr>
+        <w:t>__attribute__</w:t>
+      </w:r>
+      <w:r>
+        <w:rPr>
+          <w:rFonts w:ascii="Hack" w:eastAsia="Times New Roman" w:hAnsi="Hack" w:cs="Times New Roman"/>
+          <w:color w:val="F8F8F2"/>
+          <w:sz w:val="21"/>
+          <w:szCs w:val="21"/>
+          <w:lang w:eastAsia="ro-RO"/>
+        </w:rPr>
+        <w:t> ((interrupt, no_auto_psv)) </w:t>
+      </w:r>
+      <w:r>
+        <w:rPr>
+          <w:rFonts w:ascii="Hack" w:eastAsia="Times New Roman" w:hAnsi="Hack" w:cs="Times New Roman"/>
+          <w:color w:val="A6E22E"/>
+          <w:sz w:val="21"/>
+          <w:szCs w:val="21"/>
+          <w:lang w:eastAsia="ro-RO"/>
+        </w:rPr>
+        <w:t>_INT0Interrupt</w:t>
+      </w:r>
+      <w:r>
+        <w:rPr>
+          <w:rFonts w:ascii="Hack" w:eastAsia="Times New Roman" w:hAnsi="Hack" w:cs="Times New Roman"/>
+          <w:color w:val="F8F8F2"/>
+          <w:sz w:val="21"/>
+          <w:szCs w:val="21"/>
+          <w:lang w:eastAsia="ro-RO"/>
+        </w:rPr>
+        <w:t>(</w:t>
+      </w:r>
+      <w:r>
+        <w:rPr>
+          <w:rFonts w:ascii="Hack" w:eastAsia="Times New Roman" w:hAnsi="Hack" w:cs="Times New Roman"/>
+          <w:i/>
+          <w:iCs/>
+          <w:color w:val="66D9EF"/>
+          <w:sz w:val="21"/>
+          <w:szCs w:val="21"/>
+          <w:lang w:eastAsia="ro-RO"/>
+        </w:rPr>
+        <w:t>void</w:t>
+      </w:r>
+      <w:r>
+        <w:rPr>
+          <w:rFonts w:ascii="Hack" w:eastAsia="Times New Roman" w:hAnsi="Hack" w:cs="Times New Roman"/>
+          <w:color w:val="F8F8F2"/>
+          <w:sz w:val="21"/>
+          <w:szCs w:val="21"/>
+          <w:lang w:eastAsia="ro-RO"/>
+        </w:rPr>
+        <w:t>)</w:t>
+      </w:r>
+    </w:p>
+    <w:p>
+      <w:pPr>
+        <w:shd w:val="clear" w:color="auto" w:fill="272822"/>
+        <w:spacing w:after="0" w:line="285" w:lineRule="atLeast"/>
+        <w:rPr>
+          <w:rFonts w:ascii="Hack" w:eastAsia="Times New Roman" w:hAnsi="Hack" w:cs="Times New Roman"/>
+          <w:color w:val="F8F8F2"/>
+          <w:sz w:val="21"/>
+          <w:szCs w:val="21"/>
+          <w:lang w:eastAsia="ro-RO"/>
+        </w:rPr>
+      </w:pPr>
+      <w:r>
+        <w:rPr>
+          <w:rFonts w:ascii="Hack" w:eastAsia="Times New Roman" w:hAnsi="Hack" w:cs="Times New Roman"/>
+          <w:color w:val="F8F8F2"/>
+          <w:sz w:val="21"/>
+          <w:szCs w:val="21"/>
+          <w:lang w:eastAsia="ro-RO"/>
+        </w:rPr>
+        <w:t>{</w:t>
+      </w:r>
+    </w:p>
+    <w:p>
+      <w:pPr>
+        <w:shd w:val="clear" w:color="auto" w:fill="272822"/>
+        <w:spacing w:after="0" w:line="285" w:lineRule="atLeast"/>
+        <w:rPr>
+          <w:rFonts w:ascii="Hack" w:eastAsia="Times New Roman" w:hAnsi="Hack" w:cs="Times New Roman"/>
+          <w:color w:val="F8F8F2"/>
+          <w:sz w:val="21"/>
+          <w:szCs w:val="21"/>
+          <w:lang w:eastAsia="ro-RO"/>
+        </w:rPr>
+      </w:pPr>
+      <w:r>
+        <w:rPr>
+          <w:rFonts w:ascii="Hack" w:eastAsia="Times New Roman" w:hAnsi="Hack" w:cs="Times New Roman"/>
+          <w:color w:val="F8F8F2"/>
+          <w:sz w:val="21"/>
+          <w:szCs w:val="21"/>
+          <w:lang w:eastAsia="ro-RO"/>
+        </w:rPr>
+        <w:t>    ucApplicationRunning </w:t>
+      </w:r>
+      <w:r>
+        <w:rPr>
+          <w:rFonts w:ascii="Hack" w:eastAsia="Times New Roman" w:hAnsi="Hack" w:cs="Times New Roman"/>
+          <w:color w:val="F92672"/>
+          <w:sz w:val="21"/>
+          <w:szCs w:val="21"/>
+          <w:lang w:eastAsia="ro-RO"/>
+        </w:rPr>
+        <w:t>=</w:t>
+      </w:r>
+      <w:r>
+        <w:rPr>
+          <w:rFonts w:ascii="Hack" w:eastAsia="Times New Roman" w:hAnsi="Hack" w:cs="Times New Roman"/>
+          <w:color w:val="F8F8F2"/>
+          <w:sz w:val="21"/>
+          <w:szCs w:val="21"/>
+          <w:lang w:eastAsia="ro-RO"/>
+        </w:rPr>
+        <w:t> </w:t>
+      </w:r>
+      <w:r>
+        <w:rPr>
+          <w:rFonts w:ascii="Hack" w:eastAsia="Times New Roman" w:hAnsi="Hack" w:cs="Times New Roman"/>
+          <w:color w:val="F92672"/>
+          <w:sz w:val="21"/>
+          <w:szCs w:val="21"/>
+          <w:lang w:eastAsia="ro-RO"/>
+        </w:rPr>
+        <w:t>!</w:t>
+      </w:r>
+      <w:r>
+        <w:rPr>
+          <w:rFonts w:ascii="Hack" w:eastAsia="Times New Roman" w:hAnsi="Hack" w:cs="Times New Roman"/>
+          <w:color w:val="F8F8F2"/>
+          <w:sz w:val="21"/>
+          <w:szCs w:val="21"/>
+          <w:lang w:eastAsia="ro-RO"/>
+        </w:rPr>
+        <w:t>ucApplicationRunning;</w:t>
+      </w:r>
+    </w:p>
+    <w:p>
+      <w:pPr>
+        <w:shd w:val="clear" w:color="auto" w:fill="272822"/>
+        <w:spacing w:after="0" w:line="285" w:lineRule="atLeast"/>
+        <w:rPr>
+          <w:rFonts w:ascii="Hack" w:eastAsia="Times New Roman" w:hAnsi="Hack" w:cs="Times New Roman"/>
+          <w:color w:val="F8F8F2"/>
+          <w:sz w:val="21"/>
+          <w:szCs w:val="21"/>
+          <w:lang w:eastAsia="ro-RO"/>
+        </w:rPr>
+      </w:pPr>
+      <w:r>
+        <w:rPr>
+          <w:rFonts w:ascii="Hack" w:eastAsia="Times New Roman" w:hAnsi="Hack" w:cs="Times New Roman"/>
+          <w:color w:val="F8F8F2"/>
+          <w:sz w:val="21"/>
+          <w:szCs w:val="21"/>
+          <w:lang w:eastAsia="ro-RO"/>
+        </w:rPr>
+        <w:t>    </w:t>
+      </w:r>
+      <w:r>
+        <w:rPr>
+          <w:rFonts w:ascii="Hack" w:eastAsia="Times New Roman" w:hAnsi="Hack" w:cs="Times New Roman"/>
+          <w:color w:val="88846F"/>
+          <w:sz w:val="21"/>
+          <w:szCs w:val="21"/>
+          <w:lang w:eastAsia="ro-RO"/>
+        </w:rPr>
+        <w:t>//opMode = !opMode;</w:t>
+      </w:r>
+    </w:p>
+    <w:p>
+      <w:pPr>
+        <w:shd w:val="clear" w:color="auto" w:fill="272822"/>
+        <w:spacing w:after="0" w:line="285" w:lineRule="atLeast"/>
+        <w:rPr>
+          <w:rFonts w:ascii="Hack" w:eastAsia="Times New Roman" w:hAnsi="Hack" w:cs="Times New Roman"/>
+          <w:color w:val="F8F8F2"/>
+          <w:sz w:val="21"/>
+          <w:szCs w:val="21"/>
+          <w:lang w:eastAsia="ro-RO"/>
+        </w:rPr>
+      </w:pPr>
+      <w:r>
+        <w:rPr>
+          <w:rFonts w:ascii="Hack" w:eastAsia="Times New Roman" w:hAnsi="Hack" w:cs="Times New Roman"/>
+          <w:color w:val="F8F8F2"/>
+          <w:sz w:val="21"/>
+          <w:szCs w:val="21"/>
+          <w:lang w:eastAsia="ro-RO"/>
+        </w:rPr>
+        <w:t>    </w:t>
+      </w:r>
+      <w:r>
+        <w:rPr>
+          <w:rFonts w:ascii="Hack" w:eastAsia="Times New Roman" w:hAnsi="Hack" w:cs="Times New Roman"/>
+          <w:color w:val="A6E22E"/>
+          <w:sz w:val="21"/>
+          <w:szCs w:val="21"/>
+          <w:lang w:eastAsia="ro-RO"/>
+        </w:rPr>
+        <w:t>_INT0IF</w:t>
+      </w:r>
+      <w:r>
+        <w:rPr>
+          <w:rFonts w:ascii="Hack" w:eastAsia="Times New Roman" w:hAnsi="Hack" w:cs="Times New Roman"/>
+          <w:color w:val="F8F8F2"/>
+          <w:sz w:val="21"/>
+          <w:szCs w:val="21"/>
+          <w:lang w:eastAsia="ro-RO"/>
+        </w:rPr>
+        <w:t> </w:t>
+      </w:r>
+      <w:r>
+        <w:rPr>
+          <w:rFonts w:ascii="Hack" w:eastAsia="Times New Roman" w:hAnsi="Hack" w:cs="Times New Roman"/>
+          <w:color w:val="F92672"/>
+          <w:sz w:val="21"/>
+          <w:szCs w:val="21"/>
+          <w:lang w:eastAsia="ro-RO"/>
+        </w:rPr>
+        <w:t>=</w:t>
+      </w:r>
+      <w:r>
+        <w:rPr>
+          <w:rFonts w:ascii="Hack" w:eastAsia="Times New Roman" w:hAnsi="Hack" w:cs="Times New Roman"/>
+          <w:color w:val="F8F8F2"/>
+          <w:sz w:val="21"/>
+          <w:szCs w:val="21"/>
+          <w:lang w:eastAsia="ro-RO"/>
+        </w:rPr>
+        <w:t> </w:t>
+      </w:r>
+      <w:r>
+        <w:rPr>
+          <w:rFonts w:ascii="Hack" w:eastAsia="Times New Roman" w:hAnsi="Hack" w:cs="Times New Roman"/>
+          <w:color w:val="AE81FF"/>
+          <w:sz w:val="21"/>
+          <w:szCs w:val="21"/>
+          <w:lang w:eastAsia="ro-RO"/>
+        </w:rPr>
+        <w:t>0</w:t>
+      </w:r>
+      <w:r>
+        <w:rPr>
+          <w:rFonts w:ascii="Hack" w:eastAsia="Times New Roman" w:hAnsi="Hack" w:cs="Times New Roman"/>
+          <w:color w:val="F8F8F2"/>
+          <w:sz w:val="21"/>
+          <w:szCs w:val="21"/>
+          <w:lang w:eastAsia="ro-RO"/>
+        </w:rPr>
+        <w:t>;</w:t>
+      </w:r>
+      <w:r>
+        <w:rPr>
+          <w:rFonts w:ascii="Hack" w:eastAsia="Times New Roman" w:hAnsi="Hack" w:cs="Times New Roman"/>
+          <w:color w:val="88846F"/>
+          <w:sz w:val="21"/>
+          <w:szCs w:val="21"/>
+          <w:lang w:eastAsia="ro-RO"/>
+        </w:rPr>
+        <w:t>// Resetam flagul corespunzator intreruperii</w:t>
+      </w:r>
+    </w:p>
+    <w:p>
+      <w:pPr>
+        <w:shd w:val="clear" w:color="auto" w:fill="272822"/>
+        <w:spacing w:after="0" w:line="285" w:lineRule="atLeast"/>
+        <w:rPr>
+          <w:rFonts w:ascii="Hack" w:eastAsia="Times New Roman" w:hAnsi="Hack" w:cs="Times New Roman"/>
+          <w:color w:val="F8F8F2"/>
+          <w:sz w:val="21"/>
+          <w:szCs w:val="21"/>
+          <w:lang w:eastAsia="ro-RO"/>
+        </w:rPr>
+      </w:pPr>
+      <w:r>
+        <w:rPr>
+          <w:rFonts w:ascii="Hack" w:eastAsia="Times New Roman" w:hAnsi="Hack" w:cs="Times New Roman"/>
+          <w:color w:val="F8F8F2"/>
+          <w:sz w:val="21"/>
+          <w:szCs w:val="21"/>
+          <w:lang w:eastAsia="ro-RO"/>
+        </w:rPr>
+        <w:t>}</w:t>
+      </w:r>
+    </w:p>
+    <w:p>
+      <w:pPr>
+        <w:pStyle w:val="ListParagraph"/>
+        <w:ind w:left="0"/>
+      </w:pPr>
+    </w:p>
+    <w:p>
+      <w:pPr>
+        <w:pStyle w:val="ListParagraph"/>
+        <w:ind w:left="0"/>
+      </w:pPr>
+    </w:p>
+    <w:p>
+      <w:pPr>
+        <w:pStyle w:val="ListParagraph"/>
+        <w:numPr>
+          <w:ilvl w:val="0"/>
+          <w:numId w:val="5"/>
+        </w:numPr>
+      </w:pPr>
+      <w:bookmarkStart w:id="2" w:name="_GoBack"/>
+      <w:bookmarkEnd w:id="2"/>
+    </w:p>
     <w:sectPr>
       <w:pgSz w:w="12240" w:h="15840"/>
       <w:pgMar w:top="1440" w:right="1440" w:bottom="1440" w:left="1440" w:header="720" w:footer="720" w:gutter="0"/>
@@ -1226,8 +2295,8 @@
 </file>
 
 <file path=word/numbering.xml><?xml version="1.0" encoding="utf-8"?>
-<w:numbering xmlns:wpc="http://schemas.microsoft.com/office/word/2010/wordprocessingCanvas" xmlns:cx="http://schemas.microsoft.com/office/drawing/2014/chartex" xmlns:cx1="http://schemas.microsoft.com/office/drawing/2015/9/8/chartex" xmlns:cx2="http://schemas.microsoft.com/office/drawing/2015/10/21/chartex" xmlns:cx3="http://schemas.microsoft.com/office/drawing/2016/5/9/chartex" xmlns:cx4="http://schemas.microsoft.com/office/drawing/2016/5/10/chartex" xmlns:cx5="http://schemas.microsoft.com/office/drawing/2016/5/11/chartex" xmlns:cx6="http://schemas.microsoft.com/office/drawing/2016/5/12/chartex" xmlns:cx7="http://schemas.microsoft.com/office/drawing/2016/5/13/chartex" xmlns:cx8="http://schemas.microsoft.com/office/drawing/2016/5/14/chartex" xmlns:mc="http://schemas.openxmlformats.org/markup-compatibility/2006" xmlns:aink="http://schemas.microsoft.com/office/drawing/2016/ink" xmlns:am3d="http://schemas.microsoft.com/office/drawing/2017/model3d" xmlns:o="urn:schemas-microsoft-com:office:office" xmlns:r="http://schemas.openxmlformats.org/officeDocument/2006/relationships" xmlns:m="http://schemas.openxmlformats.org/officeDocument/2006/math" xmlns:v="urn:schemas-microsoft-com:vml" xmlns:wp14="http://schemas.microsoft.com/office/word/2010/wordprocessingDrawing" xmlns:wp="http://schemas.openxmlformats.org/drawingml/2006/wordprocessingDrawing" xmlns:w10="urn:schemas-microsoft-com:office:word" xmlns:w="http://schemas.openxmlformats.org/wordprocessingml/2006/main" xmlns:w14="http://schemas.microsoft.com/office/word/2010/wordml" xmlns:w15="http://schemas.microsoft.com/office/word/2012/wordml" xmlns:w16cex="http://schemas.microsoft.com/office/word/2018/wordml/cex" xmlns:w16cid="http://schemas.microsoft.com/office/word/2016/wordml/cid" xmlns:w16="http://schemas.microsoft.com/office/word/2018/wordml" xmlns:w16sdtdh="http://schemas.microsoft.com/office/word/2020/wordml/sdtdatahash" xmlns:w16se="http://schemas.microsoft.com/office/word/2015/wordml/symex" xmlns:wpg="http://schemas.microsoft.com/office/word/2010/wordprocessingGroup" xmlns:wpi="http://schemas.microsoft.com/office/word/2010/wordprocessingInk" xmlns:wne="http://schemas.microsoft.com/office/word/2006/wordml" xmlns:wps="http://schemas.microsoft.com/office/word/2010/wordprocessingShape" mc:Ignorable="w14 w15 w16se w16cid w16 w16cex w16sdtdh wp14">
-  <w:abstractNum w:abstractNumId="0" w15:restartNumberingAfterBreak="0">
+<w:numbering xmlns:wpc="http://schemas.microsoft.com/office/word/2010/wordprocessingCanvas" xmlns:mc="http://schemas.openxmlformats.org/markup-compatibility/2006" xmlns:o="urn:schemas-microsoft-com:office:office" xmlns:r="http://schemas.openxmlformats.org/officeDocument/2006/relationships" xmlns:m="http://schemas.openxmlformats.org/officeDocument/2006/math" xmlns:v="urn:schemas-microsoft-com:vml" xmlns:wp14="http://schemas.microsoft.com/office/word/2010/wordprocessingDrawing" xmlns:wp="http://schemas.openxmlformats.org/drawingml/2006/wordprocessingDrawing" xmlns:w10="urn:schemas-microsoft-com:office:word" xmlns:w="http://schemas.openxmlformats.org/wordprocessingml/2006/main" xmlns:w14="http://schemas.microsoft.com/office/word/2010/wordml" xmlns:wpg="http://schemas.microsoft.com/office/word/2010/wordprocessingGroup" xmlns:wpi="http://schemas.microsoft.com/office/word/2010/wordprocessingInk" xmlns:wne="http://schemas.microsoft.com/office/word/2006/wordml" xmlns:wps="http://schemas.microsoft.com/office/word/2010/wordprocessingShape" mc:Ignorable="w14 wp14">
+  <w:abstractNum w:abstractNumId="0">
     <w:nsid w:val="14497BE6"/>
     <w:multiLevelType w:val="hybridMultilevel"/>
     <w:tmpl w:val="142AEFD2"/>
@@ -1340,7 +2409,96 @@
       </w:rPr>
     </w:lvl>
   </w:abstractNum>
-  <w:abstractNum w:abstractNumId="1" w15:restartNumberingAfterBreak="0">
+  <w:abstractNum w:abstractNumId="1">
+    <w:nsid w:val="19AF04EE"/>
+    <w:multiLevelType w:val="hybridMultilevel"/>
+    <w:tmpl w:val="75BAD446"/>
+    <w:lvl w:ilvl="0" w:tplc="0418000F">
+      <w:start w:val="1"/>
+      <w:numFmt w:val="decimal"/>
+      <w:lvlText w:val="%1."/>
+      <w:lvlJc w:val="left"/>
+      <w:pPr>
+        <w:ind w:left="720" w:hanging="360"/>
+      </w:pPr>
+      <w:rPr>
+        <w:rFonts w:hint="default"/>
+      </w:rPr>
+    </w:lvl>
+    <w:lvl w:ilvl="1" w:tplc="04180019" w:tentative="1">
+      <w:start w:val="1"/>
+      <w:numFmt w:val="lowerLetter"/>
+      <w:lvlText w:val="%2."/>
+      <w:lvlJc w:val="left"/>
+      <w:pPr>
+        <w:ind w:left="1440" w:hanging="360"/>
+      </w:pPr>
+    </w:lvl>
+    <w:lvl w:ilvl="2" w:tplc="0418001B" w:tentative="1">
+      <w:start w:val="1"/>
+      <w:numFmt w:val="lowerRoman"/>
+      <w:lvlText w:val="%3."/>
+      <w:lvlJc w:val="right"/>
+      <w:pPr>
+        <w:ind w:left="2160" w:hanging="180"/>
+      </w:pPr>
+    </w:lvl>
+    <w:lvl w:ilvl="3" w:tplc="0418000F" w:tentative="1">
+      <w:start w:val="1"/>
+      <w:numFmt w:val="decimal"/>
+      <w:lvlText w:val="%4."/>
+      <w:lvlJc w:val="left"/>
+      <w:pPr>
+        <w:ind w:left="2880" w:hanging="360"/>
+      </w:pPr>
+    </w:lvl>
+    <w:lvl w:ilvl="4" w:tplc="04180019" w:tentative="1">
+      <w:start w:val="1"/>
+      <w:numFmt w:val="lowerLetter"/>
+      <w:lvlText w:val="%5."/>
+      <w:lvlJc w:val="left"/>
+      <w:pPr>
+        <w:ind w:left="3600" w:hanging="360"/>
+      </w:pPr>
+    </w:lvl>
+    <w:lvl w:ilvl="5" w:tplc="0418001B" w:tentative="1">
+      <w:start w:val="1"/>
+      <w:numFmt w:val="lowerRoman"/>
+      <w:lvlText w:val="%6."/>
+      <w:lvlJc w:val="right"/>
+      <w:pPr>
+        <w:ind w:left="4320" w:hanging="180"/>
+      </w:pPr>
+    </w:lvl>
+    <w:lvl w:ilvl="6" w:tplc="0418000F" w:tentative="1">
+      <w:start w:val="1"/>
+      <w:numFmt w:val="decimal"/>
+      <w:lvlText w:val="%7."/>
+      <w:lvlJc w:val="left"/>
+      <w:pPr>
+        <w:ind w:left="5040" w:hanging="360"/>
+      </w:pPr>
+    </w:lvl>
+    <w:lvl w:ilvl="7" w:tplc="04180019" w:tentative="1">
+      <w:start w:val="1"/>
+      <w:numFmt w:val="lowerLetter"/>
+      <w:lvlText w:val="%8."/>
+      <w:lvlJc w:val="left"/>
+      <w:pPr>
+        <w:ind w:left="5760" w:hanging="360"/>
+      </w:pPr>
+    </w:lvl>
+    <w:lvl w:ilvl="8" w:tplc="0418001B" w:tentative="1">
+      <w:start w:val="1"/>
+      <w:numFmt w:val="lowerRoman"/>
+      <w:lvlText w:val="%9."/>
+      <w:lvlJc w:val="right"/>
+      <w:pPr>
+        <w:ind w:left="6480" w:hanging="180"/>
+      </w:pPr>
+    </w:lvl>
+  </w:abstractNum>
+  <w:abstractNum w:abstractNumId="2">
     <w:nsid w:val="20C570C2"/>
     <w:multiLevelType w:val="hybridMultilevel"/>
     <w:tmpl w:val="A28422B6"/>
@@ -1429,7 +2587,7 @@
       </w:pPr>
     </w:lvl>
   </w:abstractNum>
-  <w:abstractNum w:abstractNumId="2" w15:restartNumberingAfterBreak="0">
+  <w:abstractNum w:abstractNumId="3">
     <w:nsid w:val="50906CB4"/>
     <w:multiLevelType w:val="hybridMultilevel"/>
     <w:tmpl w:val="8A0C9258"/>
@@ -1542,7 +2700,7 @@
       </w:rPr>
     </w:lvl>
   </w:abstractNum>
-  <w:abstractNum w:abstractNumId="3" w15:restartNumberingAfterBreak="0">
+  <w:abstractNum w:abstractNumId="4">
     <w:nsid w:val="56885F05"/>
     <w:multiLevelType w:val="hybridMultilevel"/>
     <w:tmpl w:val="A8DEFC16"/>
@@ -1632,22 +2790,25 @@
     </w:lvl>
   </w:abstractNum>
   <w:num w:numId="1">
-    <w:abstractNumId w:val="1"/>
+    <w:abstractNumId w:val="2"/>
   </w:num>
   <w:num w:numId="2">
-    <w:abstractNumId w:val="3"/>
+    <w:abstractNumId w:val="4"/>
   </w:num>
   <w:num w:numId="3">
-    <w:abstractNumId w:val="2"/>
+    <w:abstractNumId w:val="3"/>
   </w:num>
   <w:num w:numId="4">
     <w:abstractNumId w:val="0"/>
+  </w:num>
+  <w:num w:numId="5">
+    <w:abstractNumId w:val="1"/>
   </w:num>
 </w:numbering>
 </file>
 
 <file path=word/styles.xml><?xml version="1.0" encoding="utf-8"?>
-<w:styles xmlns:mc="http://schemas.openxmlformats.org/markup-compatibility/2006" xmlns:r="http://schemas.openxmlformats.org/officeDocument/2006/relationships" xmlns:w="http://schemas.openxmlformats.org/wordprocessingml/2006/main" xmlns:w14="http://schemas.microsoft.com/office/word/2010/wordml" xmlns:w15="http://schemas.microsoft.com/office/word/2012/wordml" xmlns:w16cex="http://schemas.microsoft.com/office/word/2018/wordml/cex" xmlns:w16cid="http://schemas.microsoft.com/office/word/2016/wordml/cid" xmlns:w16="http://schemas.microsoft.com/office/word/2018/wordml" xmlns:w16sdtdh="http://schemas.microsoft.com/office/word/2020/wordml/sdtdatahash" xmlns:w16se="http://schemas.microsoft.com/office/word/2015/wordml/symex" mc:Ignorable="w14 w15 w16se w16cid w16 w16cex w16sdtdh">
+<w:styles xmlns:mc="http://schemas.openxmlformats.org/markup-compatibility/2006" xmlns:r="http://schemas.openxmlformats.org/officeDocument/2006/relationships" xmlns:w="http://schemas.openxmlformats.org/wordprocessingml/2006/main" xmlns:w14="http://schemas.microsoft.com/office/word/2010/wordml" mc:Ignorable="w14">
   <w:docDefaults>
     <w:rPrDefault>
       <w:rPr>
@@ -1663,383 +2824,144 @@
       </w:pPr>
     </w:pPrDefault>
   </w:docDefaults>
-  <w:latentStyles w:defLockedState="0" w:defUIPriority="99" w:defSemiHidden="0" w:defUnhideWhenUsed="0" w:defQFormat="0" w:count="376">
-    <w:lsdException w:name="Normal" w:uiPriority="0" w:qFormat="1"/>
-    <w:lsdException w:name="heading 1" w:uiPriority="9" w:qFormat="1"/>
-    <w:lsdException w:name="heading 2" w:semiHidden="1" w:uiPriority="9" w:unhideWhenUsed="1" w:qFormat="1"/>
-    <w:lsdException w:name="heading 3" w:semiHidden="1" w:uiPriority="9" w:unhideWhenUsed="1" w:qFormat="1"/>
-    <w:lsdException w:name="heading 4" w:semiHidden="1" w:uiPriority="9" w:unhideWhenUsed="1" w:qFormat="1"/>
-    <w:lsdException w:name="heading 5" w:semiHidden="1" w:uiPriority="9" w:unhideWhenUsed="1" w:qFormat="1"/>
-    <w:lsdException w:name="heading 6" w:semiHidden="1" w:uiPriority="9" w:unhideWhenUsed="1" w:qFormat="1"/>
-    <w:lsdException w:name="heading 7" w:semiHidden="1" w:uiPriority="9" w:unhideWhenUsed="1" w:qFormat="1"/>
-    <w:lsdException w:name="heading 8" w:semiHidden="1" w:uiPriority="9" w:unhideWhenUsed="1" w:qFormat="1"/>
-    <w:lsdException w:name="heading 9" w:semiHidden="1" w:uiPriority="9" w:unhideWhenUsed="1" w:qFormat="1"/>
-    <w:lsdException w:name="index 1" w:semiHidden="1" w:unhideWhenUsed="1"/>
-    <w:lsdException w:name="index 2" w:semiHidden="1" w:unhideWhenUsed="1"/>
-    <w:lsdException w:name="index 3" w:semiHidden="1" w:unhideWhenUsed="1"/>
-    <w:lsdException w:name="index 4" w:semiHidden="1" w:unhideWhenUsed="1"/>
-    <w:lsdException w:name="index 5" w:semiHidden="1" w:unhideWhenUsed="1"/>
-    <w:lsdException w:name="index 6" w:semiHidden="1" w:unhideWhenUsed="1"/>
-    <w:lsdException w:name="index 7" w:semiHidden="1" w:unhideWhenUsed="1"/>
-    <w:lsdException w:name="index 8" w:semiHidden="1" w:unhideWhenUsed="1"/>
-    <w:lsdException w:name="index 9" w:semiHidden="1" w:unhideWhenUsed="1"/>
-    <w:lsdException w:name="toc 1" w:semiHidden="1" w:uiPriority="39" w:unhideWhenUsed="1"/>
-    <w:lsdException w:name="toc 2" w:semiHidden="1" w:uiPriority="39" w:unhideWhenUsed="1"/>
-    <w:lsdException w:name="toc 3" w:semiHidden="1" w:uiPriority="39" w:unhideWhenUsed="1"/>
-    <w:lsdException w:name="toc 4" w:semiHidden="1" w:uiPriority="39" w:unhideWhenUsed="1"/>
-    <w:lsdException w:name="toc 5" w:semiHidden="1" w:uiPriority="39" w:unhideWhenUsed="1"/>
-    <w:lsdException w:name="toc 6" w:semiHidden="1" w:uiPriority="39" w:unhideWhenUsed="1"/>
-    <w:lsdException w:name="toc 7" w:semiHidden="1" w:uiPriority="39" w:unhideWhenUsed="1"/>
-    <w:lsdException w:name="toc 8" w:semiHidden="1" w:uiPriority="39" w:unhideWhenUsed="1"/>
-    <w:lsdException w:name="toc 9" w:semiHidden="1" w:uiPriority="39" w:unhideWhenUsed="1"/>
-    <w:lsdException w:name="Normal Indent" w:semiHidden="1" w:unhideWhenUsed="1"/>
-    <w:lsdException w:name="footnote text" w:semiHidden="1" w:unhideWhenUsed="1"/>
-    <w:lsdException w:name="annotation text" w:semiHidden="1" w:unhideWhenUsed="1"/>
-    <w:lsdException w:name="header" w:semiHidden="1" w:unhideWhenUsed="1"/>
-    <w:lsdException w:name="footer" w:semiHidden="1" w:unhideWhenUsed="1"/>
-    <w:lsdException w:name="index heading" w:semiHidden="1" w:unhideWhenUsed="1"/>
-    <w:lsdException w:name="caption" w:semiHidden="1" w:uiPriority="35" w:unhideWhenUsed="1" w:qFormat="1"/>
-    <w:lsdException w:name="table of figures" w:semiHidden="1" w:unhideWhenUsed="1"/>
-    <w:lsdException w:name="envelope address" w:semiHidden="1" w:unhideWhenUsed="1"/>
-    <w:lsdException w:name="envelope return" w:semiHidden="1" w:unhideWhenUsed="1"/>
-    <w:lsdException w:name="footnote reference" w:semiHidden="1" w:unhideWhenUsed="1"/>
-    <w:lsdException w:name="annotation reference" w:semiHidden="1" w:unhideWhenUsed="1"/>
-    <w:lsdException w:name="line number" w:semiHidden="1" w:unhideWhenUsed="1"/>
-    <w:lsdException w:name="page number" w:semiHidden="1" w:unhideWhenUsed="1"/>
-    <w:lsdException w:name="endnote reference" w:semiHidden="1" w:unhideWhenUsed="1"/>
-    <w:lsdException w:name="endnote text" w:semiHidden="1" w:unhideWhenUsed="1"/>
-    <w:lsdException w:name="table of authorities" w:semiHidden="1" w:unhideWhenUsed="1"/>
-    <w:lsdException w:name="macro" w:semiHidden="1" w:unhideWhenUsed="1"/>
-    <w:lsdException w:name="toa heading" w:semiHidden="1" w:unhideWhenUsed="1"/>
-    <w:lsdException w:name="List" w:semiHidden="1" w:unhideWhenUsed="1"/>
-    <w:lsdException w:name="List Bullet" w:semiHidden="1" w:unhideWhenUsed="1"/>
-    <w:lsdException w:name="List Number" w:semiHidden="1" w:unhideWhenUsed="1"/>
-    <w:lsdException w:name="List 2" w:semiHidden="1" w:unhideWhenUsed="1"/>
-    <w:lsdException w:name="List 3" w:semiHidden="1" w:unhideWhenUsed="1"/>
-    <w:lsdException w:name="List 4" w:semiHidden="1" w:unhideWhenUsed="1"/>
-    <w:lsdException w:name="List 5" w:semiHidden="1" w:unhideWhenUsed="1"/>
-    <w:lsdException w:name="List Bullet 2" w:semiHidden="1" w:unhideWhenUsed="1"/>
-    <w:lsdException w:name="List Bullet 3" w:semiHidden="1" w:unhideWhenUsed="1"/>
-    <w:lsdException w:name="List Bullet 4" w:semiHidden="1" w:unhideWhenUsed="1"/>
-    <w:lsdException w:name="List Bullet 5" w:semiHidden="1" w:unhideWhenUsed="1"/>
-    <w:lsdException w:name="List Number 2" w:semiHidden="1" w:unhideWhenUsed="1"/>
-    <w:lsdException w:name="List Number 3" w:semiHidden="1" w:unhideWhenUsed="1"/>
-    <w:lsdException w:name="List Number 4" w:semiHidden="1" w:unhideWhenUsed="1"/>
-    <w:lsdException w:name="List Number 5" w:semiHidden="1" w:unhideWhenUsed="1"/>
-    <w:lsdException w:name="Title" w:uiPriority="10" w:qFormat="1"/>
-    <w:lsdException w:name="Closing" w:semiHidden="1" w:unhideWhenUsed="1"/>
-    <w:lsdException w:name="Signature" w:semiHidden="1" w:unhideWhenUsed="1"/>
-    <w:lsdException w:name="Default Paragraph Font" w:semiHidden="1" w:uiPriority="1" w:unhideWhenUsed="1"/>
-    <w:lsdException w:name="Body Text" w:semiHidden="1" w:unhideWhenUsed="1"/>
-    <w:lsdException w:name="Body Text Indent" w:semiHidden="1" w:unhideWhenUsed="1"/>
-    <w:lsdException w:name="List Continue" w:semiHidden="1" w:unhideWhenUsed="1"/>
-    <w:lsdException w:name="List Continue 2" w:semiHidden="1" w:unhideWhenUsed="1"/>
-    <w:lsdException w:name="List Continue 3" w:semiHidden="1" w:unhideWhenUsed="1"/>
-    <w:lsdException w:name="List Continue 4" w:semiHidden="1" w:unhideWhenUsed="1"/>
-    <w:lsdException w:name="List Continue 5" w:semiHidden="1" w:unhideWhenUsed="1"/>
-    <w:lsdException w:name="Message Header" w:semiHidden="1" w:unhideWhenUsed="1"/>
-    <w:lsdException w:name="Subtitle" w:uiPriority="11" w:qFormat="1"/>
-    <w:lsdException w:name="Salutation" w:semiHidden="1" w:unhideWhenUsed="1"/>
-    <w:lsdException w:name="Date" w:semiHidden="1" w:unhideWhenUsed="1"/>
-    <w:lsdException w:name="Body Text First Indent" w:semiHidden="1" w:unhideWhenUsed="1"/>
-    <w:lsdException w:name="Body Text First Indent 2" w:semiHidden="1" w:unhideWhenUsed="1"/>
-    <w:lsdException w:name="Note Heading" w:semiHidden="1" w:unhideWhenUsed="1"/>
-    <w:lsdException w:name="Body Text 2" w:semiHidden="1" w:unhideWhenUsed="1"/>
-    <w:lsdException w:name="Body Text 3" w:semiHidden="1" w:unhideWhenUsed="1"/>
-    <w:lsdException w:name="Body Text Indent 2" w:semiHidden="1" w:unhideWhenUsed="1"/>
-    <w:lsdException w:name="Body Text Indent 3" w:semiHidden="1" w:unhideWhenUsed="1"/>
-    <w:lsdException w:name="Block Text" w:semiHidden="1" w:unhideWhenUsed="1"/>
-    <w:lsdException w:name="Hyperlink" w:semiHidden="1" w:unhideWhenUsed="1"/>
-    <w:lsdException w:name="FollowedHyperlink" w:semiHidden="1" w:unhideWhenUsed="1"/>
-    <w:lsdException w:name="Strong" w:uiPriority="22" w:qFormat="1"/>
-    <w:lsdException w:name="Emphasis" w:uiPriority="20" w:qFormat="1"/>
-    <w:lsdException w:name="Document Map" w:semiHidden="1" w:unhideWhenUsed="1"/>
-    <w:lsdException w:name="Plain Text" w:semiHidden="1" w:unhideWhenUsed="1"/>
-    <w:lsdException w:name="E-mail Signature" w:semiHidden="1" w:unhideWhenUsed="1"/>
-    <w:lsdException w:name="HTML Top of Form" w:semiHidden="1" w:unhideWhenUsed="1"/>
-    <w:lsdException w:name="HTML Bottom of Form" w:semiHidden="1" w:unhideWhenUsed="1"/>
-    <w:lsdException w:name="Normal (Web)" w:semiHidden="1" w:unhideWhenUsed="1"/>
-    <w:lsdException w:name="HTML Acronym" w:semiHidden="1" w:unhideWhenUsed="1"/>
-    <w:lsdException w:name="HTML Address" w:semiHidden="1" w:unhideWhenUsed="1"/>
-    <w:lsdException w:name="HTML Cite" w:semiHidden="1" w:unhideWhenUsed="1"/>
-    <w:lsdException w:name="HTML Code" w:semiHidden="1" w:unhideWhenUsed="1"/>
-    <w:lsdException w:name="HTML Definition" w:semiHidden="1" w:unhideWhenUsed="1"/>
-    <w:lsdException w:name="HTML Keyboard" w:semiHidden="1" w:unhideWhenUsed="1"/>
-    <w:lsdException w:name="HTML Preformatted" w:semiHidden="1" w:unhideWhenUsed="1"/>
-    <w:lsdException w:name="HTML Sample" w:semiHidden="1" w:unhideWhenUsed="1"/>
-    <w:lsdException w:name="HTML Typewriter" w:semiHidden="1" w:unhideWhenUsed="1"/>
-    <w:lsdException w:name="HTML Variable" w:semiHidden="1" w:unhideWhenUsed="1"/>
-    <w:lsdException w:name="Normal Table" w:semiHidden="1" w:unhideWhenUsed="1"/>
-    <w:lsdException w:name="annotation subject" w:semiHidden="1" w:unhideWhenUsed="1"/>
-    <w:lsdException w:name="No List" w:semiHidden="1" w:unhideWhenUsed="1"/>
-    <w:lsdException w:name="Outline List 1" w:semiHidden="1" w:unhideWhenUsed="1"/>
-    <w:lsdException w:name="Outline List 2" w:semiHidden="1" w:unhideWhenUsed="1"/>
-    <w:lsdException w:name="Outline List 3" w:semiHidden="1" w:unhideWhenUsed="1"/>
-    <w:lsdException w:name="Table Simple 1" w:semiHidden="1" w:unhideWhenUsed="1"/>
-    <w:lsdException w:name="Table Simple 2" w:semiHidden="1" w:unhideWhenUsed="1"/>
-    <w:lsdException w:name="Table Simple 3" w:semiHidden="1" w:unhideWhenUsed="1"/>
-    <w:lsdException w:name="Table Classic 1" w:semiHidden="1" w:unhideWhenUsed="1"/>
-    <w:lsdException w:name="Table Classic 2" w:semiHidden="1" w:unhideWhenUsed="1"/>
-    <w:lsdException w:name="Table Classic 3" w:semiHidden="1" w:unhideWhenUsed="1"/>
-    <w:lsdException w:name="Table Classic 4" w:semiHidden="1" w:unhideWhenUsed="1"/>
-    <w:lsdException w:name="Table Colorful 1" w:semiHidden="1" w:unhideWhenUsed="1"/>
-    <w:lsdException w:name="Table Colorful 2" w:semiHidden="1" w:unhideWhenUsed="1"/>
-    <w:lsdException w:name="Table Colorful 3" w:semiHidden="1" w:unhideWhenUsed="1"/>
-    <w:lsdException w:name="Table Columns 1" w:semiHidden="1" w:unhideWhenUsed="1"/>
-    <w:lsdException w:name="Table Columns 2" w:semiHidden="1" w:unhideWhenUsed="1"/>
-    <w:lsdException w:name="Table Columns 3" w:semiHidden="1" w:unhideWhenUsed="1"/>
-    <w:lsdException w:name="Table Columns 4" w:semiHidden="1" w:unhideWhenUsed="1"/>
-    <w:lsdException w:name="Table Columns 5" w:semiHidden="1" w:unhideWhenUsed="1"/>
-    <w:lsdException w:name="Table Grid 1" w:semiHidden="1" w:unhideWhenUsed="1"/>
-    <w:lsdException w:name="Table Grid 2" w:semiHidden="1" w:unhideWhenUsed="1"/>
-    <w:lsdException w:name="Table Grid 3" w:semiHidden="1" w:unhideWhenUsed="1"/>
-    <w:lsdException w:name="Table Grid 4" w:semiHidden="1" w:unhideWhenUsed="1"/>
-    <w:lsdException w:name="Table Grid 5" w:semiHidden="1" w:unhideWhenUsed="1"/>
-    <w:lsdException w:name="Table Grid 6" w:semiHidden="1" w:unhideWhenUsed="1"/>
-    <w:lsdException w:name="Table Grid 7" w:semiHidden="1" w:unhideWhenUsed="1"/>
-    <w:lsdException w:name="Table Grid 8" w:semiHidden="1" w:unhideWhenUsed="1"/>
-    <w:lsdException w:name="Table List 1" w:semiHidden="1" w:unhideWhenUsed="1"/>
-    <w:lsdException w:name="Table List 2" w:semiHidden="1" w:unhideWhenUsed="1"/>
-    <w:lsdException w:name="Table List 3" w:semiHidden="1" w:unhideWhenUsed="1"/>
-    <w:lsdException w:name="Table List 4" w:semiHidden="1" w:unhideWhenUsed="1"/>
-    <w:lsdException w:name="Table List 5" w:semiHidden="1" w:unhideWhenUsed="1"/>
-    <w:lsdException w:name="Table List 6" w:semiHidden="1" w:unhideWhenUsed="1"/>
-    <w:lsdException w:name="Table List 7" w:semiHidden="1" w:unhideWhenUsed="1"/>
-    <w:lsdException w:name="Table List 8" w:semiHidden="1" w:unhideWhenUsed="1"/>
-    <w:lsdException w:name="Table 3D effects 1" w:semiHidden="1" w:unhideWhenUsed="1"/>
-    <w:lsdException w:name="Table 3D effects 2" w:semiHidden="1" w:unhideWhenUsed="1"/>
-    <w:lsdException w:name="Table 3D effects 3" w:semiHidden="1" w:unhideWhenUsed="1"/>
-    <w:lsdException w:name="Table Contemporary" w:semiHidden="1" w:unhideWhenUsed="1"/>
-    <w:lsdException w:name="Table Elegant" w:semiHidden="1" w:unhideWhenUsed="1"/>
-    <w:lsdException w:name="Table Professional" w:semiHidden="1" w:unhideWhenUsed="1"/>
-    <w:lsdException w:name="Table Subtle 1" w:semiHidden="1" w:unhideWhenUsed="1"/>
-    <w:lsdException w:name="Table Subtle 2" w:semiHidden="1" w:unhideWhenUsed="1"/>
-    <w:lsdException w:name="Table Web 1" w:semiHidden="1" w:unhideWhenUsed="1"/>
-    <w:lsdException w:name="Table Web 2" w:semiHidden="1" w:unhideWhenUsed="1"/>
-    <w:lsdException w:name="Table Web 3" w:semiHidden="1" w:unhideWhenUsed="1"/>
-    <w:lsdException w:name="Balloon Text" w:semiHidden="1" w:unhideWhenUsed="1"/>
-    <w:lsdException w:name="Table Grid" w:uiPriority="39"/>
-    <w:lsdException w:name="Table Theme" w:semiHidden="1" w:unhideWhenUsed="1"/>
-    <w:lsdException w:name="Placeholder Text" w:semiHidden="1"/>
-    <w:lsdException w:name="No Spacing" w:uiPriority="1" w:qFormat="1"/>
-    <w:lsdException w:name="Light Shading" w:uiPriority="60"/>
-    <w:lsdException w:name="Light List" w:uiPriority="61"/>
-    <w:lsdException w:name="Light Grid" w:uiPriority="62"/>
-    <w:lsdException w:name="Medium Shading 1" w:uiPriority="63"/>
-    <w:lsdException w:name="Medium Shading 2" w:uiPriority="64"/>
-    <w:lsdException w:name="Medium List 1" w:uiPriority="65"/>
-    <w:lsdException w:name="Medium List 2" w:uiPriority="66"/>
-    <w:lsdException w:name="Medium Grid 1" w:uiPriority="67"/>
-    <w:lsdException w:name="Medium Grid 2" w:uiPriority="68"/>
-    <w:lsdException w:name="Medium Grid 3" w:uiPriority="69"/>
-    <w:lsdException w:name="Dark List" w:uiPriority="70"/>
-    <w:lsdException w:name="Colorful Shading" w:uiPriority="71"/>
-    <w:lsdException w:name="Colorful List" w:uiPriority="72"/>
-    <w:lsdException w:name="Colorful Grid" w:uiPriority="73"/>
-    <w:lsdException w:name="Light Shading Accent 1" w:uiPriority="60"/>
-    <w:lsdException w:name="Light List Accent 1" w:uiPriority="61"/>
-    <w:lsdException w:name="Light Grid Accent 1" w:uiPriority="62"/>
-    <w:lsdException w:name="Medium Shading 1 Accent 1" w:uiPriority="63"/>
-    <w:lsdException w:name="Medium Shading 2 Accent 1" w:uiPriority="64"/>
-    <w:lsdException w:name="Medium List 1 Accent 1" w:uiPriority="65"/>
-    <w:lsdException w:name="Revision" w:semiHidden="1"/>
-    <w:lsdException w:name="List Paragraph" w:uiPriority="34" w:qFormat="1"/>
-    <w:lsdException w:name="Quote" w:uiPriority="29" w:qFormat="1"/>
-    <w:lsdException w:name="Intense Quote" w:uiPriority="30" w:qFormat="1"/>
-    <w:lsdException w:name="Medium List 2 Accent 1" w:uiPriority="66"/>
-    <w:lsdException w:name="Medium Grid 1 Accent 1" w:uiPriority="67"/>
-    <w:lsdException w:name="Medium Grid 2 Accent 1" w:uiPriority="68"/>
-    <w:lsdException w:name="Medium Grid 3 Accent 1" w:uiPriority="69"/>
-    <w:lsdException w:name="Dark List Accent 1" w:uiPriority="70"/>
-    <w:lsdException w:name="Colorful Shading Accent 1" w:uiPriority="71"/>
-    <w:lsdException w:name="Colorful List Accent 1" w:uiPriority="72"/>
-    <w:lsdException w:name="Colorful Grid Accent 1" w:uiPriority="73"/>
-    <w:lsdException w:name="Light Shading Accent 2" w:uiPriority="60"/>
-    <w:lsdException w:name="Light List Accent 2" w:uiPriority="61"/>
-    <w:lsdException w:name="Light Grid Accent 2" w:uiPriority="62"/>
-    <w:lsdException w:name="Medium Shading 1 Accent 2" w:uiPriority="63"/>
-    <w:lsdException w:name="Medium Shading 2 Accent 2" w:uiPriority="64"/>
-    <w:lsdException w:name="Medium List 1 Accent 2" w:uiPriority="65"/>
-    <w:lsdException w:name="Medium List 2 Accent 2" w:uiPriority="66"/>
-    <w:lsdException w:name="Medium Grid 1 Accent 2" w:uiPriority="67"/>
-    <w:lsdException w:name="Medium Grid 2 Accent 2" w:uiPriority="68"/>
-    <w:lsdException w:name="Medium Grid 3 Accent 2" w:uiPriority="69"/>
-    <w:lsdException w:name="Dark List Accent 2" w:uiPriority="70"/>
-    <w:lsdException w:name="Colorful Shading Accent 2" w:uiPriority="71"/>
-    <w:lsdException w:name="Colorful List Accent 2" w:uiPriority="72"/>
-    <w:lsdException w:name="Colorful Grid Accent 2" w:uiPriority="73"/>
-    <w:lsdException w:name="Light Shading Accent 3" w:uiPriority="60"/>
-    <w:lsdException w:name="Light List Accent 3" w:uiPriority="61"/>
-    <w:lsdException w:name="Light Grid Accent 3" w:uiPriority="62"/>
-    <w:lsdException w:name="Medium Shading 1 Accent 3" w:uiPriority="63"/>
-    <w:lsdException w:name="Medium Shading 2 Accent 3" w:uiPriority="64"/>
-    <w:lsdException w:name="Medium List 1 Accent 3" w:uiPriority="65"/>
-    <w:lsdException w:name="Medium List 2 Accent 3" w:uiPriority="66"/>
-    <w:lsdException w:name="Medium Grid 1 Accent 3" w:uiPriority="67"/>
-    <w:lsdException w:name="Medium Grid 2 Accent 3" w:uiPriority="68"/>
-    <w:lsdException w:name="Medium Grid 3 Accent 3" w:uiPriority="69"/>
-    <w:lsdException w:name="Dark List Accent 3" w:uiPriority="70"/>
-    <w:lsdException w:name="Colorful Shading Accent 3" w:uiPriority="71"/>
-    <w:lsdException w:name="Colorful List Accent 3" w:uiPriority="72"/>
-    <w:lsdException w:name="Colorful Grid Accent 3" w:uiPriority="73"/>
-    <w:lsdException w:name="Light Shading Accent 4" w:uiPriority="60"/>
-    <w:lsdException w:name="Light List Accent 4" w:uiPriority="61"/>
-    <w:lsdException w:name="Light Grid Accent 4" w:uiPriority="62"/>
-    <w:lsdException w:name="Medium Shading 1 Accent 4" w:uiPriority="63"/>
-    <w:lsdException w:name="Medium Shading 2 Accent 4" w:uiPriority="64"/>
-    <w:lsdException w:name="Medium List 1 Accent 4" w:uiPriority="65"/>
-    <w:lsdException w:name="Medium List 2 Accent 4" w:uiPriority="66"/>
-    <w:lsdException w:name="Medium Grid 1 Accent 4" w:uiPriority="67"/>
-    <w:lsdException w:name="Medium Grid 2 Accent 4" w:uiPriority="68"/>
-    <w:lsdException w:name="Medium Grid 3 Accent 4" w:uiPriority="69"/>
-    <w:lsdException w:name="Dark List Accent 4" w:uiPriority="70"/>
-    <w:lsdException w:name="Colorful Shading Accent 4" w:uiPriority="71"/>
-    <w:lsdException w:name="Colorful List Accent 4" w:uiPriority="72"/>
-    <w:lsdException w:name="Colorful Grid Accent 4" w:uiPriority="73"/>
-    <w:lsdException w:name="Light Shading Accent 5" w:uiPriority="60"/>
-    <w:lsdException w:name="Light List Accent 5" w:uiPriority="61"/>
-    <w:lsdException w:name="Light Grid Accent 5" w:uiPriority="62"/>
-    <w:lsdException w:name="Medium Shading 1 Accent 5" w:uiPriority="63"/>
-    <w:lsdException w:name="Medium Shading 2 Accent 5" w:uiPriority="64"/>
-    <w:lsdException w:name="Medium List 1 Accent 5" w:uiPriority="65"/>
-    <w:lsdException w:name="Medium List 2 Accent 5" w:uiPriority="66"/>
-    <w:lsdException w:name="Medium Grid 1 Accent 5" w:uiPriority="67"/>
-    <w:lsdException w:name="Medium Grid 2 Accent 5" w:uiPriority="68"/>
-    <w:lsdException w:name="Medium Grid 3 Accent 5" w:uiPriority="69"/>
-    <w:lsdException w:name="Dark List Accent 5" w:uiPriority="70"/>
-    <w:lsdException w:name="Colorful Shading Accent 5" w:uiPriority="71"/>
-    <w:lsdException w:name="Colorful List Accent 5" w:uiPriority="72"/>
-    <w:lsdException w:name="Colorful Grid Accent 5" w:uiPriority="73"/>
-    <w:lsdException w:name="Light Shading Accent 6" w:uiPriority="60"/>
-    <w:lsdException w:name="Light List Accent 6" w:uiPriority="61"/>
-    <w:lsdException w:name="Light Grid Accent 6" w:uiPriority="62"/>
-    <w:lsdException w:name="Medium Shading 1 Accent 6" w:uiPriority="63"/>
-    <w:lsdException w:name="Medium Shading 2 Accent 6" w:uiPriority="64"/>
-    <w:lsdException w:name="Medium List 1 Accent 6" w:uiPriority="65"/>
-    <w:lsdException w:name="Medium List 2 Accent 6" w:uiPriority="66"/>
-    <w:lsdException w:name="Medium Grid 1 Accent 6" w:uiPriority="67"/>
-    <w:lsdException w:name="Medium Grid 2 Accent 6" w:uiPriority="68"/>
-    <w:lsdException w:name="Medium Grid 3 Accent 6" w:uiPriority="69"/>
-    <w:lsdException w:name="Dark List Accent 6" w:uiPriority="70"/>
-    <w:lsdException w:name="Colorful Shading Accent 6" w:uiPriority="71"/>
-    <w:lsdException w:name="Colorful List Accent 6" w:uiPriority="72"/>
-    <w:lsdException w:name="Colorful Grid Accent 6" w:uiPriority="73"/>
-    <w:lsdException w:name="Subtle Emphasis" w:uiPriority="19" w:qFormat="1"/>
-    <w:lsdException w:name="Intense Emphasis" w:uiPriority="21" w:qFormat="1"/>
-    <w:lsdException w:name="Subtle Reference" w:uiPriority="31" w:qFormat="1"/>
-    <w:lsdException w:name="Intense Reference" w:uiPriority="32" w:qFormat="1"/>
-    <w:lsdException w:name="Book Title" w:uiPriority="33" w:qFormat="1"/>
-    <w:lsdException w:name="Bibliography" w:semiHidden="1" w:uiPriority="37" w:unhideWhenUsed="1"/>
-    <w:lsdException w:name="TOC Heading" w:semiHidden="1" w:uiPriority="39" w:unhideWhenUsed="1" w:qFormat="1"/>
-    <w:lsdException w:name="Plain Table 1" w:uiPriority="41"/>
-    <w:lsdException w:name="Plain Table 2" w:uiPriority="42"/>
-    <w:lsdException w:name="Plain Table 3" w:uiPriority="43"/>
-    <w:lsdException w:name="Plain Table 4" w:uiPriority="44"/>
-    <w:lsdException w:name="Plain Table 5" w:uiPriority="45"/>
-    <w:lsdException w:name="Grid Table Light" w:uiPriority="40"/>
-    <w:lsdException w:name="Grid Table 1 Light" w:uiPriority="46"/>
-    <w:lsdException w:name="Grid Table 2" w:uiPriority="47"/>
-    <w:lsdException w:name="Grid Table 3" w:uiPriority="48"/>
-    <w:lsdException w:name="Grid Table 4" w:uiPriority="49"/>
-    <w:lsdException w:name="Grid Table 5 Dark" w:uiPriority="50"/>
-    <w:lsdException w:name="Grid Table 6 Colorful" w:uiPriority="51"/>
-    <w:lsdException w:name="Grid Table 7 Colorful" w:uiPriority="52"/>
-    <w:lsdException w:name="Grid Table 1 Light Accent 1" w:uiPriority="46"/>
-    <w:lsdException w:name="Grid Table 2 Accent 1" w:uiPriority="47"/>
-    <w:lsdException w:name="Grid Table 3 Accent 1" w:uiPriority="48"/>
-    <w:lsdException w:name="Grid Table 4 Accent 1" w:uiPriority="49"/>
-    <w:lsdException w:name="Grid Table 5 Dark Accent 1" w:uiPriority="50"/>
-    <w:lsdException w:name="Grid Table 6 Colorful Accent 1" w:uiPriority="51"/>
-    <w:lsdException w:name="Grid Table 7 Colorful Accent 1" w:uiPriority="52"/>
-    <w:lsdException w:name="Grid Table 1 Light Accent 2" w:uiPriority="46"/>
-    <w:lsdException w:name="Grid Table 2 Accent 2" w:uiPriority="47"/>
-    <w:lsdException w:name="Grid Table 3 Accent 2" w:uiPriority="48"/>
-    <w:lsdException w:name="Grid Table 4 Accent 2" w:uiPriority="49"/>
-    <w:lsdException w:name="Grid Table 5 Dark Accent 2" w:uiPriority="50"/>
-    <w:lsdException w:name="Grid Table 6 Colorful Accent 2" w:uiPriority="51"/>
-    <w:lsdException w:name="Grid Table 7 Colorful Accent 2" w:uiPriority="52"/>
-    <w:lsdException w:name="Grid Table 1 Light Accent 3" w:uiPriority="46"/>
-    <w:lsdException w:name="Grid Table 2 Accent 3" w:uiPriority="47"/>
-    <w:lsdException w:name="Grid Table 3 Accent 3" w:uiPriority="48"/>
-    <w:lsdException w:name="Grid Table 4 Accent 3" w:uiPriority="49"/>
-    <w:lsdException w:name="Grid Table 5 Dark Accent 3" w:uiPriority="50"/>
-    <w:lsdException w:name="Grid Table 6 Colorful Accent 3" w:uiPriority="51"/>
-    <w:lsdException w:name="Grid Table 7 Colorful Accent 3" w:uiPriority="52"/>
-    <w:lsdException w:name="Grid Table 1 Light Accent 4" w:uiPriority="46"/>
-    <w:lsdException w:name="Grid Table 2 Accent 4" w:uiPriority="47"/>
-    <w:lsdException w:name="Grid Table 3 Accent 4" w:uiPriority="48"/>
-    <w:lsdException w:name="Grid Table 4 Accent 4" w:uiPriority="49"/>
-    <w:lsdException w:name="Grid Table 5 Dark Accent 4" w:uiPriority="50"/>
-    <w:lsdException w:name="Grid Table 6 Colorful Accent 4" w:uiPriority="51"/>
-    <w:lsdException w:name="Grid Table 7 Colorful Accent 4" w:uiPriority="52"/>
-    <w:lsdException w:name="Grid Table 1 Light Accent 5" w:uiPriority="46"/>
-    <w:lsdException w:name="Grid Table 2 Accent 5" w:uiPriority="47"/>
-    <w:lsdException w:name="Grid Table 3 Accent 5" w:uiPriority="48"/>
-    <w:lsdException w:name="Grid Table 4 Accent 5" w:uiPriority="49"/>
-    <w:lsdException w:name="Grid Table 5 Dark Accent 5" w:uiPriority="50"/>
-    <w:lsdException w:name="Grid Table 6 Colorful Accent 5" w:uiPriority="51"/>
-    <w:lsdException w:name="Grid Table 7 Colorful Accent 5" w:uiPriority="52"/>
-    <w:lsdException w:name="Grid Table 1 Light Accent 6" w:uiPriority="46"/>
-    <w:lsdException w:name="Grid Table 2 Accent 6" w:uiPriority="47"/>
-    <w:lsdException w:name="Grid Table 3 Accent 6" w:uiPriority="48"/>
-    <w:lsdException w:name="Grid Table 4 Accent 6" w:uiPriority="49"/>
-    <w:lsdException w:name="Grid Table 5 Dark Accent 6" w:uiPriority="50"/>
-    <w:lsdException w:name="Grid Table 6 Colorful Accent 6" w:uiPriority="51"/>
-    <w:lsdException w:name="Grid Table 7 Colorful Accent 6" w:uiPriority="52"/>
-    <w:lsdException w:name="List Table 1 Light" w:uiPriority="46"/>
-    <w:lsdException w:name="List Table 2" w:uiPriority="47"/>
-    <w:lsdException w:name="List Table 3" w:uiPriority="48"/>
-    <w:lsdException w:name="List Table 4" w:uiPriority="49"/>
-    <w:lsdException w:name="List Table 5 Dark" w:uiPriority="50"/>
-    <w:lsdException w:name="List Table 6 Colorful" w:uiPriority="51"/>
-    <w:lsdException w:name="List Table 7 Colorful" w:uiPriority="52"/>
-    <w:lsdException w:name="List Table 1 Light Accent 1" w:uiPriority="46"/>
-    <w:lsdException w:name="List Table 2 Accent 1" w:uiPriority="47"/>
-    <w:lsdException w:name="List Table 3 Accent 1" w:uiPriority="48"/>
-    <w:lsdException w:name="List Table 4 Accent 1" w:uiPriority="49"/>
-    <w:lsdException w:name="List Table 5 Dark Accent 1" w:uiPriority="50"/>
-    <w:lsdException w:name="List Table 6 Colorful Accent 1" w:uiPriority="51"/>
-    <w:lsdException w:name="List Table 7 Colorful Accent 1" w:uiPriority="52"/>
-    <w:lsdException w:name="List Table 1 Light Accent 2" w:uiPriority="46"/>
-    <w:lsdException w:name="List Table 2 Accent 2" w:uiPriority="47"/>
-    <w:lsdException w:name="List Table 3 Accent 2" w:uiPriority="48"/>
-    <w:lsdException w:name="List Table 4 Accent 2" w:uiPriority="49"/>
-    <w:lsdException w:name="List Table 5 Dark Accent 2" w:uiPriority="50"/>
-    <w:lsdException w:name="List Table 6 Colorful Accent 2" w:uiPriority="51"/>
-    <w:lsdException w:name="List Table 7 Colorful Accent 2" w:uiPriority="52"/>
-    <w:lsdException w:name="List Table 1 Light Accent 3" w:uiPriority="46"/>
-    <w:lsdException w:name="List Table 2 Accent 3" w:uiPriority="47"/>
-    <w:lsdException w:name="List Table 3 Accent 3" w:uiPriority="48"/>
-    <w:lsdException w:name="List Table 4 Accent 3" w:uiPriority="49"/>
-    <w:lsdException w:name="List Table 5 Dark Accent 3" w:uiPriority="50"/>
-    <w:lsdException w:name="List Table 6 Colorful Accent 3" w:uiPriority="51"/>
-    <w:lsdException w:name="List Table 7 Colorful Accent 3" w:uiPriority="52"/>
-    <w:lsdException w:name="List Table 1 Light Accent 4" w:uiPriority="46"/>
-    <w:lsdException w:name="List Table 2 Accent 4" w:uiPriority="47"/>
-    <w:lsdException w:name="List Table 3 Accent 4" w:uiPriority="48"/>
-    <w:lsdException w:name="List Table 4 Accent 4" w:uiPriority="49"/>
-    <w:lsdException w:name="List Table 5 Dark Accent 4" w:uiPriority="50"/>
-    <w:lsdException w:name="List Table 6 Colorful Accent 4" w:uiPriority="51"/>
-    <w:lsdException w:name="List Table 7 Colorful Accent 4" w:uiPriority="52"/>
-    <w:lsdException w:name="List Table 1 Light Accent 5" w:uiPriority="46"/>
-    <w:lsdException w:name="List Table 2 Accent 5" w:uiPriority="47"/>
-    <w:lsdException w:name="List Table 3 Accent 5" w:uiPriority="48"/>
-    <w:lsdException w:name="List Table 4 Accent 5" w:uiPriority="49"/>
-    <w:lsdException w:name="List Table 5 Dark Accent 5" w:uiPriority="50"/>
-    <w:lsdException w:name="List Table 6 Colorful Accent 5" w:uiPriority="51"/>
-    <w:lsdException w:name="List Table 7 Colorful Accent 5" w:uiPriority="52"/>
-    <w:lsdException w:name="List Table 1 Light Accent 6" w:uiPriority="46"/>
-    <w:lsdException w:name="List Table 2 Accent 6" w:uiPriority="47"/>
-    <w:lsdException w:name="List Table 3 Accent 6" w:uiPriority="48"/>
-    <w:lsdException w:name="List Table 4 Accent 6" w:uiPriority="49"/>
-    <w:lsdException w:name="List Table 5 Dark Accent 6" w:uiPriority="50"/>
-    <w:lsdException w:name="List Table 6 Colorful Accent 6" w:uiPriority="51"/>
-    <w:lsdException w:name="List Table 7 Colorful Accent 6" w:uiPriority="52"/>
-    <w:lsdException w:name="Mention" w:semiHidden="1" w:unhideWhenUsed="1"/>
-    <w:lsdException w:name="Smart Hyperlink" w:semiHidden="1" w:unhideWhenUsed="1"/>
-    <w:lsdException w:name="Hashtag" w:semiHidden="1" w:unhideWhenUsed="1"/>
-    <w:lsdException w:name="Unresolved Mention" w:semiHidden="1" w:unhideWhenUsed="1"/>
-    <w:lsdException w:name="Smart Link" w:semiHidden="1" w:unhideWhenUsed="1"/>
+  <w:latentStyles w:defLockedState="0" w:defUIPriority="99" w:defSemiHidden="1" w:defUnhideWhenUsed="1" w:defQFormat="0" w:count="267">
+    <w:lsdException w:name="Normal" w:semiHidden="0" w:uiPriority="0" w:unhideWhenUsed="0" w:qFormat="1"/>
+    <w:lsdException w:name="heading 1" w:semiHidden="0" w:uiPriority="9" w:unhideWhenUsed="0" w:qFormat="1"/>
+    <w:lsdException w:name="heading 2" w:uiPriority="9" w:qFormat="1"/>
+    <w:lsdException w:name="heading 3" w:uiPriority="9" w:qFormat="1"/>
+    <w:lsdException w:name="heading 4" w:uiPriority="9" w:qFormat="1"/>
+    <w:lsdException w:name="heading 5" w:uiPriority="9" w:qFormat="1"/>
+    <w:lsdException w:name="heading 6" w:uiPriority="9" w:qFormat="1"/>
+    <w:lsdException w:name="heading 7" w:uiPriority="9" w:qFormat="1"/>
+    <w:lsdException w:name="heading 8" w:uiPriority="9" w:qFormat="1"/>
+    <w:lsdException w:name="heading 9" w:uiPriority="9" w:qFormat="1"/>
+    <w:lsdException w:name="toc 1" w:uiPriority="39"/>
+    <w:lsdException w:name="toc 2" w:uiPriority="39"/>
+    <w:lsdException w:name="toc 3" w:uiPriority="39"/>
+    <w:lsdException w:name="toc 4" w:uiPriority="39"/>
+    <w:lsdException w:name="toc 5" w:uiPriority="39"/>
+    <w:lsdException w:name="toc 6" w:uiPriority="39"/>
+    <w:lsdException w:name="toc 7" w:uiPriority="39"/>
+    <w:lsdException w:name="toc 8" w:uiPriority="39"/>
+    <w:lsdException w:name="toc 9" w:uiPriority="39"/>
+    <w:lsdException w:name="caption" w:uiPriority="35" w:qFormat="1"/>
+    <w:lsdException w:name="Title" w:semiHidden="0" w:uiPriority="10" w:unhideWhenUsed="0" w:qFormat="1"/>
+    <w:lsdException w:name="Default Paragraph Font" w:uiPriority="1"/>
+    <w:lsdException w:name="Subtitle" w:semiHidden="0" w:uiPriority="11" w:unhideWhenUsed="0" w:qFormat="1"/>
+    <w:lsdException w:name="Strong" w:semiHidden="0" w:uiPriority="22" w:unhideWhenUsed="0" w:qFormat="1"/>
+    <w:lsdException w:name="Emphasis" w:semiHidden="0" w:uiPriority="20" w:unhideWhenUsed="0" w:qFormat="1"/>
+    <w:lsdException w:name="Table Grid" w:semiHidden="0" w:uiPriority="39" w:unhideWhenUsed="0"/>
+    <w:lsdException w:name="Placeholder Text" w:unhideWhenUsed="0"/>
+    <w:lsdException w:name="No Spacing" w:semiHidden="0" w:uiPriority="1" w:unhideWhenUsed="0" w:qFormat="1"/>
+    <w:lsdException w:name="Light Shading" w:semiHidden="0" w:uiPriority="60" w:unhideWhenUsed="0"/>
+    <w:lsdException w:name="Light List" w:semiHidden="0" w:uiPriority="61" w:unhideWhenUsed="0"/>
+    <w:lsdException w:name="Light Grid" w:semiHidden="0" w:uiPriority="62" w:unhideWhenUsed="0"/>
+    <w:lsdException w:name="Medium Shading 1" w:semiHidden="0" w:uiPriority="63" w:unhideWhenUsed="0"/>
+    <w:lsdException w:name="Medium Shading 2" w:semiHidden="0" w:uiPriority="64" w:unhideWhenUsed="0"/>
+    <w:lsdException w:name="Medium List 1" w:semiHidden="0" w:uiPriority="65" w:unhideWhenUsed="0"/>
+    <w:lsdException w:name="Medium List 2" w:semiHidden="0" w:uiPriority="66" w:unhideWhenUsed="0"/>
+    <w:lsdException w:name="Medium Grid 1" w:semiHidden="0" w:uiPriority="67" w:unhideWhenUsed="0"/>
+    <w:lsdException w:name="Medium Grid 2" w:semiHidden="0" w:uiPriority="68" w:unhideWhenUsed="0"/>
+    <w:lsdException w:name="Medium Grid 3" w:semiHidden="0" w:uiPriority="69" w:unhideWhenUsed="0"/>
+    <w:lsdException w:name="Dark List" w:semiHidden="0" w:uiPriority="70" w:unhideWhenUsed="0"/>
+    <w:lsdException w:name="Colorful Shading" w:semiHidden="0" w:uiPriority="71" w:unhideWhenUsed="0"/>
+    <w:lsdException w:name="Colorful List" w:semiHidden="0" w:uiPriority="72" w:unhideWhenUsed="0"/>
+    <w:lsdException w:name="Colorful Grid" w:semiHidden="0" w:uiPriority="73" w:unhideWhenUsed="0"/>
+    <w:lsdException w:name="Light Shading Accent 1" w:semiHidden="0" w:uiPriority="60" w:unhideWhenUsed="0"/>
+    <w:lsdException w:name="Light List Accent 1" w:semiHidden="0" w:uiPriority="61" w:unhideWhenUsed="0"/>
+    <w:lsdException w:name="Light Grid Accent 1" w:semiHidden="0" w:uiPriority="62" w:unhideWhenUsed="0"/>
+    <w:lsdException w:name="Medium Shading 1 Accent 1" w:semiHidden="0" w:uiPriority="63" w:unhideWhenUsed="0"/>
+    <w:lsdException w:name="Medium Shading 2 Accent 1" w:semiHidden="0" w:uiPriority="64" w:unhideWhenUsed="0"/>
+    <w:lsdException w:name="Medium List 1 Accent 1" w:semiHidden="0" w:uiPriority="65" w:unhideWhenUsed="0"/>
+    <w:lsdException w:name="Revision" w:unhideWhenUsed="0"/>
+    <w:lsdException w:name="List Paragraph" w:semiHidden="0" w:uiPriority="34" w:unhideWhenUsed="0" w:qFormat="1"/>
+    <w:lsdException w:name="Quote" w:semiHidden="0" w:uiPriority="29" w:unhideWhenUsed="0" w:qFormat="1"/>
+    <w:lsdException w:name="Intense Quote" w:semiHidden="0" w:uiPriority="30" w:unhideWhenUsed="0" w:qFormat="1"/>
+    <w:lsdException w:name="Medium List 2 Accent 1" w:semiHidden="0" w:uiPriority="66" w:unhideWhenUsed="0"/>
+    <w:lsdException w:name="Medium Grid 1 Accent 1" w:semiHidden="0" w:uiPriority="67" w:unhideWhenUsed="0"/>
+    <w:lsdException w:name="Medium Grid 2 Accent 1" w:semiHidden="0" w:uiPriority="68" w:unhideWhenUsed="0"/>
+    <w:lsdException w:name="Medium Grid 3 Accent 1" w:semiHidden="0" w:uiPriority="69" w:unhideWhenUsed="0"/>
+    <w:lsdException w:name="Dark List Accent 1" w:semiHidden="0" w:uiPriority="70" w:unhideWhenUsed="0"/>
+    <w:lsdException w:name="Colorful Shading Accent 1" w:semiHidden="0" w:uiPriority="71" w:unhideWhenUsed="0"/>
+    <w:lsdException w:name="Colorful List Accent 1" w:semiHidden="0" w:uiPriority="72" w:unhideWhenUsed="0"/>
+    <w:lsdException w:name="Colorful Grid Accent 1" w:semiHidden="0" w:uiPriority="73" w:unhideWhenUsed="0"/>
+    <w:lsdException w:name="Light Shading Accent 2" w:semiHidden="0" w:uiPriority="60" w:unhideWhenUsed="0"/>
+    <w:lsdException w:name="Light List Accent 2" w:semiHidden="0" w:uiPriority="61" w:unhideWhenUsed="0"/>
+    <w:lsdException w:name="Light Grid Accent 2" w:semiHidden="0" w:uiPriority="62" w:unhideWhenUsed="0"/>
+    <w:lsdException w:name="Medium Shading 1 Accent 2" w:semiHidden="0" w:uiPriority="63" w:unhideWhenUsed="0"/>
+    <w:lsdException w:name="Medium Shading 2 Accent 2" w:semiHidden="0" w:uiPriority="64" w:unhideWhenUsed="0"/>
+    <w:lsdException w:name="Medium List 1 Accent 2" w:semiHidden="0" w:uiPriority="65" w:unhideWhenUsed="0"/>
+    <w:lsdException w:name="Medium List 2 Accent 2" w:semiHidden="0" w:uiPriority="66" w:unhideWhenUsed="0"/>
+    <w:lsdException w:name="Medium Grid 1 Accent 2" w:semiHidden="0" w:uiPriority="67" w:unhideWhenUsed="0"/>
+    <w:lsdException w:name="Medium Grid 2 Accent 2" w:semiHidden="0" w:uiPriority="68" w:unhideWhenUsed="0"/>
+    <w:lsdException w:name="Medium Grid 3 Accent 2" w:semiHidden="0" w:uiPriority="69" w:unhideWhenUsed="0"/>
+    <w:lsdException w:name="Dark List Accent 2" w:semiHidden="0" w:uiPriority="70" w:unhideWhenUsed="0"/>
+    <w:lsdException w:name="Colorful Shading Accent 2" w:semiHidden="0" w:uiPriority="71" w:unhideWhenUsed="0"/>
+    <w:lsdException w:name="Colorful List Accent 2" w:semiHidden="0" w:uiPriority="72" w:unhideWhenUsed="0"/>
+    <w:lsdException w:name="Colorful Grid Accent 2" w:semiHidden="0" w:uiPriority="73" w:unhideWhenUsed="0"/>
+    <w:lsdException w:name="Light Shading Accent 3" w:semiHidden="0" w:uiPriority="60" w:unhideWhenUsed="0"/>
+    <w:lsdException w:name="Light List Accent 3" w:semiHidden="0" w:uiPriority="61" w:unhideWhenUsed="0"/>
+    <w:lsdException w:name="Light Grid Accent 3" w:semiHidden="0" w:uiPriority="62" w:unhideWhenUsed="0"/>
+    <w:lsdException w:name="Medium Shading 1 Accent 3" w:semiHidden="0" w:uiPriority="63" w:unhideWhenUsed="0"/>
+    <w:lsdException w:name="Medium Shading 2 Accent 3" w:semiHidden="0" w:uiPriority="64" w:unhideWhenUsed="0"/>
+    <w:lsdException w:name="Medium List 1 Accent 3" w:semiHidden="0" w:uiPriority="65" w:unhideWhenUsed="0"/>
+    <w:lsdException w:name="Medium List 2 Accent 3" w:semiHidden="0" w:uiPriority="66" w:unhideWhenUsed="0"/>
+    <w:lsdException w:name="Medium Grid 1 Accent 3" w:semiHidden="0" w:uiPriority="67" w:unhideWhenUsed="0"/>
+    <w:lsdException w:name="Medium Grid 2 Accent 3" w:semiHidden="0" w:uiPriority="68" w:unhideWhenUsed="0"/>
+    <w:lsdException w:name="Medium Grid 3 Accent 3" w:semiHidden="0" w:uiPriority="69" w:unhideWhenUsed="0"/>
+    <w:lsdException w:name="Dark List Accent 3" w:semiHidden="0" w:uiPriority="70" w:unhideWhenUsed="0"/>
+    <w:lsdException w:name="Colorful Shading Accent 3" w:semiHidden="0" w:uiPriority="71" w:unhideWhenUsed="0"/>
+    <w:lsdException w:name="Colorful List Accent 3" w:semiHidden="0" w:uiPriority="72" w:unhideWhenUsed="0"/>
+    <w:lsdException w:name="Colorful Grid Accent 3" w:semiHidden="0" w:uiPriority="73" w:unhideWhenUsed="0"/>
+    <w:lsdException w:name="Light Shading Accent 4" w:semiHidden="0" w:uiPriority="60" w:unhideWhenUsed="0"/>
+    <w:lsdException w:name="Light List Accent 4" w:semiHidden="0" w:uiPriority="61" w:unhideWhenUsed="0"/>
+    <w:lsdException w:name="Light Grid Accent 4" w:semiHidden="0" w:uiPriority="62" w:unhideWhenUsed="0"/>
+    <w:lsdException w:name="Medium Shading 1 Accent 4" w:semiHidden="0" w:uiPriority="63" w:unhideWhenUsed="0"/>
+    <w:lsdException w:name="Medium Shading 2 Accent 4" w:semiHidden="0" w:uiPriority="64" w:unhideWhenUsed="0"/>
+    <w:lsdException w:name="Medium List 1 Accent 4" w:semiHidden="0" w:uiPriority="65" w:unhideWhenUsed="0"/>
+    <w:lsdException w:name="Medium List 2 Accent 4" w:semiHidden="0" w:uiPriority="66" w:unhideWhenUsed="0"/>
+    <w:lsdException w:name="Medium Grid 1 Accent 4" w:semiHidden="0" w:uiPriority="67" w:unhideWhenUsed="0"/>
+    <w:lsdException w:name="Medium Grid 2 Accent 4" w:semiHidden="0" w:uiPriority="68" w:unhideWhenUsed="0"/>
+    <w:lsdException w:name="Medium Grid 3 Accent 4" w:semiHidden="0" w:uiPriority="69" w:unhideWhenUsed="0"/>
+    <w:lsdException w:name="Dark List Accent 4" w:semiHidden="0" w:uiPriority="70" w:unhideWhenUsed="0"/>
+    <w:lsdException w:name="Colorful Shading Accent 4" w:semiHidden="0" w:uiPriority="71" w:unhideWhenUsed="0"/>
+    <w:lsdException w:name="Colorful List Accent 4" w:semiHidden="0" w:uiPriority="72" w:unhideWhenUsed="0"/>
+    <w:lsdException w:name="Colorful Grid Accent 4" w:semiHidden="0" w:uiPriority="73" w:unhideWhenUsed="0"/>
+    <w:lsdException w:name="Light Shading Accent 5" w:semiHidden="0" w:uiPriority="60" w:unhideWhenUsed="0"/>
+    <w:lsdException w:name="Light List Accent 5" w:semiHidden="0" w:uiPriority="61" w:unhideWhenUsed="0"/>
+    <w:lsdException w:name="Light Grid Accent 5" w:semiHidden="0" w:uiPriority="62" w:unhideWhenUsed="0"/>
+    <w:lsdException w:name="Medium Shading 1 Accent 5" w:semiHidden="0" w:uiPriority="63" w:unhideWhenUsed="0"/>
+    <w:lsdException w:name="Medium Shading 2 Accent 5" w:semiHidden="0" w:uiPriority="64" w:unhideWhenUsed="0"/>
+    <w:lsdException w:name="Medium List 1 Accent 5" w:semiHidden="0" w:uiPriority="65" w:unhideWhenUsed="0"/>
+    <w:lsdException w:name="Medium List 2 Accent 5" w:semiHidden="0" w:uiPriority="66" w:unhideWhenUsed="0"/>
+    <w:lsdException w:name="Medium Grid 1 Accent 5" w:semiHidden="0" w:uiPriority="67" w:unhideWhenUsed="0"/>
+    <w:lsdException w:name="Medium Grid 2 Accent 5" w:semiHidden="0" w:uiPriority="68" w:unhideWhenUsed="0"/>
+    <w:lsdException w:name="Medium Grid 3 Accent 5" w:semiHidden="0" w:uiPriority="69" w:unhideWhenUsed="0"/>
+    <w:lsdException w:name="Dark List Accent 5" w:semiHidden="0" w:uiPriority="70" w:unhideWhenUsed="0"/>
+    <w:lsdException w:name="Colorful Shading Accent 5" w:semiHidden="0" w:uiPriority="71" w:unhideWhenUsed="0"/>
+    <w:lsdException w:name="Colorful List Accent 5" w:semiHidden="0" w:uiPriority="72" w:unhideWhenUsed="0"/>
+    <w:lsdException w:name="Colorful Grid Accent 5" w:semiHidden="0" w:uiPriority="73" w:unhideWhenUsed="0"/>
+    <w:lsdException w:name="Light Shading Accent 6" w:semiHidden="0" w:uiPriority="60" w:unhideWhenUsed="0"/>
+    <w:lsdException w:name="Light List Accent 6" w:semiHidden="0" w:uiPriority="61" w:unhideWhenUsed="0"/>
+    <w:lsdException w:name="Light Grid Accent 6" w:semiHidden="0" w:uiPriority="62" w:unhideWhenUsed="0"/>
+    <w:lsdException w:name="Medium Shading 1 Accent 6" w:semiHidden="0" w:uiPriority="63" w:unhideWhenUsed="0"/>
+    <w:lsdException w:name="Medium Shading 2 Accent 6" w:semiHidden="0" w:uiPriority="64" w:unhideWhenUsed="0"/>
+    <w:lsdException w:name="Medium List 1 Accent 6" w:semiHidden="0" w:uiPriority="65" w:unhideWhenUsed="0"/>
+    <w:lsdException w:name="Medium List 2 Accent 6" w:semiHidden="0" w:uiPriority="66" w:unhideWhenUsed="0"/>
+    <w:lsdException w:name="Medium Grid 1 Accent 6" w:semiHidden="0" w:uiPriority="67" w:unhideWhenUsed="0"/>
+    <w:lsdException w:name="Medium Grid 2 Accent 6" w:semiHidden="0" w:uiPriority="68" w:unhideWhenUsed="0"/>
+    <w:lsdException w:name="Medium Grid 3 Accent 6" w:semiHidden="0" w:uiPriority="69" w:unhideWhenUsed="0"/>
+    <w:lsdException w:name="Dark List Accent 6" w:semiHidden="0" w:uiPriority="70" w:unhideWhenUsed="0"/>
+    <w:lsdException w:name="Colorful Shading Accent 6" w:semiHidden="0" w:uiPriority="71" w:unhideWhenUsed="0"/>
+    <w:lsdException w:name="Colorful List Accent 6" w:semiHidden="0" w:uiPriority="72" w:unhideWhenUsed="0"/>
+    <w:lsdException w:name="Colorful Grid Accent 6" w:semiHidden="0" w:uiPriority="73" w:unhideWhenUsed="0"/>
+    <w:lsdException w:name="Subtle Emphasis" w:semiHidden="0" w:uiPriority="19" w:unhideWhenUsed="0" w:qFormat="1"/>
+    <w:lsdException w:name="Intense Emphasis" w:semiHidden="0" w:uiPriority="21" w:unhideWhenUsed="0" w:qFormat="1"/>
+    <w:lsdException w:name="Subtle Reference" w:semiHidden="0" w:uiPriority="31" w:unhideWhenUsed="0" w:qFormat="1"/>
+    <w:lsdException w:name="Intense Reference" w:semiHidden="0" w:uiPriority="32" w:unhideWhenUsed="0" w:qFormat="1"/>
+    <w:lsdException w:name="Book Title" w:semiHidden="0" w:uiPriority="33" w:unhideWhenUsed="0" w:qFormat="1"/>
+    <w:lsdException w:name="Bibliography" w:uiPriority="37"/>
+    <w:lsdException w:name="TOC Heading" w:uiPriority="39" w:qFormat="1"/>
   </w:latentStyles>
   <w:style w:type="paragraph" w:default="1" w:styleId="Normal">
     <w:name w:val="Normal"/>
@@ -2174,6 +3096,1709 @@
       <w:ind w:left="720"/>
       <w:contextualSpacing/>
     </w:pPr>
+  </w:style>
+  <w:style w:type="paragraph" w:styleId="BalloonText">
+    <w:name w:val="Balloon Text"/>
+    <w:basedOn w:val="Normal"/>
+    <w:link w:val="BalloonTextChar"/>
+    <w:uiPriority w:val="99"/>
+    <w:semiHidden/>
+    <w:unhideWhenUsed/>
+    <w:rsid w:val="004F29E1"/>
+    <w:pPr>
+      <w:spacing w:after="0" w:line="240" w:lineRule="auto"/>
+    </w:pPr>
+    <w:rPr>
+      <w:rFonts w:ascii="Tahoma" w:hAnsi="Tahoma" w:cs="Tahoma"/>
+      <w:sz w:val="16"/>
+      <w:szCs w:val="16"/>
+    </w:rPr>
+  </w:style>
+  <w:style w:type="character" w:customStyle="1" w:styleId="BalloonTextChar">
+    <w:name w:val="Balloon Text Char"/>
+    <w:basedOn w:val="DefaultParagraphFont"/>
+    <w:link w:val="BalloonText"/>
+    <w:uiPriority w:val="99"/>
+    <w:semiHidden/>
+    <w:rsid w:val="004F29E1"/>
+    <w:rPr>
+      <w:rFonts w:ascii="Tahoma" w:hAnsi="Tahoma" w:cs="Tahoma"/>
+      <w:sz w:val="16"/>
+      <w:szCs w:val="16"/>
+      <w:lang w:val="ro-RO"/>
+    </w:rPr>
+  </w:style>
+  <w:style w:type="table" w:styleId="MediumShading2">
+    <w:name w:val="Medium Shading 2"/>
+    <w:basedOn w:val="TableNormal"/>
+    <w:uiPriority w:val="64"/>
+    <w:rsid w:val="008911CD"/>
+    <w:pPr>
+      <w:spacing w:after="0" w:line="240" w:lineRule="auto"/>
+    </w:pPr>
+    <w:tblPr>
+      <w:tblStyleRowBandSize w:val="1"/>
+      <w:tblStyleColBandSize w:val="1"/>
+      <w:tblBorders>
+        <w:top w:val="single" w:sz="18" w:space="0" w:color="auto"/>
+        <w:bottom w:val="single" w:sz="18" w:space="0" w:color="auto"/>
+      </w:tblBorders>
+    </w:tblPr>
+    <w:tblStylePr w:type="firstRow">
+      <w:pPr>
+        <w:spacing w:before="0" w:after="0" w:line="240" w:lineRule="auto"/>
+      </w:pPr>
+      <w:rPr>
+        <w:b/>
+        <w:bCs/>
+        <w:color w:val="FFFFFF" w:themeColor="background1"/>
+      </w:rPr>
+      <w:tblPr/>
+      <w:tcPr>
+        <w:tcBorders>
+          <w:top w:val="single" w:sz="18" w:space="0" w:color="auto"/>
+          <w:left w:val="nil"/>
+          <w:bottom w:val="single" w:sz="18" w:space="0" w:color="auto"/>
+          <w:right w:val="nil"/>
+          <w:insideH w:val="nil"/>
+          <w:insideV w:val="nil"/>
+        </w:tcBorders>
+        <w:shd w:val="clear" w:color="auto" w:fill="000000" w:themeFill="text1"/>
+      </w:tcPr>
+    </w:tblStylePr>
+    <w:tblStylePr w:type="lastRow">
+      <w:pPr>
+        <w:spacing w:before="0" w:after="0" w:line="240" w:lineRule="auto"/>
+      </w:pPr>
+      <w:rPr>
+        <w:color w:val="auto"/>
+      </w:rPr>
+      <w:tblPr/>
+      <w:tcPr>
+        <w:tcBorders>
+          <w:top w:val="double" w:sz="6" w:space="0" w:color="auto"/>
+          <w:left w:val="nil"/>
+          <w:bottom w:val="single" w:sz="18" w:space="0" w:color="auto"/>
+          <w:right w:val="nil"/>
+          <w:insideH w:val="nil"/>
+          <w:insideV w:val="nil"/>
+        </w:tcBorders>
+        <w:shd w:val="clear" w:color="auto" w:fill="FFFFFF" w:themeFill="background1"/>
+      </w:tcPr>
+    </w:tblStylePr>
+    <w:tblStylePr w:type="firstCol">
+      <w:rPr>
+        <w:b/>
+        <w:bCs/>
+        <w:color w:val="FFFFFF" w:themeColor="background1"/>
+      </w:rPr>
+      <w:tblPr/>
+      <w:tcPr>
+        <w:tcBorders>
+          <w:top w:val="nil"/>
+          <w:left w:val="nil"/>
+          <w:bottom w:val="single" w:sz="18" w:space="0" w:color="auto"/>
+          <w:right w:val="nil"/>
+          <w:insideH w:val="nil"/>
+          <w:insideV w:val="nil"/>
+        </w:tcBorders>
+        <w:shd w:val="clear" w:color="auto" w:fill="000000" w:themeFill="text1"/>
+      </w:tcPr>
+    </w:tblStylePr>
+    <w:tblStylePr w:type="lastCol">
+      <w:rPr>
+        <w:b/>
+        <w:bCs/>
+        <w:color w:val="FFFFFF" w:themeColor="background1"/>
+      </w:rPr>
+      <w:tblPr/>
+      <w:tcPr>
+        <w:tcBorders>
+          <w:left w:val="nil"/>
+          <w:right w:val="nil"/>
+          <w:insideH w:val="nil"/>
+          <w:insideV w:val="nil"/>
+        </w:tcBorders>
+        <w:shd w:val="clear" w:color="auto" w:fill="000000" w:themeFill="text1"/>
+      </w:tcPr>
+    </w:tblStylePr>
+    <w:tblStylePr w:type="band1Vert">
+      <w:tblPr/>
+      <w:tcPr>
+        <w:tcBorders>
+          <w:left w:val="nil"/>
+          <w:right w:val="nil"/>
+          <w:insideH w:val="nil"/>
+          <w:insideV w:val="nil"/>
+        </w:tcBorders>
+        <w:shd w:val="clear" w:color="auto" w:fill="D8D8D8" w:themeFill="background1" w:themeFillShade="D8"/>
+      </w:tcPr>
+    </w:tblStylePr>
+    <w:tblStylePr w:type="band1Horz">
+      <w:tblPr/>
+      <w:tcPr>
+        <w:shd w:val="clear" w:color="auto" w:fill="D8D8D8" w:themeFill="background1" w:themeFillShade="D8"/>
+      </w:tcPr>
+    </w:tblStylePr>
+    <w:tblStylePr w:type="neCell">
+      <w:tblPr/>
+      <w:tcPr>
+        <w:tcBorders>
+          <w:top w:val="single" w:sz="18" w:space="0" w:color="auto"/>
+          <w:left w:val="nil"/>
+          <w:bottom w:val="single" w:sz="18" w:space="0" w:color="auto"/>
+          <w:right w:val="nil"/>
+          <w:insideH w:val="nil"/>
+          <w:insideV w:val="nil"/>
+        </w:tcBorders>
+      </w:tcPr>
+    </w:tblStylePr>
+    <w:tblStylePr w:type="nwCell">
+      <w:rPr>
+        <w:color w:val="FFFFFF" w:themeColor="background1"/>
+      </w:rPr>
+      <w:tblPr/>
+      <w:tcPr>
+        <w:tcBorders>
+          <w:top w:val="single" w:sz="18" w:space="0" w:color="auto"/>
+          <w:left w:val="nil"/>
+          <w:bottom w:val="single" w:sz="18" w:space="0" w:color="auto"/>
+          <w:right w:val="nil"/>
+          <w:insideH w:val="nil"/>
+          <w:insideV w:val="nil"/>
+        </w:tcBorders>
+      </w:tcPr>
+    </w:tblStylePr>
+  </w:style>
+  <w:style w:type="table" w:styleId="MediumList2">
+    <w:name w:val="Medium List 2"/>
+    <w:basedOn w:val="TableNormal"/>
+    <w:uiPriority w:val="66"/>
+    <w:rsid w:val="00615E5B"/>
+    <w:pPr>
+      <w:spacing w:after="0" w:line="240" w:lineRule="auto"/>
+    </w:pPr>
+    <w:rPr>
+      <w:rFonts w:asciiTheme="majorHAnsi" w:eastAsiaTheme="majorEastAsia" w:hAnsiTheme="majorHAnsi" w:cstheme="majorBidi"/>
+      <w:color w:val="000000" w:themeColor="text1"/>
+    </w:rPr>
+    <w:tblPr>
+      <w:tblStyleRowBandSize w:val="1"/>
+      <w:tblStyleColBandSize w:val="1"/>
+      <w:tblBorders>
+        <w:top w:val="single" w:sz="8" w:space="0" w:color="000000" w:themeColor="text1"/>
+        <w:left w:val="single" w:sz="8" w:space="0" w:color="000000" w:themeColor="text1"/>
+        <w:bottom w:val="single" w:sz="8" w:space="0" w:color="000000" w:themeColor="text1"/>
+        <w:right w:val="single" w:sz="8" w:space="0" w:color="000000" w:themeColor="text1"/>
+      </w:tblBorders>
+    </w:tblPr>
+    <w:tblStylePr w:type="firstRow">
+      <w:rPr>
+        <w:sz w:val="24"/>
+        <w:szCs w:val="24"/>
+      </w:rPr>
+      <w:tblPr/>
+      <w:tcPr>
+        <w:tcBorders>
+          <w:top w:val="nil"/>
+          <w:left w:val="nil"/>
+          <w:bottom w:val="single" w:sz="24" w:space="0" w:color="000000" w:themeColor="text1"/>
+          <w:right w:val="nil"/>
+          <w:insideH w:val="nil"/>
+          <w:insideV w:val="nil"/>
+        </w:tcBorders>
+        <w:shd w:val="clear" w:color="auto" w:fill="FFFFFF" w:themeFill="background1"/>
+      </w:tcPr>
+    </w:tblStylePr>
+    <w:tblStylePr w:type="lastRow">
+      <w:tblPr/>
+      <w:tcPr>
+        <w:tcBorders>
+          <w:top w:val="single" w:sz="8" w:space="0" w:color="000000" w:themeColor="text1"/>
+          <w:left w:val="nil"/>
+          <w:bottom w:val="nil"/>
+          <w:right w:val="nil"/>
+          <w:insideH w:val="nil"/>
+          <w:insideV w:val="nil"/>
+        </w:tcBorders>
+        <w:shd w:val="clear" w:color="auto" w:fill="FFFFFF" w:themeFill="background1"/>
+      </w:tcPr>
+    </w:tblStylePr>
+    <w:tblStylePr w:type="firstCol">
+      <w:tblPr/>
+      <w:tcPr>
+        <w:tcBorders>
+          <w:top w:val="nil"/>
+          <w:left w:val="nil"/>
+          <w:bottom w:val="nil"/>
+          <w:right w:val="single" w:sz="8" w:space="0" w:color="000000" w:themeColor="text1"/>
+          <w:insideH w:val="nil"/>
+          <w:insideV w:val="nil"/>
+        </w:tcBorders>
+        <w:shd w:val="clear" w:color="auto" w:fill="FFFFFF" w:themeFill="background1"/>
+      </w:tcPr>
+    </w:tblStylePr>
+    <w:tblStylePr w:type="lastCol">
+      <w:tblPr/>
+      <w:tcPr>
+        <w:tcBorders>
+          <w:top w:val="nil"/>
+          <w:left w:val="single" w:sz="8" w:space="0" w:color="000000" w:themeColor="text1"/>
+          <w:bottom w:val="nil"/>
+          <w:right w:val="nil"/>
+          <w:insideH w:val="nil"/>
+          <w:insideV w:val="nil"/>
+        </w:tcBorders>
+        <w:shd w:val="clear" w:color="auto" w:fill="FFFFFF" w:themeFill="background1"/>
+      </w:tcPr>
+    </w:tblStylePr>
+    <w:tblStylePr w:type="band1Vert">
+      <w:tblPr/>
+      <w:tcPr>
+        <w:tcBorders>
+          <w:left w:val="nil"/>
+          <w:right w:val="nil"/>
+          <w:insideH w:val="nil"/>
+          <w:insideV w:val="nil"/>
+        </w:tcBorders>
+        <w:shd w:val="clear" w:color="auto" w:fill="C0C0C0" w:themeFill="text1" w:themeFillTint="3F"/>
+      </w:tcPr>
+    </w:tblStylePr>
+    <w:tblStylePr w:type="band1Horz">
+      <w:tblPr/>
+      <w:tcPr>
+        <w:tcBorders>
+          <w:top w:val="nil"/>
+          <w:bottom w:val="nil"/>
+          <w:insideH w:val="nil"/>
+          <w:insideV w:val="nil"/>
+        </w:tcBorders>
+        <w:shd w:val="clear" w:color="auto" w:fill="C0C0C0" w:themeFill="text1" w:themeFillTint="3F"/>
+      </w:tcPr>
+    </w:tblStylePr>
+    <w:tblStylePr w:type="nwCell">
+      <w:tblPr/>
+      <w:tcPr>
+        <w:shd w:val="clear" w:color="auto" w:fill="FFFFFF" w:themeFill="background1"/>
+      </w:tcPr>
+    </w:tblStylePr>
+    <w:tblStylePr w:type="swCell">
+      <w:tblPr/>
+      <w:tcPr>
+        <w:tcBorders>
+          <w:top w:val="nil"/>
+        </w:tcBorders>
+      </w:tcPr>
+    </w:tblStylePr>
+  </w:style>
+  <w:style w:type="table" w:styleId="MediumList2-Accent3">
+    <w:name w:val="Medium List 2 Accent 3"/>
+    <w:basedOn w:val="TableNormal"/>
+    <w:uiPriority w:val="66"/>
+    <w:rsid w:val="00615E5B"/>
+    <w:pPr>
+      <w:spacing w:after="0" w:line="240" w:lineRule="auto"/>
+    </w:pPr>
+    <w:rPr>
+      <w:rFonts w:asciiTheme="majorHAnsi" w:eastAsiaTheme="majorEastAsia" w:hAnsiTheme="majorHAnsi" w:cstheme="majorBidi"/>
+      <w:color w:val="000000" w:themeColor="text1"/>
+    </w:rPr>
+    <w:tblPr>
+      <w:tblStyleRowBandSize w:val="1"/>
+      <w:tblStyleColBandSize w:val="1"/>
+      <w:tblBorders>
+        <w:top w:val="single" w:sz="8" w:space="0" w:color="A5A5A5" w:themeColor="accent3"/>
+        <w:left w:val="single" w:sz="8" w:space="0" w:color="A5A5A5" w:themeColor="accent3"/>
+        <w:bottom w:val="single" w:sz="8" w:space="0" w:color="A5A5A5" w:themeColor="accent3"/>
+        <w:right w:val="single" w:sz="8" w:space="0" w:color="A5A5A5" w:themeColor="accent3"/>
+      </w:tblBorders>
+    </w:tblPr>
+    <w:tblStylePr w:type="firstRow">
+      <w:rPr>
+        <w:sz w:val="24"/>
+        <w:szCs w:val="24"/>
+      </w:rPr>
+      <w:tblPr/>
+      <w:tcPr>
+        <w:tcBorders>
+          <w:top w:val="nil"/>
+          <w:left w:val="nil"/>
+          <w:bottom w:val="single" w:sz="24" w:space="0" w:color="A5A5A5" w:themeColor="accent3"/>
+          <w:right w:val="nil"/>
+          <w:insideH w:val="nil"/>
+          <w:insideV w:val="nil"/>
+        </w:tcBorders>
+        <w:shd w:val="clear" w:color="auto" w:fill="FFFFFF" w:themeFill="background1"/>
+      </w:tcPr>
+    </w:tblStylePr>
+    <w:tblStylePr w:type="lastRow">
+      <w:tblPr/>
+      <w:tcPr>
+        <w:tcBorders>
+          <w:top w:val="single" w:sz="8" w:space="0" w:color="A5A5A5" w:themeColor="accent3"/>
+          <w:left w:val="nil"/>
+          <w:bottom w:val="nil"/>
+          <w:right w:val="nil"/>
+          <w:insideH w:val="nil"/>
+          <w:insideV w:val="nil"/>
+        </w:tcBorders>
+        <w:shd w:val="clear" w:color="auto" w:fill="FFFFFF" w:themeFill="background1"/>
+      </w:tcPr>
+    </w:tblStylePr>
+    <w:tblStylePr w:type="firstCol">
+      <w:tblPr/>
+      <w:tcPr>
+        <w:tcBorders>
+          <w:top w:val="nil"/>
+          <w:left w:val="nil"/>
+          <w:bottom w:val="nil"/>
+          <w:right w:val="single" w:sz="8" w:space="0" w:color="A5A5A5" w:themeColor="accent3"/>
+          <w:insideH w:val="nil"/>
+          <w:insideV w:val="nil"/>
+        </w:tcBorders>
+        <w:shd w:val="clear" w:color="auto" w:fill="FFFFFF" w:themeFill="background1"/>
+      </w:tcPr>
+    </w:tblStylePr>
+    <w:tblStylePr w:type="lastCol">
+      <w:tblPr/>
+      <w:tcPr>
+        <w:tcBorders>
+          <w:top w:val="nil"/>
+          <w:left w:val="single" w:sz="8" w:space="0" w:color="A5A5A5" w:themeColor="accent3"/>
+          <w:bottom w:val="nil"/>
+          <w:right w:val="nil"/>
+          <w:insideH w:val="nil"/>
+          <w:insideV w:val="nil"/>
+        </w:tcBorders>
+        <w:shd w:val="clear" w:color="auto" w:fill="FFFFFF" w:themeFill="background1"/>
+      </w:tcPr>
+    </w:tblStylePr>
+    <w:tblStylePr w:type="band1Vert">
+      <w:tblPr/>
+      <w:tcPr>
+        <w:tcBorders>
+          <w:left w:val="nil"/>
+          <w:right w:val="nil"/>
+          <w:insideH w:val="nil"/>
+          <w:insideV w:val="nil"/>
+        </w:tcBorders>
+        <w:shd w:val="clear" w:color="auto" w:fill="E8E8E8" w:themeFill="accent3" w:themeFillTint="3F"/>
+      </w:tcPr>
+    </w:tblStylePr>
+    <w:tblStylePr w:type="band1Horz">
+      <w:tblPr/>
+      <w:tcPr>
+        <w:tcBorders>
+          <w:top w:val="nil"/>
+          <w:bottom w:val="nil"/>
+          <w:insideH w:val="nil"/>
+          <w:insideV w:val="nil"/>
+        </w:tcBorders>
+        <w:shd w:val="clear" w:color="auto" w:fill="E8E8E8" w:themeFill="accent3" w:themeFillTint="3F"/>
+      </w:tcPr>
+    </w:tblStylePr>
+    <w:tblStylePr w:type="nwCell">
+      <w:tblPr/>
+      <w:tcPr>
+        <w:shd w:val="clear" w:color="auto" w:fill="FFFFFF" w:themeFill="background1"/>
+      </w:tcPr>
+    </w:tblStylePr>
+    <w:tblStylePr w:type="swCell">
+      <w:tblPr/>
+      <w:tcPr>
+        <w:tcBorders>
+          <w:top w:val="nil"/>
+        </w:tcBorders>
+      </w:tcPr>
+    </w:tblStylePr>
+  </w:style>
+  <w:style w:type="table" w:styleId="ColorfulShading">
+    <w:name w:val="Colorful Shading"/>
+    <w:basedOn w:val="TableNormal"/>
+    <w:uiPriority w:val="71"/>
+    <w:rsid w:val="00615E5B"/>
+    <w:pPr>
+      <w:spacing w:after="0" w:line="240" w:lineRule="auto"/>
+    </w:pPr>
+    <w:rPr>
+      <w:color w:val="000000" w:themeColor="text1"/>
+    </w:rPr>
+    <w:tblPr>
+      <w:tblStyleRowBandSize w:val="1"/>
+      <w:tblStyleColBandSize w:val="1"/>
+      <w:tblBorders>
+        <w:top w:val="single" w:sz="24" w:space="0" w:color="ED7D31" w:themeColor="accent2"/>
+        <w:left w:val="single" w:sz="4" w:space="0" w:color="000000" w:themeColor="text1"/>
+        <w:bottom w:val="single" w:sz="4" w:space="0" w:color="000000" w:themeColor="text1"/>
+        <w:right w:val="single" w:sz="4" w:space="0" w:color="000000" w:themeColor="text1"/>
+        <w:insideH w:val="single" w:sz="4" w:space="0" w:color="FFFFFF" w:themeColor="background1"/>
+        <w:insideV w:val="single" w:sz="4" w:space="0" w:color="FFFFFF" w:themeColor="background1"/>
+      </w:tblBorders>
+    </w:tblPr>
+    <w:tcPr>
+      <w:shd w:val="clear" w:color="auto" w:fill="E6E6E6" w:themeFill="text1" w:themeFillTint="19"/>
+    </w:tcPr>
+    <w:tblStylePr w:type="firstRow">
+      <w:rPr>
+        <w:b/>
+        <w:bCs/>
+      </w:rPr>
+      <w:tblPr/>
+      <w:tcPr>
+        <w:tcBorders>
+          <w:top w:val="nil"/>
+          <w:left w:val="nil"/>
+          <w:bottom w:val="single" w:sz="24" w:space="0" w:color="ED7D31" w:themeColor="accent2"/>
+          <w:right w:val="nil"/>
+          <w:insideH w:val="nil"/>
+          <w:insideV w:val="nil"/>
+        </w:tcBorders>
+        <w:shd w:val="clear" w:color="auto" w:fill="FFFFFF" w:themeFill="background1"/>
+      </w:tcPr>
+    </w:tblStylePr>
+    <w:tblStylePr w:type="lastRow">
+      <w:rPr>
+        <w:b/>
+        <w:bCs/>
+        <w:color w:val="FFFFFF" w:themeColor="background1"/>
+      </w:rPr>
+      <w:tblPr/>
+      <w:tcPr>
+        <w:tcBorders>
+          <w:top w:val="single" w:sz="6" w:space="0" w:color="FFFFFF" w:themeColor="background1"/>
+        </w:tcBorders>
+        <w:shd w:val="clear" w:color="auto" w:fill="000000" w:themeFill="text1" w:themeFillShade="99"/>
+      </w:tcPr>
+    </w:tblStylePr>
+    <w:tblStylePr w:type="firstCol">
+      <w:rPr>
+        <w:color w:val="FFFFFF" w:themeColor="background1"/>
+      </w:rPr>
+      <w:tblPr/>
+      <w:tcPr>
+        <w:tcBorders>
+          <w:top w:val="nil"/>
+          <w:left w:val="nil"/>
+          <w:bottom w:val="nil"/>
+          <w:right w:val="nil"/>
+          <w:insideH w:val="single" w:sz="4" w:space="0" w:color="000000" w:themeColor="text1" w:themeShade="99"/>
+          <w:insideV w:val="nil"/>
+        </w:tcBorders>
+        <w:shd w:val="clear" w:color="auto" w:fill="000000" w:themeFill="text1" w:themeFillShade="99"/>
+      </w:tcPr>
+    </w:tblStylePr>
+    <w:tblStylePr w:type="lastCol">
+      <w:rPr>
+        <w:color w:val="FFFFFF" w:themeColor="background1"/>
+      </w:rPr>
+      <w:tblPr/>
+      <w:tcPr>
+        <w:tcBorders>
+          <w:top w:val="nil"/>
+          <w:left w:val="nil"/>
+          <w:bottom w:val="nil"/>
+          <w:right w:val="nil"/>
+          <w:insideH w:val="nil"/>
+          <w:insideV w:val="nil"/>
+        </w:tcBorders>
+        <w:shd w:val="clear" w:color="auto" w:fill="000000" w:themeFill="text1" w:themeFillShade="BF"/>
+      </w:tcPr>
+    </w:tblStylePr>
+    <w:tblStylePr w:type="band1Vert">
+      <w:tblPr/>
+      <w:tcPr>
+        <w:shd w:val="clear" w:color="auto" w:fill="999999" w:themeFill="text1" w:themeFillTint="66"/>
+      </w:tcPr>
+    </w:tblStylePr>
+    <w:tblStylePr w:type="band1Horz">
+      <w:tblPr/>
+      <w:tcPr>
+        <w:shd w:val="clear" w:color="auto" w:fill="808080" w:themeFill="text1" w:themeFillTint="7F"/>
+      </w:tcPr>
+    </w:tblStylePr>
+    <w:tblStylePr w:type="neCell">
+      <w:rPr>
+        <w:color w:val="000000" w:themeColor="text1"/>
+      </w:rPr>
+    </w:tblStylePr>
+    <w:tblStylePr w:type="nwCell">
+      <w:rPr>
+        <w:color w:val="000000" w:themeColor="text1"/>
+      </w:rPr>
+    </w:tblStylePr>
+  </w:style>
+  <w:style w:type="table" w:styleId="ColorfulGrid-Accent3">
+    <w:name w:val="Colorful Grid Accent 3"/>
+    <w:basedOn w:val="TableNormal"/>
+    <w:uiPriority w:val="73"/>
+    <w:rsid w:val="00615E5B"/>
+    <w:pPr>
+      <w:spacing w:after="0" w:line="240" w:lineRule="auto"/>
+    </w:pPr>
+    <w:rPr>
+      <w:color w:val="000000" w:themeColor="text1"/>
+    </w:rPr>
+    <w:tblPr>
+      <w:tblStyleRowBandSize w:val="1"/>
+      <w:tblStyleColBandSize w:val="1"/>
+      <w:tblBorders>
+        <w:insideH w:val="single" w:sz="4" w:space="0" w:color="FFFFFF" w:themeColor="background1"/>
+      </w:tblBorders>
+    </w:tblPr>
+    <w:tcPr>
+      <w:shd w:val="clear" w:color="auto" w:fill="EDEDED" w:themeFill="accent3" w:themeFillTint="33"/>
+    </w:tcPr>
+    <w:tblStylePr w:type="firstRow">
+      <w:rPr>
+        <w:b/>
+        <w:bCs/>
+      </w:rPr>
+      <w:tblPr/>
+      <w:tcPr>
+        <w:shd w:val="clear" w:color="auto" w:fill="DBDBDB" w:themeFill="accent3" w:themeFillTint="66"/>
+      </w:tcPr>
+    </w:tblStylePr>
+    <w:tblStylePr w:type="lastRow">
+      <w:rPr>
+        <w:b/>
+        <w:bCs/>
+        <w:color w:val="000000" w:themeColor="text1"/>
+      </w:rPr>
+      <w:tblPr/>
+      <w:tcPr>
+        <w:shd w:val="clear" w:color="auto" w:fill="DBDBDB" w:themeFill="accent3" w:themeFillTint="66"/>
+      </w:tcPr>
+    </w:tblStylePr>
+    <w:tblStylePr w:type="firstCol">
+      <w:rPr>
+        <w:color w:val="FFFFFF" w:themeColor="background1"/>
+      </w:rPr>
+      <w:tblPr/>
+      <w:tcPr>
+        <w:shd w:val="clear" w:color="auto" w:fill="7B7B7B" w:themeFill="accent3" w:themeFillShade="BF"/>
+      </w:tcPr>
+    </w:tblStylePr>
+    <w:tblStylePr w:type="lastCol">
+      <w:rPr>
+        <w:color w:val="FFFFFF" w:themeColor="background1"/>
+      </w:rPr>
+      <w:tblPr/>
+      <w:tcPr>
+        <w:shd w:val="clear" w:color="auto" w:fill="7B7B7B" w:themeFill="accent3" w:themeFillShade="BF"/>
+      </w:tcPr>
+    </w:tblStylePr>
+    <w:tblStylePr w:type="band1Vert">
+      <w:tblPr/>
+      <w:tcPr>
+        <w:shd w:val="clear" w:color="auto" w:fill="D2D2D2" w:themeFill="accent3" w:themeFillTint="7F"/>
+      </w:tcPr>
+    </w:tblStylePr>
+    <w:tblStylePr w:type="band1Horz">
+      <w:tblPr/>
+      <w:tcPr>
+        <w:shd w:val="clear" w:color="auto" w:fill="D2D2D2" w:themeFill="accent3" w:themeFillTint="7F"/>
+      </w:tcPr>
+    </w:tblStylePr>
+  </w:style>
+  <w:style w:type="table" w:styleId="ColorfulGrid">
+    <w:name w:val="Colorful Grid"/>
+    <w:basedOn w:val="TableNormal"/>
+    <w:uiPriority w:val="73"/>
+    <w:rsid w:val="00615E5B"/>
+    <w:pPr>
+      <w:spacing w:after="0" w:line="240" w:lineRule="auto"/>
+    </w:pPr>
+    <w:rPr>
+      <w:color w:val="000000" w:themeColor="text1"/>
+    </w:rPr>
+    <w:tblPr>
+      <w:tblStyleRowBandSize w:val="1"/>
+      <w:tblStyleColBandSize w:val="1"/>
+      <w:tblBorders>
+        <w:insideH w:val="single" w:sz="4" w:space="0" w:color="FFFFFF" w:themeColor="background1"/>
+      </w:tblBorders>
+    </w:tblPr>
+    <w:tcPr>
+      <w:shd w:val="clear" w:color="auto" w:fill="CCCCCC" w:themeFill="text1" w:themeFillTint="33"/>
+    </w:tcPr>
+    <w:tblStylePr w:type="firstRow">
+      <w:rPr>
+        <w:b/>
+        <w:bCs/>
+      </w:rPr>
+      <w:tblPr/>
+      <w:tcPr>
+        <w:shd w:val="clear" w:color="auto" w:fill="999999" w:themeFill="text1" w:themeFillTint="66"/>
+      </w:tcPr>
+    </w:tblStylePr>
+    <w:tblStylePr w:type="lastRow">
+      <w:rPr>
+        <w:b/>
+        <w:bCs/>
+        <w:color w:val="000000" w:themeColor="text1"/>
+      </w:rPr>
+      <w:tblPr/>
+      <w:tcPr>
+        <w:shd w:val="clear" w:color="auto" w:fill="999999" w:themeFill="text1" w:themeFillTint="66"/>
+      </w:tcPr>
+    </w:tblStylePr>
+    <w:tblStylePr w:type="firstCol">
+      <w:rPr>
+        <w:color w:val="FFFFFF" w:themeColor="background1"/>
+      </w:rPr>
+      <w:tblPr/>
+      <w:tcPr>
+        <w:shd w:val="clear" w:color="auto" w:fill="000000" w:themeFill="text1" w:themeFillShade="BF"/>
+      </w:tcPr>
+    </w:tblStylePr>
+    <w:tblStylePr w:type="lastCol">
+      <w:rPr>
+        <w:color w:val="FFFFFF" w:themeColor="background1"/>
+      </w:rPr>
+      <w:tblPr/>
+      <w:tcPr>
+        <w:shd w:val="clear" w:color="auto" w:fill="000000" w:themeFill="text1" w:themeFillShade="BF"/>
+      </w:tcPr>
+    </w:tblStylePr>
+    <w:tblStylePr w:type="band1Vert">
+      <w:tblPr/>
+      <w:tcPr>
+        <w:shd w:val="clear" w:color="auto" w:fill="808080" w:themeFill="text1" w:themeFillTint="7F"/>
+      </w:tcPr>
+    </w:tblStylePr>
+    <w:tblStylePr w:type="band1Horz">
+      <w:tblPr/>
+      <w:tcPr>
+        <w:shd w:val="clear" w:color="auto" w:fill="808080" w:themeFill="text1" w:themeFillTint="7F"/>
+      </w:tcPr>
+    </w:tblStylePr>
+  </w:style>
+  <w:style w:type="paragraph" w:styleId="PlainText">
+    <w:name w:val="Plain Text"/>
+    <w:basedOn w:val="Normal"/>
+    <w:link w:val="PlainTextChar"/>
+    <w:uiPriority w:val="99"/>
+    <w:unhideWhenUsed/>
+    <w:rsid w:val="00615E5B"/>
+    <w:pPr>
+      <w:spacing w:after="0" w:line="240" w:lineRule="auto"/>
+    </w:pPr>
+    <w:rPr>
+      <w:rFonts w:ascii="Consolas" w:hAnsi="Consolas"/>
+      <w:sz w:val="21"/>
+      <w:szCs w:val="21"/>
+    </w:rPr>
+  </w:style>
+  <w:style w:type="character" w:customStyle="1" w:styleId="PlainTextChar">
+    <w:name w:val="Plain Text Char"/>
+    <w:basedOn w:val="DefaultParagraphFont"/>
+    <w:link w:val="PlainText"/>
+    <w:uiPriority w:val="99"/>
+    <w:rsid w:val="00615E5B"/>
+    <w:rPr>
+      <w:rFonts w:ascii="Consolas" w:hAnsi="Consolas"/>
+      <w:sz w:val="21"/>
+      <w:szCs w:val="21"/>
+      <w:lang w:val="ro-RO"/>
+    </w:rPr>
+  </w:style>
+</w:styles>
+</file>
+
+<file path=word/stylesWithEffects.xml><?xml version="1.0" encoding="utf-8"?>
+<w:styles xmlns:wpc="http://schemas.microsoft.com/office/word/2010/wordprocessingCanvas" xmlns:mc="http://schemas.openxmlformats.org/markup-compatibility/2006" xmlns:o="urn:schemas-microsoft-com:office:office" xmlns:r="http://schemas.openxmlformats.org/officeDocument/2006/relationships" xmlns:m="http://schemas.openxmlformats.org/officeDocument/2006/math" xmlns:v="urn:schemas-microsoft-com:vml" xmlns:wp14="http://schemas.microsoft.com/office/word/2010/wordprocessingDrawing" xmlns:wp="http://schemas.openxmlformats.org/drawingml/2006/wordprocessingDrawing" xmlns:w10="urn:schemas-microsoft-com:office:word" xmlns:w="http://schemas.openxmlformats.org/wordprocessingml/2006/main" xmlns:w14="http://schemas.microsoft.com/office/word/2010/wordml" xmlns:wpg="http://schemas.microsoft.com/office/word/2010/wordprocessingGroup" xmlns:wpi="http://schemas.microsoft.com/office/word/2010/wordprocessingInk" xmlns:wne="http://schemas.microsoft.com/office/word/2006/wordml" xmlns:wps="http://schemas.microsoft.com/office/word/2010/wordprocessingShape" mc:Ignorable="w14 wp14">
+  <w:docDefaults>
+    <w:rPrDefault>
+      <w:rPr>
+        <w:rFonts w:asciiTheme="minorHAnsi" w:eastAsiaTheme="minorHAnsi" w:hAnsiTheme="minorHAnsi" w:cstheme="minorBidi"/>
+        <w:sz w:val="22"/>
+        <w:szCs w:val="22"/>
+        <w:lang w:val="en-US" w:eastAsia="en-US" w:bidi="ar-SA"/>
+      </w:rPr>
+    </w:rPrDefault>
+    <w:pPrDefault>
+      <w:pPr>
+        <w:spacing w:after="160" w:line="259" w:lineRule="auto"/>
+      </w:pPr>
+    </w:pPrDefault>
+  </w:docDefaults>
+  <w:latentStyles w:defLockedState="0" w:defUIPriority="99" w:defSemiHidden="1" w:defUnhideWhenUsed="1" w:defQFormat="0" w:count="267">
+    <w:lsdException w:name="Normal" w:semiHidden="0" w:uiPriority="0" w:unhideWhenUsed="0" w:qFormat="1"/>
+    <w:lsdException w:name="heading 1" w:semiHidden="0" w:uiPriority="9" w:unhideWhenUsed="0" w:qFormat="1"/>
+    <w:lsdException w:name="heading 2" w:uiPriority="9" w:qFormat="1"/>
+    <w:lsdException w:name="heading 3" w:uiPriority="9" w:qFormat="1"/>
+    <w:lsdException w:name="heading 4" w:uiPriority="9" w:qFormat="1"/>
+    <w:lsdException w:name="heading 5" w:uiPriority="9" w:qFormat="1"/>
+    <w:lsdException w:name="heading 6" w:uiPriority="9" w:qFormat="1"/>
+    <w:lsdException w:name="heading 7" w:uiPriority="9" w:qFormat="1"/>
+    <w:lsdException w:name="heading 8" w:uiPriority="9" w:qFormat="1"/>
+    <w:lsdException w:name="heading 9" w:uiPriority="9" w:qFormat="1"/>
+    <w:lsdException w:name="toc 1" w:uiPriority="39"/>
+    <w:lsdException w:name="toc 2" w:uiPriority="39"/>
+    <w:lsdException w:name="toc 3" w:uiPriority="39"/>
+    <w:lsdException w:name="toc 4" w:uiPriority="39"/>
+    <w:lsdException w:name="toc 5" w:uiPriority="39"/>
+    <w:lsdException w:name="toc 6" w:uiPriority="39"/>
+    <w:lsdException w:name="toc 7" w:uiPriority="39"/>
+    <w:lsdException w:name="toc 8" w:uiPriority="39"/>
+    <w:lsdException w:name="toc 9" w:uiPriority="39"/>
+    <w:lsdException w:name="caption" w:uiPriority="35" w:qFormat="1"/>
+    <w:lsdException w:name="Title" w:semiHidden="0" w:uiPriority="10" w:unhideWhenUsed="0" w:qFormat="1"/>
+    <w:lsdException w:name="Default Paragraph Font" w:uiPriority="1"/>
+    <w:lsdException w:name="Subtitle" w:semiHidden="0" w:uiPriority="11" w:unhideWhenUsed="0" w:qFormat="1"/>
+    <w:lsdException w:name="Strong" w:semiHidden="0" w:uiPriority="22" w:unhideWhenUsed="0" w:qFormat="1"/>
+    <w:lsdException w:name="Emphasis" w:semiHidden="0" w:uiPriority="20" w:unhideWhenUsed="0" w:qFormat="1"/>
+    <w:lsdException w:name="Table Grid" w:semiHidden="0" w:uiPriority="39" w:unhideWhenUsed="0"/>
+    <w:lsdException w:name="Placeholder Text" w:unhideWhenUsed="0"/>
+    <w:lsdException w:name="No Spacing" w:semiHidden="0" w:uiPriority="1" w:unhideWhenUsed="0" w:qFormat="1"/>
+    <w:lsdException w:name="Light Shading" w:semiHidden="0" w:uiPriority="60" w:unhideWhenUsed="0"/>
+    <w:lsdException w:name="Light List" w:semiHidden="0" w:uiPriority="61" w:unhideWhenUsed="0"/>
+    <w:lsdException w:name="Light Grid" w:semiHidden="0" w:uiPriority="62" w:unhideWhenUsed="0"/>
+    <w:lsdException w:name="Medium Shading 1" w:semiHidden="0" w:uiPriority="63" w:unhideWhenUsed="0"/>
+    <w:lsdException w:name="Medium Shading 2" w:semiHidden="0" w:uiPriority="64" w:unhideWhenUsed="0"/>
+    <w:lsdException w:name="Medium List 1" w:semiHidden="0" w:uiPriority="65" w:unhideWhenUsed="0"/>
+    <w:lsdException w:name="Medium List 2" w:semiHidden="0" w:uiPriority="66" w:unhideWhenUsed="0"/>
+    <w:lsdException w:name="Medium Grid 1" w:semiHidden="0" w:uiPriority="67" w:unhideWhenUsed="0"/>
+    <w:lsdException w:name="Medium Grid 2" w:semiHidden="0" w:uiPriority="68" w:unhideWhenUsed="0"/>
+    <w:lsdException w:name="Medium Grid 3" w:semiHidden="0" w:uiPriority="69" w:unhideWhenUsed="0"/>
+    <w:lsdException w:name="Dark List" w:semiHidden="0" w:uiPriority="70" w:unhideWhenUsed="0"/>
+    <w:lsdException w:name="Colorful Shading" w:semiHidden="0" w:uiPriority="71" w:unhideWhenUsed="0"/>
+    <w:lsdException w:name="Colorful List" w:semiHidden="0" w:uiPriority="72" w:unhideWhenUsed="0"/>
+    <w:lsdException w:name="Colorful Grid" w:semiHidden="0" w:uiPriority="73" w:unhideWhenUsed="0"/>
+    <w:lsdException w:name="Light Shading Accent 1" w:semiHidden="0" w:uiPriority="60" w:unhideWhenUsed="0"/>
+    <w:lsdException w:name="Light List Accent 1" w:semiHidden="0" w:uiPriority="61" w:unhideWhenUsed="0"/>
+    <w:lsdException w:name="Light Grid Accent 1" w:semiHidden="0" w:uiPriority="62" w:unhideWhenUsed="0"/>
+    <w:lsdException w:name="Medium Shading 1 Accent 1" w:semiHidden="0" w:uiPriority="63" w:unhideWhenUsed="0"/>
+    <w:lsdException w:name="Medium Shading 2 Accent 1" w:semiHidden="0" w:uiPriority="64" w:unhideWhenUsed="0"/>
+    <w:lsdException w:name="Medium List 1 Accent 1" w:semiHidden="0" w:uiPriority="65" w:unhideWhenUsed="0"/>
+    <w:lsdException w:name="Revision" w:unhideWhenUsed="0"/>
+    <w:lsdException w:name="List Paragraph" w:semiHidden="0" w:uiPriority="34" w:unhideWhenUsed="0" w:qFormat="1"/>
+    <w:lsdException w:name="Quote" w:semiHidden="0" w:uiPriority="29" w:unhideWhenUsed="0" w:qFormat="1"/>
+    <w:lsdException w:name="Intense Quote" w:semiHidden="0" w:uiPriority="30" w:unhideWhenUsed="0" w:qFormat="1"/>
+    <w:lsdException w:name="Medium List 2 Accent 1" w:semiHidden="0" w:uiPriority="66" w:unhideWhenUsed="0"/>
+    <w:lsdException w:name="Medium Grid 1 Accent 1" w:semiHidden="0" w:uiPriority="67" w:unhideWhenUsed="0"/>
+    <w:lsdException w:name="Medium Grid 2 Accent 1" w:semiHidden="0" w:uiPriority="68" w:unhideWhenUsed="0"/>
+    <w:lsdException w:name="Medium Grid 3 Accent 1" w:semiHidden="0" w:uiPriority="69" w:unhideWhenUsed="0"/>
+    <w:lsdException w:name="Dark List Accent 1" w:semiHidden="0" w:uiPriority="70" w:unhideWhenUsed="0"/>
+    <w:lsdException w:name="Colorful Shading Accent 1" w:semiHidden="0" w:uiPriority="71" w:unhideWhenUsed="0"/>
+    <w:lsdException w:name="Colorful List Accent 1" w:semiHidden="0" w:uiPriority="72" w:unhideWhenUsed="0"/>
+    <w:lsdException w:name="Colorful Grid Accent 1" w:semiHidden="0" w:uiPriority="73" w:unhideWhenUsed="0"/>
+    <w:lsdException w:name="Light Shading Accent 2" w:semiHidden="0" w:uiPriority="60" w:unhideWhenUsed="0"/>
+    <w:lsdException w:name="Light List Accent 2" w:semiHidden="0" w:uiPriority="61" w:unhideWhenUsed="0"/>
+    <w:lsdException w:name="Light Grid Accent 2" w:semiHidden="0" w:uiPriority="62" w:unhideWhenUsed="0"/>
+    <w:lsdException w:name="Medium Shading 1 Accent 2" w:semiHidden="0" w:uiPriority="63" w:unhideWhenUsed="0"/>
+    <w:lsdException w:name="Medium Shading 2 Accent 2" w:semiHidden="0" w:uiPriority="64" w:unhideWhenUsed="0"/>
+    <w:lsdException w:name="Medium List 1 Accent 2" w:semiHidden="0" w:uiPriority="65" w:unhideWhenUsed="0"/>
+    <w:lsdException w:name="Medium List 2 Accent 2" w:semiHidden="0" w:uiPriority="66" w:unhideWhenUsed="0"/>
+    <w:lsdException w:name="Medium Grid 1 Accent 2" w:semiHidden="0" w:uiPriority="67" w:unhideWhenUsed="0"/>
+    <w:lsdException w:name="Medium Grid 2 Accent 2" w:semiHidden="0" w:uiPriority="68" w:unhideWhenUsed="0"/>
+    <w:lsdException w:name="Medium Grid 3 Accent 2" w:semiHidden="0" w:uiPriority="69" w:unhideWhenUsed="0"/>
+    <w:lsdException w:name="Dark List Accent 2" w:semiHidden="0" w:uiPriority="70" w:unhideWhenUsed="0"/>
+    <w:lsdException w:name="Colorful Shading Accent 2" w:semiHidden="0" w:uiPriority="71" w:unhideWhenUsed="0"/>
+    <w:lsdException w:name="Colorful List Accent 2" w:semiHidden="0" w:uiPriority="72" w:unhideWhenUsed="0"/>
+    <w:lsdException w:name="Colorful Grid Accent 2" w:semiHidden="0" w:uiPriority="73" w:unhideWhenUsed="0"/>
+    <w:lsdException w:name="Light Shading Accent 3" w:semiHidden="0" w:uiPriority="60" w:unhideWhenUsed="0"/>
+    <w:lsdException w:name="Light List Accent 3" w:semiHidden="0" w:uiPriority="61" w:unhideWhenUsed="0"/>
+    <w:lsdException w:name="Light Grid Accent 3" w:semiHidden="0" w:uiPriority="62" w:unhideWhenUsed="0"/>
+    <w:lsdException w:name="Medium Shading 1 Accent 3" w:semiHidden="0" w:uiPriority="63" w:unhideWhenUsed="0"/>
+    <w:lsdException w:name="Medium Shading 2 Accent 3" w:semiHidden="0" w:uiPriority="64" w:unhideWhenUsed="0"/>
+    <w:lsdException w:name="Medium List 1 Accent 3" w:semiHidden="0" w:uiPriority="65" w:unhideWhenUsed="0"/>
+    <w:lsdException w:name="Medium List 2 Accent 3" w:semiHidden="0" w:uiPriority="66" w:unhideWhenUsed="0"/>
+    <w:lsdException w:name="Medium Grid 1 Accent 3" w:semiHidden="0" w:uiPriority="67" w:unhideWhenUsed="0"/>
+    <w:lsdException w:name="Medium Grid 2 Accent 3" w:semiHidden="0" w:uiPriority="68" w:unhideWhenUsed="0"/>
+    <w:lsdException w:name="Medium Grid 3 Accent 3" w:semiHidden="0" w:uiPriority="69" w:unhideWhenUsed="0"/>
+    <w:lsdException w:name="Dark List Accent 3" w:semiHidden="0" w:uiPriority="70" w:unhideWhenUsed="0"/>
+    <w:lsdException w:name="Colorful Shading Accent 3" w:semiHidden="0" w:uiPriority="71" w:unhideWhenUsed="0"/>
+    <w:lsdException w:name="Colorful List Accent 3" w:semiHidden="0" w:uiPriority="72" w:unhideWhenUsed="0"/>
+    <w:lsdException w:name="Colorful Grid Accent 3" w:semiHidden="0" w:uiPriority="73" w:unhideWhenUsed="0"/>
+    <w:lsdException w:name="Light Shading Accent 4" w:semiHidden="0" w:uiPriority="60" w:unhideWhenUsed="0"/>
+    <w:lsdException w:name="Light List Accent 4" w:semiHidden="0" w:uiPriority="61" w:unhideWhenUsed="0"/>
+    <w:lsdException w:name="Light Grid Accent 4" w:semiHidden="0" w:uiPriority="62" w:unhideWhenUsed="0"/>
+    <w:lsdException w:name="Medium Shading 1 Accent 4" w:semiHidden="0" w:uiPriority="63" w:unhideWhenUsed="0"/>
+    <w:lsdException w:name="Medium Shading 2 Accent 4" w:semiHidden="0" w:uiPriority="64" w:unhideWhenUsed="0"/>
+    <w:lsdException w:name="Medium List 1 Accent 4" w:semiHidden="0" w:uiPriority="65" w:unhideWhenUsed="0"/>
+    <w:lsdException w:name="Medium List 2 Accent 4" w:semiHidden="0" w:uiPriority="66" w:unhideWhenUsed="0"/>
+    <w:lsdException w:name="Medium Grid 1 Accent 4" w:semiHidden="0" w:uiPriority="67" w:unhideWhenUsed="0"/>
+    <w:lsdException w:name="Medium Grid 2 Accent 4" w:semiHidden="0" w:uiPriority="68" w:unhideWhenUsed="0"/>
+    <w:lsdException w:name="Medium Grid 3 Accent 4" w:semiHidden="0" w:uiPriority="69" w:unhideWhenUsed="0"/>
+    <w:lsdException w:name="Dark List Accent 4" w:semiHidden="0" w:uiPriority="70" w:unhideWhenUsed="0"/>
+    <w:lsdException w:name="Colorful Shading Accent 4" w:semiHidden="0" w:uiPriority="71" w:unhideWhenUsed="0"/>
+    <w:lsdException w:name="Colorful List Accent 4" w:semiHidden="0" w:uiPriority="72" w:unhideWhenUsed="0"/>
+    <w:lsdException w:name="Colorful Grid Accent 4" w:semiHidden="0" w:uiPriority="73" w:unhideWhenUsed="0"/>
+    <w:lsdException w:name="Light Shading Accent 5" w:semiHidden="0" w:uiPriority="60" w:unhideWhenUsed="0"/>
+    <w:lsdException w:name="Light List Accent 5" w:semiHidden="0" w:uiPriority="61" w:unhideWhenUsed="0"/>
+    <w:lsdException w:name="Light Grid Accent 5" w:semiHidden="0" w:uiPriority="62" w:unhideWhenUsed="0"/>
+    <w:lsdException w:name="Medium Shading 1 Accent 5" w:semiHidden="0" w:uiPriority="63" w:unhideWhenUsed="0"/>
+    <w:lsdException w:name="Medium Shading 2 Accent 5" w:semiHidden="0" w:uiPriority="64" w:unhideWhenUsed="0"/>
+    <w:lsdException w:name="Medium List 1 Accent 5" w:semiHidden="0" w:uiPriority="65" w:unhideWhenUsed="0"/>
+    <w:lsdException w:name="Medium List 2 Accent 5" w:semiHidden="0" w:uiPriority="66" w:unhideWhenUsed="0"/>
+    <w:lsdException w:name="Medium Grid 1 Accent 5" w:semiHidden="0" w:uiPriority="67" w:unhideWhenUsed="0"/>
+    <w:lsdException w:name="Medium Grid 2 Accent 5" w:semiHidden="0" w:uiPriority="68" w:unhideWhenUsed="0"/>
+    <w:lsdException w:name="Medium Grid 3 Accent 5" w:semiHidden="0" w:uiPriority="69" w:unhideWhenUsed="0"/>
+    <w:lsdException w:name="Dark List Accent 5" w:semiHidden="0" w:uiPriority="70" w:unhideWhenUsed="0"/>
+    <w:lsdException w:name="Colorful Shading Accent 5" w:semiHidden="0" w:uiPriority="71" w:unhideWhenUsed="0"/>
+    <w:lsdException w:name="Colorful List Accent 5" w:semiHidden="0" w:uiPriority="72" w:unhideWhenUsed="0"/>
+    <w:lsdException w:name="Colorful Grid Accent 5" w:semiHidden="0" w:uiPriority="73" w:unhideWhenUsed="0"/>
+    <w:lsdException w:name="Light Shading Accent 6" w:semiHidden="0" w:uiPriority="60" w:unhideWhenUsed="0"/>
+    <w:lsdException w:name="Light List Accent 6" w:semiHidden="0" w:uiPriority="61" w:unhideWhenUsed="0"/>
+    <w:lsdException w:name="Light Grid Accent 6" w:semiHidden="0" w:uiPriority="62" w:unhideWhenUsed="0"/>
+    <w:lsdException w:name="Medium Shading 1 Accent 6" w:semiHidden="0" w:uiPriority="63" w:unhideWhenUsed="0"/>
+    <w:lsdException w:name="Medium Shading 2 Accent 6" w:semiHidden="0" w:uiPriority="64" w:unhideWhenUsed="0"/>
+    <w:lsdException w:name="Medium List 1 Accent 6" w:semiHidden="0" w:uiPriority="65" w:unhideWhenUsed="0"/>
+    <w:lsdException w:name="Medium List 2 Accent 6" w:semiHidden="0" w:uiPriority="66" w:unhideWhenUsed="0"/>
+    <w:lsdException w:name="Medium Grid 1 Accent 6" w:semiHidden="0" w:uiPriority="67" w:unhideWhenUsed="0"/>
+    <w:lsdException w:name="Medium Grid 2 Accent 6" w:semiHidden="0" w:uiPriority="68" w:unhideWhenUsed="0"/>
+    <w:lsdException w:name="Medium Grid 3 Accent 6" w:semiHidden="0" w:uiPriority="69" w:unhideWhenUsed="0"/>
+    <w:lsdException w:name="Dark List Accent 6" w:semiHidden="0" w:uiPriority="70" w:unhideWhenUsed="0"/>
+    <w:lsdException w:name="Colorful Shading Accent 6" w:semiHidden="0" w:uiPriority="71" w:unhideWhenUsed="0"/>
+    <w:lsdException w:name="Colorful List Accent 6" w:semiHidden="0" w:uiPriority="72" w:unhideWhenUsed="0"/>
+    <w:lsdException w:name="Colorful Grid Accent 6" w:semiHidden="0" w:uiPriority="73" w:unhideWhenUsed="0"/>
+    <w:lsdException w:name="Subtle Emphasis" w:semiHidden="0" w:uiPriority="19" w:unhideWhenUsed="0" w:qFormat="1"/>
+    <w:lsdException w:name="Intense Emphasis" w:semiHidden="0" w:uiPriority="21" w:unhideWhenUsed="0" w:qFormat="1"/>
+    <w:lsdException w:name="Subtle Reference" w:semiHidden="0" w:uiPriority="31" w:unhideWhenUsed="0" w:qFormat="1"/>
+    <w:lsdException w:name="Intense Reference" w:semiHidden="0" w:uiPriority="32" w:unhideWhenUsed="0" w:qFormat="1"/>
+    <w:lsdException w:name="Book Title" w:semiHidden="0" w:uiPriority="33" w:unhideWhenUsed="0" w:qFormat="1"/>
+    <w:lsdException w:name="Bibliography" w:uiPriority="37"/>
+    <w:lsdException w:name="TOC Heading" w:uiPriority="39" w:qFormat="1"/>
+  </w:latentStyles>
+  <w:style w:type="paragraph" w:default="1" w:styleId="Normal">
+    <w:name w:val="Normal"/>
+    <w:qFormat/>
+    <w:rPr>
+      <w:lang w:val="ro-RO"/>
+    </w:rPr>
+  </w:style>
+  <w:style w:type="paragraph" w:styleId="Heading1">
+    <w:name w:val="heading 1"/>
+    <w:basedOn w:val="Normal"/>
+    <w:next w:val="Normal"/>
+    <w:link w:val="Heading1Char"/>
+    <w:uiPriority w:val="9"/>
+    <w:qFormat/>
+    <w:rsid w:val="009E5354"/>
+    <w:pPr>
+      <w:keepNext/>
+      <w:keepLines/>
+      <w:spacing w:before="240" w:after="0"/>
+      <w:outlineLvl w:val="0"/>
+    </w:pPr>
+    <w:rPr>
+      <w:rFonts w:ascii="Times New Roman" w:eastAsiaTheme="majorEastAsia" w:hAnsi="Times New Roman" w:cstheme="majorBidi"/>
+      <w:color w:val="000000" w:themeColor="text1"/>
+      <w:sz w:val="32"/>
+      <w:szCs w:val="32"/>
+    </w:rPr>
+  </w:style>
+  <w:style w:type="character" w:default="1" w:styleId="DefaultParagraphFont">
+    <w:name w:val="Default Paragraph Font"/>
+    <w:uiPriority w:val="1"/>
+    <w:semiHidden/>
+    <w:unhideWhenUsed/>
+  </w:style>
+  <w:style w:type="table" w:default="1" w:styleId="TableNormal">
+    <w:name w:val="Normal Table"/>
+    <w:uiPriority w:val="99"/>
+    <w:semiHidden/>
+    <w:unhideWhenUsed/>
+    <w:tblPr>
+      <w:tblInd w:w="0" w:type="dxa"/>
+      <w:tblCellMar>
+        <w:top w:w="0" w:type="dxa"/>
+        <w:left w:w="108" w:type="dxa"/>
+        <w:bottom w:w="0" w:type="dxa"/>
+        <w:right w:w="108" w:type="dxa"/>
+      </w:tblCellMar>
+    </w:tblPr>
+  </w:style>
+  <w:style w:type="numbering" w:default="1" w:styleId="NoList">
+    <w:name w:val="No List"/>
+    <w:uiPriority w:val="99"/>
+    <w:semiHidden/>
+    <w:unhideWhenUsed/>
+  </w:style>
+  <w:style w:type="character" w:customStyle="1" w:styleId="Heading1Char">
+    <w:name w:val="Heading 1 Char"/>
+    <w:basedOn w:val="DefaultParagraphFont"/>
+    <w:link w:val="Heading1"/>
+    <w:uiPriority w:val="9"/>
+    <w:rsid w:val="009E5354"/>
+    <w:rPr>
+      <w:rFonts w:ascii="Times New Roman" w:eastAsiaTheme="majorEastAsia" w:hAnsi="Times New Roman" w:cstheme="majorBidi"/>
+      <w:color w:val="000000" w:themeColor="text1"/>
+      <w:sz w:val="32"/>
+      <w:szCs w:val="32"/>
+      <w:lang w:val="ro-RO"/>
+    </w:rPr>
+  </w:style>
+  <w:style w:type="paragraph" w:styleId="Title">
+    <w:name w:val="Title"/>
+    <w:basedOn w:val="Normal"/>
+    <w:next w:val="Normal"/>
+    <w:link w:val="TitleChar"/>
+    <w:uiPriority w:val="10"/>
+    <w:qFormat/>
+    <w:rsid w:val="009E5354"/>
+    <w:pPr>
+      <w:spacing w:after="0" w:line="240" w:lineRule="auto"/>
+      <w:contextualSpacing/>
+    </w:pPr>
+    <w:rPr>
+      <w:rFonts w:ascii="Times New Roman" w:eastAsiaTheme="majorEastAsia" w:hAnsi="Times New Roman" w:cstheme="majorBidi"/>
+      <w:spacing w:val="-10"/>
+      <w:kern w:val="28"/>
+      <w:sz w:val="56"/>
+      <w:szCs w:val="56"/>
+    </w:rPr>
+  </w:style>
+  <w:style w:type="character" w:customStyle="1" w:styleId="TitleChar">
+    <w:name w:val="Title Char"/>
+    <w:basedOn w:val="DefaultParagraphFont"/>
+    <w:link w:val="Title"/>
+    <w:uiPriority w:val="10"/>
+    <w:rsid w:val="009E5354"/>
+    <w:rPr>
+      <w:rFonts w:ascii="Times New Roman" w:eastAsiaTheme="majorEastAsia" w:hAnsi="Times New Roman" w:cstheme="majorBidi"/>
+      <w:spacing w:val="-10"/>
+      <w:kern w:val="28"/>
+      <w:sz w:val="56"/>
+      <w:szCs w:val="56"/>
+      <w:lang w:val="ro-RO"/>
+    </w:rPr>
+  </w:style>
+  <w:style w:type="table" w:styleId="TableGrid">
+    <w:name w:val="Table Grid"/>
+    <w:basedOn w:val="TableNormal"/>
+    <w:uiPriority w:val="39"/>
+    <w:rsid w:val="009E5354"/>
+    <w:pPr>
+      <w:spacing w:after="0" w:line="240" w:lineRule="auto"/>
+    </w:pPr>
+    <w:tblPr>
+      <w:tblBorders>
+        <w:top w:val="single" w:sz="4" w:space="0" w:color="auto"/>
+        <w:left w:val="single" w:sz="4" w:space="0" w:color="auto"/>
+        <w:bottom w:val="single" w:sz="4" w:space="0" w:color="auto"/>
+        <w:right w:val="single" w:sz="4" w:space="0" w:color="auto"/>
+        <w:insideH w:val="single" w:sz="4" w:space="0" w:color="auto"/>
+        <w:insideV w:val="single" w:sz="4" w:space="0" w:color="auto"/>
+      </w:tblBorders>
+    </w:tblPr>
+  </w:style>
+  <w:style w:type="paragraph" w:styleId="ListParagraph">
+    <w:name w:val="List Paragraph"/>
+    <w:basedOn w:val="Normal"/>
+    <w:uiPriority w:val="34"/>
+    <w:qFormat/>
+    <w:rsid w:val="009E5354"/>
+    <w:pPr>
+      <w:ind w:left="720"/>
+      <w:contextualSpacing/>
+    </w:pPr>
+  </w:style>
+  <w:style w:type="paragraph" w:styleId="BalloonText">
+    <w:name w:val="Balloon Text"/>
+    <w:basedOn w:val="Normal"/>
+    <w:link w:val="BalloonTextChar"/>
+    <w:uiPriority w:val="99"/>
+    <w:semiHidden/>
+    <w:unhideWhenUsed/>
+    <w:rsid w:val="004F29E1"/>
+    <w:pPr>
+      <w:spacing w:after="0" w:line="240" w:lineRule="auto"/>
+    </w:pPr>
+    <w:rPr>
+      <w:rFonts w:ascii="Tahoma" w:hAnsi="Tahoma" w:cs="Tahoma"/>
+      <w:sz w:val="16"/>
+      <w:szCs w:val="16"/>
+    </w:rPr>
+  </w:style>
+  <w:style w:type="character" w:customStyle="1" w:styleId="BalloonTextChar">
+    <w:name w:val="Balloon Text Char"/>
+    <w:basedOn w:val="DefaultParagraphFont"/>
+    <w:link w:val="BalloonText"/>
+    <w:uiPriority w:val="99"/>
+    <w:semiHidden/>
+    <w:rsid w:val="004F29E1"/>
+    <w:rPr>
+      <w:rFonts w:ascii="Tahoma" w:hAnsi="Tahoma" w:cs="Tahoma"/>
+      <w:sz w:val="16"/>
+      <w:szCs w:val="16"/>
+      <w:lang w:val="ro-RO"/>
+    </w:rPr>
+  </w:style>
+  <w:style w:type="table" w:styleId="MediumShading2">
+    <w:name w:val="Medium Shading 2"/>
+    <w:basedOn w:val="TableNormal"/>
+    <w:uiPriority w:val="64"/>
+    <w:rsid w:val="008911CD"/>
+    <w:pPr>
+      <w:spacing w:after="0" w:line="240" w:lineRule="auto"/>
+    </w:pPr>
+    <w:tblPr>
+      <w:tblStyleRowBandSize w:val="1"/>
+      <w:tblStyleColBandSize w:val="1"/>
+      <w:tblBorders>
+        <w:top w:val="single" w:sz="18" w:space="0" w:color="auto"/>
+        <w:bottom w:val="single" w:sz="18" w:space="0" w:color="auto"/>
+      </w:tblBorders>
+    </w:tblPr>
+    <w:tblStylePr w:type="firstRow">
+      <w:pPr>
+        <w:spacing w:before="0" w:after="0" w:line="240" w:lineRule="auto"/>
+      </w:pPr>
+      <w:rPr>
+        <w:b/>
+        <w:bCs/>
+        <w:color w:val="FFFFFF" w:themeColor="background1"/>
+      </w:rPr>
+      <w:tblPr/>
+      <w:tcPr>
+        <w:tcBorders>
+          <w:top w:val="single" w:sz="18" w:space="0" w:color="auto"/>
+          <w:left w:val="nil"/>
+          <w:bottom w:val="single" w:sz="18" w:space="0" w:color="auto"/>
+          <w:right w:val="nil"/>
+          <w:insideH w:val="nil"/>
+          <w:insideV w:val="nil"/>
+        </w:tcBorders>
+        <w:shd w:val="clear" w:color="auto" w:fill="000000" w:themeFill="text1"/>
+      </w:tcPr>
+    </w:tblStylePr>
+    <w:tblStylePr w:type="lastRow">
+      <w:pPr>
+        <w:spacing w:before="0" w:after="0" w:line="240" w:lineRule="auto"/>
+      </w:pPr>
+      <w:rPr>
+        <w:color w:val="auto"/>
+      </w:rPr>
+      <w:tblPr/>
+      <w:tcPr>
+        <w:tcBorders>
+          <w:top w:val="double" w:sz="6" w:space="0" w:color="auto"/>
+          <w:left w:val="nil"/>
+          <w:bottom w:val="single" w:sz="18" w:space="0" w:color="auto"/>
+          <w:right w:val="nil"/>
+          <w:insideH w:val="nil"/>
+          <w:insideV w:val="nil"/>
+        </w:tcBorders>
+        <w:shd w:val="clear" w:color="auto" w:fill="FFFFFF" w:themeFill="background1"/>
+      </w:tcPr>
+    </w:tblStylePr>
+    <w:tblStylePr w:type="firstCol">
+      <w:rPr>
+        <w:b/>
+        <w:bCs/>
+        <w:color w:val="FFFFFF" w:themeColor="background1"/>
+      </w:rPr>
+      <w:tblPr/>
+      <w:tcPr>
+        <w:tcBorders>
+          <w:top w:val="nil"/>
+          <w:left w:val="nil"/>
+          <w:bottom w:val="single" w:sz="18" w:space="0" w:color="auto"/>
+          <w:right w:val="nil"/>
+          <w:insideH w:val="nil"/>
+          <w:insideV w:val="nil"/>
+        </w:tcBorders>
+        <w:shd w:val="clear" w:color="auto" w:fill="000000" w:themeFill="text1"/>
+      </w:tcPr>
+    </w:tblStylePr>
+    <w:tblStylePr w:type="lastCol">
+      <w:rPr>
+        <w:b/>
+        <w:bCs/>
+        <w:color w:val="FFFFFF" w:themeColor="background1"/>
+      </w:rPr>
+      <w:tblPr/>
+      <w:tcPr>
+        <w:tcBorders>
+          <w:left w:val="nil"/>
+          <w:right w:val="nil"/>
+          <w:insideH w:val="nil"/>
+          <w:insideV w:val="nil"/>
+        </w:tcBorders>
+        <w:shd w:val="clear" w:color="auto" w:fill="000000" w:themeFill="text1"/>
+      </w:tcPr>
+    </w:tblStylePr>
+    <w:tblStylePr w:type="band1Vert">
+      <w:tblPr/>
+      <w:tcPr>
+        <w:tcBorders>
+          <w:left w:val="nil"/>
+          <w:right w:val="nil"/>
+          <w:insideH w:val="nil"/>
+          <w:insideV w:val="nil"/>
+        </w:tcBorders>
+        <w:shd w:val="clear" w:color="auto" w:fill="D8D8D8" w:themeFill="background1" w:themeFillShade="D8"/>
+      </w:tcPr>
+    </w:tblStylePr>
+    <w:tblStylePr w:type="band1Horz">
+      <w:tblPr/>
+      <w:tcPr>
+        <w:shd w:val="clear" w:color="auto" w:fill="D8D8D8" w:themeFill="background1" w:themeFillShade="D8"/>
+      </w:tcPr>
+    </w:tblStylePr>
+    <w:tblStylePr w:type="neCell">
+      <w:tblPr/>
+      <w:tcPr>
+        <w:tcBorders>
+          <w:top w:val="single" w:sz="18" w:space="0" w:color="auto"/>
+          <w:left w:val="nil"/>
+          <w:bottom w:val="single" w:sz="18" w:space="0" w:color="auto"/>
+          <w:right w:val="nil"/>
+          <w:insideH w:val="nil"/>
+          <w:insideV w:val="nil"/>
+        </w:tcBorders>
+      </w:tcPr>
+    </w:tblStylePr>
+    <w:tblStylePr w:type="nwCell">
+      <w:rPr>
+        <w:color w:val="FFFFFF" w:themeColor="background1"/>
+      </w:rPr>
+      <w:tblPr/>
+      <w:tcPr>
+        <w:tcBorders>
+          <w:top w:val="single" w:sz="18" w:space="0" w:color="auto"/>
+          <w:left w:val="nil"/>
+          <w:bottom w:val="single" w:sz="18" w:space="0" w:color="auto"/>
+          <w:right w:val="nil"/>
+          <w:insideH w:val="nil"/>
+          <w:insideV w:val="nil"/>
+        </w:tcBorders>
+      </w:tcPr>
+    </w:tblStylePr>
+  </w:style>
+  <w:style w:type="table" w:styleId="MediumList2">
+    <w:name w:val="Medium List 2"/>
+    <w:basedOn w:val="TableNormal"/>
+    <w:uiPriority w:val="66"/>
+    <w:rsid w:val="00615E5B"/>
+    <w:pPr>
+      <w:spacing w:after="0" w:line="240" w:lineRule="auto"/>
+    </w:pPr>
+    <w:rPr>
+      <w:rFonts w:asciiTheme="majorHAnsi" w:eastAsiaTheme="majorEastAsia" w:hAnsiTheme="majorHAnsi" w:cstheme="majorBidi"/>
+      <w:color w:val="000000" w:themeColor="text1"/>
+    </w:rPr>
+    <w:tblPr>
+      <w:tblStyleRowBandSize w:val="1"/>
+      <w:tblStyleColBandSize w:val="1"/>
+      <w:tblBorders>
+        <w:top w:val="single" w:sz="8" w:space="0" w:color="000000" w:themeColor="text1"/>
+        <w:left w:val="single" w:sz="8" w:space="0" w:color="000000" w:themeColor="text1"/>
+        <w:bottom w:val="single" w:sz="8" w:space="0" w:color="000000" w:themeColor="text1"/>
+        <w:right w:val="single" w:sz="8" w:space="0" w:color="000000" w:themeColor="text1"/>
+      </w:tblBorders>
+    </w:tblPr>
+    <w:tblStylePr w:type="firstRow">
+      <w:rPr>
+        <w:sz w:val="24"/>
+        <w:szCs w:val="24"/>
+      </w:rPr>
+      <w:tblPr/>
+      <w:tcPr>
+        <w:tcBorders>
+          <w:top w:val="nil"/>
+          <w:left w:val="nil"/>
+          <w:bottom w:val="single" w:sz="24" w:space="0" w:color="000000" w:themeColor="text1"/>
+          <w:right w:val="nil"/>
+          <w:insideH w:val="nil"/>
+          <w:insideV w:val="nil"/>
+        </w:tcBorders>
+        <w:shd w:val="clear" w:color="auto" w:fill="FFFFFF" w:themeFill="background1"/>
+      </w:tcPr>
+    </w:tblStylePr>
+    <w:tblStylePr w:type="lastRow">
+      <w:tblPr/>
+      <w:tcPr>
+        <w:tcBorders>
+          <w:top w:val="single" w:sz="8" w:space="0" w:color="000000" w:themeColor="text1"/>
+          <w:left w:val="nil"/>
+          <w:bottom w:val="nil"/>
+          <w:right w:val="nil"/>
+          <w:insideH w:val="nil"/>
+          <w:insideV w:val="nil"/>
+        </w:tcBorders>
+        <w:shd w:val="clear" w:color="auto" w:fill="FFFFFF" w:themeFill="background1"/>
+      </w:tcPr>
+    </w:tblStylePr>
+    <w:tblStylePr w:type="firstCol">
+      <w:tblPr/>
+      <w:tcPr>
+        <w:tcBorders>
+          <w:top w:val="nil"/>
+          <w:left w:val="nil"/>
+          <w:bottom w:val="nil"/>
+          <w:right w:val="single" w:sz="8" w:space="0" w:color="000000" w:themeColor="text1"/>
+          <w:insideH w:val="nil"/>
+          <w:insideV w:val="nil"/>
+        </w:tcBorders>
+        <w:shd w:val="clear" w:color="auto" w:fill="FFFFFF" w:themeFill="background1"/>
+      </w:tcPr>
+    </w:tblStylePr>
+    <w:tblStylePr w:type="lastCol">
+      <w:tblPr/>
+      <w:tcPr>
+        <w:tcBorders>
+          <w:top w:val="nil"/>
+          <w:left w:val="single" w:sz="8" w:space="0" w:color="000000" w:themeColor="text1"/>
+          <w:bottom w:val="nil"/>
+          <w:right w:val="nil"/>
+          <w:insideH w:val="nil"/>
+          <w:insideV w:val="nil"/>
+        </w:tcBorders>
+        <w:shd w:val="clear" w:color="auto" w:fill="FFFFFF" w:themeFill="background1"/>
+      </w:tcPr>
+    </w:tblStylePr>
+    <w:tblStylePr w:type="band1Vert">
+      <w:tblPr/>
+      <w:tcPr>
+        <w:tcBorders>
+          <w:left w:val="nil"/>
+          <w:right w:val="nil"/>
+          <w:insideH w:val="nil"/>
+          <w:insideV w:val="nil"/>
+        </w:tcBorders>
+        <w:shd w:val="clear" w:color="auto" w:fill="C0C0C0" w:themeFill="text1" w:themeFillTint="3F"/>
+      </w:tcPr>
+    </w:tblStylePr>
+    <w:tblStylePr w:type="band1Horz">
+      <w:tblPr/>
+      <w:tcPr>
+        <w:tcBorders>
+          <w:top w:val="nil"/>
+          <w:bottom w:val="nil"/>
+          <w:insideH w:val="nil"/>
+          <w:insideV w:val="nil"/>
+        </w:tcBorders>
+        <w:shd w:val="clear" w:color="auto" w:fill="C0C0C0" w:themeFill="text1" w:themeFillTint="3F"/>
+      </w:tcPr>
+    </w:tblStylePr>
+    <w:tblStylePr w:type="nwCell">
+      <w:tblPr/>
+      <w:tcPr>
+        <w:shd w:val="clear" w:color="auto" w:fill="FFFFFF" w:themeFill="background1"/>
+      </w:tcPr>
+    </w:tblStylePr>
+    <w:tblStylePr w:type="swCell">
+      <w:tblPr/>
+      <w:tcPr>
+        <w:tcBorders>
+          <w:top w:val="nil"/>
+        </w:tcBorders>
+      </w:tcPr>
+    </w:tblStylePr>
+  </w:style>
+  <w:style w:type="table" w:styleId="MediumList2-Accent3">
+    <w:name w:val="Medium List 2 Accent 3"/>
+    <w:basedOn w:val="TableNormal"/>
+    <w:uiPriority w:val="66"/>
+    <w:rsid w:val="00615E5B"/>
+    <w:pPr>
+      <w:spacing w:after="0" w:line="240" w:lineRule="auto"/>
+    </w:pPr>
+    <w:rPr>
+      <w:rFonts w:asciiTheme="majorHAnsi" w:eastAsiaTheme="majorEastAsia" w:hAnsiTheme="majorHAnsi" w:cstheme="majorBidi"/>
+      <w:color w:val="000000" w:themeColor="text1"/>
+    </w:rPr>
+    <w:tblPr>
+      <w:tblStyleRowBandSize w:val="1"/>
+      <w:tblStyleColBandSize w:val="1"/>
+      <w:tblBorders>
+        <w:top w:val="single" w:sz="8" w:space="0" w:color="A5A5A5" w:themeColor="accent3"/>
+        <w:left w:val="single" w:sz="8" w:space="0" w:color="A5A5A5" w:themeColor="accent3"/>
+        <w:bottom w:val="single" w:sz="8" w:space="0" w:color="A5A5A5" w:themeColor="accent3"/>
+        <w:right w:val="single" w:sz="8" w:space="0" w:color="A5A5A5" w:themeColor="accent3"/>
+      </w:tblBorders>
+    </w:tblPr>
+    <w:tblStylePr w:type="firstRow">
+      <w:rPr>
+        <w:sz w:val="24"/>
+        <w:szCs w:val="24"/>
+      </w:rPr>
+      <w:tblPr/>
+      <w:tcPr>
+        <w:tcBorders>
+          <w:top w:val="nil"/>
+          <w:left w:val="nil"/>
+          <w:bottom w:val="single" w:sz="24" w:space="0" w:color="A5A5A5" w:themeColor="accent3"/>
+          <w:right w:val="nil"/>
+          <w:insideH w:val="nil"/>
+          <w:insideV w:val="nil"/>
+        </w:tcBorders>
+        <w:shd w:val="clear" w:color="auto" w:fill="FFFFFF" w:themeFill="background1"/>
+      </w:tcPr>
+    </w:tblStylePr>
+    <w:tblStylePr w:type="lastRow">
+      <w:tblPr/>
+      <w:tcPr>
+        <w:tcBorders>
+          <w:top w:val="single" w:sz="8" w:space="0" w:color="A5A5A5" w:themeColor="accent3"/>
+          <w:left w:val="nil"/>
+          <w:bottom w:val="nil"/>
+          <w:right w:val="nil"/>
+          <w:insideH w:val="nil"/>
+          <w:insideV w:val="nil"/>
+        </w:tcBorders>
+        <w:shd w:val="clear" w:color="auto" w:fill="FFFFFF" w:themeFill="background1"/>
+      </w:tcPr>
+    </w:tblStylePr>
+    <w:tblStylePr w:type="firstCol">
+      <w:tblPr/>
+      <w:tcPr>
+        <w:tcBorders>
+          <w:top w:val="nil"/>
+          <w:left w:val="nil"/>
+          <w:bottom w:val="nil"/>
+          <w:right w:val="single" w:sz="8" w:space="0" w:color="A5A5A5" w:themeColor="accent3"/>
+          <w:insideH w:val="nil"/>
+          <w:insideV w:val="nil"/>
+        </w:tcBorders>
+        <w:shd w:val="clear" w:color="auto" w:fill="FFFFFF" w:themeFill="background1"/>
+      </w:tcPr>
+    </w:tblStylePr>
+    <w:tblStylePr w:type="lastCol">
+      <w:tblPr/>
+      <w:tcPr>
+        <w:tcBorders>
+          <w:top w:val="nil"/>
+          <w:left w:val="single" w:sz="8" w:space="0" w:color="A5A5A5" w:themeColor="accent3"/>
+          <w:bottom w:val="nil"/>
+          <w:right w:val="nil"/>
+          <w:insideH w:val="nil"/>
+          <w:insideV w:val="nil"/>
+        </w:tcBorders>
+        <w:shd w:val="clear" w:color="auto" w:fill="FFFFFF" w:themeFill="background1"/>
+      </w:tcPr>
+    </w:tblStylePr>
+    <w:tblStylePr w:type="band1Vert">
+      <w:tblPr/>
+      <w:tcPr>
+        <w:tcBorders>
+          <w:left w:val="nil"/>
+          <w:right w:val="nil"/>
+          <w:insideH w:val="nil"/>
+          <w:insideV w:val="nil"/>
+        </w:tcBorders>
+        <w:shd w:val="clear" w:color="auto" w:fill="E8E8E8" w:themeFill="accent3" w:themeFillTint="3F"/>
+      </w:tcPr>
+    </w:tblStylePr>
+    <w:tblStylePr w:type="band1Horz">
+      <w:tblPr/>
+      <w:tcPr>
+        <w:tcBorders>
+          <w:top w:val="nil"/>
+          <w:bottom w:val="nil"/>
+          <w:insideH w:val="nil"/>
+          <w:insideV w:val="nil"/>
+        </w:tcBorders>
+        <w:shd w:val="clear" w:color="auto" w:fill="E8E8E8" w:themeFill="accent3" w:themeFillTint="3F"/>
+      </w:tcPr>
+    </w:tblStylePr>
+    <w:tblStylePr w:type="nwCell">
+      <w:tblPr/>
+      <w:tcPr>
+        <w:shd w:val="clear" w:color="auto" w:fill="FFFFFF" w:themeFill="background1"/>
+      </w:tcPr>
+    </w:tblStylePr>
+    <w:tblStylePr w:type="swCell">
+      <w:tblPr/>
+      <w:tcPr>
+        <w:tcBorders>
+          <w:top w:val="nil"/>
+        </w:tcBorders>
+      </w:tcPr>
+    </w:tblStylePr>
+  </w:style>
+  <w:style w:type="table" w:styleId="ColorfulShading">
+    <w:name w:val="Colorful Shading"/>
+    <w:basedOn w:val="TableNormal"/>
+    <w:uiPriority w:val="71"/>
+    <w:rsid w:val="00615E5B"/>
+    <w:pPr>
+      <w:spacing w:after="0" w:line="240" w:lineRule="auto"/>
+    </w:pPr>
+    <w:rPr>
+      <w:color w:val="000000" w:themeColor="text1"/>
+    </w:rPr>
+    <w:tblPr>
+      <w:tblStyleRowBandSize w:val="1"/>
+      <w:tblStyleColBandSize w:val="1"/>
+      <w:tblBorders>
+        <w:top w:val="single" w:sz="24" w:space="0" w:color="ED7D31" w:themeColor="accent2"/>
+        <w:left w:val="single" w:sz="4" w:space="0" w:color="000000" w:themeColor="text1"/>
+        <w:bottom w:val="single" w:sz="4" w:space="0" w:color="000000" w:themeColor="text1"/>
+        <w:right w:val="single" w:sz="4" w:space="0" w:color="000000" w:themeColor="text1"/>
+        <w:insideH w:val="single" w:sz="4" w:space="0" w:color="FFFFFF" w:themeColor="background1"/>
+        <w:insideV w:val="single" w:sz="4" w:space="0" w:color="FFFFFF" w:themeColor="background1"/>
+      </w:tblBorders>
+    </w:tblPr>
+    <w:tcPr>
+      <w:shd w:val="clear" w:color="auto" w:fill="E6E6E6" w:themeFill="text1" w:themeFillTint="19"/>
+    </w:tcPr>
+    <w:tblStylePr w:type="firstRow">
+      <w:rPr>
+        <w:b/>
+        <w:bCs/>
+      </w:rPr>
+      <w:tblPr/>
+      <w:tcPr>
+        <w:tcBorders>
+          <w:top w:val="nil"/>
+          <w:left w:val="nil"/>
+          <w:bottom w:val="single" w:sz="24" w:space="0" w:color="ED7D31" w:themeColor="accent2"/>
+          <w:right w:val="nil"/>
+          <w:insideH w:val="nil"/>
+          <w:insideV w:val="nil"/>
+        </w:tcBorders>
+        <w:shd w:val="clear" w:color="auto" w:fill="FFFFFF" w:themeFill="background1"/>
+      </w:tcPr>
+    </w:tblStylePr>
+    <w:tblStylePr w:type="lastRow">
+      <w:rPr>
+        <w:b/>
+        <w:bCs/>
+        <w:color w:val="FFFFFF" w:themeColor="background1"/>
+      </w:rPr>
+      <w:tblPr/>
+      <w:tcPr>
+        <w:tcBorders>
+          <w:top w:val="single" w:sz="6" w:space="0" w:color="FFFFFF" w:themeColor="background1"/>
+        </w:tcBorders>
+        <w:shd w:val="clear" w:color="auto" w:fill="000000" w:themeFill="text1" w:themeFillShade="99"/>
+      </w:tcPr>
+    </w:tblStylePr>
+    <w:tblStylePr w:type="firstCol">
+      <w:rPr>
+        <w:color w:val="FFFFFF" w:themeColor="background1"/>
+      </w:rPr>
+      <w:tblPr/>
+      <w:tcPr>
+        <w:tcBorders>
+          <w:top w:val="nil"/>
+          <w:left w:val="nil"/>
+          <w:bottom w:val="nil"/>
+          <w:right w:val="nil"/>
+          <w:insideH w:val="single" w:sz="4" w:space="0" w:color="000000" w:themeColor="text1" w:themeShade="99"/>
+          <w:insideV w:val="nil"/>
+        </w:tcBorders>
+        <w:shd w:val="clear" w:color="auto" w:fill="000000" w:themeFill="text1" w:themeFillShade="99"/>
+      </w:tcPr>
+    </w:tblStylePr>
+    <w:tblStylePr w:type="lastCol">
+      <w:rPr>
+        <w:color w:val="FFFFFF" w:themeColor="background1"/>
+      </w:rPr>
+      <w:tblPr/>
+      <w:tcPr>
+        <w:tcBorders>
+          <w:top w:val="nil"/>
+          <w:left w:val="nil"/>
+          <w:bottom w:val="nil"/>
+          <w:right w:val="nil"/>
+          <w:insideH w:val="nil"/>
+          <w:insideV w:val="nil"/>
+        </w:tcBorders>
+        <w:shd w:val="clear" w:color="auto" w:fill="000000" w:themeFill="text1" w:themeFillShade="BF"/>
+      </w:tcPr>
+    </w:tblStylePr>
+    <w:tblStylePr w:type="band1Vert">
+      <w:tblPr/>
+      <w:tcPr>
+        <w:shd w:val="clear" w:color="auto" w:fill="999999" w:themeFill="text1" w:themeFillTint="66"/>
+      </w:tcPr>
+    </w:tblStylePr>
+    <w:tblStylePr w:type="band1Horz">
+      <w:tblPr/>
+      <w:tcPr>
+        <w:shd w:val="clear" w:color="auto" w:fill="808080" w:themeFill="text1" w:themeFillTint="7F"/>
+      </w:tcPr>
+    </w:tblStylePr>
+    <w:tblStylePr w:type="neCell">
+      <w:rPr>
+        <w:color w:val="000000" w:themeColor="text1"/>
+      </w:rPr>
+    </w:tblStylePr>
+    <w:tblStylePr w:type="nwCell">
+      <w:rPr>
+        <w:color w:val="000000" w:themeColor="text1"/>
+      </w:rPr>
+    </w:tblStylePr>
+  </w:style>
+  <w:style w:type="table" w:styleId="ColorfulGrid-Accent3">
+    <w:name w:val="Colorful Grid Accent 3"/>
+    <w:basedOn w:val="TableNormal"/>
+    <w:uiPriority w:val="73"/>
+    <w:rsid w:val="00615E5B"/>
+    <w:pPr>
+      <w:spacing w:after="0" w:line="240" w:lineRule="auto"/>
+    </w:pPr>
+    <w:rPr>
+      <w:color w:val="000000" w:themeColor="text1"/>
+    </w:rPr>
+    <w:tblPr>
+      <w:tblStyleRowBandSize w:val="1"/>
+      <w:tblStyleColBandSize w:val="1"/>
+      <w:tblBorders>
+        <w:insideH w:val="single" w:sz="4" w:space="0" w:color="FFFFFF" w:themeColor="background1"/>
+      </w:tblBorders>
+    </w:tblPr>
+    <w:tcPr>
+      <w:shd w:val="clear" w:color="auto" w:fill="EDEDED" w:themeFill="accent3" w:themeFillTint="33"/>
+    </w:tcPr>
+    <w:tblStylePr w:type="firstRow">
+      <w:rPr>
+        <w:b/>
+        <w:bCs/>
+      </w:rPr>
+      <w:tblPr/>
+      <w:tcPr>
+        <w:shd w:val="clear" w:color="auto" w:fill="DBDBDB" w:themeFill="accent3" w:themeFillTint="66"/>
+      </w:tcPr>
+    </w:tblStylePr>
+    <w:tblStylePr w:type="lastRow">
+      <w:rPr>
+        <w:b/>
+        <w:bCs/>
+        <w:color w:val="000000" w:themeColor="text1"/>
+      </w:rPr>
+      <w:tblPr/>
+      <w:tcPr>
+        <w:shd w:val="clear" w:color="auto" w:fill="DBDBDB" w:themeFill="accent3" w:themeFillTint="66"/>
+      </w:tcPr>
+    </w:tblStylePr>
+    <w:tblStylePr w:type="firstCol">
+      <w:rPr>
+        <w:color w:val="FFFFFF" w:themeColor="background1"/>
+      </w:rPr>
+      <w:tblPr/>
+      <w:tcPr>
+        <w:shd w:val="clear" w:color="auto" w:fill="7B7B7B" w:themeFill="accent3" w:themeFillShade="BF"/>
+      </w:tcPr>
+    </w:tblStylePr>
+    <w:tblStylePr w:type="lastCol">
+      <w:rPr>
+        <w:color w:val="FFFFFF" w:themeColor="background1"/>
+      </w:rPr>
+      <w:tblPr/>
+      <w:tcPr>
+        <w:shd w:val="clear" w:color="auto" w:fill="7B7B7B" w:themeFill="accent3" w:themeFillShade="BF"/>
+      </w:tcPr>
+    </w:tblStylePr>
+    <w:tblStylePr w:type="band1Vert">
+      <w:tblPr/>
+      <w:tcPr>
+        <w:shd w:val="clear" w:color="auto" w:fill="D2D2D2" w:themeFill="accent3" w:themeFillTint="7F"/>
+      </w:tcPr>
+    </w:tblStylePr>
+    <w:tblStylePr w:type="band1Horz">
+      <w:tblPr/>
+      <w:tcPr>
+        <w:shd w:val="clear" w:color="auto" w:fill="D2D2D2" w:themeFill="accent3" w:themeFillTint="7F"/>
+      </w:tcPr>
+    </w:tblStylePr>
+  </w:style>
+  <w:style w:type="table" w:styleId="ColorfulGrid">
+    <w:name w:val="Colorful Grid"/>
+    <w:basedOn w:val="TableNormal"/>
+    <w:uiPriority w:val="73"/>
+    <w:rsid w:val="00615E5B"/>
+    <w:pPr>
+      <w:spacing w:after="0" w:line="240" w:lineRule="auto"/>
+    </w:pPr>
+    <w:rPr>
+      <w:color w:val="000000" w:themeColor="text1"/>
+    </w:rPr>
+    <w:tblPr>
+      <w:tblStyleRowBandSize w:val="1"/>
+      <w:tblStyleColBandSize w:val="1"/>
+      <w:tblBorders>
+        <w:insideH w:val="single" w:sz="4" w:space="0" w:color="FFFFFF" w:themeColor="background1"/>
+      </w:tblBorders>
+    </w:tblPr>
+    <w:tcPr>
+      <w:shd w:val="clear" w:color="auto" w:fill="CCCCCC" w:themeFill="text1" w:themeFillTint="33"/>
+    </w:tcPr>
+    <w:tblStylePr w:type="firstRow">
+      <w:rPr>
+        <w:b/>
+        <w:bCs/>
+      </w:rPr>
+      <w:tblPr/>
+      <w:tcPr>
+        <w:shd w:val="clear" w:color="auto" w:fill="999999" w:themeFill="text1" w:themeFillTint="66"/>
+      </w:tcPr>
+    </w:tblStylePr>
+    <w:tblStylePr w:type="lastRow">
+      <w:rPr>
+        <w:b/>
+        <w:bCs/>
+        <w:color w:val="000000" w:themeColor="text1"/>
+      </w:rPr>
+      <w:tblPr/>
+      <w:tcPr>
+        <w:shd w:val="clear" w:color="auto" w:fill="999999" w:themeFill="text1" w:themeFillTint="66"/>
+      </w:tcPr>
+    </w:tblStylePr>
+    <w:tblStylePr w:type="firstCol">
+      <w:rPr>
+        <w:color w:val="FFFFFF" w:themeColor="background1"/>
+      </w:rPr>
+      <w:tblPr/>
+      <w:tcPr>
+        <w:shd w:val="clear" w:color="auto" w:fill="000000" w:themeFill="text1" w:themeFillShade="BF"/>
+      </w:tcPr>
+    </w:tblStylePr>
+    <w:tblStylePr w:type="lastCol">
+      <w:rPr>
+        <w:color w:val="FFFFFF" w:themeColor="background1"/>
+      </w:rPr>
+      <w:tblPr/>
+      <w:tcPr>
+        <w:shd w:val="clear" w:color="auto" w:fill="000000" w:themeFill="text1" w:themeFillShade="BF"/>
+      </w:tcPr>
+    </w:tblStylePr>
+    <w:tblStylePr w:type="band1Vert">
+      <w:tblPr/>
+      <w:tcPr>
+        <w:shd w:val="clear" w:color="auto" w:fill="808080" w:themeFill="text1" w:themeFillTint="7F"/>
+      </w:tcPr>
+    </w:tblStylePr>
+    <w:tblStylePr w:type="band1Horz">
+      <w:tblPr/>
+      <w:tcPr>
+        <w:shd w:val="clear" w:color="auto" w:fill="808080" w:themeFill="text1" w:themeFillTint="7F"/>
+      </w:tcPr>
+    </w:tblStylePr>
+  </w:style>
+  <w:style w:type="paragraph" w:styleId="PlainText">
+    <w:name w:val="Plain Text"/>
+    <w:basedOn w:val="Normal"/>
+    <w:link w:val="PlainTextChar"/>
+    <w:uiPriority w:val="99"/>
+    <w:unhideWhenUsed/>
+    <w:rsid w:val="00615E5B"/>
+    <w:pPr>
+      <w:spacing w:after="0" w:line="240" w:lineRule="auto"/>
+    </w:pPr>
+    <w:rPr>
+      <w:rFonts w:ascii="Consolas" w:hAnsi="Consolas"/>
+      <w:sz w:val="21"/>
+      <w:szCs w:val="21"/>
+    </w:rPr>
+  </w:style>
+  <w:style w:type="character" w:customStyle="1" w:styleId="PlainTextChar">
+    <w:name w:val="Plain Text Char"/>
+    <w:basedOn w:val="DefaultParagraphFont"/>
+    <w:link w:val="PlainText"/>
+    <w:uiPriority w:val="99"/>
+    <w:rsid w:val="00615E5B"/>
+    <w:rPr>
+      <w:rFonts w:ascii="Consolas" w:hAnsi="Consolas"/>
+      <w:sz w:val="21"/>
+      <w:szCs w:val="21"/>
+      <w:lang w:val="ro-RO"/>
+    </w:rPr>
   </w:style>
 </w:styles>
 </file>
@@ -2467,7 +5092,7 @@
   <a:extraClrSchemeLst/>
   <a:extLst>
     <a:ext uri="{05A4C25C-085E-4340-85A3-A5531E510DB2}">
-      <thm15:themeFamily xmlns:thm15="http://schemas.microsoft.com/office/thememl/2012/main" name="Office Theme" id="{62F939B6-93AF-4DB8-9C6B-D6C7DFDC589F}" vid="{4A3C46E8-61CC-4603-A589-7422A47A8E4A}"/>
+      <thm15:themeFamily xmlns:thm15="http://schemas.microsoft.com/office/thememl/2012/main" xmlns="" name="Office Theme" id="{62F939B6-93AF-4DB8-9C6B-D6C7DFDC589F}" vid="{4A3C46E8-61CC-4603-A589-7422A47A8E4A}"/>
     </a:ext>
   </a:extLst>
 </a:theme>

</xml_diff>

<commit_message>
sfarsit proiect. check documentatie
</commit_message>
<xml_diff>
--- a/Documentatie PATR.docx
+++ b/Documentatie PATR.docx
@@ -1,20 +1,18 @@
 
 <file path=word/document.xml><?xml version="1.0" encoding="utf-8"?>
-<w:document xmlns:wpc="http://schemas.microsoft.com/office/word/2010/wordprocessingCanvas" xmlns:mc="http://schemas.openxmlformats.org/markup-compatibility/2006" xmlns:o="urn:schemas-microsoft-com:office:office" xmlns:r="http://schemas.openxmlformats.org/officeDocument/2006/relationships" xmlns:m="http://schemas.openxmlformats.org/officeDocument/2006/math" xmlns:v="urn:schemas-microsoft-com:vml" xmlns:wp14="http://schemas.microsoft.com/office/word/2010/wordprocessingDrawing" xmlns:wp="http://schemas.openxmlformats.org/drawingml/2006/wordprocessingDrawing" xmlns:w10="urn:schemas-microsoft-com:office:word" xmlns:w="http://schemas.openxmlformats.org/wordprocessingml/2006/main" xmlns:w14="http://schemas.microsoft.com/office/word/2010/wordml" xmlns:wpg="http://schemas.microsoft.com/office/word/2010/wordprocessingGroup" xmlns:wpi="http://schemas.microsoft.com/office/word/2010/wordprocessingInk" xmlns:wne="http://schemas.microsoft.com/office/word/2006/wordml" xmlns:wps="http://schemas.microsoft.com/office/word/2010/wordprocessingShape" mc:Ignorable="w14 wp14">
+<w:document xmlns:wpc="http://schemas.microsoft.com/office/word/2010/wordprocessingCanvas" xmlns:cx="http://schemas.microsoft.com/office/drawing/2014/chartex" xmlns:cx1="http://schemas.microsoft.com/office/drawing/2015/9/8/chartex" xmlns:cx2="http://schemas.microsoft.com/office/drawing/2015/10/21/chartex" xmlns:cx3="http://schemas.microsoft.com/office/drawing/2016/5/9/chartex" xmlns:cx4="http://schemas.microsoft.com/office/drawing/2016/5/10/chartex" xmlns:cx5="http://schemas.microsoft.com/office/drawing/2016/5/11/chartex" xmlns:cx6="http://schemas.microsoft.com/office/drawing/2016/5/12/chartex" xmlns:cx7="http://schemas.microsoft.com/office/drawing/2016/5/13/chartex" xmlns:cx8="http://schemas.microsoft.com/office/drawing/2016/5/14/chartex" xmlns:mc="http://schemas.openxmlformats.org/markup-compatibility/2006" xmlns:aink="http://schemas.microsoft.com/office/drawing/2016/ink" xmlns:am3d="http://schemas.microsoft.com/office/drawing/2017/model3d" xmlns:o="urn:schemas-microsoft-com:office:office" xmlns:r="http://schemas.openxmlformats.org/officeDocument/2006/relationships" xmlns:m="http://schemas.openxmlformats.org/officeDocument/2006/math" xmlns:v="urn:schemas-microsoft-com:vml" xmlns:wp14="http://schemas.microsoft.com/office/word/2010/wordprocessingDrawing" xmlns:wp="http://schemas.openxmlformats.org/drawingml/2006/wordprocessingDrawing" xmlns:w10="urn:schemas-microsoft-com:office:word" xmlns:w="http://schemas.openxmlformats.org/wordprocessingml/2006/main" xmlns:w14="http://schemas.microsoft.com/office/word/2010/wordml" xmlns:w15="http://schemas.microsoft.com/office/word/2012/wordml" xmlns:w16cex="http://schemas.microsoft.com/office/word/2018/wordml/cex" xmlns:w16cid="http://schemas.microsoft.com/office/word/2016/wordml/cid" xmlns:w16="http://schemas.microsoft.com/office/word/2018/wordml" xmlns:w16sdtdh="http://schemas.microsoft.com/office/word/2020/wordml/sdtdatahash" xmlns:w16se="http://schemas.microsoft.com/office/word/2015/wordml/symex" xmlns:wpg="http://schemas.microsoft.com/office/word/2010/wordprocessingGroup" xmlns:wpi="http://schemas.microsoft.com/office/word/2010/wordprocessingInk" xmlns:wne="http://schemas.microsoft.com/office/word/2006/wordml" xmlns:wps="http://schemas.microsoft.com/office/word/2010/wordprocessingShape" mc:Ignorable="w14 w15 w16se w16cid w16 w16cex w16sdtdh wp14">
   <w:body>
     <w:p>
       <w:pPr>
         <w:pStyle w:val="Title"/>
         <w:jc w:val="center"/>
       </w:pPr>
-      <w:proofErr w:type="spellStart"/>
       <w:r>
         <w:rPr>
           <w:lang w:val="en-US"/>
         </w:rPr>
         <w:t>Documenta</w:t>
       </w:r>
-      <w:proofErr w:type="spellEnd"/>
       <w:r>
         <w:t xml:space="preserve">ție </w:t>
       </w:r>
@@ -208,11 +206,562 @@
         <w:pStyle w:val="Heading1"/>
         <w:jc w:val="center"/>
       </w:pPr>
+      <w:bookmarkStart w:id="0" w:name="_Toc73266861"/>
       <w:r>
         <w:lastRenderedPageBreak/>
         <w:t>Cuprins</w:t>
       </w:r>
-    </w:p>
+      <w:bookmarkEnd w:id="0"/>
+    </w:p>
+    <w:sdt>
+      <w:sdtPr>
+        <w:id w:val="-1126535286"/>
+        <w:docPartObj>
+          <w:docPartGallery w:val="Table of Contents"/>
+          <w:docPartUnique/>
+        </w:docPartObj>
+      </w:sdtPr>
+      <w:sdtEndPr>
+        <w:rPr>
+          <w:rFonts w:asciiTheme="minorHAnsi" w:eastAsiaTheme="minorHAnsi" w:hAnsiTheme="minorHAnsi" w:cstheme="minorBidi"/>
+          <w:b/>
+          <w:bCs/>
+          <w:noProof/>
+          <w:color w:val="auto"/>
+          <w:sz w:val="22"/>
+          <w:szCs w:val="22"/>
+          <w:lang w:val="ro-RO"/>
+        </w:rPr>
+      </w:sdtEndPr>
+      <w:sdtContent>
+        <w:p>
+          <w:pPr>
+            <w:pStyle w:val="TOCHeading"/>
+          </w:pPr>
+        </w:p>
+        <w:p>
+          <w:pPr>
+            <w:pStyle w:val="TOC1"/>
+            <w:tabs>
+              <w:tab w:val="right" w:leader="dot" w:pos="9350"/>
+            </w:tabs>
+            <w:rPr>
+              <w:rFonts w:eastAsiaTheme="minorEastAsia"/>
+              <w:noProof/>
+              <w:lang w:val="en-US"/>
+            </w:rPr>
+          </w:pPr>
+          <w:r>
+            <w:fldChar w:fldCharType="begin"/>
+          </w:r>
+          <w:r>
+            <w:instrText xml:space="preserve"> TOC \o "1-3" \h \z \u </w:instrText>
+          </w:r>
+          <w:r>
+            <w:fldChar w:fldCharType="separate"/>
+          </w:r>
+          <w:hyperlink w:anchor="_Toc73266861" w:history="1">
+            <w:r>
+              <w:rPr>
+                <w:rStyle w:val="Hyperlink"/>
+                <w:noProof/>
+              </w:rPr>
+              <w:t>Cuprins</w:t>
+            </w:r>
+            <w:r>
+              <w:rPr>
+                <w:noProof/>
+                <w:webHidden/>
+              </w:rPr>
+              <w:tab/>
+            </w:r>
+            <w:r>
+              <w:rPr>
+                <w:noProof/>
+                <w:webHidden/>
+              </w:rPr>
+              <w:fldChar w:fldCharType="begin"/>
+            </w:r>
+            <w:r>
+              <w:rPr>
+                <w:noProof/>
+                <w:webHidden/>
+              </w:rPr>
+              <w:instrText xml:space="preserve"> PAGEREF _Toc73266861 \h </w:instrText>
+            </w:r>
+            <w:r>
+              <w:rPr>
+                <w:noProof/>
+                <w:webHidden/>
+              </w:rPr>
+            </w:r>
+            <w:r>
+              <w:rPr>
+                <w:noProof/>
+                <w:webHidden/>
+              </w:rPr>
+              <w:fldChar w:fldCharType="separate"/>
+            </w:r>
+            <w:r>
+              <w:rPr>
+                <w:noProof/>
+                <w:webHidden/>
+              </w:rPr>
+              <w:t>2</w:t>
+            </w:r>
+            <w:r>
+              <w:rPr>
+                <w:noProof/>
+                <w:webHidden/>
+              </w:rPr>
+              <w:fldChar w:fldCharType="end"/>
+            </w:r>
+          </w:hyperlink>
+        </w:p>
+        <w:p>
+          <w:pPr>
+            <w:pStyle w:val="TOC1"/>
+            <w:tabs>
+              <w:tab w:val="left" w:pos="440"/>
+              <w:tab w:val="right" w:leader="dot" w:pos="9350"/>
+            </w:tabs>
+            <w:rPr>
+              <w:rFonts w:eastAsiaTheme="minorEastAsia"/>
+              <w:noProof/>
+              <w:lang w:val="en-US"/>
+            </w:rPr>
+          </w:pPr>
+          <w:hyperlink w:anchor="_Toc73266862" w:history="1">
+            <w:r>
+              <w:rPr>
+                <w:rStyle w:val="Hyperlink"/>
+                <w:noProof/>
+              </w:rPr>
+              <w:t>I.</w:t>
+            </w:r>
+            <w:r>
+              <w:rPr>
+                <w:rFonts w:eastAsiaTheme="minorEastAsia"/>
+                <w:noProof/>
+                <w:lang w:val="en-US"/>
+              </w:rPr>
+              <w:tab/>
+            </w:r>
+            <w:r>
+              <w:rPr>
+                <w:rStyle w:val="Hyperlink"/>
+                <w:noProof/>
+              </w:rPr>
+              <w:t>Tema proiectului</w:t>
+            </w:r>
+            <w:r>
+              <w:rPr>
+                <w:noProof/>
+                <w:webHidden/>
+              </w:rPr>
+              <w:tab/>
+            </w:r>
+            <w:r>
+              <w:rPr>
+                <w:noProof/>
+                <w:webHidden/>
+              </w:rPr>
+              <w:fldChar w:fldCharType="begin"/>
+            </w:r>
+            <w:r>
+              <w:rPr>
+                <w:noProof/>
+                <w:webHidden/>
+              </w:rPr>
+              <w:instrText xml:space="preserve"> PAGEREF _Toc73266862 \h </w:instrText>
+            </w:r>
+            <w:r>
+              <w:rPr>
+                <w:noProof/>
+                <w:webHidden/>
+              </w:rPr>
+            </w:r>
+            <w:r>
+              <w:rPr>
+                <w:noProof/>
+                <w:webHidden/>
+              </w:rPr>
+              <w:fldChar w:fldCharType="separate"/>
+            </w:r>
+            <w:r>
+              <w:rPr>
+                <w:noProof/>
+                <w:webHidden/>
+              </w:rPr>
+              <w:t>3</w:t>
+            </w:r>
+            <w:r>
+              <w:rPr>
+                <w:noProof/>
+                <w:webHidden/>
+              </w:rPr>
+              <w:fldChar w:fldCharType="end"/>
+            </w:r>
+          </w:hyperlink>
+        </w:p>
+        <w:p>
+          <w:pPr>
+            <w:pStyle w:val="TOC1"/>
+            <w:tabs>
+              <w:tab w:val="left" w:pos="440"/>
+              <w:tab w:val="right" w:leader="dot" w:pos="9350"/>
+            </w:tabs>
+            <w:rPr>
+              <w:rFonts w:eastAsiaTheme="minorEastAsia"/>
+              <w:noProof/>
+              <w:lang w:val="en-US"/>
+            </w:rPr>
+          </w:pPr>
+          <w:hyperlink w:anchor="_Toc73266863" w:history="1">
+            <w:r>
+              <w:rPr>
+                <w:rStyle w:val="Hyperlink"/>
+                <w:noProof/>
+              </w:rPr>
+              <w:t>II.</w:t>
+            </w:r>
+            <w:r>
+              <w:rPr>
+                <w:rFonts w:eastAsiaTheme="minorEastAsia"/>
+                <w:noProof/>
+                <w:lang w:val="en-US"/>
+              </w:rPr>
+              <w:tab/>
+            </w:r>
+            <w:r>
+              <w:rPr>
+                <w:rStyle w:val="Hyperlink"/>
+                <w:noProof/>
+              </w:rPr>
+              <w:t>Dezvoltarea Proiectului</w:t>
+            </w:r>
+            <w:r>
+              <w:rPr>
+                <w:noProof/>
+                <w:webHidden/>
+              </w:rPr>
+              <w:tab/>
+            </w:r>
+            <w:r>
+              <w:rPr>
+                <w:noProof/>
+                <w:webHidden/>
+              </w:rPr>
+              <w:fldChar w:fldCharType="begin"/>
+            </w:r>
+            <w:r>
+              <w:rPr>
+                <w:noProof/>
+                <w:webHidden/>
+              </w:rPr>
+              <w:instrText xml:space="preserve"> PAGEREF _Toc73266863 \h </w:instrText>
+            </w:r>
+            <w:r>
+              <w:rPr>
+                <w:noProof/>
+                <w:webHidden/>
+              </w:rPr>
+            </w:r>
+            <w:r>
+              <w:rPr>
+                <w:noProof/>
+                <w:webHidden/>
+              </w:rPr>
+              <w:fldChar w:fldCharType="separate"/>
+            </w:r>
+            <w:r>
+              <w:rPr>
+                <w:noProof/>
+                <w:webHidden/>
+              </w:rPr>
+              <w:t>4</w:t>
+            </w:r>
+            <w:r>
+              <w:rPr>
+                <w:noProof/>
+                <w:webHidden/>
+              </w:rPr>
+              <w:fldChar w:fldCharType="end"/>
+            </w:r>
+          </w:hyperlink>
+        </w:p>
+        <w:p>
+          <w:pPr>
+            <w:pStyle w:val="TOC1"/>
+            <w:tabs>
+              <w:tab w:val="left" w:pos="660"/>
+              <w:tab w:val="right" w:leader="dot" w:pos="9350"/>
+            </w:tabs>
+            <w:rPr>
+              <w:rFonts w:eastAsiaTheme="minorEastAsia"/>
+              <w:noProof/>
+              <w:lang w:val="en-US"/>
+            </w:rPr>
+          </w:pPr>
+          <w:hyperlink w:anchor="_Toc73266864" w:history="1">
+            <w:r>
+              <w:rPr>
+                <w:rStyle w:val="Hyperlink"/>
+                <w:noProof/>
+              </w:rPr>
+              <w:t>III.</w:t>
+            </w:r>
+            <w:r>
+              <w:rPr>
+                <w:rFonts w:eastAsiaTheme="minorEastAsia"/>
+                <w:noProof/>
+                <w:lang w:val="en-US"/>
+              </w:rPr>
+              <w:tab/>
+            </w:r>
+            <w:r>
+              <w:rPr>
+                <w:rStyle w:val="Hyperlink"/>
+                <w:noProof/>
+              </w:rPr>
+              <w:t>Modul de implementare</w:t>
+            </w:r>
+            <w:r>
+              <w:rPr>
+                <w:noProof/>
+                <w:webHidden/>
+              </w:rPr>
+              <w:tab/>
+            </w:r>
+            <w:r>
+              <w:rPr>
+                <w:noProof/>
+                <w:webHidden/>
+              </w:rPr>
+              <w:fldChar w:fldCharType="begin"/>
+            </w:r>
+            <w:r>
+              <w:rPr>
+                <w:noProof/>
+                <w:webHidden/>
+              </w:rPr>
+              <w:instrText xml:space="preserve"> PAGEREF _Toc73266864 \h </w:instrText>
+            </w:r>
+            <w:r>
+              <w:rPr>
+                <w:noProof/>
+                <w:webHidden/>
+              </w:rPr>
+            </w:r>
+            <w:r>
+              <w:rPr>
+                <w:noProof/>
+                <w:webHidden/>
+              </w:rPr>
+              <w:fldChar w:fldCharType="separate"/>
+            </w:r>
+            <w:r>
+              <w:rPr>
+                <w:noProof/>
+                <w:webHidden/>
+              </w:rPr>
+              <w:t>4</w:t>
+            </w:r>
+            <w:r>
+              <w:rPr>
+                <w:noProof/>
+                <w:webHidden/>
+              </w:rPr>
+              <w:fldChar w:fldCharType="end"/>
+            </w:r>
+          </w:hyperlink>
+        </w:p>
+        <w:p>
+          <w:pPr>
+            <w:pStyle w:val="TOC1"/>
+            <w:tabs>
+              <w:tab w:val="left" w:pos="660"/>
+              <w:tab w:val="right" w:leader="dot" w:pos="9350"/>
+            </w:tabs>
+            <w:rPr>
+              <w:rFonts w:eastAsiaTheme="minorEastAsia"/>
+              <w:noProof/>
+              <w:lang w:val="en-US"/>
+            </w:rPr>
+          </w:pPr>
+          <w:hyperlink w:anchor="_Toc73266865" w:history="1">
+            <w:r>
+              <w:rPr>
+                <w:rStyle w:val="Hyperlink"/>
+                <w:noProof/>
+              </w:rPr>
+              <w:t>IV.</w:t>
+            </w:r>
+            <w:r>
+              <w:rPr>
+                <w:rFonts w:eastAsiaTheme="minorEastAsia"/>
+                <w:noProof/>
+                <w:lang w:val="en-US"/>
+              </w:rPr>
+              <w:tab/>
+            </w:r>
+            <w:r>
+              <w:rPr>
+                <w:rStyle w:val="Hyperlink"/>
+                <w:noProof/>
+              </w:rPr>
+              <w:t>Configurarea pinilor microcontroller-ului</w:t>
+            </w:r>
+            <w:r>
+              <w:rPr>
+                <w:noProof/>
+                <w:webHidden/>
+              </w:rPr>
+              <w:tab/>
+            </w:r>
+            <w:r>
+              <w:rPr>
+                <w:noProof/>
+                <w:webHidden/>
+              </w:rPr>
+              <w:fldChar w:fldCharType="begin"/>
+            </w:r>
+            <w:r>
+              <w:rPr>
+                <w:noProof/>
+                <w:webHidden/>
+              </w:rPr>
+              <w:instrText xml:space="preserve"> PAGEREF _Toc73266865 \h </w:instrText>
+            </w:r>
+            <w:r>
+              <w:rPr>
+                <w:noProof/>
+                <w:webHidden/>
+              </w:rPr>
+            </w:r>
+            <w:r>
+              <w:rPr>
+                <w:noProof/>
+                <w:webHidden/>
+              </w:rPr>
+              <w:fldChar w:fldCharType="separate"/>
+            </w:r>
+            <w:r>
+              <w:rPr>
+                <w:noProof/>
+                <w:webHidden/>
+              </w:rPr>
+              <w:t>8</w:t>
+            </w:r>
+            <w:r>
+              <w:rPr>
+                <w:noProof/>
+                <w:webHidden/>
+              </w:rPr>
+              <w:fldChar w:fldCharType="end"/>
+            </w:r>
+          </w:hyperlink>
+        </w:p>
+        <w:p>
+          <w:pPr>
+            <w:pStyle w:val="TOC1"/>
+            <w:tabs>
+              <w:tab w:val="left" w:pos="440"/>
+              <w:tab w:val="right" w:leader="dot" w:pos="9350"/>
+            </w:tabs>
+            <w:rPr>
+              <w:rFonts w:ascii="Times New Roman" w:eastAsiaTheme="minorEastAsia" w:hAnsi="Times New Roman" w:cs="Times New Roman"/>
+              <w:noProof/>
+              <w:sz w:val="24"/>
+              <w:szCs w:val="24"/>
+              <w:lang w:val="en-US"/>
+            </w:rPr>
+          </w:pPr>
+          <w:hyperlink w:anchor="_Toc73266866" w:history="1">
+            <w:r>
+              <w:rPr>
+                <w:rStyle w:val="Hyperlink"/>
+                <w:noProof/>
+              </w:rPr>
+              <w:t>V.</w:t>
+            </w:r>
+            <w:r>
+              <w:rPr>
+                <w:rFonts w:eastAsiaTheme="minorEastAsia"/>
+                <w:noProof/>
+                <w:lang w:val="en-US"/>
+              </w:rPr>
+              <w:tab/>
+            </w:r>
+            <w:r>
+              <w:rPr>
+                <w:rStyle w:val="Hyperlink"/>
+                <w:noProof/>
+              </w:rPr>
+              <w:t>Conectarea perifericelor externe</w:t>
+            </w:r>
+            <w:r>
+              <w:rPr>
+                <w:noProof/>
+                <w:webHidden/>
+              </w:rPr>
+              <w:tab/>
+            </w:r>
+            <w:r>
+              <w:rPr>
+                <w:noProof/>
+                <w:webHidden/>
+              </w:rPr>
+              <w:fldChar w:fldCharType="begin"/>
+            </w:r>
+            <w:r>
+              <w:rPr>
+                <w:noProof/>
+                <w:webHidden/>
+              </w:rPr>
+              <w:instrText xml:space="preserve"> PAGEREF _Toc73266866 \h </w:instrText>
+            </w:r>
+            <w:r>
+              <w:rPr>
+                <w:noProof/>
+                <w:webHidden/>
+              </w:rPr>
+            </w:r>
+            <w:r>
+              <w:rPr>
+                <w:noProof/>
+                <w:webHidden/>
+              </w:rPr>
+              <w:fldChar w:fldCharType="separate"/>
+            </w:r>
+            <w:r>
+              <w:rPr>
+                <w:noProof/>
+                <w:webHidden/>
+              </w:rPr>
+              <w:t>9</w:t>
+            </w:r>
+            <w:r>
+              <w:rPr>
+                <w:noProof/>
+                <w:webHidden/>
+              </w:rPr>
+              <w:fldChar w:fldCharType="end"/>
+            </w:r>
+          </w:hyperlink>
+        </w:p>
+        <w:p>
+          <w:r>
+            <w:rPr>
+              <w:b/>
+              <w:bCs/>
+              <w:noProof/>
+            </w:rPr>
+            <w:fldChar w:fldCharType="end"/>
+          </w:r>
+        </w:p>
+      </w:sdtContent>
+    </w:sdt>
     <w:p/>
     <w:p>
       <w:r>
@@ -227,10 +776,12 @@
           <w:numId w:val="1"/>
         </w:numPr>
       </w:pPr>
+      <w:bookmarkStart w:id="1" w:name="_Toc73266862"/>
       <w:r>
         <w:lastRenderedPageBreak/>
         <w:t>Tema proiectului</w:t>
       </w:r>
+      <w:bookmarkEnd w:id="1"/>
     </w:p>
     <w:p/>
     <w:p>
@@ -944,10 +1495,12 @@
           <w:numId w:val="1"/>
         </w:numPr>
       </w:pPr>
+      <w:bookmarkStart w:id="2" w:name="_Toc73266863"/>
       <w:r>
         <w:lastRenderedPageBreak/>
         <w:t>Dezvoltarea Proiectului</w:t>
       </w:r>
+      <w:bookmarkEnd w:id="2"/>
     </w:p>
     <w:p/>
     <w:p>
@@ -1035,27 +1588,49 @@
           <w:numId w:val="1"/>
         </w:numPr>
       </w:pPr>
+      <w:bookmarkStart w:id="3" w:name="_Toc73266864"/>
       <w:r>
         <w:t xml:space="preserve">Modul </w:t>
       </w:r>
       <w:r>
         <w:t>de implementare</w:t>
       </w:r>
+      <w:bookmarkEnd w:id="3"/>
     </w:p>
     <w:p/>
     <w:p>
       <w:pPr>
         <w:ind w:left="567" w:firstLine="513"/>
-      </w:pPr>
-      <w:r>
+        <w:rPr>
+          <w:rFonts w:ascii="Times New Roman" w:hAnsi="Times New Roman" w:cs="Times New Roman"/>
+          <w:sz w:val="24"/>
+          <w:szCs w:val="24"/>
+        </w:rPr>
+      </w:pPr>
+      <w:r>
+        <w:rPr>
+          <w:rFonts w:ascii="Times New Roman" w:hAnsi="Times New Roman" w:cs="Times New Roman"/>
+          <w:sz w:val="24"/>
+          <w:szCs w:val="24"/>
+        </w:rPr>
         <w:t>Aplicatia noastra nu a fost finalizata iar undele cerinte lipsesc din implementare cum ar fi: comunicarea din exterior prin UART, comanda pwm nu este testata in deplinatate iar scalarea tensiunii adc nu este corecta, insa cu toate acestea citirea datelor de la sensor, afisarea pe display a informatiilor, oprirea si pornirea aplicatiei si schimbarea modului de lucru functioneaza.</w:t>
       </w:r>
     </w:p>
     <w:p>
       <w:pPr>
         <w:ind w:left="567" w:firstLine="513"/>
-      </w:pPr>
-      <w:r>
+        <w:rPr>
+          <w:rFonts w:ascii="Times New Roman" w:hAnsi="Times New Roman" w:cs="Times New Roman"/>
+          <w:sz w:val="24"/>
+          <w:szCs w:val="24"/>
+        </w:rPr>
+      </w:pPr>
+      <w:r>
+        <w:rPr>
+          <w:rFonts w:ascii="Times New Roman" w:hAnsi="Times New Roman" w:cs="Times New Roman"/>
+          <w:sz w:val="24"/>
+          <w:szCs w:val="24"/>
+        </w:rPr>
         <w:t>In implementarea noatra am folosit 4 taskuri :</w:t>
       </w:r>
     </w:p>
@@ -1084,12 +1659,14 @@
             <w:pPr>
               <w:jc w:val="center"/>
               <w:rPr>
+                <w:rFonts w:ascii="Times New Roman" w:hAnsi="Times New Roman" w:cs="Times New Roman"/>
                 <w:sz w:val="24"/>
                 <w:szCs w:val="24"/>
               </w:rPr>
             </w:pPr>
             <w:r>
               <w:rPr>
+                <w:rFonts w:ascii="Times New Roman" w:hAnsi="Times New Roman" w:cs="Times New Roman"/>
                 <w:sz w:val="24"/>
                 <w:szCs w:val="24"/>
               </w:rPr>
@@ -1106,12 +1683,14 @@
               <w:jc w:val="center"/>
               <w:cnfStyle w:val="100000000000" w:firstRow="1" w:lastRow="0" w:firstColumn="0" w:lastColumn="0" w:oddVBand="0" w:evenVBand="0" w:oddHBand="0" w:evenHBand="0" w:firstRowFirstColumn="0" w:firstRowLastColumn="0" w:lastRowFirstColumn="0" w:lastRowLastColumn="0"/>
               <w:rPr>
+                <w:rFonts w:ascii="Times New Roman" w:hAnsi="Times New Roman" w:cs="Times New Roman"/>
                 <w:sz w:val="24"/>
                 <w:szCs w:val="24"/>
               </w:rPr>
             </w:pPr>
             <w:r>
               <w:rPr>
+                <w:rFonts w:ascii="Times New Roman" w:hAnsi="Times New Roman" w:cs="Times New Roman"/>
                 <w:sz w:val="24"/>
                 <w:szCs w:val="24"/>
               </w:rPr>
@@ -1128,12 +1707,14 @@
               <w:jc w:val="center"/>
               <w:cnfStyle w:val="100000000000" w:firstRow="1" w:lastRow="0" w:firstColumn="0" w:lastColumn="0" w:oddVBand="0" w:evenVBand="0" w:oddHBand="0" w:evenHBand="0" w:firstRowFirstColumn="0" w:firstRowLastColumn="0" w:lastRowFirstColumn="0" w:lastRowLastColumn="0"/>
               <w:rPr>
+                <w:rFonts w:ascii="Times New Roman" w:hAnsi="Times New Roman" w:cs="Times New Roman"/>
                 <w:sz w:val="24"/>
                 <w:szCs w:val="24"/>
               </w:rPr>
             </w:pPr>
             <w:r>
               <w:rPr>
+                <w:rFonts w:ascii="Times New Roman" w:hAnsi="Times New Roman" w:cs="Times New Roman"/>
                 <w:sz w:val="24"/>
                 <w:szCs w:val="24"/>
               </w:rPr>
@@ -1150,12 +1731,14 @@
               <w:jc w:val="center"/>
               <w:cnfStyle w:val="100000000000" w:firstRow="1" w:lastRow="0" w:firstColumn="0" w:lastColumn="0" w:oddVBand="0" w:evenVBand="0" w:oddHBand="0" w:evenHBand="0" w:firstRowFirstColumn="0" w:firstRowLastColumn="0" w:lastRowFirstColumn="0" w:lastRowLastColumn="0"/>
               <w:rPr>
+                <w:rFonts w:ascii="Times New Roman" w:hAnsi="Times New Roman" w:cs="Times New Roman"/>
                 <w:sz w:val="24"/>
                 <w:szCs w:val="24"/>
               </w:rPr>
             </w:pPr>
             <w:r>
               <w:rPr>
+                <w:rFonts w:ascii="Times New Roman" w:hAnsi="Times New Roman" w:cs="Times New Roman"/>
                 <w:sz w:val="24"/>
                 <w:szCs w:val="24"/>
               </w:rPr>
@@ -1178,12 +1761,14 @@
             <w:pPr>
               <w:jc w:val="center"/>
               <w:rPr>
+                <w:rFonts w:ascii="Times New Roman" w:hAnsi="Times New Roman" w:cs="Times New Roman"/>
                 <w:sz w:val="24"/>
                 <w:szCs w:val="24"/>
               </w:rPr>
             </w:pPr>
             <w:r>
               <w:rPr>
+                <w:rFonts w:ascii="Times New Roman" w:hAnsi="Times New Roman" w:cs="Times New Roman"/>
                 <w:sz w:val="24"/>
                 <w:szCs w:val="24"/>
               </w:rPr>
@@ -1201,12 +1786,14 @@
               <w:jc w:val="center"/>
               <w:cnfStyle w:val="000000100000" w:firstRow="0" w:lastRow="0" w:firstColumn="0" w:lastColumn="0" w:oddVBand="0" w:evenVBand="0" w:oddHBand="1" w:evenHBand="0" w:firstRowFirstColumn="0" w:firstRowLastColumn="0" w:lastRowFirstColumn="0" w:lastRowLastColumn="0"/>
               <w:rPr>
+                <w:rFonts w:ascii="Times New Roman" w:hAnsi="Times New Roman" w:cs="Times New Roman"/>
                 <w:sz w:val="24"/>
                 <w:szCs w:val="24"/>
               </w:rPr>
             </w:pPr>
             <w:r>
               <w:rPr>
+                <w:rFonts w:ascii="Times New Roman" w:hAnsi="Times New Roman" w:cs="Times New Roman"/>
                 <w:sz w:val="24"/>
                 <w:szCs w:val="24"/>
               </w:rPr>
@@ -1214,6 +1801,7 @@
             </w:r>
             <w:r>
               <w:rPr>
+                <w:rFonts w:ascii="Times New Roman" w:hAnsi="Times New Roman" w:cs="Times New Roman"/>
                 <w:sz w:val="24"/>
                 <w:szCs w:val="24"/>
               </w:rPr>
@@ -1221,6 +1809,7 @@
             </w:r>
             <w:r>
               <w:rPr>
+                <w:rFonts w:ascii="Times New Roman" w:hAnsi="Times New Roman" w:cs="Times New Roman"/>
                 <w:sz w:val="24"/>
                 <w:szCs w:val="24"/>
               </w:rPr>
@@ -1228,6 +1817,7 @@
             </w:r>
             <w:r>
               <w:rPr>
+                <w:rFonts w:ascii="Times New Roman" w:hAnsi="Times New Roman" w:cs="Times New Roman"/>
                 <w:sz w:val="24"/>
                 <w:szCs w:val="24"/>
               </w:rPr>
@@ -1245,12 +1835,14 @@
               <w:jc w:val="center"/>
               <w:cnfStyle w:val="000000100000" w:firstRow="0" w:lastRow="0" w:firstColumn="0" w:lastColumn="0" w:oddVBand="0" w:evenVBand="0" w:oddHBand="1" w:evenHBand="0" w:firstRowFirstColumn="0" w:firstRowLastColumn="0" w:lastRowFirstColumn="0" w:lastRowLastColumn="0"/>
               <w:rPr>
+                <w:rFonts w:ascii="Times New Roman" w:hAnsi="Times New Roman" w:cs="Times New Roman"/>
                 <w:sz w:val="24"/>
                 <w:szCs w:val="24"/>
               </w:rPr>
             </w:pPr>
             <w:r>
               <w:rPr>
+                <w:rFonts w:ascii="Times New Roman" w:hAnsi="Times New Roman" w:cs="Times New Roman"/>
                 <w:sz w:val="24"/>
                 <w:szCs w:val="24"/>
               </w:rPr>
@@ -1268,12 +1860,14 @@
               <w:jc w:val="center"/>
               <w:cnfStyle w:val="000000100000" w:firstRow="0" w:lastRow="0" w:firstColumn="0" w:lastColumn="0" w:oddVBand="0" w:evenVBand="0" w:oddHBand="1" w:evenHBand="0" w:firstRowFirstColumn="0" w:firstRowLastColumn="0" w:lastRowFirstColumn="0" w:lastRowLastColumn="0"/>
               <w:rPr>
+                <w:rFonts w:ascii="Times New Roman" w:hAnsi="Times New Roman" w:cs="Times New Roman"/>
                 <w:sz w:val="24"/>
                 <w:szCs w:val="24"/>
               </w:rPr>
             </w:pPr>
             <w:r>
               <w:rPr>
+                <w:rFonts w:ascii="Times New Roman" w:hAnsi="Times New Roman" w:cs="Times New Roman"/>
                 <w:sz w:val="24"/>
                 <w:szCs w:val="24"/>
               </w:rPr>
@@ -1293,12 +1887,14 @@
             <w:pPr>
               <w:jc w:val="center"/>
               <w:rPr>
+                <w:rFonts w:ascii="Times New Roman" w:hAnsi="Times New Roman" w:cs="Times New Roman"/>
                 <w:sz w:val="24"/>
                 <w:szCs w:val="24"/>
               </w:rPr>
             </w:pPr>
             <w:r>
               <w:rPr>
+                <w:rFonts w:ascii="Times New Roman" w:hAnsi="Times New Roman" w:cs="Times New Roman"/>
                 <w:sz w:val="24"/>
                 <w:szCs w:val="24"/>
               </w:rPr>
@@ -1316,12 +1912,14 @@
               <w:jc w:val="center"/>
               <w:cnfStyle w:val="000000000000" w:firstRow="0" w:lastRow="0" w:firstColumn="0" w:lastColumn="0" w:oddVBand="0" w:evenVBand="0" w:oddHBand="0" w:evenHBand="0" w:firstRowFirstColumn="0" w:firstRowLastColumn="0" w:lastRowFirstColumn="0" w:lastRowLastColumn="0"/>
               <w:rPr>
+                <w:rFonts w:ascii="Times New Roman" w:hAnsi="Times New Roman" w:cs="Times New Roman"/>
                 <w:sz w:val="24"/>
                 <w:szCs w:val="24"/>
               </w:rPr>
             </w:pPr>
             <w:r>
               <w:rPr>
+                <w:rFonts w:ascii="Times New Roman" w:hAnsi="Times New Roman" w:cs="Times New Roman"/>
                 <w:sz w:val="24"/>
                 <w:szCs w:val="24"/>
               </w:rPr>
@@ -1329,6 +1927,7 @@
             </w:r>
             <w:r>
               <w:rPr>
+                <w:rFonts w:ascii="Times New Roman" w:hAnsi="Times New Roman" w:cs="Times New Roman"/>
                 <w:sz w:val="24"/>
                 <w:szCs w:val="24"/>
               </w:rPr>
@@ -1346,12 +1945,14 @@
               <w:jc w:val="center"/>
               <w:cnfStyle w:val="000000000000" w:firstRow="0" w:lastRow="0" w:firstColumn="0" w:lastColumn="0" w:oddVBand="0" w:evenVBand="0" w:oddHBand="0" w:evenHBand="0" w:firstRowFirstColumn="0" w:firstRowLastColumn="0" w:lastRowFirstColumn="0" w:lastRowLastColumn="0"/>
               <w:rPr>
+                <w:rFonts w:ascii="Times New Roman" w:hAnsi="Times New Roman" w:cs="Times New Roman"/>
                 <w:sz w:val="24"/>
                 <w:szCs w:val="24"/>
               </w:rPr>
             </w:pPr>
             <w:r>
               <w:rPr>
+                <w:rFonts w:ascii="Times New Roman" w:hAnsi="Times New Roman" w:cs="Times New Roman"/>
                 <w:sz w:val="24"/>
                 <w:szCs w:val="24"/>
               </w:rPr>
@@ -1369,12 +1970,14 @@
               <w:jc w:val="center"/>
               <w:cnfStyle w:val="000000000000" w:firstRow="0" w:lastRow="0" w:firstColumn="0" w:lastColumn="0" w:oddVBand="0" w:evenVBand="0" w:oddHBand="0" w:evenHBand="0" w:firstRowFirstColumn="0" w:firstRowLastColumn="0" w:lastRowFirstColumn="0" w:lastRowLastColumn="0"/>
               <w:rPr>
+                <w:rFonts w:ascii="Times New Roman" w:hAnsi="Times New Roman" w:cs="Times New Roman"/>
                 <w:sz w:val="24"/>
                 <w:szCs w:val="24"/>
               </w:rPr>
             </w:pPr>
             <w:r>
               <w:rPr>
+                <w:rFonts w:ascii="Times New Roman" w:hAnsi="Times New Roman" w:cs="Times New Roman"/>
                 <w:sz w:val="24"/>
                 <w:szCs w:val="24"/>
               </w:rPr>
@@ -1397,12 +2000,14 @@
             <w:pPr>
               <w:jc w:val="center"/>
               <w:rPr>
+                <w:rFonts w:ascii="Times New Roman" w:hAnsi="Times New Roman" w:cs="Times New Roman"/>
                 <w:sz w:val="24"/>
                 <w:szCs w:val="24"/>
               </w:rPr>
             </w:pPr>
             <w:r>
               <w:rPr>
+                <w:rFonts w:ascii="Times New Roman" w:hAnsi="Times New Roman" w:cs="Times New Roman"/>
                 <w:sz w:val="24"/>
                 <w:szCs w:val="24"/>
               </w:rPr>
@@ -1420,12 +2025,14 @@
               <w:jc w:val="center"/>
               <w:cnfStyle w:val="000000100000" w:firstRow="0" w:lastRow="0" w:firstColumn="0" w:lastColumn="0" w:oddVBand="0" w:evenVBand="0" w:oddHBand="1" w:evenHBand="0" w:firstRowFirstColumn="0" w:firstRowLastColumn="0" w:lastRowFirstColumn="0" w:lastRowLastColumn="0"/>
               <w:rPr>
+                <w:rFonts w:ascii="Times New Roman" w:hAnsi="Times New Roman" w:cs="Times New Roman"/>
                 <w:sz w:val="24"/>
                 <w:szCs w:val="24"/>
               </w:rPr>
             </w:pPr>
             <w:r>
               <w:rPr>
+                <w:rFonts w:ascii="Times New Roman" w:hAnsi="Times New Roman" w:cs="Times New Roman"/>
                 <w:sz w:val="24"/>
                 <w:szCs w:val="24"/>
               </w:rPr>
@@ -1433,6 +2040,7 @@
             </w:r>
             <w:r>
               <w:rPr>
+                <w:rFonts w:ascii="Times New Roman" w:hAnsi="Times New Roman" w:cs="Times New Roman"/>
                 <w:sz w:val="24"/>
                 <w:szCs w:val="24"/>
               </w:rPr>
@@ -1450,12 +2058,14 @@
               <w:jc w:val="center"/>
               <w:cnfStyle w:val="000000100000" w:firstRow="0" w:lastRow="0" w:firstColumn="0" w:lastColumn="0" w:oddVBand="0" w:evenVBand="0" w:oddHBand="1" w:evenHBand="0" w:firstRowFirstColumn="0" w:firstRowLastColumn="0" w:lastRowFirstColumn="0" w:lastRowLastColumn="0"/>
               <w:rPr>
+                <w:rFonts w:ascii="Times New Roman" w:hAnsi="Times New Roman" w:cs="Times New Roman"/>
                 <w:sz w:val="24"/>
                 <w:szCs w:val="24"/>
               </w:rPr>
             </w:pPr>
             <w:r>
               <w:rPr>
+                <w:rFonts w:ascii="Times New Roman" w:hAnsi="Times New Roman" w:cs="Times New Roman"/>
                 <w:sz w:val="24"/>
                 <w:szCs w:val="24"/>
               </w:rPr>
@@ -1473,12 +2083,14 @@
               <w:jc w:val="center"/>
               <w:cnfStyle w:val="000000100000" w:firstRow="0" w:lastRow="0" w:firstColumn="0" w:lastColumn="0" w:oddVBand="0" w:evenVBand="0" w:oddHBand="1" w:evenHBand="0" w:firstRowFirstColumn="0" w:firstRowLastColumn="0" w:lastRowFirstColumn="0" w:lastRowLastColumn="0"/>
               <w:rPr>
+                <w:rFonts w:ascii="Times New Roman" w:hAnsi="Times New Roman" w:cs="Times New Roman"/>
                 <w:sz w:val="24"/>
                 <w:szCs w:val="24"/>
               </w:rPr>
             </w:pPr>
             <w:r>
               <w:rPr>
+                <w:rFonts w:ascii="Times New Roman" w:hAnsi="Times New Roman" w:cs="Times New Roman"/>
                 <w:sz w:val="24"/>
                 <w:szCs w:val="24"/>
               </w:rPr>
@@ -1498,12 +2110,14 @@
             <w:pPr>
               <w:jc w:val="center"/>
               <w:rPr>
+                <w:rFonts w:ascii="Times New Roman" w:hAnsi="Times New Roman" w:cs="Times New Roman"/>
                 <w:sz w:val="24"/>
                 <w:szCs w:val="24"/>
               </w:rPr>
             </w:pPr>
             <w:r>
               <w:rPr>
+                <w:rFonts w:ascii="Times New Roman" w:hAnsi="Times New Roman" w:cs="Times New Roman"/>
                 <w:sz w:val="24"/>
                 <w:szCs w:val="24"/>
               </w:rPr>
@@ -1521,12 +2135,14 @@
               <w:jc w:val="center"/>
               <w:cnfStyle w:val="000000000000" w:firstRow="0" w:lastRow="0" w:firstColumn="0" w:lastColumn="0" w:oddVBand="0" w:evenVBand="0" w:oddHBand="0" w:evenHBand="0" w:firstRowFirstColumn="0" w:firstRowLastColumn="0" w:lastRowFirstColumn="0" w:lastRowLastColumn="0"/>
               <w:rPr>
+                <w:rFonts w:ascii="Times New Roman" w:hAnsi="Times New Roman" w:cs="Times New Roman"/>
                 <w:sz w:val="24"/>
                 <w:szCs w:val="24"/>
               </w:rPr>
             </w:pPr>
             <w:r>
               <w:rPr>
+                <w:rFonts w:ascii="Times New Roman" w:hAnsi="Times New Roman" w:cs="Times New Roman"/>
                 <w:sz w:val="24"/>
                 <w:szCs w:val="24"/>
               </w:rPr>
@@ -1534,6 +2150,7 @@
             </w:r>
             <w:r>
               <w:rPr>
+                <w:rFonts w:ascii="Times New Roman" w:hAnsi="Times New Roman" w:cs="Times New Roman"/>
                 <w:sz w:val="24"/>
                 <w:szCs w:val="24"/>
               </w:rPr>
@@ -1551,12 +2168,14 @@
               <w:jc w:val="center"/>
               <w:cnfStyle w:val="000000000000" w:firstRow="0" w:lastRow="0" w:firstColumn="0" w:lastColumn="0" w:oddVBand="0" w:evenVBand="0" w:oddHBand="0" w:evenHBand="0" w:firstRowFirstColumn="0" w:firstRowLastColumn="0" w:lastRowFirstColumn="0" w:lastRowLastColumn="0"/>
               <w:rPr>
+                <w:rFonts w:ascii="Times New Roman" w:hAnsi="Times New Roman" w:cs="Times New Roman"/>
                 <w:sz w:val="24"/>
                 <w:szCs w:val="24"/>
               </w:rPr>
             </w:pPr>
             <w:r>
               <w:rPr>
+                <w:rFonts w:ascii="Times New Roman" w:hAnsi="Times New Roman" w:cs="Times New Roman"/>
                 <w:sz w:val="24"/>
                 <w:szCs w:val="24"/>
               </w:rPr>
@@ -1574,12 +2193,14 @@
               <w:jc w:val="center"/>
               <w:cnfStyle w:val="000000000000" w:firstRow="0" w:lastRow="0" w:firstColumn="0" w:lastColumn="0" w:oddVBand="0" w:evenVBand="0" w:oddHBand="0" w:evenHBand="0" w:firstRowFirstColumn="0" w:firstRowLastColumn="0" w:lastRowFirstColumn="0" w:lastRowLastColumn="0"/>
               <w:rPr>
+                <w:rFonts w:ascii="Times New Roman" w:hAnsi="Times New Roman" w:cs="Times New Roman"/>
                 <w:sz w:val="24"/>
                 <w:szCs w:val="24"/>
               </w:rPr>
             </w:pPr>
             <w:r>
               <w:rPr>
+                <w:rFonts w:ascii="Times New Roman" w:hAnsi="Times New Roman" w:cs="Times New Roman"/>
                 <w:sz w:val="24"/>
                 <w:szCs w:val="24"/>
               </w:rPr>
@@ -1609,24 +2230,34 @@
         <w:pStyle w:val="ListParagraph"/>
         <w:numPr>
           <w:ilvl w:val="0"/>
-          <w:numId w:val="5"/>
+          <w:numId w:val="6"/>
         </w:numPr>
       </w:pPr>
       <w:r>
-        <w:t>Taskul StartStop</w:t>
-      </w:r>
+        <w:t xml:space="preserve">Taskul </w:t>
+      </w:r>
+      <w:proofErr w:type="spellStart"/>
+      <w:r>
+        <w:t>StartStop</w:t>
+      </w:r>
+      <w:proofErr w:type="spellEnd"/>
     </w:p>
     <w:p>
       <w:pPr>
         <w:pStyle w:val="ListParagraph"/>
       </w:pPr>
     </w:p>
-    <w:bookmarkStart w:id="0" w:name="_MON_1683821701"/>
-    <w:bookmarkEnd w:id="0"/>
+    <w:bookmarkStart w:id="4" w:name="_MON_1683821701"/>
+    <w:bookmarkEnd w:id="4"/>
     <w:p>
       <w:pPr>
         <w:pStyle w:val="ListParagraph"/>
         <w:ind w:left="0"/>
+        <w:rPr>
+          <w:rFonts w:ascii="Times New Roman" w:hAnsi="Times New Roman" w:cs="Times New Roman"/>
+          <w:sz w:val="24"/>
+          <w:szCs w:val="24"/>
+        </w:rPr>
       </w:pPr>
       <w:r>
         <w:object w:dxaOrig="9072" w:dyaOrig="9629" w14:anchorId="27E93B38">
@@ -1649,28 +2280,185 @@
             <v:path o:extrusionok="f" gradientshapeok="t" o:connecttype="rect"/>
             <o:lock v:ext="edit" aspectratio="t"/>
           </v:shapetype>
-          <v:shape id="_x0000_i1025" type="#_x0000_t75" style="width:453.75pt;height:481.5pt" o:ole="">
+          <v:shape id="_x0000_i1034" type="#_x0000_t75" style="width:453.75pt;height:481.5pt" o:ole="">
             <v:imagedata r:id="rId8" o:title=""/>
           </v:shape>
-          <o:OLEObject Type="Embed" ProgID="Word.OpenDocumentText.12" ShapeID="_x0000_i1025" DrawAspect="Content" ObjectID="_1683823675" r:id="rId9"/>
+          <o:OLEObject Type="Embed" ProgID="Word.OpenDocumentText.12" ShapeID="_x0000_i1034" DrawAspect="Content" ObjectID="_1683879702" r:id="rId9"/>
         </w:object>
       </w:r>
       <w:r>
         <w:tab/>
-        <w:t>Acest task are doua clauze if: prima verifica daca aplicatia este pornita(fie s-a apasat butonul si variabila ucApplicationRunning a trecut din 0 in 1, fie aceasta este deja 1) iar atunci se va face resume la celelalte taskuri ale aplicatiei si se reseteaza o variabila( ucTaskDeleted ) care indica daca taskurile au fost suspendate.  In celalalt if se intra doar daca aplicatia este oprita (se apasa butonul si se reseteaza ucApplicationRunning sau daca aplicatia este deja oprita) si se trec celelalte taskuri in suspended.</w:t>
+      </w:r>
+      <w:r>
+        <w:rPr>
+          <w:rFonts w:ascii="Times New Roman" w:hAnsi="Times New Roman" w:cs="Times New Roman"/>
+          <w:sz w:val="24"/>
+          <w:szCs w:val="24"/>
+        </w:rPr>
+        <w:t xml:space="preserve">Acest task are doua clauze </w:t>
+      </w:r>
+      <w:proofErr w:type="spellStart"/>
+      <w:r>
+        <w:rPr>
+          <w:rFonts w:ascii="Times New Roman" w:hAnsi="Times New Roman" w:cs="Times New Roman"/>
+          <w:sz w:val="24"/>
+          <w:szCs w:val="24"/>
+        </w:rPr>
+        <w:t>if</w:t>
+      </w:r>
+      <w:proofErr w:type="spellEnd"/>
+      <w:r>
+        <w:rPr>
+          <w:rFonts w:ascii="Times New Roman" w:hAnsi="Times New Roman" w:cs="Times New Roman"/>
+          <w:sz w:val="24"/>
+          <w:szCs w:val="24"/>
+        </w:rPr>
+        <w:t xml:space="preserve">: prima verifica daca </w:t>
+      </w:r>
+      <w:proofErr w:type="spellStart"/>
+      <w:r>
+        <w:rPr>
+          <w:rFonts w:ascii="Times New Roman" w:hAnsi="Times New Roman" w:cs="Times New Roman"/>
+          <w:sz w:val="24"/>
+          <w:szCs w:val="24"/>
+        </w:rPr>
+        <w:t>aplicatia</w:t>
+      </w:r>
+      <w:proofErr w:type="spellEnd"/>
+      <w:r>
+        <w:rPr>
+          <w:rFonts w:ascii="Times New Roman" w:hAnsi="Times New Roman" w:cs="Times New Roman"/>
+          <w:sz w:val="24"/>
+          <w:szCs w:val="24"/>
+        </w:rPr>
+        <w:t xml:space="preserve"> este pornita(fie s-a </w:t>
+      </w:r>
+      <w:proofErr w:type="spellStart"/>
+      <w:r>
+        <w:rPr>
+          <w:rFonts w:ascii="Times New Roman" w:hAnsi="Times New Roman" w:cs="Times New Roman"/>
+          <w:sz w:val="24"/>
+          <w:szCs w:val="24"/>
+        </w:rPr>
+        <w:t>apasat</w:t>
+      </w:r>
+      <w:proofErr w:type="spellEnd"/>
+      <w:r>
+        <w:rPr>
+          <w:rFonts w:ascii="Times New Roman" w:hAnsi="Times New Roman" w:cs="Times New Roman"/>
+          <w:sz w:val="24"/>
+          <w:szCs w:val="24"/>
+        </w:rPr>
+        <w:t xml:space="preserve"> butonul si variabila </w:t>
+      </w:r>
+      <w:proofErr w:type="spellStart"/>
+      <w:r>
+        <w:rPr>
+          <w:rFonts w:ascii="Times New Roman" w:hAnsi="Times New Roman" w:cs="Times New Roman"/>
+          <w:sz w:val="24"/>
+          <w:szCs w:val="24"/>
+        </w:rPr>
+        <w:t>ucApplicationRunning</w:t>
+      </w:r>
+      <w:proofErr w:type="spellEnd"/>
+      <w:r>
+        <w:rPr>
+          <w:rFonts w:ascii="Times New Roman" w:hAnsi="Times New Roman" w:cs="Times New Roman"/>
+          <w:sz w:val="24"/>
+          <w:szCs w:val="24"/>
+        </w:rPr>
+        <w:t xml:space="preserve"> a trecut din 0 in 1, fie aceasta este deja 1) iar atunci se va face </w:t>
+      </w:r>
+      <w:proofErr w:type="spellStart"/>
+      <w:r>
+        <w:rPr>
+          <w:rFonts w:ascii="Times New Roman" w:hAnsi="Times New Roman" w:cs="Times New Roman"/>
+          <w:sz w:val="24"/>
+          <w:szCs w:val="24"/>
+        </w:rPr>
+        <w:t>resume</w:t>
+      </w:r>
+      <w:proofErr w:type="spellEnd"/>
+      <w:r>
+        <w:rPr>
+          <w:rFonts w:ascii="Times New Roman" w:hAnsi="Times New Roman" w:cs="Times New Roman"/>
+          <w:sz w:val="24"/>
+          <w:szCs w:val="24"/>
+        </w:rPr>
+        <w:t xml:space="preserve"> la celelalte taskuri ale </w:t>
+      </w:r>
+      <w:proofErr w:type="spellStart"/>
+      <w:r>
+        <w:rPr>
+          <w:rFonts w:ascii="Times New Roman" w:hAnsi="Times New Roman" w:cs="Times New Roman"/>
+          <w:sz w:val="24"/>
+          <w:szCs w:val="24"/>
+        </w:rPr>
+        <w:t>aplicatiei</w:t>
+      </w:r>
+      <w:proofErr w:type="spellEnd"/>
+      <w:r>
+        <w:rPr>
+          <w:rFonts w:ascii="Times New Roman" w:hAnsi="Times New Roman" w:cs="Times New Roman"/>
+          <w:sz w:val="24"/>
+          <w:szCs w:val="24"/>
+        </w:rPr>
+        <w:t xml:space="preserve"> si se </w:t>
+      </w:r>
+      <w:proofErr w:type="spellStart"/>
+      <w:r>
+        <w:rPr>
+          <w:rFonts w:ascii="Times New Roman" w:hAnsi="Times New Roman" w:cs="Times New Roman"/>
+          <w:sz w:val="24"/>
+          <w:szCs w:val="24"/>
+        </w:rPr>
+        <w:t>reseteaza</w:t>
+      </w:r>
+      <w:proofErr w:type="spellEnd"/>
+      <w:r>
+        <w:rPr>
+          <w:rFonts w:ascii="Times New Roman" w:hAnsi="Times New Roman" w:cs="Times New Roman"/>
+          <w:sz w:val="24"/>
+          <w:szCs w:val="24"/>
+        </w:rPr>
+        <w:t xml:space="preserve"> o variabila( </w:t>
+      </w:r>
+      <w:proofErr w:type="spellStart"/>
+      <w:r>
+        <w:rPr>
+          <w:rFonts w:ascii="Times New Roman" w:hAnsi="Times New Roman" w:cs="Times New Roman"/>
+          <w:sz w:val="24"/>
+          <w:szCs w:val="24"/>
+        </w:rPr>
+        <w:t>ucTaskDeleted</w:t>
+      </w:r>
+      <w:proofErr w:type="spellEnd"/>
+      <w:r>
+        <w:rPr>
+          <w:rFonts w:ascii="Times New Roman" w:hAnsi="Times New Roman" w:cs="Times New Roman"/>
+          <w:sz w:val="24"/>
+          <w:szCs w:val="24"/>
+        </w:rPr>
+        <w:t xml:space="preserve"> ) care indica daca taskurile au fost suspendate.  In celalalt if se intra doar daca aplicatia este oprita (se apasa butonul si se reseteaza ucApplicationRunning sau daca aplicatia este deja oprita) si se trec celelalte taskuri in suspended.</w:t>
       </w:r>
     </w:p>
     <w:p>
       <w:pPr>
         <w:ind w:left="360"/>
-      </w:pPr>
-      <w:r>
+        <w:rPr>
+          <w:rFonts w:ascii="Times New Roman" w:hAnsi="Times New Roman" w:cs="Times New Roman"/>
+          <w:sz w:val="24"/>
+          <w:szCs w:val="24"/>
+        </w:rPr>
+      </w:pPr>
+      <w:r>
+        <w:rPr>
+          <w:rFonts w:ascii="Times New Roman" w:hAnsi="Times New Roman" w:cs="Times New Roman"/>
+          <w:sz w:val="24"/>
+          <w:szCs w:val="24"/>
+        </w:rPr>
+        <w:lastRenderedPageBreak/>
         <w:tab/>
-      </w:r>
-      <w:r>
-        <w:tab/>
-      </w:r>
-      <w:r>
         <w:t>Desigur la pornirea si oprirea aplicatiei nu se ia in considerare si acest task deoarece acesta se ocupa de comutarea LED-ului coresounzator starii aplicatiei.</w:t>
       </w:r>
     </w:p>
@@ -1684,26 +2472,51 @@
         <w:pStyle w:val="ListParagraph"/>
         <w:numPr>
           <w:ilvl w:val="0"/>
-          <w:numId w:val="5"/>
+          <w:numId w:val="6"/>
         </w:numPr>
-      </w:pPr>
-      <w:r>
+        <w:rPr>
+          <w:rFonts w:ascii="Times New Roman" w:hAnsi="Times New Roman" w:cs="Times New Roman"/>
+          <w:sz w:val="24"/>
+          <w:szCs w:val="24"/>
+        </w:rPr>
+      </w:pPr>
+      <w:r>
+        <w:rPr>
+          <w:rFonts w:ascii="Times New Roman" w:hAnsi="Times New Roman" w:cs="Times New Roman"/>
+          <w:sz w:val="24"/>
+          <w:szCs w:val="24"/>
+        </w:rPr>
         <w:t>Taskul Mode</w:t>
       </w:r>
     </w:p>
-    <w:bookmarkStart w:id="1" w:name="_MON_1683822331"/>
-    <w:bookmarkEnd w:id="1"/>
+    <w:p>
+      <w:pPr>
+        <w:pStyle w:val="ListParagraph"/>
+        <w:rPr>
+          <w:rFonts w:ascii="Times New Roman" w:hAnsi="Times New Roman" w:cs="Times New Roman"/>
+          <w:sz w:val="24"/>
+          <w:szCs w:val="24"/>
+        </w:rPr>
+      </w:pPr>
+    </w:p>
+    <w:bookmarkStart w:id="5" w:name="_MON_1683822331"/>
+    <w:bookmarkEnd w:id="5"/>
     <w:p>
       <w:pPr>
         <w:pStyle w:val="ListParagraph"/>
         <w:ind w:left="0"/>
+        <w:rPr>
+          <w:rFonts w:ascii="Times New Roman" w:hAnsi="Times New Roman" w:cs="Times New Roman"/>
+          <w:sz w:val="24"/>
+          <w:szCs w:val="24"/>
+        </w:rPr>
       </w:pPr>
       <w:r>
         <w:object w:dxaOrig="10065" w:dyaOrig="8489" w14:anchorId="69DF8F93">
-          <v:shape id="_x0000_i1026" type="#_x0000_t75" style="width:534.75pt;height:424.5pt" o:ole="">
+          <v:shape id="_x0000_i1035" type="#_x0000_t75" style="width:534.75pt;height:424.5pt" o:ole="">
             <v:imagedata r:id="rId10" o:title=""/>
           </v:shape>
-          <o:OLEObject Type="Embed" ProgID="Word.OpenDocumentText.12" ShapeID="_x0000_i1026" DrawAspect="Content" ObjectID="_1683823676" r:id="rId11"/>
+          <o:OLEObject Type="Embed" ProgID="Word.OpenDocumentText.12" ShapeID="_x0000_i1035" DrawAspect="Content" ObjectID="_1683879703" r:id="rId11"/>
         </w:object>
       </w:r>
     </w:p>
@@ -1711,8 +2524,18 @@
       <w:pPr>
         <w:pStyle w:val="ListParagraph"/>
         <w:ind w:left="0"/>
-      </w:pPr>
-      <w:r>
+        <w:rPr>
+          <w:rFonts w:ascii="Times New Roman" w:hAnsi="Times New Roman" w:cs="Times New Roman"/>
+          <w:sz w:val="24"/>
+          <w:szCs w:val="24"/>
+        </w:rPr>
+      </w:pPr>
+      <w:r>
+        <w:rPr>
+          <w:rFonts w:ascii="Times New Roman" w:hAnsi="Times New Roman" w:cs="Times New Roman"/>
+          <w:sz w:val="24"/>
+          <w:szCs w:val="24"/>
+        </w:rPr>
         <w:tab/>
         <w:t>Acest task are doua clauze if care verifica modul de operare curent. Daca modul de operare curent este AUTOMAT ( opMode are valoarea 1) atunci registrul corespunzator factorului de umplere al modulului PWM este calculat in functie de temperatura( Nu am testat vaorile optinute prin acea ecuatie, nu stim daca este in regula sau nu).</w:t>
       </w:r>
@@ -1721,12 +2544,38 @@
       <w:pPr>
         <w:pStyle w:val="ListParagraph"/>
         <w:ind w:left="0"/>
-      </w:pPr>
-      <w:r>
+        <w:rPr>
+          <w:rFonts w:ascii="Times New Roman" w:hAnsi="Times New Roman" w:cs="Times New Roman"/>
+          <w:sz w:val="24"/>
+          <w:szCs w:val="24"/>
+        </w:rPr>
+      </w:pPr>
+    </w:p>
+    <w:p>
+      <w:pPr>
+        <w:pStyle w:val="ListParagraph"/>
+        <w:ind w:left="0"/>
+        <w:rPr>
+          <w:rFonts w:ascii="Times New Roman" w:hAnsi="Times New Roman" w:cs="Times New Roman"/>
+          <w:sz w:val="24"/>
+          <w:szCs w:val="24"/>
+        </w:rPr>
+      </w:pPr>
+      <w:r>
+        <w:rPr>
+          <w:rFonts w:ascii="Times New Roman" w:hAnsi="Times New Roman" w:cs="Times New Roman"/>
+          <w:sz w:val="24"/>
+          <w:szCs w:val="24"/>
+        </w:rPr>
         <w:tab/>
         <w:t xml:space="preserve">Daca modul curent de operare este </w:t>
       </w:r>
       <w:r>
+        <w:rPr>
+          <w:rFonts w:ascii="Times New Roman" w:hAnsi="Times New Roman" w:cs="Times New Roman"/>
+          <w:sz w:val="24"/>
+          <w:szCs w:val="24"/>
+        </w:rPr>
         <w:t>cel MANUL atunci factorul de umplere se calculeaza conform tensiunii de pe intrarea analogica ( in main aceasta valoare este abstractizata prin variabila tensValue care este declarata si actualizata in fisierul interupts.c )</w:t>
       </w:r>
     </w:p>
@@ -1750,6 +2599,7 @@
           <w:szCs w:val="21"/>
           <w:lang w:eastAsia="ro-RO"/>
         </w:rPr>
+        <w:lastRenderedPageBreak/>
         <w:t>tensValue </w:t>
       </w:r>
       <w:r>
@@ -1919,13 +2769,29 @@
       <w:pPr>
         <w:pStyle w:val="ListParagraph"/>
         <w:ind w:left="0"/>
-      </w:pPr>
-      <w:r>
-        <w:lastRenderedPageBreak/>
+        <w:rPr>
+          <w:rFonts w:ascii="Times New Roman" w:hAnsi="Times New Roman" w:cs="Times New Roman"/>
+          <w:sz w:val="24"/>
+          <w:szCs w:val="24"/>
+        </w:rPr>
+      </w:pPr>
+      <w:r>
         <w:tab/>
+      </w:r>
+      <w:r>
+        <w:rPr>
+          <w:rFonts w:ascii="Times New Roman" w:hAnsi="Times New Roman" w:cs="Times New Roman"/>
+          <w:sz w:val="24"/>
+          <w:szCs w:val="24"/>
+        </w:rPr>
         <w:t xml:space="preserve">Datorita faptului ca nu avem comunicatii UART, comutarea intre moduri se face tot prin apasarea butonului, asadar aceste doua functionalitati( start/stop si mod aplicatie) trebuie testate izolate una de cealalta prin comentarea unei linii in rutina de intrerupere </w:t>
       </w:r>
       <w:r>
+        <w:rPr>
+          <w:rFonts w:ascii="Times New Roman" w:hAnsi="Times New Roman" w:cs="Times New Roman"/>
+          <w:sz w:val="24"/>
+          <w:szCs w:val="24"/>
+        </w:rPr>
         <w:t>a butonului:</w:t>
       </w:r>
     </w:p>
@@ -2271,6 +3137,11 @@
       <w:pPr>
         <w:pStyle w:val="ListParagraph"/>
         <w:ind w:left="0"/>
+        <w:rPr>
+          <w:rFonts w:ascii="Times New Roman" w:hAnsi="Times New Roman" w:cs="Times New Roman"/>
+          <w:sz w:val="24"/>
+          <w:szCs w:val="24"/>
+        </w:rPr>
       </w:pPr>
     </w:p>
     <w:p>
@@ -2278,11 +3149,1172 @@
         <w:pStyle w:val="ListParagraph"/>
         <w:numPr>
           <w:ilvl w:val="0"/>
-          <w:numId w:val="5"/>
+          <w:numId w:val="6"/>
         </w:numPr>
-      </w:pPr>
-      <w:bookmarkStart w:id="2" w:name="_GoBack"/>
-      <w:bookmarkEnd w:id="2"/>
+        <w:rPr>
+          <w:rFonts w:ascii="Times New Roman" w:hAnsi="Times New Roman" w:cs="Times New Roman"/>
+          <w:sz w:val="24"/>
+          <w:szCs w:val="24"/>
+        </w:rPr>
+      </w:pPr>
+      <w:r>
+        <w:rPr>
+          <w:rFonts w:ascii="Times New Roman" w:hAnsi="Times New Roman" w:cs="Times New Roman"/>
+          <w:sz w:val="24"/>
+          <w:szCs w:val="24"/>
+        </w:rPr>
+        <w:t xml:space="preserve">Taskul </w:t>
+      </w:r>
+      <w:proofErr w:type="spellStart"/>
+      <w:r>
+        <w:rPr>
+          <w:rFonts w:ascii="Times New Roman" w:hAnsi="Times New Roman" w:cs="Times New Roman"/>
+          <w:sz w:val="24"/>
+          <w:szCs w:val="24"/>
+        </w:rPr>
+        <w:t>Temp</w:t>
+      </w:r>
+      <w:r>
+        <w:rPr>
+          <w:rFonts w:ascii="Times New Roman" w:hAnsi="Times New Roman" w:cs="Times New Roman"/>
+          <w:sz w:val="24"/>
+          <w:szCs w:val="24"/>
+        </w:rPr>
+        <w:t>R</w:t>
+      </w:r>
+      <w:r>
+        <w:rPr>
+          <w:rFonts w:ascii="Times New Roman" w:hAnsi="Times New Roman" w:cs="Times New Roman"/>
+          <w:sz w:val="24"/>
+          <w:szCs w:val="24"/>
+        </w:rPr>
+        <w:t>ead</w:t>
+      </w:r>
+      <w:proofErr w:type="spellEnd"/>
+    </w:p>
+    <w:p>
+      <w:pPr>
+        <w:pStyle w:val="ListParagraph"/>
+        <w:rPr>
+          <w:rFonts w:ascii="Times New Roman" w:hAnsi="Times New Roman" w:cs="Times New Roman"/>
+          <w:sz w:val="24"/>
+          <w:szCs w:val="24"/>
+        </w:rPr>
+      </w:pPr>
+    </w:p>
+    <w:p>
+      <w:pPr>
+        <w:pStyle w:val="ListParagraph"/>
+        <w:rPr>
+          <w:rFonts w:ascii="Times New Roman" w:hAnsi="Times New Roman" w:cs="Times New Roman"/>
+          <w:sz w:val="24"/>
+          <w:szCs w:val="24"/>
+        </w:rPr>
+      </w:pPr>
+      <w:r>
+        <w:rPr>
+          <w:rFonts w:ascii="Times New Roman" w:hAnsi="Times New Roman" w:cs="Times New Roman"/>
+          <w:sz w:val="24"/>
+          <w:szCs w:val="24"/>
+        </w:rPr>
+        <w:t xml:space="preserve">Acest task realizează achiziția valorilor de la senzorul de temperatură digital DS18S20/DS18B20, conectat la pinul RB2 al </w:t>
+      </w:r>
+      <w:proofErr w:type="spellStart"/>
+      <w:r>
+        <w:rPr>
+          <w:rFonts w:ascii="Times New Roman" w:hAnsi="Times New Roman" w:cs="Times New Roman"/>
+          <w:sz w:val="24"/>
+          <w:szCs w:val="24"/>
+        </w:rPr>
+        <w:t>microcontroller</w:t>
+      </w:r>
+      <w:proofErr w:type="spellEnd"/>
+      <w:r>
+        <w:rPr>
+          <w:rFonts w:ascii="Times New Roman" w:hAnsi="Times New Roman" w:cs="Times New Roman"/>
+          <w:sz w:val="24"/>
+          <w:szCs w:val="24"/>
+        </w:rPr>
+        <w:t xml:space="preserve">-ului, iar deschiderea trapei fiind controlată prin servomotor. Valorile sunt stocate în variabila globală </w:t>
+      </w:r>
+      <w:proofErr w:type="spellStart"/>
+      <w:r>
+        <w:rPr>
+          <w:rFonts w:ascii="Times New Roman" w:hAnsi="Times New Roman" w:cs="Times New Roman"/>
+          <w:sz w:val="24"/>
+          <w:szCs w:val="24"/>
+        </w:rPr>
+        <w:t>valoareTemperatura</w:t>
+      </w:r>
+      <w:proofErr w:type="spellEnd"/>
+      <w:r>
+        <w:rPr>
+          <w:rFonts w:ascii="Times New Roman" w:hAnsi="Times New Roman" w:cs="Times New Roman"/>
+          <w:sz w:val="24"/>
+          <w:szCs w:val="24"/>
+        </w:rPr>
+        <w:t>, iar în funcție de acestea este modificat semnalul PWM pentru poziționarea servomotorului, adică închiderea sau deschiderea trapei.</w:t>
+      </w:r>
+    </w:p>
+    <w:p>
+      <w:pPr>
+        <w:pStyle w:val="ListParagraph"/>
+      </w:pPr>
+    </w:p>
+    <w:p>
+      <w:pPr>
+        <w:pStyle w:val="ListParagraph"/>
+      </w:pPr>
+      <w:r>
+        <w:drawing>
+          <wp:inline distT="0" distB="0" distL="0" distR="0" wp14:anchorId="6CF0D404" wp14:editId="1FEDF355">
+            <wp:extent cx="5943600" cy="1145540"/>
+            <wp:effectExtent l="0" t="0" r="0" b="0"/>
+            <wp:docPr id="4" name="Picture 4"/>
+            <wp:cNvGraphicFramePr>
+              <a:graphicFrameLocks xmlns:a="http://schemas.openxmlformats.org/drawingml/2006/main" noChangeAspect="1"/>
+            </wp:cNvGraphicFramePr>
+            <a:graphic xmlns:a="http://schemas.openxmlformats.org/drawingml/2006/main">
+              <a:graphicData uri="http://schemas.openxmlformats.org/drawingml/2006/picture">
+                <pic:pic xmlns:pic="http://schemas.openxmlformats.org/drawingml/2006/picture">
+                  <pic:nvPicPr>
+                    <pic:cNvPr id="1" name=""/>
+                    <pic:cNvPicPr/>
+                  </pic:nvPicPr>
+                  <pic:blipFill>
+                    <a:blip r:embed="rId12"/>
+                    <a:stretch>
+                      <a:fillRect/>
+                    </a:stretch>
+                  </pic:blipFill>
+                  <pic:spPr>
+                    <a:xfrm>
+                      <a:off x="0" y="0"/>
+                      <a:ext cx="5943600" cy="1145540"/>
+                    </a:xfrm>
+                    <a:prstGeom prst="rect">
+                      <a:avLst/>
+                    </a:prstGeom>
+                  </pic:spPr>
+                </pic:pic>
+              </a:graphicData>
+            </a:graphic>
+          </wp:inline>
+        </w:drawing>
+      </w:r>
+    </w:p>
+    <w:p>
+      <w:pPr>
+        <w:pStyle w:val="ListParagraph"/>
+      </w:pPr>
+    </w:p>
+    <w:p>
+      <w:pPr>
+        <w:pStyle w:val="ListParagraph"/>
+      </w:pPr>
+    </w:p>
+    <w:p>
+      <w:pPr>
+        <w:pStyle w:val="ListParagraph"/>
+        <w:numPr>
+          <w:ilvl w:val="0"/>
+          <w:numId w:val="6"/>
+        </w:numPr>
+        <w:rPr>
+          <w:rFonts w:ascii="Times New Roman" w:hAnsi="Times New Roman" w:cs="Times New Roman"/>
+          <w:sz w:val="24"/>
+          <w:szCs w:val="24"/>
+        </w:rPr>
+      </w:pPr>
+      <w:r>
+        <w:rPr>
+          <w:rFonts w:ascii="Times New Roman" w:hAnsi="Times New Roman" w:cs="Times New Roman"/>
+          <w:sz w:val="24"/>
+          <w:szCs w:val="24"/>
+        </w:rPr>
+        <w:t xml:space="preserve">Taskul </w:t>
+      </w:r>
+      <w:proofErr w:type="spellStart"/>
+      <w:r>
+        <w:rPr>
+          <w:rFonts w:ascii="Times New Roman" w:hAnsi="Times New Roman" w:cs="Times New Roman"/>
+          <w:sz w:val="24"/>
+          <w:szCs w:val="24"/>
+        </w:rPr>
+        <w:t>DisplayInfo</w:t>
+      </w:r>
+      <w:proofErr w:type="spellEnd"/>
+    </w:p>
+    <w:p>
+      <w:pPr>
+        <w:pStyle w:val="ListParagraph"/>
+        <w:rPr>
+          <w:rFonts w:ascii="Times New Roman" w:hAnsi="Times New Roman" w:cs="Times New Roman"/>
+          <w:sz w:val="24"/>
+          <w:szCs w:val="24"/>
+        </w:rPr>
+      </w:pPr>
+    </w:p>
+    <w:p>
+      <w:pPr>
+        <w:pStyle w:val="ListParagraph"/>
+        <w:rPr>
+          <w:rFonts w:ascii="Times New Roman" w:hAnsi="Times New Roman" w:cs="Times New Roman"/>
+          <w:sz w:val="24"/>
+          <w:szCs w:val="24"/>
+        </w:rPr>
+      </w:pPr>
+      <w:r>
+        <w:rPr>
+          <w:rFonts w:ascii="Times New Roman" w:hAnsi="Times New Roman" w:cs="Times New Roman"/>
+          <w:sz w:val="24"/>
+          <w:szCs w:val="24"/>
+        </w:rPr>
+        <w:t>Acest task este responsabil de afișarea pe un ecran LCD a informațiilor privind temperatura</w:t>
+      </w:r>
+      <w:r>
+        <w:rPr>
+          <w:rFonts w:ascii="Times New Roman" w:hAnsi="Times New Roman" w:cs="Times New Roman"/>
+          <w:sz w:val="24"/>
+          <w:szCs w:val="24"/>
+        </w:rPr>
+        <w:t xml:space="preserve"> si sa </w:t>
+      </w:r>
+      <w:r>
+        <w:rPr>
+          <w:rFonts w:ascii="Times New Roman" w:hAnsi="Times New Roman" w:cs="Times New Roman"/>
+          <w:sz w:val="24"/>
+          <w:szCs w:val="24"/>
+        </w:rPr>
+        <w:t>înștiințeze</w:t>
+      </w:r>
+      <w:r>
+        <w:rPr>
+          <w:rFonts w:ascii="Times New Roman" w:hAnsi="Times New Roman" w:cs="Times New Roman"/>
+          <w:sz w:val="24"/>
+          <w:szCs w:val="24"/>
+        </w:rPr>
+        <w:t xml:space="preserve"> utilizatorul in ce mod de lucru se afla (AUTOMAT sau MANUAL).</w:t>
+      </w:r>
+      <w:r>
+        <w:rPr>
+          <w:rFonts w:ascii="Times New Roman" w:hAnsi="Times New Roman" w:cs="Times New Roman"/>
+          <w:sz w:val="24"/>
+          <w:szCs w:val="24"/>
+        </w:rPr>
+        <w:t xml:space="preserve"> </w:t>
+      </w:r>
+      <w:r>
+        <w:rPr>
+          <w:rFonts w:ascii="Times New Roman" w:hAnsi="Times New Roman" w:cs="Times New Roman"/>
+          <w:sz w:val="24"/>
+          <w:szCs w:val="24"/>
+        </w:rPr>
+        <w:t xml:space="preserve"> Pe prima linie este </w:t>
+      </w:r>
+      <w:r>
+        <w:rPr>
+          <w:rFonts w:ascii="Times New Roman" w:hAnsi="Times New Roman" w:cs="Times New Roman"/>
+          <w:sz w:val="24"/>
+          <w:szCs w:val="24"/>
+        </w:rPr>
+        <w:t>afișat</w:t>
+      </w:r>
+      <w:r>
+        <w:rPr>
+          <w:rFonts w:ascii="Times New Roman" w:hAnsi="Times New Roman" w:cs="Times New Roman"/>
+          <w:sz w:val="24"/>
+          <w:szCs w:val="24"/>
+        </w:rPr>
+        <w:t xml:space="preserve"> textul „Mod :” urmat imediat de textul ce indica modul curent de lucru. Acest fapt este stabilit printr-o clauza </w:t>
+      </w:r>
+      <w:r>
+        <w:rPr>
+          <w:rFonts w:ascii="Times New Roman" w:hAnsi="Times New Roman" w:cs="Times New Roman"/>
+          <w:sz w:val="24"/>
+          <w:szCs w:val="24"/>
+        </w:rPr>
+        <w:t>condițională</w:t>
+      </w:r>
+      <w:r>
+        <w:rPr>
+          <w:rFonts w:ascii="Times New Roman" w:hAnsi="Times New Roman" w:cs="Times New Roman"/>
+          <w:sz w:val="24"/>
+          <w:szCs w:val="24"/>
+        </w:rPr>
+        <w:t xml:space="preserve"> </w:t>
+      </w:r>
+      <w:proofErr w:type="spellStart"/>
+      <w:r>
+        <w:rPr>
+          <w:rFonts w:ascii="Times New Roman" w:hAnsi="Times New Roman" w:cs="Times New Roman"/>
+          <w:sz w:val="24"/>
+          <w:szCs w:val="24"/>
+        </w:rPr>
+        <w:t>if-elese</w:t>
+      </w:r>
+      <w:proofErr w:type="spellEnd"/>
+      <w:r>
+        <w:rPr>
+          <w:rFonts w:ascii="Times New Roman" w:hAnsi="Times New Roman" w:cs="Times New Roman"/>
+          <w:sz w:val="24"/>
+          <w:szCs w:val="24"/>
+        </w:rPr>
+        <w:t xml:space="preserve"> carte </w:t>
+      </w:r>
+      <w:r>
+        <w:rPr>
+          <w:rFonts w:ascii="Times New Roman" w:hAnsi="Times New Roman" w:cs="Times New Roman"/>
+          <w:sz w:val="24"/>
+          <w:szCs w:val="24"/>
+        </w:rPr>
+        <w:t xml:space="preserve">verifica valoarea variabilei </w:t>
+      </w:r>
+      <w:proofErr w:type="spellStart"/>
+      <w:r>
+        <w:rPr>
+          <w:rFonts w:ascii="Times New Roman" w:hAnsi="Times New Roman" w:cs="Times New Roman"/>
+          <w:sz w:val="24"/>
+          <w:szCs w:val="24"/>
+        </w:rPr>
+        <w:t>opMode</w:t>
+      </w:r>
+      <w:proofErr w:type="spellEnd"/>
+      <w:r>
+        <w:rPr>
+          <w:rFonts w:ascii="Times New Roman" w:hAnsi="Times New Roman" w:cs="Times New Roman"/>
+          <w:sz w:val="24"/>
+          <w:szCs w:val="24"/>
+        </w:rPr>
+        <w:t xml:space="preserve"> modificata in task-</w:t>
+      </w:r>
+      <w:proofErr w:type="spellStart"/>
+      <w:r>
+        <w:rPr>
+          <w:rFonts w:ascii="Times New Roman" w:hAnsi="Times New Roman" w:cs="Times New Roman"/>
+          <w:sz w:val="24"/>
+          <w:szCs w:val="24"/>
+        </w:rPr>
+        <w:t>ul</w:t>
+      </w:r>
+      <w:proofErr w:type="spellEnd"/>
+      <w:r>
+        <w:rPr>
+          <w:rFonts w:ascii="Times New Roman" w:hAnsi="Times New Roman" w:cs="Times New Roman"/>
+          <w:sz w:val="24"/>
+          <w:szCs w:val="24"/>
+        </w:rPr>
+        <w:t xml:space="preserve"> Mode. Pe </w:t>
+      </w:r>
+      <w:r>
+        <w:rPr>
+          <w:rFonts w:ascii="Times New Roman" w:hAnsi="Times New Roman" w:cs="Times New Roman"/>
+          <w:sz w:val="24"/>
+          <w:szCs w:val="24"/>
+        </w:rPr>
+        <w:t>următoarea</w:t>
+      </w:r>
+      <w:r>
+        <w:rPr>
+          <w:rFonts w:ascii="Times New Roman" w:hAnsi="Times New Roman" w:cs="Times New Roman"/>
+          <w:sz w:val="24"/>
+          <w:szCs w:val="24"/>
+        </w:rPr>
+        <w:t xml:space="preserve"> lini este </w:t>
+      </w:r>
+      <w:proofErr w:type="spellStart"/>
+      <w:r>
+        <w:rPr>
+          <w:rFonts w:ascii="Times New Roman" w:hAnsi="Times New Roman" w:cs="Times New Roman"/>
+          <w:sz w:val="24"/>
+          <w:szCs w:val="24"/>
+        </w:rPr>
+        <w:t>afisat</w:t>
+      </w:r>
+      <w:proofErr w:type="spellEnd"/>
+      <w:r>
+        <w:rPr>
+          <w:rFonts w:ascii="Times New Roman" w:hAnsi="Times New Roman" w:cs="Times New Roman"/>
+          <w:sz w:val="24"/>
+          <w:szCs w:val="24"/>
+        </w:rPr>
+        <w:t xml:space="preserve"> textul „</w:t>
+      </w:r>
+      <w:proofErr w:type="spellStart"/>
+      <w:r>
+        <w:rPr>
+          <w:rFonts w:ascii="Times New Roman" w:hAnsi="Times New Roman" w:cs="Times New Roman"/>
+          <w:sz w:val="24"/>
+          <w:szCs w:val="24"/>
+        </w:rPr>
+        <w:t>Temp</w:t>
+      </w:r>
+      <w:proofErr w:type="spellEnd"/>
+      <w:r>
+        <w:rPr>
+          <w:rFonts w:ascii="Times New Roman" w:hAnsi="Times New Roman" w:cs="Times New Roman"/>
+          <w:sz w:val="24"/>
+          <w:szCs w:val="24"/>
+        </w:rPr>
+        <w:t xml:space="preserve">:” urmat de valoarea data de senzorul de temperatura convertita la un format </w:t>
+      </w:r>
+      <w:r>
+        <w:rPr>
+          <w:rFonts w:ascii="Times New Roman" w:hAnsi="Times New Roman" w:cs="Times New Roman"/>
+          <w:sz w:val="24"/>
+          <w:szCs w:val="24"/>
+        </w:rPr>
+        <w:t>ușor</w:t>
+      </w:r>
+      <w:r>
+        <w:rPr>
+          <w:rFonts w:ascii="Times New Roman" w:hAnsi="Times New Roman" w:cs="Times New Roman"/>
+          <w:sz w:val="24"/>
+          <w:szCs w:val="24"/>
+        </w:rPr>
+        <w:t xml:space="preserve"> de citit (conversie </w:t>
+      </w:r>
+      <w:r>
+        <w:rPr>
+          <w:rFonts w:ascii="Times New Roman" w:hAnsi="Times New Roman" w:cs="Times New Roman"/>
+          <w:sz w:val="24"/>
+          <w:szCs w:val="24"/>
+        </w:rPr>
+        <w:t>făcută</w:t>
+      </w:r>
+      <w:r>
+        <w:rPr>
+          <w:rFonts w:ascii="Times New Roman" w:hAnsi="Times New Roman" w:cs="Times New Roman"/>
+          <w:sz w:val="24"/>
+          <w:szCs w:val="24"/>
+        </w:rPr>
+        <w:t xml:space="preserve"> de </w:t>
+      </w:r>
+      <w:r>
+        <w:rPr>
+          <w:rFonts w:ascii="Times New Roman" w:hAnsi="Times New Roman" w:cs="Times New Roman"/>
+          <w:sz w:val="24"/>
+          <w:szCs w:val="24"/>
+        </w:rPr>
+        <w:t>funcția</w:t>
+      </w:r>
+      <w:r>
+        <w:rPr>
+          <w:rFonts w:ascii="Times New Roman" w:hAnsi="Times New Roman" w:cs="Times New Roman"/>
+          <w:sz w:val="24"/>
+          <w:szCs w:val="24"/>
+        </w:rPr>
+        <w:t xml:space="preserve"> _itoaQ15).</w:t>
+      </w:r>
+    </w:p>
+    <w:p>
+      <w:pPr>
+        <w:pStyle w:val="ListParagraph"/>
+      </w:pPr>
+    </w:p>
+    <w:p>
+      <w:pPr>
+        <w:pStyle w:val="ListParagraph"/>
+      </w:pPr>
+      <w:r>
+        <w:lastRenderedPageBreak/>
+        <w:drawing>
+          <wp:inline distT="0" distB="0" distL="0" distR="0" wp14:anchorId="01087FB8" wp14:editId="5756838D">
+            <wp:extent cx="5943600" cy="2680335"/>
+            <wp:effectExtent l="0" t="0" r="0" b="0"/>
+            <wp:docPr id="5" name="Picture 5"/>
+            <wp:cNvGraphicFramePr>
+              <a:graphicFrameLocks xmlns:a="http://schemas.openxmlformats.org/drawingml/2006/main" noChangeAspect="1"/>
+            </wp:cNvGraphicFramePr>
+            <a:graphic xmlns:a="http://schemas.openxmlformats.org/drawingml/2006/main">
+              <a:graphicData uri="http://schemas.openxmlformats.org/drawingml/2006/picture">
+                <pic:pic xmlns:pic="http://schemas.openxmlformats.org/drawingml/2006/picture">
+                  <pic:nvPicPr>
+                    <pic:cNvPr id="1" name=""/>
+                    <pic:cNvPicPr/>
+                  </pic:nvPicPr>
+                  <pic:blipFill>
+                    <a:blip r:embed="rId13"/>
+                    <a:stretch>
+                      <a:fillRect/>
+                    </a:stretch>
+                  </pic:blipFill>
+                  <pic:spPr>
+                    <a:xfrm>
+                      <a:off x="0" y="0"/>
+                      <a:ext cx="5943600" cy="2680335"/>
+                    </a:xfrm>
+                    <a:prstGeom prst="rect">
+                      <a:avLst/>
+                    </a:prstGeom>
+                  </pic:spPr>
+                </pic:pic>
+              </a:graphicData>
+            </a:graphic>
+          </wp:inline>
+        </w:drawing>
+      </w:r>
+    </w:p>
+    <w:p>
+      <w:pPr>
+        <w:pStyle w:val="ListParagraph"/>
+      </w:pPr>
+    </w:p>
+    <w:p>
+      <w:pPr>
+        <w:pStyle w:val="ListParagraph"/>
+      </w:pPr>
+    </w:p>
+    <w:p>
+      <w:pPr>
+        <w:pStyle w:val="Heading1"/>
+        <w:numPr>
+          <w:ilvl w:val="0"/>
+          <w:numId w:val="1"/>
+        </w:numPr>
+      </w:pPr>
+      <w:bookmarkStart w:id="6" w:name="_Toc73266865"/>
+      <w:r>
+        <w:t xml:space="preserve">Configurarea pinilor </w:t>
+      </w:r>
+      <w:r>
+        <w:t>microcontroler</w:t>
+      </w:r>
+      <w:r>
+        <w:t>-ului</w:t>
+      </w:r>
+      <w:bookmarkEnd w:id="6"/>
+    </w:p>
+    <w:p/>
+    <w:p>
+      <w:pPr>
+        <w:rPr>
+          <w:rFonts w:ascii="Times New Roman" w:hAnsi="Times New Roman" w:cs="Times New Roman"/>
+          <w:sz w:val="24"/>
+          <w:szCs w:val="24"/>
+        </w:rPr>
+      </w:pPr>
+      <w:r>
+        <w:rPr>
+          <w:rFonts w:ascii="Times New Roman" w:hAnsi="Times New Roman" w:cs="Times New Roman"/>
+          <w:sz w:val="24"/>
+          <w:szCs w:val="24"/>
+        </w:rPr>
+        <w:t xml:space="preserve">Conexiunile la portul B al </w:t>
+      </w:r>
+      <w:r>
+        <w:rPr>
+          <w:rFonts w:ascii="Times New Roman" w:hAnsi="Times New Roman" w:cs="Times New Roman"/>
+          <w:sz w:val="24"/>
+          <w:szCs w:val="24"/>
+        </w:rPr>
+        <w:t>microcontroler</w:t>
+      </w:r>
+      <w:r>
+        <w:rPr>
+          <w:rFonts w:ascii="Times New Roman" w:hAnsi="Times New Roman" w:cs="Times New Roman"/>
+          <w:sz w:val="24"/>
+          <w:szCs w:val="24"/>
+        </w:rPr>
+        <w:t>-ului vor fi făcute conform tabelului de mai jos:</w:t>
+      </w:r>
+    </w:p>
+    <w:p>
+      <w:pPr>
+        <w:rPr>
+          <w:rFonts w:ascii="Times New Roman" w:hAnsi="Times New Roman" w:cs="Times New Roman"/>
+          <w:sz w:val="24"/>
+          <w:szCs w:val="24"/>
+        </w:rPr>
+      </w:pPr>
+      <w:r>
+        <w:rPr>
+          <w:rFonts w:ascii="Times New Roman" w:hAnsi="Times New Roman" w:cs="Times New Roman"/>
+          <w:sz w:val="24"/>
+          <w:szCs w:val="24"/>
+        </w:rPr>
+        <w:drawing>
+          <wp:inline distT="0" distB="0" distL="0" distR="0" wp14:anchorId="0C0CA37F" wp14:editId="49AC35C1">
+            <wp:extent cx="5943600" cy="1458595"/>
+            <wp:effectExtent l="0" t="0" r="0" b="8255"/>
+            <wp:docPr id="6" name="Picture 6"/>
+            <wp:cNvGraphicFramePr>
+              <a:graphicFrameLocks xmlns:a="http://schemas.openxmlformats.org/drawingml/2006/main" noChangeAspect="1"/>
+            </wp:cNvGraphicFramePr>
+            <a:graphic xmlns:a="http://schemas.openxmlformats.org/drawingml/2006/main">
+              <a:graphicData uri="http://schemas.openxmlformats.org/drawingml/2006/picture">
+                <pic:pic xmlns:pic="http://schemas.openxmlformats.org/drawingml/2006/picture">
+                  <pic:nvPicPr>
+                    <pic:cNvPr id="1" name=""/>
+                    <pic:cNvPicPr/>
+                  </pic:nvPicPr>
+                  <pic:blipFill>
+                    <a:blip r:embed="rId14"/>
+                    <a:stretch>
+                      <a:fillRect/>
+                    </a:stretch>
+                  </pic:blipFill>
+                  <pic:spPr>
+                    <a:xfrm>
+                      <a:off x="0" y="0"/>
+                      <a:ext cx="5943600" cy="1458595"/>
+                    </a:xfrm>
+                    <a:prstGeom prst="rect">
+                      <a:avLst/>
+                    </a:prstGeom>
+                  </pic:spPr>
+                </pic:pic>
+              </a:graphicData>
+            </a:graphic>
+          </wp:inline>
+        </w:drawing>
+      </w:r>
+    </w:p>
+    <w:p>
+      <w:pPr>
+        <w:pStyle w:val="ListParagraph"/>
+        <w:numPr>
+          <w:ilvl w:val="0"/>
+          <w:numId w:val="7"/>
+        </w:numPr>
+        <w:rPr>
+          <w:rFonts w:ascii="Times New Roman" w:hAnsi="Times New Roman" w:cs="Times New Roman"/>
+          <w:sz w:val="24"/>
+          <w:szCs w:val="24"/>
+        </w:rPr>
+      </w:pPr>
+      <w:r>
+        <w:rPr>
+          <w:rFonts w:ascii="Times New Roman" w:hAnsi="Times New Roman" w:cs="Times New Roman"/>
+          <w:sz w:val="24"/>
+          <w:szCs w:val="24"/>
+        </w:rPr>
+        <w:t>La pinii RB15, RB14, RB13, RB12, setați ca pini digitali de ieșire sunt conectați pinii D7, D6, D5, D4,pinii de date ai LCD-ului.</w:t>
+      </w:r>
+    </w:p>
+    <w:p>
+      <w:pPr>
+        <w:pStyle w:val="ListParagraph"/>
+        <w:numPr>
+          <w:ilvl w:val="0"/>
+          <w:numId w:val="7"/>
+        </w:numPr>
+        <w:rPr>
+          <w:rFonts w:ascii="Times New Roman" w:hAnsi="Times New Roman" w:cs="Times New Roman"/>
+          <w:sz w:val="24"/>
+          <w:szCs w:val="24"/>
+        </w:rPr>
+      </w:pPr>
+      <w:r>
+        <w:rPr>
+          <w:rFonts w:ascii="Times New Roman" w:hAnsi="Times New Roman" w:cs="Times New Roman"/>
+          <w:sz w:val="24"/>
+          <w:szCs w:val="24"/>
+        </w:rPr>
+        <w:t>La pinii RB6, RB5, RB4 sunt conectați pinii RS, RW, E sunt pinii de comunicare ai LCD-ului.</w:t>
+      </w:r>
+    </w:p>
+    <w:p>
+      <w:pPr>
+        <w:pStyle w:val="ListParagraph"/>
+        <w:numPr>
+          <w:ilvl w:val="0"/>
+          <w:numId w:val="7"/>
+        </w:numPr>
+        <w:rPr>
+          <w:rFonts w:ascii="Times New Roman" w:hAnsi="Times New Roman" w:cs="Times New Roman"/>
+          <w:sz w:val="24"/>
+          <w:szCs w:val="24"/>
+        </w:rPr>
+      </w:pPr>
+      <w:r>
+        <w:rPr>
+          <w:rFonts w:ascii="Times New Roman" w:hAnsi="Times New Roman" w:cs="Times New Roman"/>
+          <w:sz w:val="24"/>
+          <w:szCs w:val="24"/>
+        </w:rPr>
+        <w:t>Pinul RB10 este setat ca pin de ieșire, corespunzător pentru semnalul PWM.</w:t>
+      </w:r>
+    </w:p>
+    <w:p>
+      <w:pPr>
+        <w:pStyle w:val="ListParagraph"/>
+        <w:numPr>
+          <w:ilvl w:val="0"/>
+          <w:numId w:val="7"/>
+        </w:numPr>
+        <w:rPr>
+          <w:rFonts w:ascii="Times New Roman" w:hAnsi="Times New Roman" w:cs="Times New Roman"/>
+          <w:sz w:val="24"/>
+          <w:szCs w:val="24"/>
+        </w:rPr>
+      </w:pPr>
+      <w:r>
+        <w:rPr>
+          <w:rFonts w:ascii="Times New Roman" w:hAnsi="Times New Roman" w:cs="Times New Roman"/>
+          <w:sz w:val="24"/>
+          <w:szCs w:val="24"/>
+        </w:rPr>
+        <w:t>Pinul RB3 este folosit pentru citirea tensiunii de la cursorul unui potențiometru și este setat ca pin analogic de intrare.</w:t>
+      </w:r>
+    </w:p>
+    <w:p>
+      <w:pPr>
+        <w:pStyle w:val="ListParagraph"/>
+        <w:numPr>
+          <w:ilvl w:val="0"/>
+          <w:numId w:val="7"/>
+        </w:numPr>
+        <w:rPr>
+          <w:rFonts w:ascii="Times New Roman" w:hAnsi="Times New Roman" w:cs="Times New Roman"/>
+          <w:sz w:val="24"/>
+          <w:szCs w:val="24"/>
+        </w:rPr>
+      </w:pPr>
+      <w:r>
+        <w:rPr>
+          <w:rFonts w:ascii="Times New Roman" w:hAnsi="Times New Roman" w:cs="Times New Roman"/>
+          <w:sz w:val="24"/>
+          <w:szCs w:val="24"/>
+        </w:rPr>
+        <w:t xml:space="preserve">Pinul RB2 este folosit pentru a </w:t>
+      </w:r>
+      <w:r>
+        <w:rPr>
+          <w:rFonts w:ascii="Times New Roman" w:hAnsi="Times New Roman" w:cs="Times New Roman"/>
+          <w:sz w:val="24"/>
+          <w:szCs w:val="24"/>
+        </w:rPr>
+        <w:t>recepționa</w:t>
+      </w:r>
+      <w:r>
+        <w:rPr>
+          <w:rFonts w:ascii="Times New Roman" w:hAnsi="Times New Roman" w:cs="Times New Roman"/>
+          <w:sz w:val="24"/>
+          <w:szCs w:val="24"/>
+        </w:rPr>
+        <w:t xml:space="preserve"> valorile primite de la senzorul digital de temperatură si este setat ca intrare digitală</w:t>
+      </w:r>
+      <w:r>
+        <w:rPr>
+          <w:rFonts w:ascii="Times New Roman" w:hAnsi="Times New Roman" w:cs="Times New Roman"/>
+          <w:sz w:val="24"/>
+          <w:szCs w:val="24"/>
+        </w:rPr>
+        <w:t>.</w:t>
+      </w:r>
+    </w:p>
+    <w:p>
+      <w:pPr>
+        <w:pStyle w:val="ListParagraph"/>
+        <w:numPr>
+          <w:ilvl w:val="0"/>
+          <w:numId w:val="7"/>
+        </w:numPr>
+        <w:rPr>
+          <w:rFonts w:ascii="Times New Roman" w:hAnsi="Times New Roman" w:cs="Times New Roman"/>
+          <w:sz w:val="24"/>
+          <w:szCs w:val="24"/>
+        </w:rPr>
+      </w:pPr>
+      <w:r>
+        <w:rPr>
+          <w:rFonts w:ascii="Times New Roman" w:hAnsi="Times New Roman" w:cs="Times New Roman"/>
+          <w:sz w:val="24"/>
+          <w:szCs w:val="24"/>
+        </w:rPr>
+        <w:t>inul RB1 este folosit pentru schimbarea modului de lucru al aplicației și este setat ca intrare digitală.</w:t>
+      </w:r>
+    </w:p>
+    <w:p>
+      <w:pPr>
+        <w:pStyle w:val="ListParagraph"/>
+        <w:numPr>
+          <w:ilvl w:val="0"/>
+          <w:numId w:val="7"/>
+        </w:numPr>
+        <w:rPr>
+          <w:rFonts w:ascii="Times New Roman" w:hAnsi="Times New Roman" w:cs="Times New Roman"/>
+          <w:sz w:val="24"/>
+          <w:szCs w:val="24"/>
+        </w:rPr>
+      </w:pPr>
+      <w:r>
+        <w:rPr>
+          <w:rFonts w:ascii="Times New Roman" w:hAnsi="Times New Roman" w:cs="Times New Roman"/>
+          <w:sz w:val="24"/>
+          <w:szCs w:val="24"/>
+        </w:rPr>
+        <w:t xml:space="preserve">Pinul RB0 este folosit pentru a indica starea </w:t>
+      </w:r>
+      <w:r>
+        <w:rPr>
+          <w:rFonts w:ascii="Times New Roman" w:hAnsi="Times New Roman" w:cs="Times New Roman"/>
+          <w:sz w:val="24"/>
+          <w:szCs w:val="24"/>
+        </w:rPr>
+        <w:t>aplicației</w:t>
+      </w:r>
+      <w:r>
+        <w:rPr>
+          <w:rFonts w:ascii="Times New Roman" w:hAnsi="Times New Roman" w:cs="Times New Roman"/>
+          <w:sz w:val="24"/>
+          <w:szCs w:val="24"/>
+        </w:rPr>
+        <w:t xml:space="preserve"> si este setat ca ieșire digitală</w:t>
+      </w:r>
+    </w:p>
+    <w:p>
+      <w:pPr>
+        <w:pStyle w:val="ListParagraph"/>
+        <w:rPr>
+          <w:rFonts w:ascii="Times New Roman" w:hAnsi="Times New Roman" w:cs="Times New Roman"/>
+          <w:sz w:val="24"/>
+          <w:szCs w:val="24"/>
+        </w:rPr>
+      </w:pPr>
+    </w:p>
+    <w:p>
+      <w:pPr>
+        <w:pStyle w:val="Heading1"/>
+        <w:numPr>
+          <w:ilvl w:val="0"/>
+          <w:numId w:val="1"/>
+        </w:numPr>
+      </w:pPr>
+      <w:bookmarkStart w:id="7" w:name="_Toc73266866"/>
+      <w:r>
+        <w:lastRenderedPageBreak/>
+        <w:t>Conectarea perifericelor externe</w:t>
+      </w:r>
+      <w:bookmarkEnd w:id="7"/>
+    </w:p>
+    <w:p/>
+    <w:p>
+      <w:pPr>
+        <w:pStyle w:val="ListParagraph"/>
+        <w:numPr>
+          <w:ilvl w:val="0"/>
+          <w:numId w:val="8"/>
+        </w:numPr>
+        <w:rPr>
+          <w:rFonts w:ascii="Times New Roman" w:hAnsi="Times New Roman" w:cs="Times New Roman"/>
+          <w:sz w:val="24"/>
+          <w:szCs w:val="24"/>
+        </w:rPr>
+      </w:pPr>
+      <w:r>
+        <w:rPr>
+          <w:rFonts w:ascii="Times New Roman" w:hAnsi="Times New Roman" w:cs="Times New Roman"/>
+          <w:sz w:val="24"/>
+          <w:szCs w:val="24"/>
+        </w:rPr>
+        <w:t>Senzorul digital de temperatura:</w:t>
+      </w:r>
+    </w:p>
+    <w:p>
+      <w:pPr>
+        <w:pStyle w:val="ListParagraph"/>
+        <w:rPr>
+          <w:rFonts w:ascii="Times New Roman" w:hAnsi="Times New Roman" w:cs="Times New Roman"/>
+          <w:sz w:val="24"/>
+          <w:szCs w:val="24"/>
+        </w:rPr>
+      </w:pPr>
+      <w:r>
+        <w:rPr>
+          <w:rFonts w:ascii="Times New Roman" w:hAnsi="Times New Roman" w:cs="Times New Roman"/>
+          <w:sz w:val="24"/>
+          <w:szCs w:val="24"/>
+        </w:rPr>
+        <w:drawing>
+          <wp:inline distT="0" distB="0" distL="0" distR="0" wp14:anchorId="624DBF9A" wp14:editId="3265B654">
+            <wp:extent cx="5943600" cy="1510030"/>
+            <wp:effectExtent l="0" t="0" r="0" b="0"/>
+            <wp:docPr id="7" name="Picture 7"/>
+            <wp:cNvGraphicFramePr>
+              <a:graphicFrameLocks xmlns:a="http://schemas.openxmlformats.org/drawingml/2006/main" noChangeAspect="1"/>
+            </wp:cNvGraphicFramePr>
+            <a:graphic xmlns:a="http://schemas.openxmlformats.org/drawingml/2006/main">
+              <a:graphicData uri="http://schemas.openxmlformats.org/drawingml/2006/picture">
+                <pic:pic xmlns:pic="http://schemas.openxmlformats.org/drawingml/2006/picture">
+                  <pic:nvPicPr>
+                    <pic:cNvPr id="1" name=""/>
+                    <pic:cNvPicPr/>
+                  </pic:nvPicPr>
+                  <pic:blipFill>
+                    <a:blip r:embed="rId15"/>
+                    <a:stretch>
+                      <a:fillRect/>
+                    </a:stretch>
+                  </pic:blipFill>
+                  <pic:spPr>
+                    <a:xfrm>
+                      <a:off x="0" y="0"/>
+                      <a:ext cx="5943600" cy="1510030"/>
+                    </a:xfrm>
+                    <a:prstGeom prst="rect">
+                      <a:avLst/>
+                    </a:prstGeom>
+                  </pic:spPr>
+                </pic:pic>
+              </a:graphicData>
+            </a:graphic>
+          </wp:inline>
+        </w:drawing>
+      </w:r>
+    </w:p>
+    <w:p>
+      <w:pPr>
+        <w:pStyle w:val="ListParagraph"/>
+        <w:numPr>
+          <w:ilvl w:val="0"/>
+          <w:numId w:val="9"/>
+        </w:numPr>
+        <w:rPr>
+          <w:rFonts w:ascii="Times New Roman" w:hAnsi="Times New Roman" w:cs="Times New Roman"/>
+          <w:sz w:val="24"/>
+          <w:szCs w:val="24"/>
+        </w:rPr>
+      </w:pPr>
+      <w:r>
+        <w:rPr>
+          <w:rFonts w:ascii="Times New Roman" w:hAnsi="Times New Roman" w:cs="Times New Roman"/>
+          <w:sz w:val="24"/>
+          <w:szCs w:val="24"/>
+        </w:rPr>
+        <w:t>Pinul 1-GND- este conectat la un pin de masă de pe plăcuță;</w:t>
+      </w:r>
+    </w:p>
+    <w:p>
+      <w:pPr>
+        <w:pStyle w:val="ListParagraph"/>
+        <w:numPr>
+          <w:ilvl w:val="0"/>
+          <w:numId w:val="9"/>
+        </w:numPr>
+        <w:rPr>
+          <w:rFonts w:ascii="Times New Roman" w:hAnsi="Times New Roman" w:cs="Times New Roman"/>
+          <w:sz w:val="24"/>
+          <w:szCs w:val="24"/>
+        </w:rPr>
+      </w:pPr>
+      <w:r>
+        <w:rPr>
+          <w:rFonts w:ascii="Times New Roman" w:hAnsi="Times New Roman" w:cs="Times New Roman"/>
+          <w:sz w:val="24"/>
+          <w:szCs w:val="24"/>
+        </w:rPr>
+        <w:t xml:space="preserve">Pinul 2-DQ- este conectat la pinul RB2 al </w:t>
+      </w:r>
+      <w:r>
+        <w:rPr>
+          <w:rFonts w:ascii="Times New Roman" w:hAnsi="Times New Roman" w:cs="Times New Roman"/>
+          <w:sz w:val="24"/>
+          <w:szCs w:val="24"/>
+        </w:rPr>
+        <w:t>microcontrolerului</w:t>
+      </w:r>
+      <w:r>
+        <w:rPr>
+          <w:rFonts w:ascii="Times New Roman" w:hAnsi="Times New Roman" w:cs="Times New Roman"/>
+          <w:sz w:val="24"/>
+          <w:szCs w:val="24"/>
+        </w:rPr>
+        <w:t>;</w:t>
+      </w:r>
+    </w:p>
+    <w:p>
+      <w:pPr>
+        <w:pStyle w:val="ListParagraph"/>
+        <w:numPr>
+          <w:ilvl w:val="0"/>
+          <w:numId w:val="9"/>
+        </w:numPr>
+        <w:rPr>
+          <w:rFonts w:ascii="Times New Roman" w:hAnsi="Times New Roman" w:cs="Times New Roman"/>
+          <w:sz w:val="24"/>
+          <w:szCs w:val="24"/>
+        </w:rPr>
+      </w:pPr>
+      <w:r>
+        <w:rPr>
+          <w:rFonts w:ascii="Times New Roman" w:hAnsi="Times New Roman" w:cs="Times New Roman"/>
+          <w:sz w:val="24"/>
+          <w:szCs w:val="24"/>
+        </w:rPr>
+        <w:t xml:space="preserve">Pinul 3-VDD- este conectat la un pin cu tensiunea de 3.3V de pe </w:t>
+      </w:r>
+      <w:r>
+        <w:rPr>
+          <w:rFonts w:ascii="Times New Roman" w:hAnsi="Times New Roman" w:cs="Times New Roman"/>
+          <w:sz w:val="24"/>
+          <w:szCs w:val="24"/>
+        </w:rPr>
+        <w:t>plăcuță</w:t>
+      </w:r>
+    </w:p>
+    <w:p>
+      <w:pPr>
+        <w:pStyle w:val="ListParagraph"/>
+        <w:ind w:left="1440"/>
+        <w:rPr>
+          <w:rFonts w:ascii="Times New Roman" w:hAnsi="Times New Roman" w:cs="Times New Roman"/>
+          <w:sz w:val="24"/>
+          <w:szCs w:val="24"/>
+        </w:rPr>
+      </w:pPr>
+    </w:p>
+    <w:p>
+      <w:pPr>
+        <w:pStyle w:val="ListParagraph"/>
+        <w:numPr>
+          <w:ilvl w:val="0"/>
+          <w:numId w:val="8"/>
+        </w:numPr>
+        <w:rPr>
+          <w:rFonts w:ascii="Times New Roman" w:hAnsi="Times New Roman" w:cs="Times New Roman"/>
+          <w:sz w:val="24"/>
+          <w:szCs w:val="24"/>
+        </w:rPr>
+      </w:pPr>
+      <w:proofErr w:type="spellStart"/>
+      <w:r>
+        <w:rPr>
+          <w:rFonts w:ascii="Times New Roman" w:hAnsi="Times New Roman" w:cs="Times New Roman"/>
+          <w:sz w:val="24"/>
+          <w:szCs w:val="24"/>
+        </w:rPr>
+        <w:t>Potentiometrul</w:t>
+      </w:r>
+      <w:proofErr w:type="spellEnd"/>
+      <w:r>
+        <w:rPr>
+          <w:rFonts w:ascii="Times New Roman" w:hAnsi="Times New Roman" w:cs="Times New Roman"/>
+          <w:sz w:val="24"/>
+          <w:szCs w:val="24"/>
+        </w:rPr>
+        <w:t>:</w:t>
+      </w:r>
+    </w:p>
+    <w:p>
+      <w:pPr>
+        <w:pStyle w:val="ListParagraph"/>
+        <w:rPr>
+          <w:rFonts w:ascii="Times New Roman" w:hAnsi="Times New Roman" w:cs="Times New Roman"/>
+          <w:sz w:val="24"/>
+          <w:szCs w:val="24"/>
+        </w:rPr>
+      </w:pPr>
+    </w:p>
+    <w:p>
+      <w:pPr>
+        <w:pStyle w:val="ListParagraph"/>
+        <w:numPr>
+          <w:ilvl w:val="0"/>
+          <w:numId w:val="10"/>
+        </w:numPr>
+        <w:rPr>
+          <w:rFonts w:ascii="Times New Roman" w:hAnsi="Times New Roman" w:cs="Times New Roman"/>
+          <w:sz w:val="24"/>
+          <w:szCs w:val="24"/>
+        </w:rPr>
+      </w:pPr>
+      <w:r>
+        <w:rPr>
+          <w:rFonts w:ascii="Times New Roman" w:hAnsi="Times New Roman" w:cs="Times New Roman"/>
+          <w:sz w:val="24"/>
+          <w:szCs w:val="24"/>
+        </w:rPr>
+        <w:t>A</w:t>
+      </w:r>
+      <w:r>
+        <w:rPr>
+          <w:rFonts w:ascii="Times New Roman" w:hAnsi="Times New Roman" w:cs="Times New Roman"/>
+          <w:sz w:val="24"/>
+          <w:szCs w:val="24"/>
+        </w:rPr>
+        <w:t>cesta este conectat cu un capăt la un pin cu tensiunea de 5V de pe placă, celălalt capăt este conectat la un pin de masă, iar cursorul este conectat la pinul RB3 al microcontrolerului.</w:t>
+      </w:r>
+    </w:p>
+    <w:p>
+      <w:pPr>
+        <w:pStyle w:val="ListParagraph"/>
+        <w:ind w:left="1440"/>
+        <w:rPr>
+          <w:rFonts w:ascii="Times New Roman" w:hAnsi="Times New Roman" w:cs="Times New Roman"/>
+          <w:sz w:val="24"/>
+          <w:szCs w:val="24"/>
+        </w:rPr>
+      </w:pPr>
+    </w:p>
+    <w:p>
+      <w:pPr>
+        <w:pStyle w:val="ListParagraph"/>
+        <w:numPr>
+          <w:ilvl w:val="0"/>
+          <w:numId w:val="8"/>
+        </w:numPr>
+        <w:rPr>
+          <w:rFonts w:ascii="Times New Roman" w:hAnsi="Times New Roman" w:cs="Times New Roman"/>
+          <w:sz w:val="24"/>
+          <w:szCs w:val="24"/>
+        </w:rPr>
+      </w:pPr>
+      <w:proofErr w:type="spellStart"/>
+      <w:r>
+        <w:rPr>
+          <w:rFonts w:ascii="Times New Roman" w:hAnsi="Times New Roman" w:cs="Times New Roman"/>
+          <w:sz w:val="24"/>
+          <w:szCs w:val="24"/>
+        </w:rPr>
+        <w:t>Liquid</w:t>
+      </w:r>
+      <w:proofErr w:type="spellEnd"/>
+      <w:r>
+        <w:rPr>
+          <w:rFonts w:ascii="Times New Roman" w:hAnsi="Times New Roman" w:cs="Times New Roman"/>
+          <w:sz w:val="24"/>
+          <w:szCs w:val="24"/>
+        </w:rPr>
+        <w:t xml:space="preserve"> Cristal Display:</w:t>
+      </w:r>
+    </w:p>
+    <w:p>
+      <w:pPr>
+        <w:pStyle w:val="ListParagraph"/>
+        <w:rPr>
+          <w:rFonts w:ascii="Times New Roman" w:hAnsi="Times New Roman" w:cs="Times New Roman"/>
+          <w:sz w:val="24"/>
+          <w:szCs w:val="24"/>
+        </w:rPr>
+      </w:pPr>
+    </w:p>
+    <w:p>
+      <w:pPr>
+        <w:pStyle w:val="ListParagraph"/>
+        <w:numPr>
+          <w:ilvl w:val="0"/>
+          <w:numId w:val="10"/>
+        </w:numPr>
+        <w:rPr>
+          <w:rFonts w:ascii="Times New Roman" w:hAnsi="Times New Roman" w:cs="Times New Roman"/>
+          <w:sz w:val="24"/>
+          <w:szCs w:val="24"/>
+        </w:rPr>
+      </w:pPr>
+      <w:r>
+        <w:t xml:space="preserve">În cadrul proiectului </w:t>
+      </w:r>
+      <w:r>
+        <w:t xml:space="preserve">s-a </w:t>
+      </w:r>
+      <w:r>
+        <w:t>folosi un LCD alfanumeric 4x20</w:t>
+      </w:r>
+      <w:r>
+        <w:t xml:space="preserve"> generic.</w:t>
+      </w:r>
     </w:p>
     <w:sectPr>
       <w:pgSz w:w="12240" w:h="15840"/>
@@ -2295,8 +4327,8 @@
 </file>
 
 <file path=word/numbering.xml><?xml version="1.0" encoding="utf-8"?>
-<w:numbering xmlns:wpc="http://schemas.microsoft.com/office/word/2010/wordprocessingCanvas" xmlns:mc="http://schemas.openxmlformats.org/markup-compatibility/2006" xmlns:o="urn:schemas-microsoft-com:office:office" xmlns:r="http://schemas.openxmlformats.org/officeDocument/2006/relationships" xmlns:m="http://schemas.openxmlformats.org/officeDocument/2006/math" xmlns:v="urn:schemas-microsoft-com:vml" xmlns:wp14="http://schemas.microsoft.com/office/word/2010/wordprocessingDrawing" xmlns:wp="http://schemas.openxmlformats.org/drawingml/2006/wordprocessingDrawing" xmlns:w10="urn:schemas-microsoft-com:office:word" xmlns:w="http://schemas.openxmlformats.org/wordprocessingml/2006/main" xmlns:w14="http://schemas.microsoft.com/office/word/2010/wordml" xmlns:wpg="http://schemas.microsoft.com/office/word/2010/wordprocessingGroup" xmlns:wpi="http://schemas.microsoft.com/office/word/2010/wordprocessingInk" xmlns:wne="http://schemas.microsoft.com/office/word/2006/wordml" xmlns:wps="http://schemas.microsoft.com/office/word/2010/wordprocessingShape" mc:Ignorable="w14 wp14">
-  <w:abstractNum w:abstractNumId="0">
+<w:numbering xmlns:wpc="http://schemas.microsoft.com/office/word/2010/wordprocessingCanvas" xmlns:cx="http://schemas.microsoft.com/office/drawing/2014/chartex" xmlns:cx1="http://schemas.microsoft.com/office/drawing/2015/9/8/chartex" xmlns:cx2="http://schemas.microsoft.com/office/drawing/2015/10/21/chartex" xmlns:cx3="http://schemas.microsoft.com/office/drawing/2016/5/9/chartex" xmlns:cx4="http://schemas.microsoft.com/office/drawing/2016/5/10/chartex" xmlns:cx5="http://schemas.microsoft.com/office/drawing/2016/5/11/chartex" xmlns:cx6="http://schemas.microsoft.com/office/drawing/2016/5/12/chartex" xmlns:cx7="http://schemas.microsoft.com/office/drawing/2016/5/13/chartex" xmlns:cx8="http://schemas.microsoft.com/office/drawing/2016/5/14/chartex" xmlns:mc="http://schemas.openxmlformats.org/markup-compatibility/2006" xmlns:aink="http://schemas.microsoft.com/office/drawing/2016/ink" xmlns:am3d="http://schemas.microsoft.com/office/drawing/2017/model3d" xmlns:o="urn:schemas-microsoft-com:office:office" xmlns:r="http://schemas.openxmlformats.org/officeDocument/2006/relationships" xmlns:m="http://schemas.openxmlformats.org/officeDocument/2006/math" xmlns:v="urn:schemas-microsoft-com:vml" xmlns:wp14="http://schemas.microsoft.com/office/word/2010/wordprocessingDrawing" xmlns:wp="http://schemas.openxmlformats.org/drawingml/2006/wordprocessingDrawing" xmlns:w10="urn:schemas-microsoft-com:office:word" xmlns:w="http://schemas.openxmlformats.org/wordprocessingml/2006/main" xmlns:w14="http://schemas.microsoft.com/office/word/2010/wordml" xmlns:w15="http://schemas.microsoft.com/office/word/2012/wordml" xmlns:w16cex="http://schemas.microsoft.com/office/word/2018/wordml/cex" xmlns:w16cid="http://schemas.microsoft.com/office/word/2016/wordml/cid" xmlns:w16="http://schemas.microsoft.com/office/word/2018/wordml" xmlns:w16sdtdh="http://schemas.microsoft.com/office/word/2020/wordml/sdtdatahash" xmlns:w16se="http://schemas.microsoft.com/office/word/2015/wordml/symex" xmlns:wpg="http://schemas.microsoft.com/office/word/2010/wordprocessingGroup" xmlns:wpi="http://schemas.microsoft.com/office/word/2010/wordprocessingInk" xmlns:wne="http://schemas.microsoft.com/office/word/2006/wordml" xmlns:wps="http://schemas.microsoft.com/office/word/2010/wordprocessingShape" mc:Ignorable="w14 w15 w16se w16cid w16 w16cex w16sdtdh wp14">
+  <w:abstractNum w:abstractNumId="0" w15:restartNumberingAfterBreak="0">
     <w:nsid w:val="14497BE6"/>
     <w:multiLevelType w:val="hybridMultilevel"/>
     <w:tmpl w:val="142AEFD2"/>
@@ -2409,7 +4441,7 @@
       </w:rPr>
     </w:lvl>
   </w:abstractNum>
-  <w:abstractNum w:abstractNumId="1">
+  <w:abstractNum w:abstractNumId="1" w15:restartNumberingAfterBreak="0">
     <w:nsid w:val="19AF04EE"/>
     <w:multiLevelType w:val="hybridMultilevel"/>
     <w:tmpl w:val="75BAD446"/>
@@ -2498,7 +4530,7 @@
       </w:pPr>
     </w:lvl>
   </w:abstractNum>
-  <w:abstractNum w:abstractNumId="2">
+  <w:abstractNum w:abstractNumId="2" w15:restartNumberingAfterBreak="0">
     <w:nsid w:val="20C570C2"/>
     <w:multiLevelType w:val="hybridMultilevel"/>
     <w:tmpl w:val="A28422B6"/>
@@ -2587,7 +4619,322 @@
       </w:pPr>
     </w:lvl>
   </w:abstractNum>
-  <w:abstractNum w:abstractNumId="3">
+  <w:abstractNum w:abstractNumId="3" w15:restartNumberingAfterBreak="0">
+    <w:nsid w:val="33587376"/>
+    <w:multiLevelType w:val="hybridMultilevel"/>
+    <w:tmpl w:val="FEB0359C"/>
+    <w:lvl w:ilvl="0" w:tplc="04090001">
+      <w:start w:val="1"/>
+      <w:numFmt w:val="bullet"/>
+      <w:lvlText w:val=""/>
+      <w:lvlJc w:val="left"/>
+      <w:pPr>
+        <w:ind w:left="720" w:hanging="360"/>
+      </w:pPr>
+      <w:rPr>
+        <w:rFonts w:ascii="Symbol" w:hAnsi="Symbol" w:hint="default"/>
+      </w:rPr>
+    </w:lvl>
+    <w:lvl w:ilvl="1" w:tplc="04090003" w:tentative="1">
+      <w:start w:val="1"/>
+      <w:numFmt w:val="bullet"/>
+      <w:lvlText w:val="o"/>
+      <w:lvlJc w:val="left"/>
+      <w:pPr>
+        <w:ind w:left="1440" w:hanging="360"/>
+      </w:pPr>
+      <w:rPr>
+        <w:rFonts w:ascii="Courier New" w:hAnsi="Courier New" w:cs="Courier New" w:hint="default"/>
+      </w:rPr>
+    </w:lvl>
+    <w:lvl w:ilvl="2" w:tplc="04090005" w:tentative="1">
+      <w:start w:val="1"/>
+      <w:numFmt w:val="bullet"/>
+      <w:lvlText w:val=""/>
+      <w:lvlJc w:val="left"/>
+      <w:pPr>
+        <w:ind w:left="2160" w:hanging="360"/>
+      </w:pPr>
+      <w:rPr>
+        <w:rFonts w:ascii="Wingdings" w:hAnsi="Wingdings" w:hint="default"/>
+      </w:rPr>
+    </w:lvl>
+    <w:lvl w:ilvl="3" w:tplc="04090001" w:tentative="1">
+      <w:start w:val="1"/>
+      <w:numFmt w:val="bullet"/>
+      <w:lvlText w:val=""/>
+      <w:lvlJc w:val="left"/>
+      <w:pPr>
+        <w:ind w:left="2880" w:hanging="360"/>
+      </w:pPr>
+      <w:rPr>
+        <w:rFonts w:ascii="Symbol" w:hAnsi="Symbol" w:hint="default"/>
+      </w:rPr>
+    </w:lvl>
+    <w:lvl w:ilvl="4" w:tplc="04090003" w:tentative="1">
+      <w:start w:val="1"/>
+      <w:numFmt w:val="bullet"/>
+      <w:lvlText w:val="o"/>
+      <w:lvlJc w:val="left"/>
+      <w:pPr>
+        <w:ind w:left="3600" w:hanging="360"/>
+      </w:pPr>
+      <w:rPr>
+        <w:rFonts w:ascii="Courier New" w:hAnsi="Courier New" w:cs="Courier New" w:hint="default"/>
+      </w:rPr>
+    </w:lvl>
+    <w:lvl w:ilvl="5" w:tplc="04090005" w:tentative="1">
+      <w:start w:val="1"/>
+      <w:numFmt w:val="bullet"/>
+      <w:lvlText w:val=""/>
+      <w:lvlJc w:val="left"/>
+      <w:pPr>
+        <w:ind w:left="4320" w:hanging="360"/>
+      </w:pPr>
+      <w:rPr>
+        <w:rFonts w:ascii="Wingdings" w:hAnsi="Wingdings" w:hint="default"/>
+      </w:rPr>
+    </w:lvl>
+    <w:lvl w:ilvl="6" w:tplc="04090001" w:tentative="1">
+      <w:start w:val="1"/>
+      <w:numFmt w:val="bullet"/>
+      <w:lvlText w:val=""/>
+      <w:lvlJc w:val="left"/>
+      <w:pPr>
+        <w:ind w:left="5040" w:hanging="360"/>
+      </w:pPr>
+      <w:rPr>
+        <w:rFonts w:ascii="Symbol" w:hAnsi="Symbol" w:hint="default"/>
+      </w:rPr>
+    </w:lvl>
+    <w:lvl w:ilvl="7" w:tplc="04090003" w:tentative="1">
+      <w:start w:val="1"/>
+      <w:numFmt w:val="bullet"/>
+      <w:lvlText w:val="o"/>
+      <w:lvlJc w:val="left"/>
+      <w:pPr>
+        <w:ind w:left="5760" w:hanging="360"/>
+      </w:pPr>
+      <w:rPr>
+        <w:rFonts w:ascii="Courier New" w:hAnsi="Courier New" w:cs="Courier New" w:hint="default"/>
+      </w:rPr>
+    </w:lvl>
+    <w:lvl w:ilvl="8" w:tplc="04090005" w:tentative="1">
+      <w:start w:val="1"/>
+      <w:numFmt w:val="bullet"/>
+      <w:lvlText w:val=""/>
+      <w:lvlJc w:val="left"/>
+      <w:pPr>
+        <w:ind w:left="6480" w:hanging="360"/>
+      </w:pPr>
+      <w:rPr>
+        <w:rFonts w:ascii="Wingdings" w:hAnsi="Wingdings" w:hint="default"/>
+      </w:rPr>
+    </w:lvl>
+  </w:abstractNum>
+  <w:abstractNum w:abstractNumId="4" w15:restartNumberingAfterBreak="0">
+    <w:nsid w:val="33614CE0"/>
+    <w:multiLevelType w:val="hybridMultilevel"/>
+    <w:tmpl w:val="98DE05FC"/>
+    <w:lvl w:ilvl="0" w:tplc="04090001">
+      <w:start w:val="1"/>
+      <w:numFmt w:val="bullet"/>
+      <w:lvlText w:val=""/>
+      <w:lvlJc w:val="left"/>
+      <w:pPr>
+        <w:ind w:left="1440" w:hanging="360"/>
+      </w:pPr>
+      <w:rPr>
+        <w:rFonts w:ascii="Symbol" w:hAnsi="Symbol" w:hint="default"/>
+      </w:rPr>
+    </w:lvl>
+    <w:lvl w:ilvl="1" w:tplc="04090003" w:tentative="1">
+      <w:start w:val="1"/>
+      <w:numFmt w:val="bullet"/>
+      <w:lvlText w:val="o"/>
+      <w:lvlJc w:val="left"/>
+      <w:pPr>
+        <w:ind w:left="2160" w:hanging="360"/>
+      </w:pPr>
+      <w:rPr>
+        <w:rFonts w:ascii="Courier New" w:hAnsi="Courier New" w:cs="Courier New" w:hint="default"/>
+      </w:rPr>
+    </w:lvl>
+    <w:lvl w:ilvl="2" w:tplc="04090005" w:tentative="1">
+      <w:start w:val="1"/>
+      <w:numFmt w:val="bullet"/>
+      <w:lvlText w:val=""/>
+      <w:lvlJc w:val="left"/>
+      <w:pPr>
+        <w:ind w:left="2880" w:hanging="360"/>
+      </w:pPr>
+      <w:rPr>
+        <w:rFonts w:ascii="Wingdings" w:hAnsi="Wingdings" w:hint="default"/>
+      </w:rPr>
+    </w:lvl>
+    <w:lvl w:ilvl="3" w:tplc="04090001" w:tentative="1">
+      <w:start w:val="1"/>
+      <w:numFmt w:val="bullet"/>
+      <w:lvlText w:val=""/>
+      <w:lvlJc w:val="left"/>
+      <w:pPr>
+        <w:ind w:left="3600" w:hanging="360"/>
+      </w:pPr>
+      <w:rPr>
+        <w:rFonts w:ascii="Symbol" w:hAnsi="Symbol" w:hint="default"/>
+      </w:rPr>
+    </w:lvl>
+    <w:lvl w:ilvl="4" w:tplc="04090003" w:tentative="1">
+      <w:start w:val="1"/>
+      <w:numFmt w:val="bullet"/>
+      <w:lvlText w:val="o"/>
+      <w:lvlJc w:val="left"/>
+      <w:pPr>
+        <w:ind w:left="4320" w:hanging="360"/>
+      </w:pPr>
+      <w:rPr>
+        <w:rFonts w:ascii="Courier New" w:hAnsi="Courier New" w:cs="Courier New" w:hint="default"/>
+      </w:rPr>
+    </w:lvl>
+    <w:lvl w:ilvl="5" w:tplc="04090005" w:tentative="1">
+      <w:start w:val="1"/>
+      <w:numFmt w:val="bullet"/>
+      <w:lvlText w:val=""/>
+      <w:lvlJc w:val="left"/>
+      <w:pPr>
+        <w:ind w:left="5040" w:hanging="360"/>
+      </w:pPr>
+      <w:rPr>
+        <w:rFonts w:ascii="Wingdings" w:hAnsi="Wingdings" w:hint="default"/>
+      </w:rPr>
+    </w:lvl>
+    <w:lvl w:ilvl="6" w:tplc="04090001" w:tentative="1">
+      <w:start w:val="1"/>
+      <w:numFmt w:val="bullet"/>
+      <w:lvlText w:val=""/>
+      <w:lvlJc w:val="left"/>
+      <w:pPr>
+        <w:ind w:left="5760" w:hanging="360"/>
+      </w:pPr>
+      <w:rPr>
+        <w:rFonts w:ascii="Symbol" w:hAnsi="Symbol" w:hint="default"/>
+      </w:rPr>
+    </w:lvl>
+    <w:lvl w:ilvl="7" w:tplc="04090003" w:tentative="1">
+      <w:start w:val="1"/>
+      <w:numFmt w:val="bullet"/>
+      <w:lvlText w:val="o"/>
+      <w:lvlJc w:val="left"/>
+      <w:pPr>
+        <w:ind w:left="6480" w:hanging="360"/>
+      </w:pPr>
+      <w:rPr>
+        <w:rFonts w:ascii="Courier New" w:hAnsi="Courier New" w:cs="Courier New" w:hint="default"/>
+      </w:rPr>
+    </w:lvl>
+    <w:lvl w:ilvl="8" w:tplc="04090005" w:tentative="1">
+      <w:start w:val="1"/>
+      <w:numFmt w:val="bullet"/>
+      <w:lvlText w:val=""/>
+      <w:lvlJc w:val="left"/>
+      <w:pPr>
+        <w:ind w:left="7200" w:hanging="360"/>
+      </w:pPr>
+      <w:rPr>
+        <w:rFonts w:ascii="Wingdings" w:hAnsi="Wingdings" w:hint="default"/>
+      </w:rPr>
+    </w:lvl>
+  </w:abstractNum>
+  <w:abstractNum w:abstractNumId="5" w15:restartNumberingAfterBreak="0">
+    <w:nsid w:val="4A137B8B"/>
+    <w:multiLevelType w:val="hybridMultilevel"/>
+    <w:tmpl w:val="EC32E5F4"/>
+    <w:lvl w:ilvl="0" w:tplc="0409000F">
+      <w:start w:val="1"/>
+      <w:numFmt w:val="decimal"/>
+      <w:lvlText w:val="%1."/>
+      <w:lvlJc w:val="left"/>
+      <w:pPr>
+        <w:ind w:left="720" w:hanging="360"/>
+      </w:pPr>
+      <w:rPr>
+        <w:rFonts w:hint="default"/>
+      </w:rPr>
+    </w:lvl>
+    <w:lvl w:ilvl="1" w:tplc="04090019" w:tentative="1">
+      <w:start w:val="1"/>
+      <w:numFmt w:val="lowerLetter"/>
+      <w:lvlText w:val="%2."/>
+      <w:lvlJc w:val="left"/>
+      <w:pPr>
+        <w:ind w:left="1440" w:hanging="360"/>
+      </w:pPr>
+    </w:lvl>
+    <w:lvl w:ilvl="2" w:tplc="0409001B" w:tentative="1">
+      <w:start w:val="1"/>
+      <w:numFmt w:val="lowerRoman"/>
+      <w:lvlText w:val="%3."/>
+      <w:lvlJc w:val="right"/>
+      <w:pPr>
+        <w:ind w:left="2160" w:hanging="180"/>
+      </w:pPr>
+    </w:lvl>
+    <w:lvl w:ilvl="3" w:tplc="0409000F" w:tentative="1">
+      <w:start w:val="1"/>
+      <w:numFmt w:val="decimal"/>
+      <w:lvlText w:val="%4."/>
+      <w:lvlJc w:val="left"/>
+      <w:pPr>
+        <w:ind w:left="2880" w:hanging="360"/>
+      </w:pPr>
+    </w:lvl>
+    <w:lvl w:ilvl="4" w:tplc="04090019" w:tentative="1">
+      <w:start w:val="1"/>
+      <w:numFmt w:val="lowerLetter"/>
+      <w:lvlText w:val="%5."/>
+      <w:lvlJc w:val="left"/>
+      <w:pPr>
+        <w:ind w:left="3600" w:hanging="360"/>
+      </w:pPr>
+    </w:lvl>
+    <w:lvl w:ilvl="5" w:tplc="0409001B" w:tentative="1">
+      <w:start w:val="1"/>
+      <w:numFmt w:val="lowerRoman"/>
+      <w:lvlText w:val="%6."/>
+      <w:lvlJc w:val="right"/>
+      <w:pPr>
+        <w:ind w:left="4320" w:hanging="180"/>
+      </w:pPr>
+    </w:lvl>
+    <w:lvl w:ilvl="6" w:tplc="0409000F" w:tentative="1">
+      <w:start w:val="1"/>
+      <w:numFmt w:val="decimal"/>
+      <w:lvlText w:val="%7."/>
+      <w:lvlJc w:val="left"/>
+      <w:pPr>
+        <w:ind w:left="5040" w:hanging="360"/>
+      </w:pPr>
+    </w:lvl>
+    <w:lvl w:ilvl="7" w:tplc="04090019" w:tentative="1">
+      <w:start w:val="1"/>
+      <w:numFmt w:val="lowerLetter"/>
+      <w:lvlText w:val="%8."/>
+      <w:lvlJc w:val="left"/>
+      <w:pPr>
+        <w:ind w:left="5760" w:hanging="360"/>
+      </w:pPr>
+    </w:lvl>
+    <w:lvl w:ilvl="8" w:tplc="0409001B" w:tentative="1">
+      <w:start w:val="1"/>
+      <w:numFmt w:val="lowerRoman"/>
+      <w:lvlText w:val="%9."/>
+      <w:lvlJc w:val="right"/>
+      <w:pPr>
+        <w:ind w:left="6480" w:hanging="180"/>
+      </w:pPr>
+    </w:lvl>
+  </w:abstractNum>
+  <w:abstractNum w:abstractNumId="6" w15:restartNumberingAfterBreak="0">
     <w:nsid w:val="50906CB4"/>
     <w:multiLevelType w:val="hybridMultilevel"/>
     <w:tmpl w:val="8A0C9258"/>
@@ -2700,10 +5047,212 @@
       </w:rPr>
     </w:lvl>
   </w:abstractNum>
-  <w:abstractNum w:abstractNumId="4">
+  <w:abstractNum w:abstractNumId="7" w15:restartNumberingAfterBreak="0">
     <w:nsid w:val="56885F05"/>
     <w:multiLevelType w:val="hybridMultilevel"/>
     <w:tmpl w:val="A8DEFC16"/>
+    <w:lvl w:ilvl="0" w:tplc="0409000F">
+      <w:start w:val="1"/>
+      <w:numFmt w:val="decimal"/>
+      <w:lvlText w:val="%1."/>
+      <w:lvlJc w:val="left"/>
+      <w:pPr>
+        <w:ind w:left="720" w:hanging="360"/>
+      </w:pPr>
+      <w:rPr>
+        <w:rFonts w:hint="default"/>
+      </w:rPr>
+    </w:lvl>
+    <w:lvl w:ilvl="1" w:tplc="04090019" w:tentative="1">
+      <w:start w:val="1"/>
+      <w:numFmt w:val="lowerLetter"/>
+      <w:lvlText w:val="%2."/>
+      <w:lvlJc w:val="left"/>
+      <w:pPr>
+        <w:ind w:left="1440" w:hanging="360"/>
+      </w:pPr>
+    </w:lvl>
+    <w:lvl w:ilvl="2" w:tplc="0409001B" w:tentative="1">
+      <w:start w:val="1"/>
+      <w:numFmt w:val="lowerRoman"/>
+      <w:lvlText w:val="%3."/>
+      <w:lvlJc w:val="right"/>
+      <w:pPr>
+        <w:ind w:left="2160" w:hanging="180"/>
+      </w:pPr>
+    </w:lvl>
+    <w:lvl w:ilvl="3" w:tplc="0409000F" w:tentative="1">
+      <w:start w:val="1"/>
+      <w:numFmt w:val="decimal"/>
+      <w:lvlText w:val="%4."/>
+      <w:lvlJc w:val="left"/>
+      <w:pPr>
+        <w:ind w:left="2880" w:hanging="360"/>
+      </w:pPr>
+    </w:lvl>
+    <w:lvl w:ilvl="4" w:tplc="04090019" w:tentative="1">
+      <w:start w:val="1"/>
+      <w:numFmt w:val="lowerLetter"/>
+      <w:lvlText w:val="%5."/>
+      <w:lvlJc w:val="left"/>
+      <w:pPr>
+        <w:ind w:left="3600" w:hanging="360"/>
+      </w:pPr>
+    </w:lvl>
+    <w:lvl w:ilvl="5" w:tplc="0409001B" w:tentative="1">
+      <w:start w:val="1"/>
+      <w:numFmt w:val="lowerRoman"/>
+      <w:lvlText w:val="%6."/>
+      <w:lvlJc w:val="right"/>
+      <w:pPr>
+        <w:ind w:left="4320" w:hanging="180"/>
+      </w:pPr>
+    </w:lvl>
+    <w:lvl w:ilvl="6" w:tplc="0409000F" w:tentative="1">
+      <w:start w:val="1"/>
+      <w:numFmt w:val="decimal"/>
+      <w:lvlText w:val="%7."/>
+      <w:lvlJc w:val="left"/>
+      <w:pPr>
+        <w:ind w:left="5040" w:hanging="360"/>
+      </w:pPr>
+    </w:lvl>
+    <w:lvl w:ilvl="7" w:tplc="04090019" w:tentative="1">
+      <w:start w:val="1"/>
+      <w:numFmt w:val="lowerLetter"/>
+      <w:lvlText w:val="%8."/>
+      <w:lvlJc w:val="left"/>
+      <w:pPr>
+        <w:ind w:left="5760" w:hanging="360"/>
+      </w:pPr>
+    </w:lvl>
+    <w:lvl w:ilvl="8" w:tplc="0409001B" w:tentative="1">
+      <w:start w:val="1"/>
+      <w:numFmt w:val="lowerRoman"/>
+      <w:lvlText w:val="%9."/>
+      <w:lvlJc w:val="right"/>
+      <w:pPr>
+        <w:ind w:left="6480" w:hanging="180"/>
+      </w:pPr>
+    </w:lvl>
+  </w:abstractNum>
+  <w:abstractNum w:abstractNumId="8" w15:restartNumberingAfterBreak="0">
+    <w:nsid w:val="6AFF16A9"/>
+    <w:multiLevelType w:val="hybridMultilevel"/>
+    <w:tmpl w:val="B38CA5FA"/>
+    <w:lvl w:ilvl="0" w:tplc="04090001">
+      <w:start w:val="1"/>
+      <w:numFmt w:val="bullet"/>
+      <w:lvlText w:val=""/>
+      <w:lvlJc w:val="left"/>
+      <w:pPr>
+        <w:ind w:left="1440" w:hanging="360"/>
+      </w:pPr>
+      <w:rPr>
+        <w:rFonts w:ascii="Symbol" w:hAnsi="Symbol" w:hint="default"/>
+      </w:rPr>
+    </w:lvl>
+    <w:lvl w:ilvl="1" w:tplc="04090003" w:tentative="1">
+      <w:start w:val="1"/>
+      <w:numFmt w:val="bullet"/>
+      <w:lvlText w:val="o"/>
+      <w:lvlJc w:val="left"/>
+      <w:pPr>
+        <w:ind w:left="2160" w:hanging="360"/>
+      </w:pPr>
+      <w:rPr>
+        <w:rFonts w:ascii="Courier New" w:hAnsi="Courier New" w:cs="Courier New" w:hint="default"/>
+      </w:rPr>
+    </w:lvl>
+    <w:lvl w:ilvl="2" w:tplc="04090005" w:tentative="1">
+      <w:start w:val="1"/>
+      <w:numFmt w:val="bullet"/>
+      <w:lvlText w:val=""/>
+      <w:lvlJc w:val="left"/>
+      <w:pPr>
+        <w:ind w:left="2880" w:hanging="360"/>
+      </w:pPr>
+      <w:rPr>
+        <w:rFonts w:ascii="Wingdings" w:hAnsi="Wingdings" w:hint="default"/>
+      </w:rPr>
+    </w:lvl>
+    <w:lvl w:ilvl="3" w:tplc="04090001" w:tentative="1">
+      <w:start w:val="1"/>
+      <w:numFmt w:val="bullet"/>
+      <w:lvlText w:val=""/>
+      <w:lvlJc w:val="left"/>
+      <w:pPr>
+        <w:ind w:left="3600" w:hanging="360"/>
+      </w:pPr>
+      <w:rPr>
+        <w:rFonts w:ascii="Symbol" w:hAnsi="Symbol" w:hint="default"/>
+      </w:rPr>
+    </w:lvl>
+    <w:lvl w:ilvl="4" w:tplc="04090003" w:tentative="1">
+      <w:start w:val="1"/>
+      <w:numFmt w:val="bullet"/>
+      <w:lvlText w:val="o"/>
+      <w:lvlJc w:val="left"/>
+      <w:pPr>
+        <w:ind w:left="4320" w:hanging="360"/>
+      </w:pPr>
+      <w:rPr>
+        <w:rFonts w:ascii="Courier New" w:hAnsi="Courier New" w:cs="Courier New" w:hint="default"/>
+      </w:rPr>
+    </w:lvl>
+    <w:lvl w:ilvl="5" w:tplc="04090005" w:tentative="1">
+      <w:start w:val="1"/>
+      <w:numFmt w:val="bullet"/>
+      <w:lvlText w:val=""/>
+      <w:lvlJc w:val="left"/>
+      <w:pPr>
+        <w:ind w:left="5040" w:hanging="360"/>
+      </w:pPr>
+      <w:rPr>
+        <w:rFonts w:ascii="Wingdings" w:hAnsi="Wingdings" w:hint="default"/>
+      </w:rPr>
+    </w:lvl>
+    <w:lvl w:ilvl="6" w:tplc="04090001" w:tentative="1">
+      <w:start w:val="1"/>
+      <w:numFmt w:val="bullet"/>
+      <w:lvlText w:val=""/>
+      <w:lvlJc w:val="left"/>
+      <w:pPr>
+        <w:ind w:left="5760" w:hanging="360"/>
+      </w:pPr>
+      <w:rPr>
+        <w:rFonts w:ascii="Symbol" w:hAnsi="Symbol" w:hint="default"/>
+      </w:rPr>
+    </w:lvl>
+    <w:lvl w:ilvl="7" w:tplc="04090003" w:tentative="1">
+      <w:start w:val="1"/>
+      <w:numFmt w:val="bullet"/>
+      <w:lvlText w:val="o"/>
+      <w:lvlJc w:val="left"/>
+      <w:pPr>
+        <w:ind w:left="6480" w:hanging="360"/>
+      </w:pPr>
+      <w:rPr>
+        <w:rFonts w:ascii="Courier New" w:hAnsi="Courier New" w:cs="Courier New" w:hint="default"/>
+      </w:rPr>
+    </w:lvl>
+    <w:lvl w:ilvl="8" w:tplc="04090005" w:tentative="1">
+      <w:start w:val="1"/>
+      <w:numFmt w:val="bullet"/>
+      <w:lvlText w:val=""/>
+      <w:lvlJc w:val="left"/>
+      <w:pPr>
+        <w:ind w:left="7200" w:hanging="360"/>
+      </w:pPr>
+      <w:rPr>
+        <w:rFonts w:ascii="Wingdings" w:hAnsi="Wingdings" w:hint="default"/>
+      </w:rPr>
+    </w:lvl>
+  </w:abstractNum>
+  <w:abstractNum w:abstractNumId="9" w15:restartNumberingAfterBreak="0">
+    <w:nsid w:val="741473DD"/>
+    <w:multiLevelType w:val="hybridMultilevel"/>
+    <w:tmpl w:val="CE866E9E"/>
     <w:lvl w:ilvl="0" w:tplc="0409000F">
       <w:start w:val="1"/>
       <w:numFmt w:val="decimal"/>
@@ -2793,10 +5342,10 @@
     <w:abstractNumId w:val="2"/>
   </w:num>
   <w:num w:numId="2">
-    <w:abstractNumId w:val="4"/>
+    <w:abstractNumId w:val="7"/>
   </w:num>
   <w:num w:numId="3">
-    <w:abstractNumId w:val="3"/>
+    <w:abstractNumId w:val="6"/>
   </w:num>
   <w:num w:numId="4">
     <w:abstractNumId w:val="0"/>
@@ -2804,11 +5353,26 @@
   <w:num w:numId="5">
     <w:abstractNumId w:val="1"/>
   </w:num>
+  <w:num w:numId="6">
+    <w:abstractNumId w:val="5"/>
+  </w:num>
+  <w:num w:numId="7">
+    <w:abstractNumId w:val="3"/>
+  </w:num>
+  <w:num w:numId="8">
+    <w:abstractNumId w:val="9"/>
+  </w:num>
+  <w:num w:numId="9">
+    <w:abstractNumId w:val="4"/>
+  </w:num>
+  <w:num w:numId="10">
+    <w:abstractNumId w:val="8"/>
+  </w:num>
 </w:numbering>
 </file>
 
 <file path=word/styles.xml><?xml version="1.0" encoding="utf-8"?>
-<w:styles xmlns:mc="http://schemas.openxmlformats.org/markup-compatibility/2006" xmlns:r="http://schemas.openxmlformats.org/officeDocument/2006/relationships" xmlns:w="http://schemas.openxmlformats.org/wordprocessingml/2006/main" xmlns:w14="http://schemas.microsoft.com/office/word/2010/wordml" mc:Ignorable="w14">
+<w:styles xmlns:mc="http://schemas.openxmlformats.org/markup-compatibility/2006" xmlns:r="http://schemas.openxmlformats.org/officeDocument/2006/relationships" xmlns:w="http://schemas.openxmlformats.org/wordprocessingml/2006/main" xmlns:w14="http://schemas.microsoft.com/office/word/2010/wordml" xmlns:w15="http://schemas.microsoft.com/office/word/2012/wordml" xmlns:w16cex="http://schemas.microsoft.com/office/word/2018/wordml/cex" xmlns:w16cid="http://schemas.microsoft.com/office/word/2016/wordml/cid" xmlns:w16="http://schemas.microsoft.com/office/word/2018/wordml" xmlns:w16sdtdh="http://schemas.microsoft.com/office/word/2020/wordml/sdtdatahash" xmlns:w16se="http://schemas.microsoft.com/office/word/2015/wordml/symex" mc:Ignorable="w14 w15 w16se w16cid w16 w16cex w16sdtdh">
   <w:docDefaults>
     <w:rPrDefault>
       <w:rPr>
@@ -2824,144 +5388,383 @@
       </w:pPr>
     </w:pPrDefault>
   </w:docDefaults>
-  <w:latentStyles w:defLockedState="0" w:defUIPriority="99" w:defSemiHidden="1" w:defUnhideWhenUsed="1" w:defQFormat="0" w:count="267">
-    <w:lsdException w:name="Normal" w:semiHidden="0" w:uiPriority="0" w:unhideWhenUsed="0" w:qFormat="1"/>
-    <w:lsdException w:name="heading 1" w:semiHidden="0" w:uiPriority="9" w:unhideWhenUsed="0" w:qFormat="1"/>
-    <w:lsdException w:name="heading 2" w:uiPriority="9" w:qFormat="1"/>
-    <w:lsdException w:name="heading 3" w:uiPriority="9" w:qFormat="1"/>
-    <w:lsdException w:name="heading 4" w:uiPriority="9" w:qFormat="1"/>
-    <w:lsdException w:name="heading 5" w:uiPriority="9" w:qFormat="1"/>
-    <w:lsdException w:name="heading 6" w:uiPriority="9" w:qFormat="1"/>
-    <w:lsdException w:name="heading 7" w:uiPriority="9" w:qFormat="1"/>
-    <w:lsdException w:name="heading 8" w:uiPriority="9" w:qFormat="1"/>
-    <w:lsdException w:name="heading 9" w:uiPriority="9" w:qFormat="1"/>
-    <w:lsdException w:name="toc 1" w:uiPriority="39"/>
-    <w:lsdException w:name="toc 2" w:uiPriority="39"/>
-    <w:lsdException w:name="toc 3" w:uiPriority="39"/>
-    <w:lsdException w:name="toc 4" w:uiPriority="39"/>
-    <w:lsdException w:name="toc 5" w:uiPriority="39"/>
-    <w:lsdException w:name="toc 6" w:uiPriority="39"/>
-    <w:lsdException w:name="toc 7" w:uiPriority="39"/>
-    <w:lsdException w:name="toc 8" w:uiPriority="39"/>
-    <w:lsdException w:name="toc 9" w:uiPriority="39"/>
-    <w:lsdException w:name="caption" w:uiPriority="35" w:qFormat="1"/>
-    <w:lsdException w:name="Title" w:semiHidden="0" w:uiPriority="10" w:unhideWhenUsed="0" w:qFormat="1"/>
-    <w:lsdException w:name="Default Paragraph Font" w:uiPriority="1"/>
-    <w:lsdException w:name="Subtitle" w:semiHidden="0" w:uiPriority="11" w:unhideWhenUsed="0" w:qFormat="1"/>
-    <w:lsdException w:name="Strong" w:semiHidden="0" w:uiPriority="22" w:unhideWhenUsed="0" w:qFormat="1"/>
-    <w:lsdException w:name="Emphasis" w:semiHidden="0" w:uiPriority="20" w:unhideWhenUsed="0" w:qFormat="1"/>
-    <w:lsdException w:name="Table Grid" w:semiHidden="0" w:uiPriority="39" w:unhideWhenUsed="0"/>
-    <w:lsdException w:name="Placeholder Text" w:unhideWhenUsed="0"/>
-    <w:lsdException w:name="No Spacing" w:semiHidden="0" w:uiPriority="1" w:unhideWhenUsed="0" w:qFormat="1"/>
-    <w:lsdException w:name="Light Shading" w:semiHidden="0" w:uiPriority="60" w:unhideWhenUsed="0"/>
-    <w:lsdException w:name="Light List" w:semiHidden="0" w:uiPriority="61" w:unhideWhenUsed="0"/>
-    <w:lsdException w:name="Light Grid" w:semiHidden="0" w:uiPriority="62" w:unhideWhenUsed="0"/>
-    <w:lsdException w:name="Medium Shading 1" w:semiHidden="0" w:uiPriority="63" w:unhideWhenUsed="0"/>
-    <w:lsdException w:name="Medium Shading 2" w:semiHidden="0" w:uiPriority="64" w:unhideWhenUsed="0"/>
-    <w:lsdException w:name="Medium List 1" w:semiHidden="0" w:uiPriority="65" w:unhideWhenUsed="0"/>
-    <w:lsdException w:name="Medium List 2" w:semiHidden="0" w:uiPriority="66" w:unhideWhenUsed="0"/>
-    <w:lsdException w:name="Medium Grid 1" w:semiHidden="0" w:uiPriority="67" w:unhideWhenUsed="0"/>
-    <w:lsdException w:name="Medium Grid 2" w:semiHidden="0" w:uiPriority="68" w:unhideWhenUsed="0"/>
-    <w:lsdException w:name="Medium Grid 3" w:semiHidden="0" w:uiPriority="69" w:unhideWhenUsed="0"/>
-    <w:lsdException w:name="Dark List" w:semiHidden="0" w:uiPriority="70" w:unhideWhenUsed="0"/>
-    <w:lsdException w:name="Colorful Shading" w:semiHidden="0" w:uiPriority="71" w:unhideWhenUsed="0"/>
-    <w:lsdException w:name="Colorful List" w:semiHidden="0" w:uiPriority="72" w:unhideWhenUsed="0"/>
-    <w:lsdException w:name="Colorful Grid" w:semiHidden="0" w:uiPriority="73" w:unhideWhenUsed="0"/>
-    <w:lsdException w:name="Light Shading Accent 1" w:semiHidden="0" w:uiPriority="60" w:unhideWhenUsed="0"/>
-    <w:lsdException w:name="Light List Accent 1" w:semiHidden="0" w:uiPriority="61" w:unhideWhenUsed="0"/>
-    <w:lsdException w:name="Light Grid Accent 1" w:semiHidden="0" w:uiPriority="62" w:unhideWhenUsed="0"/>
-    <w:lsdException w:name="Medium Shading 1 Accent 1" w:semiHidden="0" w:uiPriority="63" w:unhideWhenUsed="0"/>
-    <w:lsdException w:name="Medium Shading 2 Accent 1" w:semiHidden="0" w:uiPriority="64" w:unhideWhenUsed="0"/>
-    <w:lsdException w:name="Medium List 1 Accent 1" w:semiHidden="0" w:uiPriority="65" w:unhideWhenUsed="0"/>
-    <w:lsdException w:name="Revision" w:unhideWhenUsed="0"/>
-    <w:lsdException w:name="List Paragraph" w:semiHidden="0" w:uiPriority="34" w:unhideWhenUsed="0" w:qFormat="1"/>
-    <w:lsdException w:name="Quote" w:semiHidden="0" w:uiPriority="29" w:unhideWhenUsed="0" w:qFormat="1"/>
-    <w:lsdException w:name="Intense Quote" w:semiHidden="0" w:uiPriority="30" w:unhideWhenUsed="0" w:qFormat="1"/>
-    <w:lsdException w:name="Medium List 2 Accent 1" w:semiHidden="0" w:uiPriority="66" w:unhideWhenUsed="0"/>
-    <w:lsdException w:name="Medium Grid 1 Accent 1" w:semiHidden="0" w:uiPriority="67" w:unhideWhenUsed="0"/>
-    <w:lsdException w:name="Medium Grid 2 Accent 1" w:semiHidden="0" w:uiPriority="68" w:unhideWhenUsed="0"/>
-    <w:lsdException w:name="Medium Grid 3 Accent 1" w:semiHidden="0" w:uiPriority="69" w:unhideWhenUsed="0"/>
-    <w:lsdException w:name="Dark List Accent 1" w:semiHidden="0" w:uiPriority="70" w:unhideWhenUsed="0"/>
-    <w:lsdException w:name="Colorful Shading Accent 1" w:semiHidden="0" w:uiPriority="71" w:unhideWhenUsed="0"/>
-    <w:lsdException w:name="Colorful List Accent 1" w:semiHidden="0" w:uiPriority="72" w:unhideWhenUsed="0"/>
-    <w:lsdException w:name="Colorful Grid Accent 1" w:semiHidden="0" w:uiPriority="73" w:unhideWhenUsed="0"/>
-    <w:lsdException w:name="Light Shading Accent 2" w:semiHidden="0" w:uiPriority="60" w:unhideWhenUsed="0"/>
-    <w:lsdException w:name="Light List Accent 2" w:semiHidden="0" w:uiPriority="61" w:unhideWhenUsed="0"/>
-    <w:lsdException w:name="Light Grid Accent 2" w:semiHidden="0" w:uiPriority="62" w:unhideWhenUsed="0"/>
-    <w:lsdException w:name="Medium Shading 1 Accent 2" w:semiHidden="0" w:uiPriority="63" w:unhideWhenUsed="0"/>
-    <w:lsdException w:name="Medium Shading 2 Accent 2" w:semiHidden="0" w:uiPriority="64" w:unhideWhenUsed="0"/>
-    <w:lsdException w:name="Medium List 1 Accent 2" w:semiHidden="0" w:uiPriority="65" w:unhideWhenUsed="0"/>
-    <w:lsdException w:name="Medium List 2 Accent 2" w:semiHidden="0" w:uiPriority="66" w:unhideWhenUsed="0"/>
-    <w:lsdException w:name="Medium Grid 1 Accent 2" w:semiHidden="0" w:uiPriority="67" w:unhideWhenUsed="0"/>
-    <w:lsdException w:name="Medium Grid 2 Accent 2" w:semiHidden="0" w:uiPriority="68" w:unhideWhenUsed="0"/>
-    <w:lsdException w:name="Medium Grid 3 Accent 2" w:semiHidden="0" w:uiPriority="69" w:unhideWhenUsed="0"/>
-    <w:lsdException w:name="Dark List Accent 2" w:semiHidden="0" w:uiPriority="70" w:unhideWhenUsed="0"/>
-    <w:lsdException w:name="Colorful Shading Accent 2" w:semiHidden="0" w:uiPriority="71" w:unhideWhenUsed="0"/>
-    <w:lsdException w:name="Colorful List Accent 2" w:semiHidden="0" w:uiPriority="72" w:unhideWhenUsed="0"/>
-    <w:lsdException w:name="Colorful Grid Accent 2" w:semiHidden="0" w:uiPriority="73" w:unhideWhenUsed="0"/>
-    <w:lsdException w:name="Light Shading Accent 3" w:semiHidden="0" w:uiPriority="60" w:unhideWhenUsed="0"/>
-    <w:lsdException w:name="Light List Accent 3" w:semiHidden="0" w:uiPriority="61" w:unhideWhenUsed="0"/>
-    <w:lsdException w:name="Light Grid Accent 3" w:semiHidden="0" w:uiPriority="62" w:unhideWhenUsed="0"/>
-    <w:lsdException w:name="Medium Shading 1 Accent 3" w:semiHidden="0" w:uiPriority="63" w:unhideWhenUsed="0"/>
-    <w:lsdException w:name="Medium Shading 2 Accent 3" w:semiHidden="0" w:uiPriority="64" w:unhideWhenUsed="0"/>
-    <w:lsdException w:name="Medium List 1 Accent 3" w:semiHidden="0" w:uiPriority="65" w:unhideWhenUsed="0"/>
-    <w:lsdException w:name="Medium List 2 Accent 3" w:semiHidden="0" w:uiPriority="66" w:unhideWhenUsed="0"/>
-    <w:lsdException w:name="Medium Grid 1 Accent 3" w:semiHidden="0" w:uiPriority="67" w:unhideWhenUsed="0"/>
-    <w:lsdException w:name="Medium Grid 2 Accent 3" w:semiHidden="0" w:uiPriority="68" w:unhideWhenUsed="0"/>
-    <w:lsdException w:name="Medium Grid 3 Accent 3" w:semiHidden="0" w:uiPriority="69" w:unhideWhenUsed="0"/>
-    <w:lsdException w:name="Dark List Accent 3" w:semiHidden="0" w:uiPriority="70" w:unhideWhenUsed="0"/>
-    <w:lsdException w:name="Colorful Shading Accent 3" w:semiHidden="0" w:uiPriority="71" w:unhideWhenUsed="0"/>
-    <w:lsdException w:name="Colorful List Accent 3" w:semiHidden="0" w:uiPriority="72" w:unhideWhenUsed="0"/>
-    <w:lsdException w:name="Colorful Grid Accent 3" w:semiHidden="0" w:uiPriority="73" w:unhideWhenUsed="0"/>
-    <w:lsdException w:name="Light Shading Accent 4" w:semiHidden="0" w:uiPriority="60" w:unhideWhenUsed="0"/>
-    <w:lsdException w:name="Light List Accent 4" w:semiHidden="0" w:uiPriority="61" w:unhideWhenUsed="0"/>
-    <w:lsdException w:name="Light Grid Accent 4" w:semiHidden="0" w:uiPriority="62" w:unhideWhenUsed="0"/>
-    <w:lsdException w:name="Medium Shading 1 Accent 4" w:semiHidden="0" w:uiPriority="63" w:unhideWhenUsed="0"/>
-    <w:lsdException w:name="Medium Shading 2 Accent 4" w:semiHidden="0" w:uiPriority="64" w:unhideWhenUsed="0"/>
-    <w:lsdException w:name="Medium List 1 Accent 4" w:semiHidden="0" w:uiPriority="65" w:unhideWhenUsed="0"/>
-    <w:lsdException w:name="Medium List 2 Accent 4" w:semiHidden="0" w:uiPriority="66" w:unhideWhenUsed="0"/>
-    <w:lsdException w:name="Medium Grid 1 Accent 4" w:semiHidden="0" w:uiPriority="67" w:unhideWhenUsed="0"/>
-    <w:lsdException w:name="Medium Grid 2 Accent 4" w:semiHidden="0" w:uiPriority="68" w:unhideWhenUsed="0"/>
-    <w:lsdException w:name="Medium Grid 3 Accent 4" w:semiHidden="0" w:uiPriority="69" w:unhideWhenUsed="0"/>
-    <w:lsdException w:name="Dark List Accent 4" w:semiHidden="0" w:uiPriority="70" w:unhideWhenUsed="0"/>
-    <w:lsdException w:name="Colorful Shading Accent 4" w:semiHidden="0" w:uiPriority="71" w:unhideWhenUsed="0"/>
-    <w:lsdException w:name="Colorful List Accent 4" w:semiHidden="0" w:uiPriority="72" w:unhideWhenUsed="0"/>
-    <w:lsdException w:name="Colorful Grid Accent 4" w:semiHidden="0" w:uiPriority="73" w:unhideWhenUsed="0"/>
-    <w:lsdException w:name="Light Shading Accent 5" w:semiHidden="0" w:uiPriority="60" w:unhideWhenUsed="0"/>
-    <w:lsdException w:name="Light List Accent 5" w:semiHidden="0" w:uiPriority="61" w:unhideWhenUsed="0"/>
-    <w:lsdException w:name="Light Grid Accent 5" w:semiHidden="0" w:uiPriority="62" w:unhideWhenUsed="0"/>
-    <w:lsdException w:name="Medium Shading 1 Accent 5" w:semiHidden="0" w:uiPriority="63" w:unhideWhenUsed="0"/>
-    <w:lsdException w:name="Medium Shading 2 Accent 5" w:semiHidden="0" w:uiPriority="64" w:unhideWhenUsed="0"/>
-    <w:lsdException w:name="Medium List 1 Accent 5" w:semiHidden="0" w:uiPriority="65" w:unhideWhenUsed="0"/>
-    <w:lsdException w:name="Medium List 2 Accent 5" w:semiHidden="0" w:uiPriority="66" w:unhideWhenUsed="0"/>
-    <w:lsdException w:name="Medium Grid 1 Accent 5" w:semiHidden="0" w:uiPriority="67" w:unhideWhenUsed="0"/>
-    <w:lsdException w:name="Medium Grid 2 Accent 5" w:semiHidden="0" w:uiPriority="68" w:unhideWhenUsed="0"/>
-    <w:lsdException w:name="Medium Grid 3 Accent 5" w:semiHidden="0" w:uiPriority="69" w:unhideWhenUsed="0"/>
-    <w:lsdException w:name="Dark List Accent 5" w:semiHidden="0" w:uiPriority="70" w:unhideWhenUsed="0"/>
-    <w:lsdException w:name="Colorful Shading Accent 5" w:semiHidden="0" w:uiPriority="71" w:unhideWhenUsed="0"/>
-    <w:lsdException w:name="Colorful List Accent 5" w:semiHidden="0" w:uiPriority="72" w:unhideWhenUsed="0"/>
-    <w:lsdException w:name="Colorful Grid Accent 5" w:semiHidden="0" w:uiPriority="73" w:unhideWhenUsed="0"/>
-    <w:lsdException w:name="Light Shading Accent 6" w:semiHidden="0" w:uiPriority="60" w:unhideWhenUsed="0"/>
-    <w:lsdException w:name="Light List Accent 6" w:semiHidden="0" w:uiPriority="61" w:unhideWhenUsed="0"/>
-    <w:lsdException w:name="Light Grid Accent 6" w:semiHidden="0" w:uiPriority="62" w:unhideWhenUsed="0"/>
-    <w:lsdException w:name="Medium Shading 1 Accent 6" w:semiHidden="0" w:uiPriority="63" w:unhideWhenUsed="0"/>
-    <w:lsdException w:name="Medium Shading 2 Accent 6" w:semiHidden="0" w:uiPriority="64" w:unhideWhenUsed="0"/>
-    <w:lsdException w:name="Medium List 1 Accent 6" w:semiHidden="0" w:uiPriority="65" w:unhideWhenUsed="0"/>
-    <w:lsdException w:name="Medium List 2 Accent 6" w:semiHidden="0" w:uiPriority="66" w:unhideWhenUsed="0"/>
-    <w:lsdException w:name="Medium Grid 1 Accent 6" w:semiHidden="0" w:uiPriority="67" w:unhideWhenUsed="0"/>
-    <w:lsdException w:name="Medium Grid 2 Accent 6" w:semiHidden="0" w:uiPriority="68" w:unhideWhenUsed="0"/>
-    <w:lsdException w:name="Medium Grid 3 Accent 6" w:semiHidden="0" w:uiPriority="69" w:unhideWhenUsed="0"/>
-    <w:lsdException w:name="Dark List Accent 6" w:semiHidden="0" w:uiPriority="70" w:unhideWhenUsed="0"/>
-    <w:lsdException w:name="Colorful Shading Accent 6" w:semiHidden="0" w:uiPriority="71" w:unhideWhenUsed="0"/>
-    <w:lsdException w:name="Colorful List Accent 6" w:semiHidden="0" w:uiPriority="72" w:unhideWhenUsed="0"/>
-    <w:lsdException w:name="Colorful Grid Accent 6" w:semiHidden="0" w:uiPriority="73" w:unhideWhenUsed="0"/>
-    <w:lsdException w:name="Subtle Emphasis" w:semiHidden="0" w:uiPriority="19" w:unhideWhenUsed="0" w:qFormat="1"/>
-    <w:lsdException w:name="Intense Emphasis" w:semiHidden="0" w:uiPriority="21" w:unhideWhenUsed="0" w:qFormat="1"/>
-    <w:lsdException w:name="Subtle Reference" w:semiHidden="0" w:uiPriority="31" w:unhideWhenUsed="0" w:qFormat="1"/>
-    <w:lsdException w:name="Intense Reference" w:semiHidden="0" w:uiPriority="32" w:unhideWhenUsed="0" w:qFormat="1"/>
-    <w:lsdException w:name="Book Title" w:semiHidden="0" w:uiPriority="33" w:unhideWhenUsed="0" w:qFormat="1"/>
-    <w:lsdException w:name="Bibliography" w:uiPriority="37"/>
-    <w:lsdException w:name="TOC Heading" w:uiPriority="39" w:qFormat="1"/>
+  <w:latentStyles w:defLockedState="0" w:defUIPriority="99" w:defSemiHidden="0" w:defUnhideWhenUsed="0" w:defQFormat="0" w:count="376">
+    <w:lsdException w:name="Normal" w:uiPriority="0" w:qFormat="1"/>
+    <w:lsdException w:name="heading 1" w:uiPriority="9" w:qFormat="1"/>
+    <w:lsdException w:name="heading 2" w:semiHidden="1" w:uiPriority="9" w:unhideWhenUsed="1" w:qFormat="1"/>
+    <w:lsdException w:name="heading 3" w:semiHidden="1" w:uiPriority="9" w:unhideWhenUsed="1" w:qFormat="1"/>
+    <w:lsdException w:name="heading 4" w:semiHidden="1" w:uiPriority="9" w:unhideWhenUsed="1" w:qFormat="1"/>
+    <w:lsdException w:name="heading 5" w:semiHidden="1" w:uiPriority="9" w:unhideWhenUsed="1" w:qFormat="1"/>
+    <w:lsdException w:name="heading 6" w:semiHidden="1" w:uiPriority="9" w:unhideWhenUsed="1" w:qFormat="1"/>
+    <w:lsdException w:name="heading 7" w:semiHidden="1" w:uiPriority="9" w:unhideWhenUsed="1" w:qFormat="1"/>
+    <w:lsdException w:name="heading 8" w:semiHidden="1" w:uiPriority="9" w:unhideWhenUsed="1" w:qFormat="1"/>
+    <w:lsdException w:name="heading 9" w:semiHidden="1" w:uiPriority="9" w:unhideWhenUsed="1" w:qFormat="1"/>
+    <w:lsdException w:name="index 1" w:semiHidden="1" w:unhideWhenUsed="1"/>
+    <w:lsdException w:name="index 2" w:semiHidden="1" w:unhideWhenUsed="1"/>
+    <w:lsdException w:name="index 3" w:semiHidden="1" w:unhideWhenUsed="1"/>
+    <w:lsdException w:name="index 4" w:semiHidden="1" w:unhideWhenUsed="1"/>
+    <w:lsdException w:name="index 5" w:semiHidden="1" w:unhideWhenUsed="1"/>
+    <w:lsdException w:name="index 6" w:semiHidden="1" w:unhideWhenUsed="1"/>
+    <w:lsdException w:name="index 7" w:semiHidden="1" w:unhideWhenUsed="1"/>
+    <w:lsdException w:name="index 8" w:semiHidden="1" w:unhideWhenUsed="1"/>
+    <w:lsdException w:name="index 9" w:semiHidden="1" w:unhideWhenUsed="1"/>
+    <w:lsdException w:name="toc 1" w:semiHidden="1" w:uiPriority="39" w:unhideWhenUsed="1"/>
+    <w:lsdException w:name="toc 2" w:semiHidden="1" w:uiPriority="39" w:unhideWhenUsed="1"/>
+    <w:lsdException w:name="toc 3" w:semiHidden="1" w:uiPriority="39" w:unhideWhenUsed="1"/>
+    <w:lsdException w:name="toc 4" w:semiHidden="1" w:uiPriority="39" w:unhideWhenUsed="1"/>
+    <w:lsdException w:name="toc 5" w:semiHidden="1" w:uiPriority="39" w:unhideWhenUsed="1"/>
+    <w:lsdException w:name="toc 6" w:semiHidden="1" w:uiPriority="39" w:unhideWhenUsed="1"/>
+    <w:lsdException w:name="toc 7" w:semiHidden="1" w:uiPriority="39" w:unhideWhenUsed="1"/>
+    <w:lsdException w:name="toc 8" w:semiHidden="1" w:uiPriority="39" w:unhideWhenUsed="1"/>
+    <w:lsdException w:name="toc 9" w:semiHidden="1" w:uiPriority="39" w:unhideWhenUsed="1"/>
+    <w:lsdException w:name="Normal Indent" w:semiHidden="1" w:unhideWhenUsed="1"/>
+    <w:lsdException w:name="footnote text" w:semiHidden="1" w:unhideWhenUsed="1"/>
+    <w:lsdException w:name="annotation text" w:semiHidden="1" w:unhideWhenUsed="1"/>
+    <w:lsdException w:name="header" w:semiHidden="1" w:unhideWhenUsed="1"/>
+    <w:lsdException w:name="footer" w:semiHidden="1" w:unhideWhenUsed="1"/>
+    <w:lsdException w:name="index heading" w:semiHidden="1" w:unhideWhenUsed="1"/>
+    <w:lsdException w:name="caption" w:semiHidden="1" w:uiPriority="35" w:unhideWhenUsed="1" w:qFormat="1"/>
+    <w:lsdException w:name="table of figures" w:semiHidden="1" w:unhideWhenUsed="1"/>
+    <w:lsdException w:name="envelope address" w:semiHidden="1" w:unhideWhenUsed="1"/>
+    <w:lsdException w:name="envelope return" w:semiHidden="1" w:unhideWhenUsed="1"/>
+    <w:lsdException w:name="footnote reference" w:semiHidden="1" w:unhideWhenUsed="1"/>
+    <w:lsdException w:name="annotation reference" w:semiHidden="1" w:unhideWhenUsed="1"/>
+    <w:lsdException w:name="line number" w:semiHidden="1" w:unhideWhenUsed="1"/>
+    <w:lsdException w:name="page number" w:semiHidden="1" w:unhideWhenUsed="1"/>
+    <w:lsdException w:name="endnote reference" w:semiHidden="1" w:unhideWhenUsed="1"/>
+    <w:lsdException w:name="endnote text" w:semiHidden="1" w:unhideWhenUsed="1"/>
+    <w:lsdException w:name="table of authorities" w:semiHidden="1" w:unhideWhenUsed="1"/>
+    <w:lsdException w:name="macro" w:semiHidden="1" w:unhideWhenUsed="1"/>
+    <w:lsdException w:name="toa heading" w:semiHidden="1" w:unhideWhenUsed="1"/>
+    <w:lsdException w:name="List" w:semiHidden="1" w:unhideWhenUsed="1"/>
+    <w:lsdException w:name="List Bullet" w:semiHidden="1" w:unhideWhenUsed="1"/>
+    <w:lsdException w:name="List Number" w:semiHidden="1" w:unhideWhenUsed="1"/>
+    <w:lsdException w:name="List 2" w:semiHidden="1" w:unhideWhenUsed="1"/>
+    <w:lsdException w:name="List 3" w:semiHidden="1" w:unhideWhenUsed="1"/>
+    <w:lsdException w:name="List 4" w:semiHidden="1" w:unhideWhenUsed="1"/>
+    <w:lsdException w:name="List 5" w:semiHidden="1" w:unhideWhenUsed="1"/>
+    <w:lsdException w:name="List Bullet 2" w:semiHidden="1" w:unhideWhenUsed="1"/>
+    <w:lsdException w:name="List Bullet 3" w:semiHidden="1" w:unhideWhenUsed="1"/>
+    <w:lsdException w:name="List Bullet 4" w:semiHidden="1" w:unhideWhenUsed="1"/>
+    <w:lsdException w:name="List Bullet 5" w:semiHidden="1" w:unhideWhenUsed="1"/>
+    <w:lsdException w:name="List Number 2" w:semiHidden="1" w:unhideWhenUsed="1"/>
+    <w:lsdException w:name="List Number 3" w:semiHidden="1" w:unhideWhenUsed="1"/>
+    <w:lsdException w:name="List Number 4" w:semiHidden="1" w:unhideWhenUsed="1"/>
+    <w:lsdException w:name="List Number 5" w:semiHidden="1" w:unhideWhenUsed="1"/>
+    <w:lsdException w:name="Title" w:uiPriority="10" w:qFormat="1"/>
+    <w:lsdException w:name="Closing" w:semiHidden="1" w:unhideWhenUsed="1"/>
+    <w:lsdException w:name="Signature" w:semiHidden="1" w:unhideWhenUsed="1"/>
+    <w:lsdException w:name="Default Paragraph Font" w:semiHidden="1" w:uiPriority="1" w:unhideWhenUsed="1"/>
+    <w:lsdException w:name="Body Text" w:semiHidden="1" w:unhideWhenUsed="1"/>
+    <w:lsdException w:name="Body Text Indent" w:semiHidden="1" w:unhideWhenUsed="1"/>
+    <w:lsdException w:name="List Continue" w:semiHidden="1" w:unhideWhenUsed="1"/>
+    <w:lsdException w:name="List Continue 2" w:semiHidden="1" w:unhideWhenUsed="1"/>
+    <w:lsdException w:name="List Continue 3" w:semiHidden="1" w:unhideWhenUsed="1"/>
+    <w:lsdException w:name="List Continue 4" w:semiHidden="1" w:unhideWhenUsed="1"/>
+    <w:lsdException w:name="List Continue 5" w:semiHidden="1" w:unhideWhenUsed="1"/>
+    <w:lsdException w:name="Message Header" w:semiHidden="1" w:unhideWhenUsed="1"/>
+    <w:lsdException w:name="Subtitle" w:uiPriority="11" w:qFormat="1"/>
+    <w:lsdException w:name="Salutation" w:semiHidden="1" w:unhideWhenUsed="1"/>
+    <w:lsdException w:name="Date" w:semiHidden="1" w:unhideWhenUsed="1"/>
+    <w:lsdException w:name="Body Text First Indent" w:semiHidden="1" w:unhideWhenUsed="1"/>
+    <w:lsdException w:name="Body Text First Indent 2" w:semiHidden="1" w:unhideWhenUsed="1"/>
+    <w:lsdException w:name="Note Heading" w:semiHidden="1" w:unhideWhenUsed="1"/>
+    <w:lsdException w:name="Body Text 2" w:semiHidden="1" w:unhideWhenUsed="1"/>
+    <w:lsdException w:name="Body Text 3" w:semiHidden="1" w:unhideWhenUsed="1"/>
+    <w:lsdException w:name="Body Text Indent 2" w:semiHidden="1" w:unhideWhenUsed="1"/>
+    <w:lsdException w:name="Body Text Indent 3" w:semiHidden="1" w:unhideWhenUsed="1"/>
+    <w:lsdException w:name="Block Text" w:semiHidden="1" w:unhideWhenUsed="1"/>
+    <w:lsdException w:name="Hyperlink" w:semiHidden="1" w:unhideWhenUsed="1"/>
+    <w:lsdException w:name="FollowedHyperlink" w:semiHidden="1" w:unhideWhenUsed="1"/>
+    <w:lsdException w:name="Strong" w:uiPriority="22" w:qFormat="1"/>
+    <w:lsdException w:name="Emphasis" w:uiPriority="20" w:qFormat="1"/>
+    <w:lsdException w:name="Document Map" w:semiHidden="1" w:unhideWhenUsed="1"/>
+    <w:lsdException w:name="Plain Text" w:semiHidden="1" w:unhideWhenUsed="1"/>
+    <w:lsdException w:name="E-mail Signature" w:semiHidden="1" w:unhideWhenUsed="1"/>
+    <w:lsdException w:name="HTML Top of Form" w:semiHidden="1" w:unhideWhenUsed="1"/>
+    <w:lsdException w:name="HTML Bottom of Form" w:semiHidden="1" w:unhideWhenUsed="1"/>
+    <w:lsdException w:name="Normal (Web)" w:semiHidden="1" w:unhideWhenUsed="1"/>
+    <w:lsdException w:name="HTML Acronym" w:semiHidden="1" w:unhideWhenUsed="1"/>
+    <w:lsdException w:name="HTML Address" w:semiHidden="1" w:unhideWhenUsed="1"/>
+    <w:lsdException w:name="HTML Cite" w:semiHidden="1" w:unhideWhenUsed="1"/>
+    <w:lsdException w:name="HTML Code" w:semiHidden="1" w:unhideWhenUsed="1"/>
+    <w:lsdException w:name="HTML Definition" w:semiHidden="1" w:unhideWhenUsed="1"/>
+    <w:lsdException w:name="HTML Keyboard" w:semiHidden="1" w:unhideWhenUsed="1"/>
+    <w:lsdException w:name="HTML Preformatted" w:semiHidden="1" w:unhideWhenUsed="1"/>
+    <w:lsdException w:name="HTML Sample" w:semiHidden="1" w:unhideWhenUsed="1"/>
+    <w:lsdException w:name="HTML Typewriter" w:semiHidden="1" w:unhideWhenUsed="1"/>
+    <w:lsdException w:name="HTML Variable" w:semiHidden="1" w:unhideWhenUsed="1"/>
+    <w:lsdException w:name="Normal Table" w:semiHidden="1" w:unhideWhenUsed="1"/>
+    <w:lsdException w:name="annotation subject" w:semiHidden="1" w:unhideWhenUsed="1"/>
+    <w:lsdException w:name="No List" w:semiHidden="1" w:unhideWhenUsed="1"/>
+    <w:lsdException w:name="Outline List 1" w:semiHidden="1" w:unhideWhenUsed="1"/>
+    <w:lsdException w:name="Outline List 2" w:semiHidden="1" w:unhideWhenUsed="1"/>
+    <w:lsdException w:name="Outline List 3" w:semiHidden="1" w:unhideWhenUsed="1"/>
+    <w:lsdException w:name="Table Simple 1" w:semiHidden="1" w:unhideWhenUsed="1"/>
+    <w:lsdException w:name="Table Simple 2" w:semiHidden="1" w:unhideWhenUsed="1"/>
+    <w:lsdException w:name="Table Simple 3" w:semiHidden="1" w:unhideWhenUsed="1"/>
+    <w:lsdException w:name="Table Classic 1" w:semiHidden="1" w:unhideWhenUsed="1"/>
+    <w:lsdException w:name="Table Classic 2" w:semiHidden="1" w:unhideWhenUsed="1"/>
+    <w:lsdException w:name="Table Classic 3" w:semiHidden="1" w:unhideWhenUsed="1"/>
+    <w:lsdException w:name="Table Classic 4" w:semiHidden="1" w:unhideWhenUsed="1"/>
+    <w:lsdException w:name="Table Colorful 1" w:semiHidden="1" w:unhideWhenUsed="1"/>
+    <w:lsdException w:name="Table Colorful 2" w:semiHidden="1" w:unhideWhenUsed="1"/>
+    <w:lsdException w:name="Table Colorful 3" w:semiHidden="1" w:unhideWhenUsed="1"/>
+    <w:lsdException w:name="Table Columns 1" w:semiHidden="1" w:unhideWhenUsed="1"/>
+    <w:lsdException w:name="Table Columns 2" w:semiHidden="1" w:unhideWhenUsed="1"/>
+    <w:lsdException w:name="Table Columns 3" w:semiHidden="1" w:unhideWhenUsed="1"/>
+    <w:lsdException w:name="Table Columns 4" w:semiHidden="1" w:unhideWhenUsed="1"/>
+    <w:lsdException w:name="Table Columns 5" w:semiHidden="1" w:unhideWhenUsed="1"/>
+    <w:lsdException w:name="Table Grid 1" w:semiHidden="1" w:unhideWhenUsed="1"/>
+    <w:lsdException w:name="Table Grid 2" w:semiHidden="1" w:unhideWhenUsed="1"/>
+    <w:lsdException w:name="Table Grid 3" w:semiHidden="1" w:unhideWhenUsed="1"/>
+    <w:lsdException w:name="Table Grid 4" w:semiHidden="1" w:unhideWhenUsed="1"/>
+    <w:lsdException w:name="Table Grid 5" w:semiHidden="1" w:unhideWhenUsed="1"/>
+    <w:lsdException w:name="Table Grid 6" w:semiHidden="1" w:unhideWhenUsed="1"/>
+    <w:lsdException w:name="Table Grid 7" w:semiHidden="1" w:unhideWhenUsed="1"/>
+    <w:lsdException w:name="Table Grid 8" w:semiHidden="1" w:unhideWhenUsed="1"/>
+    <w:lsdException w:name="Table List 1" w:semiHidden="1" w:unhideWhenUsed="1"/>
+    <w:lsdException w:name="Table List 2" w:semiHidden="1" w:unhideWhenUsed="1"/>
+    <w:lsdException w:name="Table List 3" w:semiHidden="1" w:unhideWhenUsed="1"/>
+    <w:lsdException w:name="Table List 4" w:semiHidden="1" w:unhideWhenUsed="1"/>
+    <w:lsdException w:name="Table List 5" w:semiHidden="1" w:unhideWhenUsed="1"/>
+    <w:lsdException w:name="Table List 6" w:semiHidden="1" w:unhideWhenUsed="1"/>
+    <w:lsdException w:name="Table List 7" w:semiHidden="1" w:unhideWhenUsed="1"/>
+    <w:lsdException w:name="Table List 8" w:semiHidden="1" w:unhideWhenUsed="1"/>
+    <w:lsdException w:name="Table 3D effects 1" w:semiHidden="1" w:unhideWhenUsed="1"/>
+    <w:lsdException w:name="Table 3D effects 2" w:semiHidden="1" w:unhideWhenUsed="1"/>
+    <w:lsdException w:name="Table 3D effects 3" w:semiHidden="1" w:unhideWhenUsed="1"/>
+    <w:lsdException w:name="Table Contemporary" w:semiHidden="1" w:unhideWhenUsed="1"/>
+    <w:lsdException w:name="Table Elegant" w:semiHidden="1" w:unhideWhenUsed="1"/>
+    <w:lsdException w:name="Table Professional" w:semiHidden="1" w:unhideWhenUsed="1"/>
+    <w:lsdException w:name="Table Subtle 1" w:semiHidden="1" w:unhideWhenUsed="1"/>
+    <w:lsdException w:name="Table Subtle 2" w:semiHidden="1" w:unhideWhenUsed="1"/>
+    <w:lsdException w:name="Table Web 1" w:semiHidden="1" w:unhideWhenUsed="1"/>
+    <w:lsdException w:name="Table Web 2" w:semiHidden="1" w:unhideWhenUsed="1"/>
+    <w:lsdException w:name="Table Web 3" w:semiHidden="1" w:unhideWhenUsed="1"/>
+    <w:lsdException w:name="Balloon Text" w:semiHidden="1" w:unhideWhenUsed="1"/>
+    <w:lsdException w:name="Table Grid" w:semiHidden="1" w:uiPriority="39" w:unhideWhenUsed="1"/>
+    <w:lsdException w:name="Table Theme" w:semiHidden="1" w:unhideWhenUsed="1"/>
+    <w:lsdException w:name="Placeholder Text" w:semiHidden="1"/>
+    <w:lsdException w:name="No Spacing" w:uiPriority="1" w:qFormat="1"/>
+    <w:lsdException w:name="Light Shading" w:uiPriority="60"/>
+    <w:lsdException w:name="Light List" w:uiPriority="61"/>
+    <w:lsdException w:name="Light Grid" w:uiPriority="62"/>
+    <w:lsdException w:name="Medium Shading 1" w:uiPriority="63"/>
+    <w:lsdException w:name="Medium Shading 2" w:uiPriority="64"/>
+    <w:lsdException w:name="Medium List 1" w:uiPriority="65"/>
+    <w:lsdException w:name="Medium List 2" w:uiPriority="66"/>
+    <w:lsdException w:name="Medium Grid 1" w:uiPriority="67"/>
+    <w:lsdException w:name="Medium Grid 2" w:uiPriority="68"/>
+    <w:lsdException w:name="Medium Grid 3" w:uiPriority="69"/>
+    <w:lsdException w:name="Dark List" w:uiPriority="70"/>
+    <w:lsdException w:name="Colorful Shading" w:uiPriority="71"/>
+    <w:lsdException w:name="Colorful List" w:uiPriority="72"/>
+    <w:lsdException w:name="Colorful Grid" w:uiPriority="73"/>
+    <w:lsdException w:name="Light Shading Accent 1" w:uiPriority="60"/>
+    <w:lsdException w:name="Light List Accent 1" w:uiPriority="61"/>
+    <w:lsdException w:name="Light Grid Accent 1" w:uiPriority="62"/>
+    <w:lsdException w:name="Medium Shading 1 Accent 1" w:uiPriority="63"/>
+    <w:lsdException w:name="Medium Shading 2 Accent 1" w:uiPriority="64"/>
+    <w:lsdException w:name="Medium List 1 Accent 1" w:uiPriority="65"/>
+    <w:lsdException w:name="Revision" w:semiHidden="1"/>
+    <w:lsdException w:name="List Paragraph" w:uiPriority="34" w:qFormat="1"/>
+    <w:lsdException w:name="Quote" w:uiPriority="29" w:qFormat="1"/>
+    <w:lsdException w:name="Intense Quote" w:uiPriority="30" w:qFormat="1"/>
+    <w:lsdException w:name="Medium List 2 Accent 1" w:uiPriority="66"/>
+    <w:lsdException w:name="Medium Grid 1 Accent 1" w:uiPriority="67"/>
+    <w:lsdException w:name="Medium Grid 2 Accent 1" w:uiPriority="68"/>
+    <w:lsdException w:name="Medium Grid 3 Accent 1" w:uiPriority="69"/>
+    <w:lsdException w:name="Dark List Accent 1" w:uiPriority="70"/>
+    <w:lsdException w:name="Colorful Shading Accent 1" w:uiPriority="71"/>
+    <w:lsdException w:name="Colorful List Accent 1" w:uiPriority="72"/>
+    <w:lsdException w:name="Colorful Grid Accent 1" w:uiPriority="73"/>
+    <w:lsdException w:name="Light Shading Accent 2" w:uiPriority="60"/>
+    <w:lsdException w:name="Light List Accent 2" w:uiPriority="61"/>
+    <w:lsdException w:name="Light Grid Accent 2" w:uiPriority="62"/>
+    <w:lsdException w:name="Medium Shading 1 Accent 2" w:uiPriority="63"/>
+    <w:lsdException w:name="Medium Shading 2 Accent 2" w:uiPriority="64"/>
+    <w:lsdException w:name="Medium List 1 Accent 2" w:uiPriority="65"/>
+    <w:lsdException w:name="Medium List 2 Accent 2" w:uiPriority="66"/>
+    <w:lsdException w:name="Medium Grid 1 Accent 2" w:uiPriority="67"/>
+    <w:lsdException w:name="Medium Grid 2 Accent 2" w:uiPriority="68"/>
+    <w:lsdException w:name="Medium Grid 3 Accent 2" w:uiPriority="69"/>
+    <w:lsdException w:name="Dark List Accent 2" w:uiPriority="70"/>
+    <w:lsdException w:name="Colorful Shading Accent 2" w:uiPriority="71"/>
+    <w:lsdException w:name="Colorful List Accent 2" w:uiPriority="72"/>
+    <w:lsdException w:name="Colorful Grid Accent 2" w:uiPriority="73"/>
+    <w:lsdException w:name="Light Shading Accent 3" w:uiPriority="60"/>
+    <w:lsdException w:name="Light List Accent 3" w:uiPriority="61"/>
+    <w:lsdException w:name="Light Grid Accent 3" w:uiPriority="62"/>
+    <w:lsdException w:name="Medium Shading 1 Accent 3" w:uiPriority="63"/>
+    <w:lsdException w:name="Medium Shading 2 Accent 3" w:uiPriority="64"/>
+    <w:lsdException w:name="Medium List 1 Accent 3" w:uiPriority="65"/>
+    <w:lsdException w:name="Medium List 2 Accent 3" w:uiPriority="66"/>
+    <w:lsdException w:name="Medium Grid 1 Accent 3" w:uiPriority="67"/>
+    <w:lsdException w:name="Medium Grid 2 Accent 3" w:uiPriority="68"/>
+    <w:lsdException w:name="Medium Grid 3 Accent 3" w:uiPriority="69"/>
+    <w:lsdException w:name="Dark List Accent 3" w:uiPriority="70"/>
+    <w:lsdException w:name="Colorful Shading Accent 3" w:uiPriority="71"/>
+    <w:lsdException w:name="Colorful List Accent 3" w:uiPriority="72"/>
+    <w:lsdException w:name="Colorful Grid Accent 3" w:uiPriority="73"/>
+    <w:lsdException w:name="Light Shading Accent 4" w:uiPriority="60"/>
+    <w:lsdException w:name="Light List Accent 4" w:uiPriority="61"/>
+    <w:lsdException w:name="Light Grid Accent 4" w:uiPriority="62"/>
+    <w:lsdException w:name="Medium Shading 1 Accent 4" w:uiPriority="63"/>
+    <w:lsdException w:name="Medium Shading 2 Accent 4" w:uiPriority="64"/>
+    <w:lsdException w:name="Medium List 1 Accent 4" w:uiPriority="65"/>
+    <w:lsdException w:name="Medium List 2 Accent 4" w:uiPriority="66"/>
+    <w:lsdException w:name="Medium Grid 1 Accent 4" w:uiPriority="67"/>
+    <w:lsdException w:name="Medium Grid 2 Accent 4" w:uiPriority="68"/>
+    <w:lsdException w:name="Medium Grid 3 Accent 4" w:uiPriority="69"/>
+    <w:lsdException w:name="Dark List Accent 4" w:uiPriority="70"/>
+    <w:lsdException w:name="Colorful Shading Accent 4" w:uiPriority="71"/>
+    <w:lsdException w:name="Colorful List Accent 4" w:uiPriority="72"/>
+    <w:lsdException w:name="Colorful Grid Accent 4" w:uiPriority="73"/>
+    <w:lsdException w:name="Light Shading Accent 5" w:uiPriority="60"/>
+    <w:lsdException w:name="Light List Accent 5" w:uiPriority="61"/>
+    <w:lsdException w:name="Light Grid Accent 5" w:uiPriority="62"/>
+    <w:lsdException w:name="Medium Shading 1 Accent 5" w:uiPriority="63"/>
+    <w:lsdException w:name="Medium Shading 2 Accent 5" w:uiPriority="64"/>
+    <w:lsdException w:name="Medium List 1 Accent 5" w:uiPriority="65"/>
+    <w:lsdException w:name="Medium List 2 Accent 5" w:uiPriority="66"/>
+    <w:lsdException w:name="Medium Grid 1 Accent 5" w:uiPriority="67"/>
+    <w:lsdException w:name="Medium Grid 2 Accent 5" w:uiPriority="68"/>
+    <w:lsdException w:name="Medium Grid 3 Accent 5" w:uiPriority="69"/>
+    <w:lsdException w:name="Dark List Accent 5" w:uiPriority="70"/>
+    <w:lsdException w:name="Colorful Shading Accent 5" w:uiPriority="71"/>
+    <w:lsdException w:name="Colorful List Accent 5" w:uiPriority="72"/>
+    <w:lsdException w:name="Colorful Grid Accent 5" w:uiPriority="73"/>
+    <w:lsdException w:name="Light Shading Accent 6" w:uiPriority="60"/>
+    <w:lsdException w:name="Light List Accent 6" w:uiPriority="61"/>
+    <w:lsdException w:name="Light Grid Accent 6" w:uiPriority="62"/>
+    <w:lsdException w:name="Medium Shading 1 Accent 6" w:uiPriority="63"/>
+    <w:lsdException w:name="Medium Shading 2 Accent 6" w:uiPriority="64"/>
+    <w:lsdException w:name="Medium List 1 Accent 6" w:uiPriority="65"/>
+    <w:lsdException w:name="Medium List 2 Accent 6" w:uiPriority="66"/>
+    <w:lsdException w:name="Medium Grid 1 Accent 6" w:uiPriority="67"/>
+    <w:lsdException w:name="Medium Grid 2 Accent 6" w:uiPriority="68"/>
+    <w:lsdException w:name="Medium Grid 3 Accent 6" w:uiPriority="69"/>
+    <w:lsdException w:name="Dark List Accent 6" w:uiPriority="70"/>
+    <w:lsdException w:name="Colorful Shading Accent 6" w:uiPriority="71"/>
+    <w:lsdException w:name="Colorful List Accent 6" w:uiPriority="72"/>
+    <w:lsdException w:name="Colorful Grid Accent 6" w:uiPriority="73"/>
+    <w:lsdException w:name="Subtle Emphasis" w:uiPriority="19" w:qFormat="1"/>
+    <w:lsdException w:name="Intense Emphasis" w:uiPriority="21" w:qFormat="1"/>
+    <w:lsdException w:name="Subtle Reference" w:uiPriority="31" w:qFormat="1"/>
+    <w:lsdException w:name="Intense Reference" w:uiPriority="32" w:qFormat="1"/>
+    <w:lsdException w:name="Book Title" w:uiPriority="33" w:qFormat="1"/>
+    <w:lsdException w:name="Bibliography" w:semiHidden="1" w:uiPriority="37" w:unhideWhenUsed="1"/>
+    <w:lsdException w:name="TOC Heading" w:semiHidden="1" w:uiPriority="39" w:unhideWhenUsed="1" w:qFormat="1"/>
+    <w:lsdException w:name="Plain Table 1" w:uiPriority="41"/>
+    <w:lsdException w:name="Plain Table 2" w:uiPriority="42"/>
+    <w:lsdException w:name="Plain Table 3" w:uiPriority="43"/>
+    <w:lsdException w:name="Plain Table 4" w:uiPriority="44"/>
+    <w:lsdException w:name="Plain Table 5" w:uiPriority="45"/>
+    <w:lsdException w:name="Grid Table Light" w:uiPriority="40"/>
+    <w:lsdException w:name="Grid Table 1 Light" w:uiPriority="46"/>
+    <w:lsdException w:name="Grid Table 2" w:uiPriority="47"/>
+    <w:lsdException w:name="Grid Table 3" w:uiPriority="48"/>
+    <w:lsdException w:name="Grid Table 4" w:uiPriority="49"/>
+    <w:lsdException w:name="Grid Table 5 Dark" w:uiPriority="50"/>
+    <w:lsdException w:name="Grid Table 6 Colorful" w:uiPriority="51"/>
+    <w:lsdException w:name="Grid Table 7 Colorful" w:uiPriority="52"/>
+    <w:lsdException w:name="Grid Table 1 Light Accent 1" w:uiPriority="46"/>
+    <w:lsdException w:name="Grid Table 2 Accent 1" w:uiPriority="47"/>
+    <w:lsdException w:name="Grid Table 3 Accent 1" w:uiPriority="48"/>
+    <w:lsdException w:name="Grid Table 4 Accent 1" w:uiPriority="49"/>
+    <w:lsdException w:name="Grid Table 5 Dark Accent 1" w:uiPriority="50"/>
+    <w:lsdException w:name="Grid Table 6 Colorful Accent 1" w:uiPriority="51"/>
+    <w:lsdException w:name="Grid Table 7 Colorful Accent 1" w:uiPriority="52"/>
+    <w:lsdException w:name="Grid Table 1 Light Accent 2" w:uiPriority="46"/>
+    <w:lsdException w:name="Grid Table 2 Accent 2" w:uiPriority="47"/>
+    <w:lsdException w:name="Grid Table 3 Accent 2" w:uiPriority="48"/>
+    <w:lsdException w:name="Grid Table 4 Accent 2" w:uiPriority="49"/>
+    <w:lsdException w:name="Grid Table 5 Dark Accent 2" w:uiPriority="50"/>
+    <w:lsdException w:name="Grid Table 6 Colorful Accent 2" w:uiPriority="51"/>
+    <w:lsdException w:name="Grid Table 7 Colorful Accent 2" w:uiPriority="52"/>
+    <w:lsdException w:name="Grid Table 1 Light Accent 3" w:uiPriority="46"/>
+    <w:lsdException w:name="Grid Table 2 Accent 3" w:uiPriority="47"/>
+    <w:lsdException w:name="Grid Table 3 Accent 3" w:uiPriority="48"/>
+    <w:lsdException w:name="Grid Table 4 Accent 3" w:uiPriority="49"/>
+    <w:lsdException w:name="Grid Table 5 Dark Accent 3" w:uiPriority="50"/>
+    <w:lsdException w:name="Grid Table 6 Colorful Accent 3" w:uiPriority="51"/>
+    <w:lsdException w:name="Grid Table 7 Colorful Accent 3" w:uiPriority="52"/>
+    <w:lsdException w:name="Grid Table 1 Light Accent 4" w:uiPriority="46"/>
+    <w:lsdException w:name="Grid Table 2 Accent 4" w:uiPriority="47"/>
+    <w:lsdException w:name="Grid Table 3 Accent 4" w:uiPriority="48"/>
+    <w:lsdException w:name="Grid Table 4 Accent 4" w:uiPriority="49"/>
+    <w:lsdException w:name="Grid Table 5 Dark Accent 4" w:uiPriority="50"/>
+    <w:lsdException w:name="Grid Table 6 Colorful Accent 4" w:uiPriority="51"/>
+    <w:lsdException w:name="Grid Table 7 Colorful Accent 4" w:uiPriority="52"/>
+    <w:lsdException w:name="Grid Table 1 Light Accent 5" w:uiPriority="46"/>
+    <w:lsdException w:name="Grid Table 2 Accent 5" w:uiPriority="47"/>
+    <w:lsdException w:name="Grid Table 3 Accent 5" w:uiPriority="48"/>
+    <w:lsdException w:name="Grid Table 4 Accent 5" w:uiPriority="49"/>
+    <w:lsdException w:name="Grid Table 5 Dark Accent 5" w:uiPriority="50"/>
+    <w:lsdException w:name="Grid Table 6 Colorful Accent 5" w:uiPriority="51"/>
+    <w:lsdException w:name="Grid Table 7 Colorful Accent 5" w:uiPriority="52"/>
+    <w:lsdException w:name="Grid Table 1 Light Accent 6" w:uiPriority="46"/>
+    <w:lsdException w:name="Grid Table 2 Accent 6" w:uiPriority="47"/>
+    <w:lsdException w:name="Grid Table 3 Accent 6" w:uiPriority="48"/>
+    <w:lsdException w:name="Grid Table 4 Accent 6" w:uiPriority="49"/>
+    <w:lsdException w:name="Grid Table 5 Dark Accent 6" w:uiPriority="50"/>
+    <w:lsdException w:name="Grid Table 6 Colorful Accent 6" w:uiPriority="51"/>
+    <w:lsdException w:name="Grid Table 7 Colorful Accent 6" w:uiPriority="52"/>
+    <w:lsdException w:name="List Table 1 Light" w:uiPriority="46"/>
+    <w:lsdException w:name="List Table 2" w:uiPriority="47"/>
+    <w:lsdException w:name="List Table 3" w:uiPriority="48"/>
+    <w:lsdException w:name="List Table 4" w:uiPriority="49"/>
+    <w:lsdException w:name="List Table 5 Dark" w:uiPriority="50"/>
+    <w:lsdException w:name="List Table 6 Colorful" w:uiPriority="51"/>
+    <w:lsdException w:name="List Table 7 Colorful" w:uiPriority="52"/>
+    <w:lsdException w:name="List Table 1 Light Accent 1" w:uiPriority="46"/>
+    <w:lsdException w:name="List Table 2 Accent 1" w:uiPriority="47"/>
+    <w:lsdException w:name="List Table 3 Accent 1" w:uiPriority="48"/>
+    <w:lsdException w:name="List Table 4 Accent 1" w:uiPriority="49"/>
+    <w:lsdException w:name="List Table 5 Dark Accent 1" w:uiPriority="50"/>
+    <w:lsdException w:name="List Table 6 Colorful Accent 1" w:uiPriority="51"/>
+    <w:lsdException w:name="List Table 7 Colorful Accent 1" w:uiPriority="52"/>
+    <w:lsdException w:name="List Table 1 Light Accent 2" w:uiPriority="46"/>
+    <w:lsdException w:name="List Table 2 Accent 2" w:uiPriority="47"/>
+    <w:lsdException w:name="List Table 3 Accent 2" w:uiPriority="48"/>
+    <w:lsdException w:name="List Table 4 Accent 2" w:uiPriority="49"/>
+    <w:lsdException w:name="List Table 5 Dark Accent 2" w:uiPriority="50"/>
+    <w:lsdException w:name="List Table 6 Colorful Accent 2" w:uiPriority="51"/>
+    <w:lsdException w:name="List Table 7 Colorful Accent 2" w:uiPriority="52"/>
+    <w:lsdException w:name="List Table 1 Light Accent 3" w:uiPriority="46"/>
+    <w:lsdException w:name="List Table 2 Accent 3" w:uiPriority="47"/>
+    <w:lsdException w:name="List Table 3 Accent 3" w:uiPriority="48"/>
+    <w:lsdException w:name="List Table 4 Accent 3" w:uiPriority="49"/>
+    <w:lsdException w:name="List Table 5 Dark Accent 3" w:uiPriority="50"/>
+    <w:lsdException w:name="List Table 6 Colorful Accent 3" w:uiPriority="51"/>
+    <w:lsdException w:name="List Table 7 Colorful Accent 3" w:uiPriority="52"/>
+    <w:lsdException w:name="List Table 1 Light Accent 4" w:uiPriority="46"/>
+    <w:lsdException w:name="List Table 2 Accent 4" w:uiPriority="47"/>
+    <w:lsdException w:name="List Table 3 Accent 4" w:uiPriority="48"/>
+    <w:lsdException w:name="List Table 4 Accent 4" w:uiPriority="49"/>
+    <w:lsdException w:name="List Table 5 Dark Accent 4" w:uiPriority="50"/>
+    <w:lsdException w:name="List Table 6 Colorful Accent 4" w:uiPriority="51"/>
+    <w:lsdException w:name="List Table 7 Colorful Accent 4" w:uiPriority="52"/>
+    <w:lsdException w:name="List Table 1 Light Accent 5" w:uiPriority="46"/>
+    <w:lsdException w:name="List Table 2 Accent 5" w:uiPriority="47"/>
+    <w:lsdException w:name="List Table 3 Accent 5" w:uiPriority="48"/>
+    <w:lsdException w:name="List Table 4 Accent 5" w:uiPriority="49"/>
+    <w:lsdException w:name="List Table 5 Dark Accent 5" w:uiPriority="50"/>
+    <w:lsdException w:name="List Table 6 Colorful Accent 5" w:uiPriority="51"/>
+    <w:lsdException w:name="List Table 7 Colorful Accent 5" w:uiPriority="52"/>
+    <w:lsdException w:name="List Table 1 Light Accent 6" w:uiPriority="46"/>
+    <w:lsdException w:name="List Table 2 Accent 6" w:uiPriority="47"/>
+    <w:lsdException w:name="List Table 3 Accent 6" w:uiPriority="48"/>
+    <w:lsdException w:name="List Table 4 Accent 6" w:uiPriority="49"/>
+    <w:lsdException w:name="List Table 5 Dark Accent 6" w:uiPriority="50"/>
+    <w:lsdException w:name="List Table 6 Colorful Accent 6" w:uiPriority="51"/>
+    <w:lsdException w:name="List Table 7 Colorful Accent 6" w:uiPriority="52"/>
+    <w:lsdException w:name="Mention" w:semiHidden="1" w:unhideWhenUsed="1"/>
+    <w:lsdException w:name="Smart Hyperlink" w:semiHidden="1" w:unhideWhenUsed="1"/>
+    <w:lsdException w:name="Hashtag" w:semiHidden="1" w:unhideWhenUsed="1"/>
+    <w:lsdException w:name="Unresolved Mention" w:semiHidden="1" w:unhideWhenUsed="1"/>
+    <w:lsdException w:name="Smart Link" w:semiHidden="1" w:unhideWhenUsed="1"/>
   </w:latentStyles>
   <w:style w:type="paragraph" w:default="1" w:styleId="Normal">
     <w:name w:val="Normal"/>
@@ -3802,1002 +6605,44 @@
       <w:lang w:val="ro-RO"/>
     </w:rPr>
   </w:style>
-</w:styles>
-</file>
-
-<file path=word/stylesWithEffects.xml><?xml version="1.0" encoding="utf-8"?>
-<w:styles xmlns:wpc="http://schemas.microsoft.com/office/word/2010/wordprocessingCanvas" xmlns:mc="http://schemas.openxmlformats.org/markup-compatibility/2006" xmlns:o="urn:schemas-microsoft-com:office:office" xmlns:r="http://schemas.openxmlformats.org/officeDocument/2006/relationships" xmlns:m="http://schemas.openxmlformats.org/officeDocument/2006/math" xmlns:v="urn:schemas-microsoft-com:vml" xmlns:wp14="http://schemas.microsoft.com/office/word/2010/wordprocessingDrawing" xmlns:wp="http://schemas.openxmlformats.org/drawingml/2006/wordprocessingDrawing" xmlns:w10="urn:schemas-microsoft-com:office:word" xmlns:w="http://schemas.openxmlformats.org/wordprocessingml/2006/main" xmlns:w14="http://schemas.microsoft.com/office/word/2010/wordml" xmlns:wpg="http://schemas.microsoft.com/office/word/2010/wordprocessingGroup" xmlns:wpi="http://schemas.microsoft.com/office/word/2010/wordprocessingInk" xmlns:wne="http://schemas.microsoft.com/office/word/2006/wordml" xmlns:wps="http://schemas.microsoft.com/office/word/2010/wordprocessingShape" mc:Ignorable="w14 wp14">
-  <w:docDefaults>
-    <w:rPrDefault>
-      <w:rPr>
-        <w:rFonts w:asciiTheme="minorHAnsi" w:eastAsiaTheme="minorHAnsi" w:hAnsiTheme="minorHAnsi" w:cstheme="minorBidi"/>
-        <w:sz w:val="22"/>
-        <w:szCs w:val="22"/>
-        <w:lang w:val="en-US" w:eastAsia="en-US" w:bidi="ar-SA"/>
-      </w:rPr>
-    </w:rPrDefault>
-    <w:pPrDefault>
-      <w:pPr>
-        <w:spacing w:after="160" w:line="259" w:lineRule="auto"/>
-      </w:pPr>
-    </w:pPrDefault>
-  </w:docDefaults>
-  <w:latentStyles w:defLockedState="0" w:defUIPriority="99" w:defSemiHidden="1" w:defUnhideWhenUsed="1" w:defQFormat="0" w:count="267">
-    <w:lsdException w:name="Normal" w:semiHidden="0" w:uiPriority="0" w:unhideWhenUsed="0" w:qFormat="1"/>
-    <w:lsdException w:name="heading 1" w:semiHidden="0" w:uiPriority="9" w:unhideWhenUsed="0" w:qFormat="1"/>
-    <w:lsdException w:name="heading 2" w:uiPriority="9" w:qFormat="1"/>
-    <w:lsdException w:name="heading 3" w:uiPriority="9" w:qFormat="1"/>
-    <w:lsdException w:name="heading 4" w:uiPriority="9" w:qFormat="1"/>
-    <w:lsdException w:name="heading 5" w:uiPriority="9" w:qFormat="1"/>
-    <w:lsdException w:name="heading 6" w:uiPriority="9" w:qFormat="1"/>
-    <w:lsdException w:name="heading 7" w:uiPriority="9" w:qFormat="1"/>
-    <w:lsdException w:name="heading 8" w:uiPriority="9" w:qFormat="1"/>
-    <w:lsdException w:name="heading 9" w:uiPriority="9" w:qFormat="1"/>
-    <w:lsdException w:name="toc 1" w:uiPriority="39"/>
-    <w:lsdException w:name="toc 2" w:uiPriority="39"/>
-    <w:lsdException w:name="toc 3" w:uiPriority="39"/>
-    <w:lsdException w:name="toc 4" w:uiPriority="39"/>
-    <w:lsdException w:name="toc 5" w:uiPriority="39"/>
-    <w:lsdException w:name="toc 6" w:uiPriority="39"/>
-    <w:lsdException w:name="toc 7" w:uiPriority="39"/>
-    <w:lsdException w:name="toc 8" w:uiPriority="39"/>
-    <w:lsdException w:name="toc 9" w:uiPriority="39"/>
-    <w:lsdException w:name="caption" w:uiPriority="35" w:qFormat="1"/>
-    <w:lsdException w:name="Title" w:semiHidden="0" w:uiPriority="10" w:unhideWhenUsed="0" w:qFormat="1"/>
-    <w:lsdException w:name="Default Paragraph Font" w:uiPriority="1"/>
-    <w:lsdException w:name="Subtitle" w:semiHidden="0" w:uiPriority="11" w:unhideWhenUsed="0" w:qFormat="1"/>
-    <w:lsdException w:name="Strong" w:semiHidden="0" w:uiPriority="22" w:unhideWhenUsed="0" w:qFormat="1"/>
-    <w:lsdException w:name="Emphasis" w:semiHidden="0" w:uiPriority="20" w:unhideWhenUsed="0" w:qFormat="1"/>
-    <w:lsdException w:name="Table Grid" w:semiHidden="0" w:uiPriority="39" w:unhideWhenUsed="0"/>
-    <w:lsdException w:name="Placeholder Text" w:unhideWhenUsed="0"/>
-    <w:lsdException w:name="No Spacing" w:semiHidden="0" w:uiPriority="1" w:unhideWhenUsed="0" w:qFormat="1"/>
-    <w:lsdException w:name="Light Shading" w:semiHidden="0" w:uiPriority="60" w:unhideWhenUsed="0"/>
-    <w:lsdException w:name="Light List" w:semiHidden="0" w:uiPriority="61" w:unhideWhenUsed="0"/>
-    <w:lsdException w:name="Light Grid" w:semiHidden="0" w:uiPriority="62" w:unhideWhenUsed="0"/>
-    <w:lsdException w:name="Medium Shading 1" w:semiHidden="0" w:uiPriority="63" w:unhideWhenUsed="0"/>
-    <w:lsdException w:name="Medium Shading 2" w:semiHidden="0" w:uiPriority="64" w:unhideWhenUsed="0"/>
-    <w:lsdException w:name="Medium List 1" w:semiHidden="0" w:uiPriority="65" w:unhideWhenUsed="0"/>
-    <w:lsdException w:name="Medium List 2" w:semiHidden="0" w:uiPriority="66" w:unhideWhenUsed="0"/>
-    <w:lsdException w:name="Medium Grid 1" w:semiHidden="0" w:uiPriority="67" w:unhideWhenUsed="0"/>
-    <w:lsdException w:name="Medium Grid 2" w:semiHidden="0" w:uiPriority="68" w:unhideWhenUsed="0"/>
-    <w:lsdException w:name="Medium Grid 3" w:semiHidden="0" w:uiPriority="69" w:unhideWhenUsed="0"/>
-    <w:lsdException w:name="Dark List" w:semiHidden="0" w:uiPriority="70" w:unhideWhenUsed="0"/>
-    <w:lsdException w:name="Colorful Shading" w:semiHidden="0" w:uiPriority="71" w:unhideWhenUsed="0"/>
-    <w:lsdException w:name="Colorful List" w:semiHidden="0" w:uiPriority="72" w:unhideWhenUsed="0"/>
-    <w:lsdException w:name="Colorful Grid" w:semiHidden="0" w:uiPriority="73" w:unhideWhenUsed="0"/>
-    <w:lsdException w:name="Light Shading Accent 1" w:semiHidden="0" w:uiPriority="60" w:unhideWhenUsed="0"/>
-    <w:lsdException w:name="Light List Accent 1" w:semiHidden="0" w:uiPriority="61" w:unhideWhenUsed="0"/>
-    <w:lsdException w:name="Light Grid Accent 1" w:semiHidden="0" w:uiPriority="62" w:unhideWhenUsed="0"/>
-    <w:lsdException w:name="Medium Shading 1 Accent 1" w:semiHidden="0" w:uiPriority="63" w:unhideWhenUsed="0"/>
-    <w:lsdException w:name="Medium Shading 2 Accent 1" w:semiHidden="0" w:uiPriority="64" w:unhideWhenUsed="0"/>
-    <w:lsdException w:name="Medium List 1 Accent 1" w:semiHidden="0" w:uiPriority="65" w:unhideWhenUsed="0"/>
-    <w:lsdException w:name="Revision" w:unhideWhenUsed="0"/>
-    <w:lsdException w:name="List Paragraph" w:semiHidden="0" w:uiPriority="34" w:unhideWhenUsed="0" w:qFormat="1"/>
-    <w:lsdException w:name="Quote" w:semiHidden="0" w:uiPriority="29" w:unhideWhenUsed="0" w:qFormat="1"/>
-    <w:lsdException w:name="Intense Quote" w:semiHidden="0" w:uiPriority="30" w:unhideWhenUsed="0" w:qFormat="1"/>
-    <w:lsdException w:name="Medium List 2 Accent 1" w:semiHidden="0" w:uiPriority="66" w:unhideWhenUsed="0"/>
-    <w:lsdException w:name="Medium Grid 1 Accent 1" w:semiHidden="0" w:uiPriority="67" w:unhideWhenUsed="0"/>
-    <w:lsdException w:name="Medium Grid 2 Accent 1" w:semiHidden="0" w:uiPriority="68" w:unhideWhenUsed="0"/>
-    <w:lsdException w:name="Medium Grid 3 Accent 1" w:semiHidden="0" w:uiPriority="69" w:unhideWhenUsed="0"/>
-    <w:lsdException w:name="Dark List Accent 1" w:semiHidden="0" w:uiPriority="70" w:unhideWhenUsed="0"/>
-    <w:lsdException w:name="Colorful Shading Accent 1" w:semiHidden="0" w:uiPriority="71" w:unhideWhenUsed="0"/>
-    <w:lsdException w:name="Colorful List Accent 1" w:semiHidden="0" w:uiPriority="72" w:unhideWhenUsed="0"/>
-    <w:lsdException w:name="Colorful Grid Accent 1" w:semiHidden="0" w:uiPriority="73" w:unhideWhenUsed="0"/>
-    <w:lsdException w:name="Light Shading Accent 2" w:semiHidden="0" w:uiPriority="60" w:unhideWhenUsed="0"/>
-    <w:lsdException w:name="Light List Accent 2" w:semiHidden="0" w:uiPriority="61" w:unhideWhenUsed="0"/>
-    <w:lsdException w:name="Light Grid Accent 2" w:semiHidden="0" w:uiPriority="62" w:unhideWhenUsed="0"/>
-    <w:lsdException w:name="Medium Shading 1 Accent 2" w:semiHidden="0" w:uiPriority="63" w:unhideWhenUsed="0"/>
-    <w:lsdException w:name="Medium Shading 2 Accent 2" w:semiHidden="0" w:uiPriority="64" w:unhideWhenUsed="0"/>
-    <w:lsdException w:name="Medium List 1 Accent 2" w:semiHidden="0" w:uiPriority="65" w:unhideWhenUsed="0"/>
-    <w:lsdException w:name="Medium List 2 Accent 2" w:semiHidden="0" w:uiPriority="66" w:unhideWhenUsed="0"/>
-    <w:lsdException w:name="Medium Grid 1 Accent 2" w:semiHidden="0" w:uiPriority="67" w:unhideWhenUsed="0"/>
-    <w:lsdException w:name="Medium Grid 2 Accent 2" w:semiHidden="0" w:uiPriority="68" w:unhideWhenUsed="0"/>
-    <w:lsdException w:name="Medium Grid 3 Accent 2" w:semiHidden="0" w:uiPriority="69" w:unhideWhenUsed="0"/>
-    <w:lsdException w:name="Dark List Accent 2" w:semiHidden="0" w:uiPriority="70" w:unhideWhenUsed="0"/>
-    <w:lsdException w:name="Colorful Shading Accent 2" w:semiHidden="0" w:uiPriority="71" w:unhideWhenUsed="0"/>
-    <w:lsdException w:name="Colorful List Accent 2" w:semiHidden="0" w:uiPriority="72" w:unhideWhenUsed="0"/>
-    <w:lsdException w:name="Colorful Grid Accent 2" w:semiHidden="0" w:uiPriority="73" w:unhideWhenUsed="0"/>
-    <w:lsdException w:name="Light Shading Accent 3" w:semiHidden="0" w:uiPriority="60" w:unhideWhenUsed="0"/>
-    <w:lsdException w:name="Light List Accent 3" w:semiHidden="0" w:uiPriority="61" w:unhideWhenUsed="0"/>
-    <w:lsdException w:name="Light Grid Accent 3" w:semiHidden="0" w:uiPriority="62" w:unhideWhenUsed="0"/>
-    <w:lsdException w:name="Medium Shading 1 Accent 3" w:semiHidden="0" w:uiPriority="63" w:unhideWhenUsed="0"/>
-    <w:lsdException w:name="Medium Shading 2 Accent 3" w:semiHidden="0" w:uiPriority="64" w:unhideWhenUsed="0"/>
-    <w:lsdException w:name="Medium List 1 Accent 3" w:semiHidden="0" w:uiPriority="65" w:unhideWhenUsed="0"/>
-    <w:lsdException w:name="Medium List 2 Accent 3" w:semiHidden="0" w:uiPriority="66" w:unhideWhenUsed="0"/>
-    <w:lsdException w:name="Medium Grid 1 Accent 3" w:semiHidden="0" w:uiPriority="67" w:unhideWhenUsed="0"/>
-    <w:lsdException w:name="Medium Grid 2 Accent 3" w:semiHidden="0" w:uiPriority="68" w:unhideWhenUsed="0"/>
-    <w:lsdException w:name="Medium Grid 3 Accent 3" w:semiHidden="0" w:uiPriority="69" w:unhideWhenUsed="0"/>
-    <w:lsdException w:name="Dark List Accent 3" w:semiHidden="0" w:uiPriority="70" w:unhideWhenUsed="0"/>
-    <w:lsdException w:name="Colorful Shading Accent 3" w:semiHidden="0" w:uiPriority="71" w:unhideWhenUsed="0"/>
-    <w:lsdException w:name="Colorful List Accent 3" w:semiHidden="0" w:uiPriority="72" w:unhideWhenUsed="0"/>
-    <w:lsdException w:name="Colorful Grid Accent 3" w:semiHidden="0" w:uiPriority="73" w:unhideWhenUsed="0"/>
-    <w:lsdException w:name="Light Shading Accent 4" w:semiHidden="0" w:uiPriority="60" w:unhideWhenUsed="0"/>
-    <w:lsdException w:name="Light List Accent 4" w:semiHidden="0" w:uiPriority="61" w:unhideWhenUsed="0"/>
-    <w:lsdException w:name="Light Grid Accent 4" w:semiHidden="0" w:uiPriority="62" w:unhideWhenUsed="0"/>
-    <w:lsdException w:name="Medium Shading 1 Accent 4" w:semiHidden="0" w:uiPriority="63" w:unhideWhenUsed="0"/>
-    <w:lsdException w:name="Medium Shading 2 Accent 4" w:semiHidden="0" w:uiPriority="64" w:unhideWhenUsed="0"/>
-    <w:lsdException w:name="Medium List 1 Accent 4" w:semiHidden="0" w:uiPriority="65" w:unhideWhenUsed="0"/>
-    <w:lsdException w:name="Medium List 2 Accent 4" w:semiHidden="0" w:uiPriority="66" w:unhideWhenUsed="0"/>
-    <w:lsdException w:name="Medium Grid 1 Accent 4" w:semiHidden="0" w:uiPriority="67" w:unhideWhenUsed="0"/>
-    <w:lsdException w:name="Medium Grid 2 Accent 4" w:semiHidden="0" w:uiPriority="68" w:unhideWhenUsed="0"/>
-    <w:lsdException w:name="Medium Grid 3 Accent 4" w:semiHidden="0" w:uiPriority="69" w:unhideWhenUsed="0"/>
-    <w:lsdException w:name="Dark List Accent 4" w:semiHidden="0" w:uiPriority="70" w:unhideWhenUsed="0"/>
-    <w:lsdException w:name="Colorful Shading Accent 4" w:semiHidden="0" w:uiPriority="71" w:unhideWhenUsed="0"/>
-    <w:lsdException w:name="Colorful List Accent 4" w:semiHidden="0" w:uiPriority="72" w:unhideWhenUsed="0"/>
-    <w:lsdException w:name="Colorful Grid Accent 4" w:semiHidden="0" w:uiPriority="73" w:unhideWhenUsed="0"/>
-    <w:lsdException w:name="Light Shading Accent 5" w:semiHidden="0" w:uiPriority="60" w:unhideWhenUsed="0"/>
-    <w:lsdException w:name="Light List Accent 5" w:semiHidden="0" w:uiPriority="61" w:unhideWhenUsed="0"/>
-    <w:lsdException w:name="Light Grid Accent 5" w:semiHidden="0" w:uiPriority="62" w:unhideWhenUsed="0"/>
-    <w:lsdException w:name="Medium Shading 1 Accent 5" w:semiHidden="0" w:uiPriority="63" w:unhideWhenUsed="0"/>
-    <w:lsdException w:name="Medium Shading 2 Accent 5" w:semiHidden="0" w:uiPriority="64" w:unhideWhenUsed="0"/>
-    <w:lsdException w:name="Medium List 1 Accent 5" w:semiHidden="0" w:uiPriority="65" w:unhideWhenUsed="0"/>
-    <w:lsdException w:name="Medium List 2 Accent 5" w:semiHidden="0" w:uiPriority="66" w:unhideWhenUsed="0"/>
-    <w:lsdException w:name="Medium Grid 1 Accent 5" w:semiHidden="0" w:uiPriority="67" w:unhideWhenUsed="0"/>
-    <w:lsdException w:name="Medium Grid 2 Accent 5" w:semiHidden="0" w:uiPriority="68" w:unhideWhenUsed="0"/>
-    <w:lsdException w:name="Medium Grid 3 Accent 5" w:semiHidden="0" w:uiPriority="69" w:unhideWhenUsed="0"/>
-    <w:lsdException w:name="Dark List Accent 5" w:semiHidden="0" w:uiPriority="70" w:unhideWhenUsed="0"/>
-    <w:lsdException w:name="Colorful Shading Accent 5" w:semiHidden="0" w:uiPriority="71" w:unhideWhenUsed="0"/>
-    <w:lsdException w:name="Colorful List Accent 5" w:semiHidden="0" w:uiPriority="72" w:unhideWhenUsed="0"/>
-    <w:lsdException w:name="Colorful Grid Accent 5" w:semiHidden="0" w:uiPriority="73" w:unhideWhenUsed="0"/>
-    <w:lsdException w:name="Light Shading Accent 6" w:semiHidden="0" w:uiPriority="60" w:unhideWhenUsed="0"/>
-    <w:lsdException w:name="Light List Accent 6" w:semiHidden="0" w:uiPriority="61" w:unhideWhenUsed="0"/>
-    <w:lsdException w:name="Light Grid Accent 6" w:semiHidden="0" w:uiPriority="62" w:unhideWhenUsed="0"/>
-    <w:lsdException w:name="Medium Shading 1 Accent 6" w:semiHidden="0" w:uiPriority="63" w:unhideWhenUsed="0"/>
-    <w:lsdException w:name="Medium Shading 2 Accent 6" w:semiHidden="0" w:uiPriority="64" w:unhideWhenUsed="0"/>
-    <w:lsdException w:name="Medium List 1 Accent 6" w:semiHidden="0" w:uiPriority="65" w:unhideWhenUsed="0"/>
-    <w:lsdException w:name="Medium List 2 Accent 6" w:semiHidden="0" w:uiPriority="66" w:unhideWhenUsed="0"/>
-    <w:lsdException w:name="Medium Grid 1 Accent 6" w:semiHidden="0" w:uiPriority="67" w:unhideWhenUsed="0"/>
-    <w:lsdException w:name="Medium Grid 2 Accent 6" w:semiHidden="0" w:uiPriority="68" w:unhideWhenUsed="0"/>
-    <w:lsdException w:name="Medium Grid 3 Accent 6" w:semiHidden="0" w:uiPriority="69" w:unhideWhenUsed="0"/>
-    <w:lsdException w:name="Dark List Accent 6" w:semiHidden="0" w:uiPriority="70" w:unhideWhenUsed="0"/>
-    <w:lsdException w:name="Colorful Shading Accent 6" w:semiHidden="0" w:uiPriority="71" w:unhideWhenUsed="0"/>
-    <w:lsdException w:name="Colorful List Accent 6" w:semiHidden="0" w:uiPriority="72" w:unhideWhenUsed="0"/>
-    <w:lsdException w:name="Colorful Grid Accent 6" w:semiHidden="0" w:uiPriority="73" w:unhideWhenUsed="0"/>
-    <w:lsdException w:name="Subtle Emphasis" w:semiHidden="0" w:uiPriority="19" w:unhideWhenUsed="0" w:qFormat="1"/>
-    <w:lsdException w:name="Intense Emphasis" w:semiHidden="0" w:uiPriority="21" w:unhideWhenUsed="0" w:qFormat="1"/>
-    <w:lsdException w:name="Subtle Reference" w:semiHidden="0" w:uiPriority="31" w:unhideWhenUsed="0" w:qFormat="1"/>
-    <w:lsdException w:name="Intense Reference" w:semiHidden="0" w:uiPriority="32" w:unhideWhenUsed="0" w:qFormat="1"/>
-    <w:lsdException w:name="Book Title" w:semiHidden="0" w:uiPriority="33" w:unhideWhenUsed="0" w:qFormat="1"/>
-    <w:lsdException w:name="Bibliography" w:uiPriority="37"/>
-    <w:lsdException w:name="TOC Heading" w:uiPriority="39" w:qFormat="1"/>
-  </w:latentStyles>
-  <w:style w:type="paragraph" w:default="1" w:styleId="Normal">
-    <w:name w:val="Normal"/>
+  <w:style w:type="paragraph" w:styleId="TOCHeading">
+    <w:name w:val="TOC Heading"/>
+    <w:basedOn w:val="Heading1"/>
+    <w:next w:val="Normal"/>
+    <w:uiPriority w:val="39"/>
+    <w:unhideWhenUsed/>
     <w:qFormat/>
+    <w:rsid w:val="007B78A4"/>
+    <w:pPr>
+      <w:outlineLvl w:val="9"/>
+    </w:pPr>
     <w:rPr>
-      <w:lang w:val="ro-RO"/>
+      <w:rFonts w:asciiTheme="majorHAnsi" w:hAnsiTheme="majorHAnsi"/>
+      <w:color w:val="2F5496" w:themeColor="accent1" w:themeShade="BF"/>
+      <w:lang w:val="en-US"/>
     </w:rPr>
   </w:style>
-  <w:style w:type="paragraph" w:styleId="Heading1">
-    <w:name w:val="heading 1"/>
+  <w:style w:type="paragraph" w:styleId="TOC1">
+    <w:name w:val="toc 1"/>
     <w:basedOn w:val="Normal"/>
     <w:next w:val="Normal"/>
-    <w:link w:val="Heading1Char"/>
-    <w:uiPriority w:val="9"/>
-    <w:qFormat/>
-    <w:rsid w:val="009E5354"/>
+    <w:autoRedefine/>
+    <w:uiPriority w:val="39"/>
+    <w:unhideWhenUsed/>
+    <w:rsid w:val="007B78A4"/>
     <w:pPr>
-      <w:keepNext/>
-      <w:keepLines/>
-      <w:spacing w:before="240" w:after="0"/>
-      <w:outlineLvl w:val="0"/>
-    </w:pPr>
-    <w:rPr>
-      <w:rFonts w:ascii="Times New Roman" w:eastAsiaTheme="majorEastAsia" w:hAnsi="Times New Roman" w:cstheme="majorBidi"/>
-      <w:color w:val="000000" w:themeColor="text1"/>
-      <w:sz w:val="32"/>
-      <w:szCs w:val="32"/>
-    </w:rPr>
-  </w:style>
-  <w:style w:type="character" w:default="1" w:styleId="DefaultParagraphFont">
-    <w:name w:val="Default Paragraph Font"/>
-    <w:uiPriority w:val="1"/>
-    <w:semiHidden/>
-    <w:unhideWhenUsed/>
-  </w:style>
-  <w:style w:type="table" w:default="1" w:styleId="TableNormal">
-    <w:name w:val="Normal Table"/>
-    <w:uiPriority w:val="99"/>
-    <w:semiHidden/>
-    <w:unhideWhenUsed/>
-    <w:tblPr>
-      <w:tblInd w:w="0" w:type="dxa"/>
-      <w:tblCellMar>
-        <w:top w:w="0" w:type="dxa"/>
-        <w:left w:w="108" w:type="dxa"/>
-        <w:bottom w:w="0" w:type="dxa"/>
-        <w:right w:w="108" w:type="dxa"/>
-      </w:tblCellMar>
-    </w:tblPr>
-  </w:style>
-  <w:style w:type="numbering" w:default="1" w:styleId="NoList">
-    <w:name w:val="No List"/>
-    <w:uiPriority w:val="99"/>
-    <w:semiHidden/>
-    <w:unhideWhenUsed/>
-  </w:style>
-  <w:style w:type="character" w:customStyle="1" w:styleId="Heading1Char">
-    <w:name w:val="Heading 1 Char"/>
-    <w:basedOn w:val="DefaultParagraphFont"/>
-    <w:link w:val="Heading1"/>
-    <w:uiPriority w:val="9"/>
-    <w:rsid w:val="009E5354"/>
-    <w:rPr>
-      <w:rFonts w:ascii="Times New Roman" w:eastAsiaTheme="majorEastAsia" w:hAnsi="Times New Roman" w:cstheme="majorBidi"/>
-      <w:color w:val="000000" w:themeColor="text1"/>
-      <w:sz w:val="32"/>
-      <w:szCs w:val="32"/>
-      <w:lang w:val="ro-RO"/>
-    </w:rPr>
-  </w:style>
-  <w:style w:type="paragraph" w:styleId="Title">
-    <w:name w:val="Title"/>
-    <w:basedOn w:val="Normal"/>
-    <w:next w:val="Normal"/>
-    <w:link w:val="TitleChar"/>
-    <w:uiPriority w:val="10"/>
-    <w:qFormat/>
-    <w:rsid w:val="009E5354"/>
-    <w:pPr>
-      <w:spacing w:after="0" w:line="240" w:lineRule="auto"/>
-      <w:contextualSpacing/>
-    </w:pPr>
-    <w:rPr>
-      <w:rFonts w:ascii="Times New Roman" w:eastAsiaTheme="majorEastAsia" w:hAnsi="Times New Roman" w:cstheme="majorBidi"/>
-      <w:spacing w:val="-10"/>
-      <w:kern w:val="28"/>
-      <w:sz w:val="56"/>
-      <w:szCs w:val="56"/>
-    </w:rPr>
-  </w:style>
-  <w:style w:type="character" w:customStyle="1" w:styleId="TitleChar">
-    <w:name w:val="Title Char"/>
-    <w:basedOn w:val="DefaultParagraphFont"/>
-    <w:link w:val="Title"/>
-    <w:uiPriority w:val="10"/>
-    <w:rsid w:val="009E5354"/>
-    <w:rPr>
-      <w:rFonts w:ascii="Times New Roman" w:eastAsiaTheme="majorEastAsia" w:hAnsi="Times New Roman" w:cstheme="majorBidi"/>
-      <w:spacing w:val="-10"/>
-      <w:kern w:val="28"/>
-      <w:sz w:val="56"/>
-      <w:szCs w:val="56"/>
-      <w:lang w:val="ro-RO"/>
-    </w:rPr>
-  </w:style>
-  <w:style w:type="table" w:styleId="TableGrid">
-    <w:name w:val="Table Grid"/>
-    <w:basedOn w:val="TableNormal"/>
-    <w:uiPriority w:val="39"/>
-    <w:rsid w:val="009E5354"/>
-    <w:pPr>
-      <w:spacing w:after="0" w:line="240" w:lineRule="auto"/>
-    </w:pPr>
-    <w:tblPr>
-      <w:tblBorders>
-        <w:top w:val="single" w:sz="4" w:space="0" w:color="auto"/>
-        <w:left w:val="single" w:sz="4" w:space="0" w:color="auto"/>
-        <w:bottom w:val="single" w:sz="4" w:space="0" w:color="auto"/>
-        <w:right w:val="single" w:sz="4" w:space="0" w:color="auto"/>
-        <w:insideH w:val="single" w:sz="4" w:space="0" w:color="auto"/>
-        <w:insideV w:val="single" w:sz="4" w:space="0" w:color="auto"/>
-      </w:tblBorders>
-    </w:tblPr>
-  </w:style>
-  <w:style w:type="paragraph" w:styleId="ListParagraph">
-    <w:name w:val="List Paragraph"/>
-    <w:basedOn w:val="Normal"/>
-    <w:uiPriority w:val="34"/>
-    <w:qFormat/>
-    <w:rsid w:val="009E5354"/>
-    <w:pPr>
-      <w:ind w:left="720"/>
-      <w:contextualSpacing/>
+      <w:spacing w:after="100"/>
     </w:pPr>
   </w:style>
-  <w:style w:type="paragraph" w:styleId="BalloonText">
-    <w:name w:val="Balloon Text"/>
-    <w:basedOn w:val="Normal"/>
-    <w:link w:val="BalloonTextChar"/>
-    <w:uiPriority w:val="99"/>
-    <w:semiHidden/>
-    <w:unhideWhenUsed/>
-    <w:rsid w:val="004F29E1"/>
-    <w:pPr>
-      <w:spacing w:after="0" w:line="240" w:lineRule="auto"/>
-    </w:pPr>
-    <w:rPr>
-      <w:rFonts w:ascii="Tahoma" w:hAnsi="Tahoma" w:cs="Tahoma"/>
-      <w:sz w:val="16"/>
-      <w:szCs w:val="16"/>
-    </w:rPr>
-  </w:style>
-  <w:style w:type="character" w:customStyle="1" w:styleId="BalloonTextChar">
-    <w:name w:val="Balloon Text Char"/>
+  <w:style w:type="character" w:styleId="Hyperlink">
+    <w:name w:val="Hyperlink"/>
     <w:basedOn w:val="DefaultParagraphFont"/>
-    <w:link w:val="BalloonText"/>
-    <w:uiPriority w:val="99"/>
-    <w:semiHidden/>
-    <w:rsid w:val="004F29E1"/>
-    <w:rPr>
-      <w:rFonts w:ascii="Tahoma" w:hAnsi="Tahoma" w:cs="Tahoma"/>
-      <w:sz w:val="16"/>
-      <w:szCs w:val="16"/>
-      <w:lang w:val="ro-RO"/>
-    </w:rPr>
-  </w:style>
-  <w:style w:type="table" w:styleId="MediumShading2">
-    <w:name w:val="Medium Shading 2"/>
-    <w:basedOn w:val="TableNormal"/>
-    <w:uiPriority w:val="64"/>
-    <w:rsid w:val="008911CD"/>
-    <w:pPr>
-      <w:spacing w:after="0" w:line="240" w:lineRule="auto"/>
-    </w:pPr>
-    <w:tblPr>
-      <w:tblStyleRowBandSize w:val="1"/>
-      <w:tblStyleColBandSize w:val="1"/>
-      <w:tblBorders>
-        <w:top w:val="single" w:sz="18" w:space="0" w:color="auto"/>
-        <w:bottom w:val="single" w:sz="18" w:space="0" w:color="auto"/>
-      </w:tblBorders>
-    </w:tblPr>
-    <w:tblStylePr w:type="firstRow">
-      <w:pPr>
-        <w:spacing w:before="0" w:after="0" w:line="240" w:lineRule="auto"/>
-      </w:pPr>
-      <w:rPr>
-        <w:b/>
-        <w:bCs/>
-        <w:color w:val="FFFFFF" w:themeColor="background1"/>
-      </w:rPr>
-      <w:tblPr/>
-      <w:tcPr>
-        <w:tcBorders>
-          <w:top w:val="single" w:sz="18" w:space="0" w:color="auto"/>
-          <w:left w:val="nil"/>
-          <w:bottom w:val="single" w:sz="18" w:space="0" w:color="auto"/>
-          <w:right w:val="nil"/>
-          <w:insideH w:val="nil"/>
-          <w:insideV w:val="nil"/>
-        </w:tcBorders>
-        <w:shd w:val="clear" w:color="auto" w:fill="000000" w:themeFill="text1"/>
-      </w:tcPr>
-    </w:tblStylePr>
-    <w:tblStylePr w:type="lastRow">
-      <w:pPr>
-        <w:spacing w:before="0" w:after="0" w:line="240" w:lineRule="auto"/>
-      </w:pPr>
-      <w:rPr>
-        <w:color w:val="auto"/>
-      </w:rPr>
-      <w:tblPr/>
-      <w:tcPr>
-        <w:tcBorders>
-          <w:top w:val="double" w:sz="6" w:space="0" w:color="auto"/>
-          <w:left w:val="nil"/>
-          <w:bottom w:val="single" w:sz="18" w:space="0" w:color="auto"/>
-          <w:right w:val="nil"/>
-          <w:insideH w:val="nil"/>
-          <w:insideV w:val="nil"/>
-        </w:tcBorders>
-        <w:shd w:val="clear" w:color="auto" w:fill="FFFFFF" w:themeFill="background1"/>
-      </w:tcPr>
-    </w:tblStylePr>
-    <w:tblStylePr w:type="firstCol">
-      <w:rPr>
-        <w:b/>
-        <w:bCs/>
-        <w:color w:val="FFFFFF" w:themeColor="background1"/>
-      </w:rPr>
-      <w:tblPr/>
-      <w:tcPr>
-        <w:tcBorders>
-          <w:top w:val="nil"/>
-          <w:left w:val="nil"/>
-          <w:bottom w:val="single" w:sz="18" w:space="0" w:color="auto"/>
-          <w:right w:val="nil"/>
-          <w:insideH w:val="nil"/>
-          <w:insideV w:val="nil"/>
-        </w:tcBorders>
-        <w:shd w:val="clear" w:color="auto" w:fill="000000" w:themeFill="text1"/>
-      </w:tcPr>
-    </w:tblStylePr>
-    <w:tblStylePr w:type="lastCol">
-      <w:rPr>
-        <w:b/>
-        <w:bCs/>
-        <w:color w:val="FFFFFF" w:themeColor="background1"/>
-      </w:rPr>
-      <w:tblPr/>
-      <w:tcPr>
-        <w:tcBorders>
-          <w:left w:val="nil"/>
-          <w:right w:val="nil"/>
-          <w:insideH w:val="nil"/>
-          <w:insideV w:val="nil"/>
-        </w:tcBorders>
-        <w:shd w:val="clear" w:color="auto" w:fill="000000" w:themeFill="text1"/>
-      </w:tcPr>
-    </w:tblStylePr>
-    <w:tblStylePr w:type="band1Vert">
-      <w:tblPr/>
-      <w:tcPr>
-        <w:tcBorders>
-          <w:left w:val="nil"/>
-          <w:right w:val="nil"/>
-          <w:insideH w:val="nil"/>
-          <w:insideV w:val="nil"/>
-        </w:tcBorders>
-        <w:shd w:val="clear" w:color="auto" w:fill="D8D8D8" w:themeFill="background1" w:themeFillShade="D8"/>
-      </w:tcPr>
-    </w:tblStylePr>
-    <w:tblStylePr w:type="band1Horz">
-      <w:tblPr/>
-      <w:tcPr>
-        <w:shd w:val="clear" w:color="auto" w:fill="D8D8D8" w:themeFill="background1" w:themeFillShade="D8"/>
-      </w:tcPr>
-    </w:tblStylePr>
-    <w:tblStylePr w:type="neCell">
-      <w:tblPr/>
-      <w:tcPr>
-        <w:tcBorders>
-          <w:top w:val="single" w:sz="18" w:space="0" w:color="auto"/>
-          <w:left w:val="nil"/>
-          <w:bottom w:val="single" w:sz="18" w:space="0" w:color="auto"/>
-          <w:right w:val="nil"/>
-          <w:insideH w:val="nil"/>
-          <w:insideV w:val="nil"/>
-        </w:tcBorders>
-      </w:tcPr>
-    </w:tblStylePr>
-    <w:tblStylePr w:type="nwCell">
-      <w:rPr>
-        <w:color w:val="FFFFFF" w:themeColor="background1"/>
-      </w:rPr>
-      <w:tblPr/>
-      <w:tcPr>
-        <w:tcBorders>
-          <w:top w:val="single" w:sz="18" w:space="0" w:color="auto"/>
-          <w:left w:val="nil"/>
-          <w:bottom w:val="single" w:sz="18" w:space="0" w:color="auto"/>
-          <w:right w:val="nil"/>
-          <w:insideH w:val="nil"/>
-          <w:insideV w:val="nil"/>
-        </w:tcBorders>
-      </w:tcPr>
-    </w:tblStylePr>
-  </w:style>
-  <w:style w:type="table" w:styleId="MediumList2">
-    <w:name w:val="Medium List 2"/>
-    <w:basedOn w:val="TableNormal"/>
-    <w:uiPriority w:val="66"/>
-    <w:rsid w:val="00615E5B"/>
-    <w:pPr>
-      <w:spacing w:after="0" w:line="240" w:lineRule="auto"/>
-    </w:pPr>
-    <w:rPr>
-      <w:rFonts w:asciiTheme="majorHAnsi" w:eastAsiaTheme="majorEastAsia" w:hAnsiTheme="majorHAnsi" w:cstheme="majorBidi"/>
-      <w:color w:val="000000" w:themeColor="text1"/>
-    </w:rPr>
-    <w:tblPr>
-      <w:tblStyleRowBandSize w:val="1"/>
-      <w:tblStyleColBandSize w:val="1"/>
-      <w:tblBorders>
-        <w:top w:val="single" w:sz="8" w:space="0" w:color="000000" w:themeColor="text1"/>
-        <w:left w:val="single" w:sz="8" w:space="0" w:color="000000" w:themeColor="text1"/>
-        <w:bottom w:val="single" w:sz="8" w:space="0" w:color="000000" w:themeColor="text1"/>
-        <w:right w:val="single" w:sz="8" w:space="0" w:color="000000" w:themeColor="text1"/>
-      </w:tblBorders>
-    </w:tblPr>
-    <w:tblStylePr w:type="firstRow">
-      <w:rPr>
-        <w:sz w:val="24"/>
-        <w:szCs w:val="24"/>
-      </w:rPr>
-      <w:tblPr/>
-      <w:tcPr>
-        <w:tcBorders>
-          <w:top w:val="nil"/>
-          <w:left w:val="nil"/>
-          <w:bottom w:val="single" w:sz="24" w:space="0" w:color="000000" w:themeColor="text1"/>
-          <w:right w:val="nil"/>
-          <w:insideH w:val="nil"/>
-          <w:insideV w:val="nil"/>
-        </w:tcBorders>
-        <w:shd w:val="clear" w:color="auto" w:fill="FFFFFF" w:themeFill="background1"/>
-      </w:tcPr>
-    </w:tblStylePr>
-    <w:tblStylePr w:type="lastRow">
-      <w:tblPr/>
-      <w:tcPr>
-        <w:tcBorders>
-          <w:top w:val="single" w:sz="8" w:space="0" w:color="000000" w:themeColor="text1"/>
-          <w:left w:val="nil"/>
-          <w:bottom w:val="nil"/>
-          <w:right w:val="nil"/>
-          <w:insideH w:val="nil"/>
-          <w:insideV w:val="nil"/>
-        </w:tcBorders>
-        <w:shd w:val="clear" w:color="auto" w:fill="FFFFFF" w:themeFill="background1"/>
-      </w:tcPr>
-    </w:tblStylePr>
-    <w:tblStylePr w:type="firstCol">
-      <w:tblPr/>
-      <w:tcPr>
-        <w:tcBorders>
-          <w:top w:val="nil"/>
-          <w:left w:val="nil"/>
-          <w:bottom w:val="nil"/>
-          <w:right w:val="single" w:sz="8" w:space="0" w:color="000000" w:themeColor="text1"/>
-          <w:insideH w:val="nil"/>
-          <w:insideV w:val="nil"/>
-        </w:tcBorders>
-        <w:shd w:val="clear" w:color="auto" w:fill="FFFFFF" w:themeFill="background1"/>
-      </w:tcPr>
-    </w:tblStylePr>
-    <w:tblStylePr w:type="lastCol">
-      <w:tblPr/>
-      <w:tcPr>
-        <w:tcBorders>
-          <w:top w:val="nil"/>
-          <w:left w:val="single" w:sz="8" w:space="0" w:color="000000" w:themeColor="text1"/>
-          <w:bottom w:val="nil"/>
-          <w:right w:val="nil"/>
-          <w:insideH w:val="nil"/>
-          <w:insideV w:val="nil"/>
-        </w:tcBorders>
-        <w:shd w:val="clear" w:color="auto" w:fill="FFFFFF" w:themeFill="background1"/>
-      </w:tcPr>
-    </w:tblStylePr>
-    <w:tblStylePr w:type="band1Vert">
-      <w:tblPr/>
-      <w:tcPr>
-        <w:tcBorders>
-          <w:left w:val="nil"/>
-          <w:right w:val="nil"/>
-          <w:insideH w:val="nil"/>
-          <w:insideV w:val="nil"/>
-        </w:tcBorders>
-        <w:shd w:val="clear" w:color="auto" w:fill="C0C0C0" w:themeFill="text1" w:themeFillTint="3F"/>
-      </w:tcPr>
-    </w:tblStylePr>
-    <w:tblStylePr w:type="band1Horz">
-      <w:tblPr/>
-      <w:tcPr>
-        <w:tcBorders>
-          <w:top w:val="nil"/>
-          <w:bottom w:val="nil"/>
-          <w:insideH w:val="nil"/>
-          <w:insideV w:val="nil"/>
-        </w:tcBorders>
-        <w:shd w:val="clear" w:color="auto" w:fill="C0C0C0" w:themeFill="text1" w:themeFillTint="3F"/>
-      </w:tcPr>
-    </w:tblStylePr>
-    <w:tblStylePr w:type="nwCell">
-      <w:tblPr/>
-      <w:tcPr>
-        <w:shd w:val="clear" w:color="auto" w:fill="FFFFFF" w:themeFill="background1"/>
-      </w:tcPr>
-    </w:tblStylePr>
-    <w:tblStylePr w:type="swCell">
-      <w:tblPr/>
-      <w:tcPr>
-        <w:tcBorders>
-          <w:top w:val="nil"/>
-        </w:tcBorders>
-      </w:tcPr>
-    </w:tblStylePr>
-  </w:style>
-  <w:style w:type="table" w:styleId="MediumList2-Accent3">
-    <w:name w:val="Medium List 2 Accent 3"/>
-    <w:basedOn w:val="TableNormal"/>
-    <w:uiPriority w:val="66"/>
-    <w:rsid w:val="00615E5B"/>
-    <w:pPr>
-      <w:spacing w:after="0" w:line="240" w:lineRule="auto"/>
-    </w:pPr>
-    <w:rPr>
-      <w:rFonts w:asciiTheme="majorHAnsi" w:eastAsiaTheme="majorEastAsia" w:hAnsiTheme="majorHAnsi" w:cstheme="majorBidi"/>
-      <w:color w:val="000000" w:themeColor="text1"/>
-    </w:rPr>
-    <w:tblPr>
-      <w:tblStyleRowBandSize w:val="1"/>
-      <w:tblStyleColBandSize w:val="1"/>
-      <w:tblBorders>
-        <w:top w:val="single" w:sz="8" w:space="0" w:color="A5A5A5" w:themeColor="accent3"/>
-        <w:left w:val="single" w:sz="8" w:space="0" w:color="A5A5A5" w:themeColor="accent3"/>
-        <w:bottom w:val="single" w:sz="8" w:space="0" w:color="A5A5A5" w:themeColor="accent3"/>
-        <w:right w:val="single" w:sz="8" w:space="0" w:color="A5A5A5" w:themeColor="accent3"/>
-      </w:tblBorders>
-    </w:tblPr>
-    <w:tblStylePr w:type="firstRow">
-      <w:rPr>
-        <w:sz w:val="24"/>
-        <w:szCs w:val="24"/>
-      </w:rPr>
-      <w:tblPr/>
-      <w:tcPr>
-        <w:tcBorders>
-          <w:top w:val="nil"/>
-          <w:left w:val="nil"/>
-          <w:bottom w:val="single" w:sz="24" w:space="0" w:color="A5A5A5" w:themeColor="accent3"/>
-          <w:right w:val="nil"/>
-          <w:insideH w:val="nil"/>
-          <w:insideV w:val="nil"/>
-        </w:tcBorders>
-        <w:shd w:val="clear" w:color="auto" w:fill="FFFFFF" w:themeFill="background1"/>
-      </w:tcPr>
-    </w:tblStylePr>
-    <w:tblStylePr w:type="lastRow">
-      <w:tblPr/>
-      <w:tcPr>
-        <w:tcBorders>
-          <w:top w:val="single" w:sz="8" w:space="0" w:color="A5A5A5" w:themeColor="accent3"/>
-          <w:left w:val="nil"/>
-          <w:bottom w:val="nil"/>
-          <w:right w:val="nil"/>
-          <w:insideH w:val="nil"/>
-          <w:insideV w:val="nil"/>
-        </w:tcBorders>
-        <w:shd w:val="clear" w:color="auto" w:fill="FFFFFF" w:themeFill="background1"/>
-      </w:tcPr>
-    </w:tblStylePr>
-    <w:tblStylePr w:type="firstCol">
-      <w:tblPr/>
-      <w:tcPr>
-        <w:tcBorders>
-          <w:top w:val="nil"/>
-          <w:left w:val="nil"/>
-          <w:bottom w:val="nil"/>
-          <w:right w:val="single" w:sz="8" w:space="0" w:color="A5A5A5" w:themeColor="accent3"/>
-          <w:insideH w:val="nil"/>
-          <w:insideV w:val="nil"/>
-        </w:tcBorders>
-        <w:shd w:val="clear" w:color="auto" w:fill="FFFFFF" w:themeFill="background1"/>
-      </w:tcPr>
-    </w:tblStylePr>
-    <w:tblStylePr w:type="lastCol">
-      <w:tblPr/>
-      <w:tcPr>
-        <w:tcBorders>
-          <w:top w:val="nil"/>
-          <w:left w:val="single" w:sz="8" w:space="0" w:color="A5A5A5" w:themeColor="accent3"/>
-          <w:bottom w:val="nil"/>
-          <w:right w:val="nil"/>
-          <w:insideH w:val="nil"/>
-          <w:insideV w:val="nil"/>
-        </w:tcBorders>
-        <w:shd w:val="clear" w:color="auto" w:fill="FFFFFF" w:themeFill="background1"/>
-      </w:tcPr>
-    </w:tblStylePr>
-    <w:tblStylePr w:type="band1Vert">
-      <w:tblPr/>
-      <w:tcPr>
-        <w:tcBorders>
-          <w:left w:val="nil"/>
-          <w:right w:val="nil"/>
-          <w:insideH w:val="nil"/>
-          <w:insideV w:val="nil"/>
-        </w:tcBorders>
-        <w:shd w:val="clear" w:color="auto" w:fill="E8E8E8" w:themeFill="accent3" w:themeFillTint="3F"/>
-      </w:tcPr>
-    </w:tblStylePr>
-    <w:tblStylePr w:type="band1Horz">
-      <w:tblPr/>
-      <w:tcPr>
-        <w:tcBorders>
-          <w:top w:val="nil"/>
-          <w:bottom w:val="nil"/>
-          <w:insideH w:val="nil"/>
-          <w:insideV w:val="nil"/>
-        </w:tcBorders>
-        <w:shd w:val="clear" w:color="auto" w:fill="E8E8E8" w:themeFill="accent3" w:themeFillTint="3F"/>
-      </w:tcPr>
-    </w:tblStylePr>
-    <w:tblStylePr w:type="nwCell">
-      <w:tblPr/>
-      <w:tcPr>
-        <w:shd w:val="clear" w:color="auto" w:fill="FFFFFF" w:themeFill="background1"/>
-      </w:tcPr>
-    </w:tblStylePr>
-    <w:tblStylePr w:type="swCell">
-      <w:tblPr/>
-      <w:tcPr>
-        <w:tcBorders>
-          <w:top w:val="nil"/>
-        </w:tcBorders>
-      </w:tcPr>
-    </w:tblStylePr>
-  </w:style>
-  <w:style w:type="table" w:styleId="ColorfulShading">
-    <w:name w:val="Colorful Shading"/>
-    <w:basedOn w:val="TableNormal"/>
-    <w:uiPriority w:val="71"/>
-    <w:rsid w:val="00615E5B"/>
-    <w:pPr>
-      <w:spacing w:after="0" w:line="240" w:lineRule="auto"/>
-    </w:pPr>
-    <w:rPr>
-      <w:color w:val="000000" w:themeColor="text1"/>
-    </w:rPr>
-    <w:tblPr>
-      <w:tblStyleRowBandSize w:val="1"/>
-      <w:tblStyleColBandSize w:val="1"/>
-      <w:tblBorders>
-        <w:top w:val="single" w:sz="24" w:space="0" w:color="ED7D31" w:themeColor="accent2"/>
-        <w:left w:val="single" w:sz="4" w:space="0" w:color="000000" w:themeColor="text1"/>
-        <w:bottom w:val="single" w:sz="4" w:space="0" w:color="000000" w:themeColor="text1"/>
-        <w:right w:val="single" w:sz="4" w:space="0" w:color="000000" w:themeColor="text1"/>
-        <w:insideH w:val="single" w:sz="4" w:space="0" w:color="FFFFFF" w:themeColor="background1"/>
-        <w:insideV w:val="single" w:sz="4" w:space="0" w:color="FFFFFF" w:themeColor="background1"/>
-      </w:tblBorders>
-    </w:tblPr>
-    <w:tcPr>
-      <w:shd w:val="clear" w:color="auto" w:fill="E6E6E6" w:themeFill="text1" w:themeFillTint="19"/>
-    </w:tcPr>
-    <w:tblStylePr w:type="firstRow">
-      <w:rPr>
-        <w:b/>
-        <w:bCs/>
-      </w:rPr>
-      <w:tblPr/>
-      <w:tcPr>
-        <w:tcBorders>
-          <w:top w:val="nil"/>
-          <w:left w:val="nil"/>
-          <w:bottom w:val="single" w:sz="24" w:space="0" w:color="ED7D31" w:themeColor="accent2"/>
-          <w:right w:val="nil"/>
-          <w:insideH w:val="nil"/>
-          <w:insideV w:val="nil"/>
-        </w:tcBorders>
-        <w:shd w:val="clear" w:color="auto" w:fill="FFFFFF" w:themeFill="background1"/>
-      </w:tcPr>
-    </w:tblStylePr>
-    <w:tblStylePr w:type="lastRow">
-      <w:rPr>
-        <w:b/>
-        <w:bCs/>
-        <w:color w:val="FFFFFF" w:themeColor="background1"/>
-      </w:rPr>
-      <w:tblPr/>
-      <w:tcPr>
-        <w:tcBorders>
-          <w:top w:val="single" w:sz="6" w:space="0" w:color="FFFFFF" w:themeColor="background1"/>
-        </w:tcBorders>
-        <w:shd w:val="clear" w:color="auto" w:fill="000000" w:themeFill="text1" w:themeFillShade="99"/>
-      </w:tcPr>
-    </w:tblStylePr>
-    <w:tblStylePr w:type="firstCol">
-      <w:rPr>
-        <w:color w:val="FFFFFF" w:themeColor="background1"/>
-      </w:rPr>
-      <w:tblPr/>
-      <w:tcPr>
-        <w:tcBorders>
-          <w:top w:val="nil"/>
-          <w:left w:val="nil"/>
-          <w:bottom w:val="nil"/>
-          <w:right w:val="nil"/>
-          <w:insideH w:val="single" w:sz="4" w:space="0" w:color="000000" w:themeColor="text1" w:themeShade="99"/>
-          <w:insideV w:val="nil"/>
-        </w:tcBorders>
-        <w:shd w:val="clear" w:color="auto" w:fill="000000" w:themeFill="text1" w:themeFillShade="99"/>
-      </w:tcPr>
-    </w:tblStylePr>
-    <w:tblStylePr w:type="lastCol">
-      <w:rPr>
-        <w:color w:val="FFFFFF" w:themeColor="background1"/>
-      </w:rPr>
-      <w:tblPr/>
-      <w:tcPr>
-        <w:tcBorders>
-          <w:top w:val="nil"/>
-          <w:left w:val="nil"/>
-          <w:bottom w:val="nil"/>
-          <w:right w:val="nil"/>
-          <w:insideH w:val="nil"/>
-          <w:insideV w:val="nil"/>
-        </w:tcBorders>
-        <w:shd w:val="clear" w:color="auto" w:fill="000000" w:themeFill="text1" w:themeFillShade="BF"/>
-      </w:tcPr>
-    </w:tblStylePr>
-    <w:tblStylePr w:type="band1Vert">
-      <w:tblPr/>
-      <w:tcPr>
-        <w:shd w:val="clear" w:color="auto" w:fill="999999" w:themeFill="text1" w:themeFillTint="66"/>
-      </w:tcPr>
-    </w:tblStylePr>
-    <w:tblStylePr w:type="band1Horz">
-      <w:tblPr/>
-      <w:tcPr>
-        <w:shd w:val="clear" w:color="auto" w:fill="808080" w:themeFill="text1" w:themeFillTint="7F"/>
-      </w:tcPr>
-    </w:tblStylePr>
-    <w:tblStylePr w:type="neCell">
-      <w:rPr>
-        <w:color w:val="000000" w:themeColor="text1"/>
-      </w:rPr>
-    </w:tblStylePr>
-    <w:tblStylePr w:type="nwCell">
-      <w:rPr>
-        <w:color w:val="000000" w:themeColor="text1"/>
-      </w:rPr>
-    </w:tblStylePr>
-  </w:style>
-  <w:style w:type="table" w:styleId="ColorfulGrid-Accent3">
-    <w:name w:val="Colorful Grid Accent 3"/>
-    <w:basedOn w:val="TableNormal"/>
-    <w:uiPriority w:val="73"/>
-    <w:rsid w:val="00615E5B"/>
-    <w:pPr>
-      <w:spacing w:after="0" w:line="240" w:lineRule="auto"/>
-    </w:pPr>
-    <w:rPr>
-      <w:color w:val="000000" w:themeColor="text1"/>
-    </w:rPr>
-    <w:tblPr>
-      <w:tblStyleRowBandSize w:val="1"/>
-      <w:tblStyleColBandSize w:val="1"/>
-      <w:tblBorders>
-        <w:insideH w:val="single" w:sz="4" w:space="0" w:color="FFFFFF" w:themeColor="background1"/>
-      </w:tblBorders>
-    </w:tblPr>
-    <w:tcPr>
-      <w:shd w:val="clear" w:color="auto" w:fill="EDEDED" w:themeFill="accent3" w:themeFillTint="33"/>
-    </w:tcPr>
-    <w:tblStylePr w:type="firstRow">
-      <w:rPr>
-        <w:b/>
-        <w:bCs/>
-      </w:rPr>
-      <w:tblPr/>
-      <w:tcPr>
-        <w:shd w:val="clear" w:color="auto" w:fill="DBDBDB" w:themeFill="accent3" w:themeFillTint="66"/>
-      </w:tcPr>
-    </w:tblStylePr>
-    <w:tblStylePr w:type="lastRow">
-      <w:rPr>
-        <w:b/>
-        <w:bCs/>
-        <w:color w:val="000000" w:themeColor="text1"/>
-      </w:rPr>
-      <w:tblPr/>
-      <w:tcPr>
-        <w:shd w:val="clear" w:color="auto" w:fill="DBDBDB" w:themeFill="accent3" w:themeFillTint="66"/>
-      </w:tcPr>
-    </w:tblStylePr>
-    <w:tblStylePr w:type="firstCol">
-      <w:rPr>
-        <w:color w:val="FFFFFF" w:themeColor="background1"/>
-      </w:rPr>
-      <w:tblPr/>
-      <w:tcPr>
-        <w:shd w:val="clear" w:color="auto" w:fill="7B7B7B" w:themeFill="accent3" w:themeFillShade="BF"/>
-      </w:tcPr>
-    </w:tblStylePr>
-    <w:tblStylePr w:type="lastCol">
-      <w:rPr>
-        <w:color w:val="FFFFFF" w:themeColor="background1"/>
-      </w:rPr>
-      <w:tblPr/>
-      <w:tcPr>
-        <w:shd w:val="clear" w:color="auto" w:fill="7B7B7B" w:themeFill="accent3" w:themeFillShade="BF"/>
-      </w:tcPr>
-    </w:tblStylePr>
-    <w:tblStylePr w:type="band1Vert">
-      <w:tblPr/>
-      <w:tcPr>
-        <w:shd w:val="clear" w:color="auto" w:fill="D2D2D2" w:themeFill="accent3" w:themeFillTint="7F"/>
-      </w:tcPr>
-    </w:tblStylePr>
-    <w:tblStylePr w:type="band1Horz">
-      <w:tblPr/>
-      <w:tcPr>
-        <w:shd w:val="clear" w:color="auto" w:fill="D2D2D2" w:themeFill="accent3" w:themeFillTint="7F"/>
-      </w:tcPr>
-    </w:tblStylePr>
-  </w:style>
-  <w:style w:type="table" w:styleId="ColorfulGrid">
-    <w:name w:val="Colorful Grid"/>
-    <w:basedOn w:val="TableNormal"/>
-    <w:uiPriority w:val="73"/>
-    <w:rsid w:val="00615E5B"/>
-    <w:pPr>
-      <w:spacing w:after="0" w:line="240" w:lineRule="auto"/>
-    </w:pPr>
-    <w:rPr>
-      <w:color w:val="000000" w:themeColor="text1"/>
-    </w:rPr>
-    <w:tblPr>
-      <w:tblStyleRowBandSize w:val="1"/>
-      <w:tblStyleColBandSize w:val="1"/>
-      <w:tblBorders>
-        <w:insideH w:val="single" w:sz="4" w:space="0" w:color="FFFFFF" w:themeColor="background1"/>
-      </w:tblBorders>
-    </w:tblPr>
-    <w:tcPr>
-      <w:shd w:val="clear" w:color="auto" w:fill="CCCCCC" w:themeFill="text1" w:themeFillTint="33"/>
-    </w:tcPr>
-    <w:tblStylePr w:type="firstRow">
-      <w:rPr>
-        <w:b/>
-        <w:bCs/>
-      </w:rPr>
-      <w:tblPr/>
-      <w:tcPr>
-        <w:shd w:val="clear" w:color="auto" w:fill="999999" w:themeFill="text1" w:themeFillTint="66"/>
-      </w:tcPr>
-    </w:tblStylePr>
-    <w:tblStylePr w:type="lastRow">
-      <w:rPr>
-        <w:b/>
-        <w:bCs/>
-        <w:color w:val="000000" w:themeColor="text1"/>
-      </w:rPr>
-      <w:tblPr/>
-      <w:tcPr>
-        <w:shd w:val="clear" w:color="auto" w:fill="999999" w:themeFill="text1" w:themeFillTint="66"/>
-      </w:tcPr>
-    </w:tblStylePr>
-    <w:tblStylePr w:type="firstCol">
-      <w:rPr>
-        <w:color w:val="FFFFFF" w:themeColor="background1"/>
-      </w:rPr>
-      <w:tblPr/>
-      <w:tcPr>
-        <w:shd w:val="clear" w:color="auto" w:fill="000000" w:themeFill="text1" w:themeFillShade="BF"/>
-      </w:tcPr>
-    </w:tblStylePr>
-    <w:tblStylePr w:type="lastCol">
-      <w:rPr>
-        <w:color w:val="FFFFFF" w:themeColor="background1"/>
-      </w:rPr>
-      <w:tblPr/>
-      <w:tcPr>
-        <w:shd w:val="clear" w:color="auto" w:fill="000000" w:themeFill="text1" w:themeFillShade="BF"/>
-      </w:tcPr>
-    </w:tblStylePr>
-    <w:tblStylePr w:type="band1Vert">
-      <w:tblPr/>
-      <w:tcPr>
-        <w:shd w:val="clear" w:color="auto" w:fill="808080" w:themeFill="text1" w:themeFillTint="7F"/>
-      </w:tcPr>
-    </w:tblStylePr>
-    <w:tblStylePr w:type="band1Horz">
-      <w:tblPr/>
-      <w:tcPr>
-        <w:shd w:val="clear" w:color="auto" w:fill="808080" w:themeFill="text1" w:themeFillTint="7F"/>
-      </w:tcPr>
-    </w:tblStylePr>
-  </w:style>
-  <w:style w:type="paragraph" w:styleId="PlainText">
-    <w:name w:val="Plain Text"/>
-    <w:basedOn w:val="Normal"/>
-    <w:link w:val="PlainTextChar"/>
     <w:uiPriority w:val="99"/>
     <w:unhideWhenUsed/>
-    <w:rsid w:val="00615E5B"/>
-    <w:pPr>
-      <w:spacing w:after="0" w:line="240" w:lineRule="auto"/>
-    </w:pPr>
+    <w:rsid w:val="007B78A4"/>
     <w:rPr>
-      <w:rFonts w:ascii="Consolas" w:hAnsi="Consolas"/>
-      <w:sz w:val="21"/>
-      <w:szCs w:val="21"/>
-    </w:rPr>
-  </w:style>
-  <w:style w:type="character" w:customStyle="1" w:styleId="PlainTextChar">
-    <w:name w:val="Plain Text Char"/>
-    <w:basedOn w:val="DefaultParagraphFont"/>
-    <w:link w:val="PlainText"/>
-    <w:uiPriority w:val="99"/>
-    <w:rsid w:val="00615E5B"/>
-    <w:rPr>
-      <w:rFonts w:ascii="Consolas" w:hAnsi="Consolas"/>
-      <w:sz w:val="21"/>
-      <w:szCs w:val="21"/>
-      <w:lang w:val="ro-RO"/>
+      <w:color w:val="0563C1" w:themeColor="hyperlink"/>
+      <w:u w:val="single"/>
     </w:rPr>
   </w:style>
 </w:styles>
@@ -5092,8 +6937,20 @@
   <a:extraClrSchemeLst/>
   <a:extLst>
     <a:ext uri="{05A4C25C-085E-4340-85A3-A5531E510DB2}">
-      <thm15:themeFamily xmlns:thm15="http://schemas.microsoft.com/office/thememl/2012/main" xmlns="" name="Office Theme" id="{62F939B6-93AF-4DB8-9C6B-D6C7DFDC589F}" vid="{4A3C46E8-61CC-4603-A589-7422A47A8E4A}"/>
+      <thm15:themeFamily xmlns:thm15="http://schemas.microsoft.com/office/thememl/2012/main" name="Office Theme" id="{62F939B6-93AF-4DB8-9C6B-D6C7DFDC589F}" vid="{4A3C46E8-61CC-4603-A589-7422A47A8E4A}"/>
     </a:ext>
   </a:extLst>
 </a:theme>
+</file>
+
+<file path=customXml/item1.xml><?xml version="1.0" encoding="utf-8"?>
+<b:Sources xmlns:b="http://schemas.openxmlformats.org/officeDocument/2006/bibliography" xmlns="http://schemas.openxmlformats.org/officeDocument/2006/bibliography" SelectedStyle="\IEEE2006OfficeOnline.xsl" StyleName="IEEE" Version="2006"/>
+</file>
+
+<file path=customXml/itemProps1.xml><?xml version="1.0" encoding="utf-8"?>
+<ds:datastoreItem xmlns:ds="http://schemas.openxmlformats.org/officeDocument/2006/customXml" ds:itemID="{5584BB18-E320-4C8C-AC5F-370ED0654F4C}">
+  <ds:schemaRefs>
+    <ds:schemaRef ds:uri="http://schemas.openxmlformats.org/officeDocument/2006/bibliography"/>
+  </ds:schemaRefs>
+</ds:datastoreItem>
 </file>
</xml_diff>